<commit_message>
add document with pseudocode
</commit_message>
<xml_diff>
--- a/model_description/MEGADAPT_R_version.docx
+++ b/model_description/MEGADAPT_R_version.docx
@@ -171,15 +171,7 @@
         <w:t xml:space="preserve">CDMX </w:t>
       </w:r>
       <w:r>
-        <w:t xml:space="preserve">has suffered from water-related hazards for </w:t>
-      </w:r>
-      <w:proofErr w:type="gramStart"/>
-      <w:r>
-        <w:t>more</w:t>
-      </w:r>
-      <w:proofErr w:type="gramEnd"/>
-      <w:r>
-        <w:t xml:space="preserve"> than 600 years. As the city grew, authorities invested heavily in grey infrastructure to reduce its vulnerability to flooding and to provide potable water </w:t>
+        <w:t xml:space="preserve">has suffered from water-related hazards for more than 600 years. As the city grew, authorities invested heavily in grey infrastructure to reduce its vulnerability to flooding and to provide potable water </w:t>
       </w:r>
       <w:r>
         <w:fldChar w:fldCharType="begin" w:fldLock="1"/>
@@ -234,15 +226,7 @@
       </w:r>
       <w:r>
         <w:lastRenderedPageBreak/>
-        <w:t xml:space="preserve">of the built environment and the </w:t>
-      </w:r>
-      <w:proofErr w:type="spellStart"/>
-      <w:r>
-        <w:t>resident's</w:t>
-      </w:r>
-      <w:proofErr w:type="spellEnd"/>
-      <w:r>
-        <w:t xml:space="preserve"> health and wellbeing </w:t>
+        <w:t xml:space="preserve">of the built environment and the resident's health and wellbeing </w:t>
       </w:r>
       <w:r>
         <w:fldChar w:fldCharType="begin" w:fldLock="1"/>
@@ -302,15 +286,7 @@
         <w:t>T</w:t>
       </w:r>
       <w:r>
-        <w:t xml:space="preserve">he </w:t>
-      </w:r>
-      <w:proofErr w:type="spellStart"/>
-      <w:r>
-        <w:t>Servicio</w:t>
-      </w:r>
-      <w:proofErr w:type="spellEnd"/>
-      <w:r>
-        <w:t xml:space="preserve"> de Agua de la Ciudad de Mexico (SA</w:t>
+        <w:t>he Servicio de Agua de la Ciudad de Mexico (SA</w:t>
       </w:r>
       <w:r>
         <w:t>C</w:t>
@@ -655,15 +631,7 @@
         <w:t xml:space="preserve">areas </w:t>
       </w:r>
       <w:r>
-        <w:t xml:space="preserve">that </w:t>
-      </w:r>
-      <w:proofErr w:type="gramStart"/>
-      <w:r>
-        <w:t>are recognized</w:t>
-      </w:r>
-      <w:proofErr w:type="gramEnd"/>
-      <w:r>
-        <w:t xml:space="preserve"> by the institutional agents</w:t>
+        <w:t>that are recognized by the institutional agents</w:t>
       </w:r>
       <w:r>
         <w:t xml:space="preserve"> to invest in infrastructure</w:t>
@@ -701,13 +669,8 @@
         </m:r>
       </m:oMath>
       <w:r>
-        <w:t xml:space="preserve">, </w:t>
-      </w:r>
-      <w:proofErr w:type="gramStart"/>
-      <w:r>
-        <w:t xml:space="preserve">with </w:t>
-      </w:r>
-      <w:proofErr w:type="gramEnd"/>
+        <w:t xml:space="preserve">, with </w:t>
+      </w:r>
       <m:oMath>
         <m:r>
           <w:rPr>
@@ -893,15 +856,7 @@
         <w:t>ed</w:t>
       </w:r>
       <w:r>
-        <w:t xml:space="preserve"> an urban landscape, and a group of municipalities </w:t>
-      </w:r>
-      <w:proofErr w:type="gramStart"/>
-      <w:r>
-        <w:t>can also</w:t>
-      </w:r>
-      <w:proofErr w:type="gramEnd"/>
-      <w:r>
-        <w:t xml:space="preserve"> be considered as </w:t>
+        <w:t xml:space="preserve"> an urban landscape, and a group of municipalities can also be considered as </w:t>
       </w:r>
       <w:r>
         <w:rPr>
@@ -963,23 +918,7 @@
         <w:t xml:space="preserve">: </w:t>
       </w:r>
       <w:r>
-        <w:t xml:space="preserve">Is the frequency of harmful events in a spatial unit. The frequency of events in each spatial unit </w:t>
-      </w:r>
-      <w:proofErr w:type="gramStart"/>
-      <w:r>
-        <w:t>is characterized</w:t>
-      </w:r>
-      <w:proofErr w:type="gramEnd"/>
-      <w:r>
-        <w:t xml:space="preserve"> by the condition of a set of attributes of the unit, with influence in the hydrological and social vulnerability of the population.  Based on the actions of the residents, the values of the attributes change over time, and thus the </w:t>
-      </w:r>
-      <w:proofErr w:type="gramStart"/>
-      <w:r>
-        <w:t>frequency based</w:t>
-      </w:r>
-      <w:proofErr w:type="gramEnd"/>
-      <w:r>
-        <w:t xml:space="preserve"> prediction of exposure would change as </w:t>
+        <w:t xml:space="preserve">Is the frequency of harmful events in a spatial unit. The frequency of events in each spatial unit is characterized by the condition of a set of attributes of the unit, with influence in the hydrological and social vulnerability of the population.  Based on the actions of the residents, the values of the attributes change over time, and thus the frequency based prediction of exposure would change as </w:t>
       </w:r>
       <w:r>
         <w:rPr>
@@ -1155,13 +1094,8 @@
       <w:pPr>
         <w:spacing w:line="480" w:lineRule="auto"/>
       </w:pPr>
-      <w:proofErr w:type="gramStart"/>
-      <w:r>
-        <w:t>where</w:t>
-      </w:r>
-      <w:proofErr w:type="gramEnd"/>
-      <w:r>
-        <w:t xml:space="preserve"> </w:t>
+      <w:r>
+        <w:t xml:space="preserve">where </w:t>
       </w:r>
       <m:oMath>
         <m:sSub>
@@ -1243,23 +1177,7 @@
       </w:r>
       <w:r>
         <w:lastRenderedPageBreak/>
-        <w:t xml:space="preserve">which </w:t>
-      </w:r>
-      <w:proofErr w:type="gramStart"/>
-      <w:r>
-        <w:t>may be expressed</w:t>
-      </w:r>
-      <w:proofErr w:type="gramEnd"/>
-      <w:r>
-        <w:t xml:space="preserve"> at a local or regional scale, and whose influence is correlated in t</w:t>
-      </w:r>
-      <w:proofErr w:type="spellStart"/>
-      <w:r>
-        <w:t>ime</w:t>
-      </w:r>
-      <w:proofErr w:type="spellEnd"/>
-      <w:r>
-        <w:t xml:space="preserve"> and/or space.</w:t>
+        <w:t>which may be expressed at a local or regional scale, and whose influence is correlated in time and/or space.</w:t>
       </w:r>
       <w:r>
         <w:t xml:space="preserve">  </w:t>
@@ -1299,13 +1217,8 @@
       <w:r>
         <w:t xml:space="preserve">by the action of the agents </w:t>
       </w:r>
-      <w:proofErr w:type="gramStart"/>
-      <w:r>
-        <w:t>must be represented</w:t>
-      </w:r>
-      <w:proofErr w:type="gramEnd"/>
-      <w:r>
-        <w:t xml:space="preserve"> dynamically in the spatial simulation. </w:t>
+      <w:r>
+        <w:t xml:space="preserve">must be represented dynamically in the spatial simulation. </w:t>
       </w:r>
       <w:r>
         <w:t xml:space="preserve">Key to the </w:t>
@@ -1332,15 +1245,7 @@
         <w:t xml:space="preserve">and resident </w:t>
       </w:r>
       <w:r>
-        <w:t xml:space="preserve">agents (actions of the MCDA model). Representing risk and exposure according to the heterogeneity of the landscape is critical </w:t>
-      </w:r>
-      <w:proofErr w:type="gramStart"/>
-      <w:r>
-        <w:t>for</w:t>
-      </w:r>
-      <w:proofErr w:type="gramEnd"/>
-      <w:r>
-        <w:t xml:space="preserve">. Operationalization includes defining the minimal spatial unit of analysis, the extension of the area of governance, and the attributes of the landscape that the socio-institutional agents will use as criteria to select alternatives for investment. </w:t>
+        <w:t xml:space="preserve">agents (actions of the MCDA model). Representing risk and exposure according to the heterogeneity of the landscape is critical for. Operationalization includes defining the minimal spatial unit of analysis, the extension of the area of governance, and the attributes of the landscape that the socio-institutional agents will use as criteria to select alternatives for investment. </w:t>
       </w:r>
     </w:p>
     <w:p>
@@ -1390,15 +1295,7 @@
         <w:t xml:space="preserve">es that simulate institutional </w:t>
       </w:r>
       <w:r>
-        <w:t xml:space="preserve">decision-making processes </w:t>
-      </w:r>
-      <w:proofErr w:type="gramStart"/>
-      <w:r>
-        <w:t>are built</w:t>
-      </w:r>
-      <w:proofErr w:type="gramEnd"/>
-      <w:r>
-        <w:t xml:space="preserve"> using multi-criteria decision principles and tools. </w:t>
+        <w:t xml:space="preserve">decision-making processes are built using multi-criteria decision principles and tools. </w:t>
       </w:r>
       <w:r>
         <w:t>In the MEGADAPT approach, t</w:t>
@@ -1494,15 +1391,7 @@
         <w:fldChar w:fldCharType="end"/>
       </w:r>
       <w:r>
-        <w:t xml:space="preserve">, and transformed into an analytic network using the software </w:t>
-      </w:r>
-      <w:proofErr w:type="spellStart"/>
-      <w:r>
-        <w:t>SuperDecision</w:t>
-      </w:r>
-      <w:proofErr w:type="spellEnd"/>
-      <w:r>
-        <w:t xml:space="preserve"> </w:t>
+        <w:t xml:space="preserve">, and transformed into an analytic network using the software SuperDecision </w:t>
       </w:r>
       <w:r>
         <w:fldChar w:fldCharType="begin" w:fldLock="1"/>
@@ -1557,13 +1446,8 @@
       <w:r>
         <w:t xml:space="preserve"> actions within neighborhoods. </w:t>
       </w:r>
-      <w:proofErr w:type="gramStart"/>
-      <w:r>
-        <w:t>Neighborhoods are represented by the spatial units</w:t>
-      </w:r>
-      <w:proofErr w:type="gramEnd"/>
-      <w:r>
-        <w:t xml:space="preserve">. Similar to the institutional agents, residents evaluate a set of possible actions based on a set of criteria they consider important to </w:t>
+      <w:r>
+        <w:t xml:space="preserve">Neighborhoods are represented by the spatial units. Similar to the institutional agents, residents evaluate a set of possible actions based on a set of criteria they consider important to </w:t>
       </w:r>
       <w:r>
         <w:lastRenderedPageBreak/>
@@ -1633,15 +1517,7 @@
         <w:t>y</w:t>
       </w:r>
       <w:r>
-        <w:t xml:space="preserve"> adaptation. In the </w:t>
-      </w:r>
-      <w:proofErr w:type="gramStart"/>
-      <w:r>
-        <w:t>model</w:t>
-      </w:r>
-      <w:proofErr w:type="gramEnd"/>
-      <w:r>
-        <w:t xml:space="preserve"> thus house modifications </w:t>
+        <w:t xml:space="preserve"> adaptation. In the model thus house modifications </w:t>
       </w:r>
       <w:r>
         <w:t xml:space="preserve">influence </w:t>
@@ -1808,7 +1684,6 @@
       <w:r>
         <w:t xml:space="preserve">and the consequences of the actions in the landscape </w:t>
       </w:r>
-      <w:proofErr w:type="gramStart"/>
       <w:r>
         <w:rPr>
           <w:noProof/>
@@ -1816,25 +1691,13 @@
         <w:t>are</w:t>
       </w:r>
       <w:r>
-        <w:t xml:space="preserve"> simulated</w:t>
-      </w:r>
-      <w:proofErr w:type="gramEnd"/>
-      <w:r>
-        <w:t xml:space="preserve"> for the different socio-institutional agents (in our case, </w:t>
+        <w:t xml:space="preserve"> simulated for the different socio-institutional agents (in our case, </w:t>
       </w:r>
       <w:r>
         <w:t>SACMEX</w:t>
       </w:r>
       <w:r>
-        <w:t xml:space="preserve">). Here, the institutional agent </w:t>
-      </w:r>
-      <w:proofErr w:type="gramStart"/>
-      <w:r>
-        <w:t>must be defined</w:t>
-      </w:r>
-      <w:proofErr w:type="gramEnd"/>
-      <w:r>
-        <w:t xml:space="preserve">, and the decision criteria and decision options associated with these agents are specified. </w:t>
+        <w:t xml:space="preserve">). Here, the institutional agent must be defined, and the decision criteria and decision options associated with these agents are specified. </w:t>
       </w:r>
       <w:r>
         <w:t>The agents evaluate a set of possible actions based on a set of criteria valuation obtained from multi-criteria decision analyse</w:t>
@@ -1845,16 +1708,11 @@
       <w:r>
         <w:t xml:space="preserve">. The multi-criteria model </w:t>
       </w:r>
-      <w:proofErr w:type="gramStart"/>
       <w:r>
         <w:t xml:space="preserve">is </w:t>
       </w:r>
       <w:r>
-        <w:t>constructed</w:t>
-      </w:r>
-      <w:proofErr w:type="gramEnd"/>
-      <w:r>
-        <w:t xml:space="preserve"> </w:t>
+        <w:t xml:space="preserve">constructed </w:t>
       </w:r>
       <w:r>
         <w:t xml:space="preserve">as a </w:t>
@@ -1907,13 +1765,8 @@
         <w:t xml:space="preserve">Let defined the </w:t>
       </w:r>
       <w:r>
-        <w:t>set of criteria</w:t>
-      </w:r>
-      <w:proofErr w:type="gramStart"/>
-      <w:r>
-        <w:t xml:space="preserve">, </w:t>
-      </w:r>
-      <w:proofErr w:type="gramEnd"/>
+        <w:t xml:space="preserve">set of criteria, </w:t>
+      </w:r>
       <m:oMath>
         <m:sSubSup>
           <m:sSubSupPr>
@@ -2215,13 +2068,8 @@
         <w:t>values can vary by</w:t>
       </w:r>
       <w:r>
-        <w:t xml:space="preserve"> spatial </w:t>
-      </w:r>
-      <w:proofErr w:type="gramStart"/>
-      <w:r>
-        <w:t xml:space="preserve">unit </w:t>
-      </w:r>
-      <w:proofErr w:type="gramEnd"/>
+        <w:t xml:space="preserve"> spatial unit </w:t>
+      </w:r>
       <m:oMath>
         <m:r>
           <w:rPr>
@@ -2339,15 +2187,7 @@
         <w:t>atio</w:t>
       </w:r>
       <w:r>
-        <w:t xml:space="preserve">n of the attribute value to a normalized scale between </w:t>
-      </w:r>
-      <w:proofErr w:type="gramStart"/>
-      <w:r>
-        <w:t>0</w:t>
-      </w:r>
-      <w:proofErr w:type="gramEnd"/>
-      <w:r>
-        <w:t xml:space="preserve"> and 1 using a value function of the form </w:t>
+        <w:t xml:space="preserve">n of the attribute value to a normalized scale between 0 and 1 using a value function of the form </w:t>
       </w:r>
       <m:oMath>
         <m:sSubSup>
@@ -3040,15 +2880,7 @@
         <w:t xml:space="preserve"> crisis. </w:t>
       </w:r>
       <w:r>
-        <w:t xml:space="preserve">The investment decisions by the socio-institutional agents </w:t>
-      </w:r>
-      <w:proofErr w:type="gramStart"/>
-      <w:r>
-        <w:t>are accomplished</w:t>
-      </w:r>
-      <w:proofErr w:type="gramEnd"/>
-      <w:r>
-        <w:t xml:space="preserve"> in the model by two sub-routines: </w:t>
+        <w:t xml:space="preserve">The investment decisions by the socio-institutional agents are accomplished in the model by two sub-routines: </w:t>
       </w:r>
       <w:r>
         <w:rPr>
@@ -3084,13 +2916,8 @@
         <w:t xml:space="preserve"> that minimized the dissatisfaction after the investment</w:t>
       </w:r>
       <w:r>
-        <w:t>. These investments involve a set of possible actions taken by the socio-institutional agents</w:t>
-      </w:r>
-      <w:proofErr w:type="gramStart"/>
-      <w:r>
-        <w:t xml:space="preserve">, </w:t>
-      </w:r>
-      <w:proofErr w:type="gramEnd"/>
+        <w:t xml:space="preserve">. These investments involve a set of possible actions taken by the socio-institutional agents, </w:t>
+      </w:r>
       <m:oMath>
         <m:r>
           <w:rPr>
@@ -3180,13 +3007,8 @@
         </m:r>
       </m:oMath>
       <w:r>
-        <w:t>. Formally, an investment is defined as a Boolean variable</w:t>
-      </w:r>
-      <w:proofErr w:type="gramStart"/>
-      <w:r>
-        <w:t xml:space="preserve">, </w:t>
-      </w:r>
-      <w:proofErr w:type="gramEnd"/>
+        <w:t xml:space="preserve">. Formally, an investment is defined as a Boolean variable, </w:t>
+      </w:r>
       <m:oMath>
         <m:sSubSup>
           <m:sSubSupPr>
@@ -3472,13 +3294,8 @@
         </m:r>
       </m:oMath>
       <w:r>
-        <w:t xml:space="preserve"> in spatial </w:t>
-      </w:r>
-      <w:proofErr w:type="gramStart"/>
-      <w:r>
-        <w:t xml:space="preserve">unit </w:t>
-      </w:r>
-      <w:proofErr w:type="gramEnd"/>
+        <w:t xml:space="preserve"> in spatial unit </w:t>
+      </w:r>
       <m:oMath>
         <m:r>
           <w:rPr>
@@ -3538,13 +3355,8 @@
       <w:r>
         <w:t xml:space="preserve">decision-process dictated by these two sub-routines </w:t>
       </w:r>
-      <w:proofErr w:type="gramStart"/>
-      <w:r>
-        <w:t>can be triggered</w:t>
-      </w:r>
-      <w:proofErr w:type="gramEnd"/>
-      <w:r>
-        <w:t xml:space="preserve"> over different periods. We call </w:t>
+      <w:r>
+        <w:t xml:space="preserve">can be triggered over different periods. We call </w:t>
       </w:r>
       <w:r>
         <w:t xml:space="preserve">each </w:t>
@@ -3592,15 +3404,7 @@
         <w:t>actions</w:t>
       </w:r>
       <w:r>
-        <w:t xml:space="preserve"> is obtained through </w:t>
-      </w:r>
-      <w:proofErr w:type="spellStart"/>
-      <w:r>
-        <w:t>multicriteria</w:t>
-      </w:r>
-      <w:proofErr w:type="spellEnd"/>
-      <w:r>
-        <w:t xml:space="preserve"> evaluation </w:t>
+        <w:t xml:space="preserve"> is obtained through multicriteria evaluation </w:t>
       </w:r>
       <w:r>
         <w:t xml:space="preserve">of the distance of each census block from an “ideal point,” or utopian state, defined as a set of decision-making </w:t>
@@ -3630,13 +3434,8 @@
         <w:fldChar w:fldCharType="end"/>
       </w:r>
       <w:r>
-        <w:t xml:space="preserve">. Formally, we calculate a </w:t>
-      </w:r>
-      <w:proofErr w:type="gramStart"/>
-      <w:r>
-        <w:t xml:space="preserve">distance </w:t>
-      </w:r>
-      <w:proofErr w:type="gramEnd"/>
+        <w:t xml:space="preserve">. Formally, we calculate a distance </w:t>
+      </w:r>
       <m:oMath>
         <m:sSubSup>
           <m:sSubSupPr>
@@ -3973,7 +3772,6 @@
         <w:spacing w:line="480" w:lineRule="auto"/>
         <w:jc w:val="both"/>
       </w:pPr>
-      <w:proofErr w:type="gramStart"/>
       <w:r>
         <w:t xml:space="preserve">where </w:t>
       </w:r>
@@ -4332,20 +4130,11 @@
         <w:t xml:space="preserve"> is the departure of an alternative from the ideal point for a criterion</w:t>
       </w:r>
       <w:r>
-        <w:t>.</w:t>
-      </w:r>
-      <w:proofErr w:type="gramEnd"/>
-      <w:r>
-        <w:t xml:space="preserve"> This variable is the standardized </w:t>
-      </w:r>
-      <w:proofErr w:type="gramStart"/>
-      <w:r>
-        <w:t>score</w:t>
+        <w:t>. This variable is the standardized score</w:t>
       </w:r>
       <w:r>
         <w:t xml:space="preserve"> </w:t>
       </w:r>
-      <w:proofErr w:type="gramEnd"/>
       <m:oMath>
         <m:sSubSup>
           <m:sSubSupPr>
@@ -4490,13 +4279,8 @@
         <w:t xml:space="preserve"> In Equation </w:t>
       </w:r>
       <w:r>
-        <w:t xml:space="preserve">1 is the compensatory parameter that define the metric to compute the distance. </w:t>
-      </w:r>
-      <w:proofErr w:type="gramStart"/>
-      <w:r>
-        <w:t xml:space="preserve">With </w:t>
-      </w:r>
-      <w:proofErr w:type="gramEnd"/>
+        <w:t xml:space="preserve">1 is the compensatory parameter that define the metric to compute the distance. With </w:t>
+      </w:r>
       <m:oMath>
         <m:r>
           <w:rPr>
@@ -4600,14 +4384,12 @@
       <w:r>
         <w:t xml:space="preserve"> for choosing </w:t>
       </w:r>
-      <w:proofErr w:type="gramStart"/>
       <w:r>
         <w:t>investment</w:t>
       </w:r>
       <w:r>
         <w:t xml:space="preserve">s </w:t>
       </w:r>
-      <w:proofErr w:type="gramEnd"/>
       <m:oMath>
         <m:sSubSup>
           <m:sSubSupPr>
@@ -4740,16 +4522,11 @@
         <w:t xml:space="preserve">a </w:t>
       </w:r>
       <w:r>
-        <w:t xml:space="preserve">0-1 (or binary) programming model (Dykstra 1984) in which the objective function </w:t>
-      </w:r>
-      <w:proofErr w:type="gramStart"/>
-      <w:r>
-        <w:t>maximizes</w:t>
+        <w:t>0-1 (or binary) programming model (Dykstra 1984) in which the objective function maximizes</w:t>
       </w:r>
       <w:r>
         <w:t xml:space="preserve"> </w:t>
       </w:r>
-      <w:proofErr w:type="gramEnd"/>
       <m:oMath>
         <m:sSubSup>
           <m:sSubSupPr>
@@ -4786,15 +4563,7 @@
         </m:sSubSup>
       </m:oMath>
       <w:r>
-        <w:t>. In this way, the m</w:t>
-      </w:r>
-      <w:proofErr w:type="spellStart"/>
-      <w:r>
-        <w:t>odel</w:t>
-      </w:r>
-      <w:proofErr w:type="spellEnd"/>
-      <w:r>
-        <w:t xml:space="preserve"> simulates a preference for investing in the </w:t>
+        <w:t xml:space="preserve">. In this way, the model simulates a preference for investing in the </w:t>
       </w:r>
       <w:r>
         <w:t>census blocks</w:t>
@@ -4829,11 +4598,9 @@
       <w:r>
         <w:t xml:space="preserve"> </w:t>
       </w:r>
-      <w:proofErr w:type="gramStart"/>
       <w:r>
         <w:t>is most needed</w:t>
       </w:r>
-      <w:proofErr w:type="gramEnd"/>
       <w:r>
         <w:t>.</w:t>
       </w:r>
@@ -5595,15 +5362,7 @@
         </m:r>
       </m:oMath>
       <w:r>
-        <w:t xml:space="preserve"> represents a total capital or resources divided among census blocks. </w:t>
-      </w:r>
-      <w:proofErr w:type="gramStart"/>
-      <w:r>
-        <w:t>Thus</w:t>
-      </w:r>
-      <w:proofErr w:type="gramEnd"/>
-      <w:r>
-        <w:t xml:space="preserve"> when </w:t>
+        <w:t xml:space="preserve"> represents a total capital or resources divided among census blocks. Thus when </w:t>
       </w:r>
       <m:oMath>
         <m:r>
@@ -5629,15 +5388,7 @@
         </m:r>
       </m:oMath>
       <w:r>
-        <w:t xml:space="preserve">  there is a limited among of resources to be divided in the city. The budget </w:t>
-      </w:r>
-      <w:proofErr w:type="gramStart"/>
-      <w:r>
-        <w:t>can be aggregated or disaggregated according to institutional rules</w:t>
-      </w:r>
-      <w:proofErr w:type="gramEnd"/>
-      <w:r>
-        <w:t>. For ins</w:t>
+        <w:t xml:space="preserve">  there is a limited among of resources to be divided in the city. The budget can be aggregated or disaggregated according to institutional rules. For ins</w:t>
       </w:r>
       <w:r>
         <w:rPr>
@@ -5664,15 +5415,7 @@
         <w:t>CDMX</w:t>
       </w:r>
       <w:r>
-        <w:t xml:space="preserve"> the budget for drainage </w:t>
-      </w:r>
-      <w:proofErr w:type="gramStart"/>
-      <w:r>
-        <w:t>is separated</w:t>
-      </w:r>
-      <w:proofErr w:type="gramEnd"/>
-      <w:r>
-        <w:t xml:space="preserve"> from the budget for pot</w:t>
+        <w:t xml:space="preserve"> the budget for drainage is separated from the budget for pot</w:t>
       </w:r>
       <w:r>
         <w:rPr>
@@ -5706,31 +5449,7 @@
       </w:r>
       <w:r>
         <w:lastRenderedPageBreak/>
-        <w:t xml:space="preserve">optimization of the objective functions </w:t>
-      </w:r>
-      <w:proofErr w:type="gramStart"/>
-      <w:r>
-        <w:t>were done</w:t>
-      </w:r>
-      <w:proofErr w:type="gramEnd"/>
-      <w:r>
-        <w:t xml:space="preserve"> using a non-dominant sorting assessment (NDSA) that find solutions near the Pareto frontier. The results from the NDSA </w:t>
-      </w:r>
-      <w:proofErr w:type="gramStart"/>
-      <w:r>
-        <w:t>was then used</w:t>
-      </w:r>
-      <w:proofErr w:type="gramEnd"/>
-      <w:r>
-        <w:t xml:space="preserve"> to constrain a genetic algorithm that find the best alternative in for investments each spatial unit (See </w:t>
-      </w:r>
-      <w:proofErr w:type="spellStart"/>
-      <w:r>
-        <w:t>Apendix</w:t>
-      </w:r>
-      <w:proofErr w:type="spellEnd"/>
-      <w:r>
-        <w:t xml:space="preserve"> optimization).</w:t>
+        <w:t>optimization of the objective functions were done using a non-dominant sorting assessment (NDSA) that find solutions near the Pareto frontier. The results from the NDSA was then used to constrain a genetic algorithm that find the best alternative in for investments each spatial unit (See Apendix optimization).</w:t>
       </w:r>
     </w:p>
     <w:p>
@@ -5811,13 +5530,8 @@
         </m:r>
       </m:oMath>
       <w:r>
-        <w:t xml:space="preserve"> and </w:t>
-      </w:r>
-      <w:proofErr w:type="gramStart"/>
-      <w:r>
-        <w:t xml:space="preserve">system </w:t>
-      </w:r>
-      <w:proofErr w:type="gramEnd"/>
+        <w:t xml:space="preserve"> and system </w:t>
+      </w:r>
       <m:oMath>
         <m:r>
           <w:rPr>
@@ -5827,15 +5541,7 @@
         </m:r>
       </m:oMath>
       <w:r>
-        <w:t xml:space="preserve">. This procedure </w:t>
-      </w:r>
-      <w:proofErr w:type="gramStart"/>
-      <w:r>
-        <w:t>is called</w:t>
-      </w:r>
-      <w:proofErr w:type="gramEnd"/>
-      <w:r>
-        <w:t xml:space="preserve"> </w:t>
+        <w:t xml:space="preserve">. This procedure is called </w:t>
       </w:r>
       <w:r>
         <w:t xml:space="preserve">in </w:t>
@@ -5884,23 +5590,7 @@
           <w:rFonts w:asciiTheme="minorHAnsi" w:eastAsiaTheme="minorHAnsi" w:hAnsiTheme="minorHAnsi" w:cstheme="minorBidi"/>
           <w:color w:val="auto"/>
         </w:rPr>
-        <w:t xml:space="preserve">ifferent procedures </w:t>
-      </w:r>
-      <w:proofErr w:type="gramStart"/>
-      <w:r>
-        <w:rPr>
-          <w:rFonts w:asciiTheme="minorHAnsi" w:eastAsiaTheme="minorHAnsi" w:hAnsiTheme="minorHAnsi" w:cstheme="minorBidi"/>
-          <w:color w:val="auto"/>
-        </w:rPr>
-        <w:t>are implemented</w:t>
-      </w:r>
-      <w:proofErr w:type="gramEnd"/>
-      <w:r>
-        <w:rPr>
-          <w:rFonts w:asciiTheme="minorHAnsi" w:eastAsiaTheme="minorHAnsi" w:hAnsiTheme="minorHAnsi" w:cstheme="minorBidi"/>
-          <w:color w:val="auto"/>
-        </w:rPr>
-        <w:t xml:space="preserve"> to </w:t>
+        <w:t xml:space="preserve">ifferent procedures are implemented to </w:t>
       </w:r>
       <w:r>
         <w:rPr>
@@ -7538,13 +7228,8 @@
       <w:pPr>
         <w:spacing w:line="480" w:lineRule="auto"/>
       </w:pPr>
-      <w:proofErr w:type="gramStart"/>
-      <w:r>
-        <w:t>where</w:t>
-      </w:r>
-      <w:proofErr w:type="gramEnd"/>
-      <w:r>
-        <w:t xml:space="preserve"> </w:t>
+      <w:r>
+        <w:t xml:space="preserve">where </w:t>
       </w:r>
       <m:oMath>
         <m:sSub>
@@ -7616,21 +7301,8 @@
         </m:acc>
       </m:oMath>
       <w:r>
-        <w:t xml:space="preserve"> represents the maximum value of the </w:t>
-      </w:r>
-      <w:proofErr w:type="gramStart"/>
-      <w:r>
-        <w:t>attri</w:t>
-      </w:r>
-      <w:proofErr w:type="spellStart"/>
-      <w:r>
-        <w:t>bute</w:t>
-      </w:r>
-      <w:proofErr w:type="spellEnd"/>
-      <w:r>
-        <w:t xml:space="preserve"> </w:t>
-      </w:r>
-      <w:proofErr w:type="gramEnd"/>
+        <w:t xml:space="preserve"> represents the maximum value of the attribute </w:t>
+      </w:r>
       <m:oMath>
         <m:sSub>
           <m:sSubPr>
@@ -7663,23 +7335,7 @@
       </w:r>
       <w:r>
         <w:lastRenderedPageBreak/>
-        <w:t xml:space="preserve">From a second consultation with </w:t>
-      </w:r>
-      <w:proofErr w:type="gramStart"/>
-      <w:r>
-        <w:t>SACMEX</w:t>
-      </w:r>
-      <w:proofErr w:type="gramEnd"/>
-      <w:r>
-        <w:t xml:space="preserve"> a set of empirical functions and its parameter values where obtained, and included in the model. For those criteria without empirical information to derive value functions, expert knowledge </w:t>
-      </w:r>
-      <w:proofErr w:type="gramStart"/>
-      <w:r>
-        <w:t>was used</w:t>
-      </w:r>
-      <w:proofErr w:type="gramEnd"/>
-      <w:r>
-        <w:t xml:space="preserve">. </w:t>
+        <w:t xml:space="preserve">From a second consultation with SACMEX a set of empirical functions and its parameter values where obtained, and included in the model. For those criteria without empirical information to derive value functions, expert knowledge was used. </w:t>
       </w:r>
     </w:p>
     <w:p>
@@ -7708,15 +7364,7 @@
         <w:spacing w:line="480" w:lineRule="auto"/>
       </w:pPr>
       <w:r>
-        <w:t xml:space="preserve">Once the model computes the distance metric for each census block and the selection procedure </w:t>
-      </w:r>
-      <w:proofErr w:type="gramStart"/>
-      <w:r>
-        <w:t>is activated</w:t>
-      </w:r>
-      <w:proofErr w:type="gramEnd"/>
-      <w:r>
-        <w:t xml:space="preserve">, a set of actions are invoked. These actions change specific attributes of the landscape. Here we explain the actions and their consequences on the census block attributes. Table 2 summarizes </w:t>
+        <w:t xml:space="preserve">Once the model computes the distance metric for each census block and the selection procedure is activated, a set of actions are invoked. These actions change specific attributes of the landscape. Here we explain the actions and their consequences on the census block attributes. Table 2 summarizes </w:t>
       </w:r>
       <w:r>
         <w:rPr>
@@ -7747,13 +7395,8 @@
         <w:t xml:space="preserve">When the </w:t>
       </w:r>
       <w:r>
-        <w:t xml:space="preserve">Maintenance reduces the age of infrastructure </w:t>
-      </w:r>
-      <w:proofErr w:type="gramStart"/>
-      <w:r>
-        <w:t xml:space="preserve">system </w:t>
-      </w:r>
-      <w:proofErr w:type="gramEnd"/>
+        <w:t xml:space="preserve">Maintenance reduces the age of infrastructure system </w:t>
+      </w:r>
       <m:oMath>
         <m:r>
           <w:rPr>
@@ -7763,15 +7406,7 @@
         </m:r>
       </m:oMath>
       <w:r>
-        <w:t>, at a rate proportional to its ef</w:t>
-      </w:r>
-      <w:proofErr w:type="spellStart"/>
-      <w:r>
-        <w:t>fectiveness</w:t>
-      </w:r>
-      <w:proofErr w:type="spellEnd"/>
-      <w:r>
-        <w:t>:</w:t>
+        <w:t>, at a rate proportional to its effectiveness:</w:t>
       </w:r>
     </w:p>
     <w:p>
@@ -7955,16 +7590,8 @@
         <w:rPr>
           <w:rFonts w:eastAsiaTheme="minorEastAsia"/>
         </w:rPr>
-        <w:t xml:space="preserve"> at </w:t>
-      </w:r>
-      <w:proofErr w:type="gramStart"/>
-      <w:r>
-        <w:rPr>
-          <w:rFonts w:eastAsiaTheme="minorEastAsia"/>
-        </w:rPr>
-        <w:t xml:space="preserve">time </w:t>
-      </w:r>
-      <w:proofErr w:type="gramEnd"/>
+        <w:t xml:space="preserve"> at time </w:t>
+      </w:r>
       <m:oMath>
         <m:r>
           <w:rPr>
@@ -8006,10 +7633,10 @@
             <v:path o:extrusionok="f" gradientshapeok="t" o:connecttype="rect"/>
             <o:lock v:ext="edit" aspectratio="t"/>
           </v:shapetype>
-          <v:shape id="_x0000_i1025" type="#_x0000_t75" style="width:9.1pt;height:15.15pt" o:ole="">
+          <v:shape id="_x0000_i1025" type="#_x0000_t75" style="width:9.1pt;height:15.5pt" o:ole="">
             <v:imagedata r:id="rId6" o:title=""/>
           </v:shape>
-          <o:OLEObject Type="Embed" ProgID="Equation.3" ShapeID="_x0000_i1025" DrawAspect="Content" ObjectID="_1605507411" r:id="rId7"/>
+          <o:OLEObject Type="Embed" ProgID="Equation.3" ShapeID="_x0000_i1025" DrawAspect="Content" ObjectID="_1605681728" r:id="rId7"/>
         </w:object>
       </w:r>
       <w:r>
@@ -8038,19 +7665,11 @@
         </w:rPr>
         <w:t xml:space="preserve">Build </w:t>
       </w:r>
-      <w:proofErr w:type="gramStart"/>
       <w:r>
         <w:rPr>
           <w:b/>
         </w:rPr>
-        <w:t>New</w:t>
-      </w:r>
-      <w:proofErr w:type="gramEnd"/>
-      <w:r>
-        <w:rPr>
-          <w:b/>
-        </w:rPr>
-        <w:t xml:space="preserve"> infrastructure</w:t>
+        <w:t>New infrastructure</w:t>
       </w:r>
       <w:bookmarkEnd w:id="3"/>
     </w:p>
@@ -8083,17 +7702,8 @@
           <w:sz w:val="24"/>
           <w:szCs w:val="24"/>
         </w:rPr>
-        <w:t xml:space="preserve"> covered with infrastructure </w:t>
-      </w:r>
-      <w:proofErr w:type="gramStart"/>
-      <w:r>
-        <w:rPr>
-          <w:sz w:val="24"/>
-          <w:szCs w:val="24"/>
-        </w:rPr>
-        <w:t xml:space="preserve">system </w:t>
-      </w:r>
-      <w:proofErr w:type="gramEnd"/>
+        <w:t xml:space="preserve"> covered with infrastructure system </w:t>
+      </w:r>
       <m:oMath>
         <m:r>
           <w:rPr>
@@ -8411,22 +8021,13 @@
       <w:pPr>
         <w:spacing w:line="480" w:lineRule="auto"/>
       </w:pPr>
-      <w:proofErr w:type="gramStart"/>
       <w:r>
         <w:rPr>
           <w:sz w:val="24"/>
           <w:szCs w:val="24"/>
         </w:rPr>
         <w:lastRenderedPageBreak/>
-        <w:t>where</w:t>
-      </w:r>
-      <w:proofErr w:type="gramEnd"/>
-      <w:r>
-        <w:rPr>
-          <w:sz w:val="24"/>
-          <w:szCs w:val="24"/>
-        </w:rPr>
-        <w:t xml:space="preserve"> </w:t>
+        <w:t xml:space="preserve">where </w:t>
       </w:r>
       <m:oMath>
         <m:r>
@@ -8599,21 +8200,7 @@
         <w:rPr>
           <w:rFonts w:eastAsiaTheme="minorEastAsia"/>
         </w:rPr>
-        <w:t xml:space="preserve"> </w:t>
-      </w:r>
-      <w:proofErr w:type="gramStart"/>
-      <w:r>
-        <w:rPr>
-          <w:rFonts w:eastAsiaTheme="minorEastAsia"/>
-        </w:rPr>
-        <w:t>is defined</w:t>
-      </w:r>
-      <w:proofErr w:type="gramEnd"/>
-      <w:r>
-        <w:rPr>
-          <w:rFonts w:eastAsiaTheme="minorEastAsia"/>
-        </w:rPr>
-        <w:t xml:space="preserve"> by</w:t>
+        <w:t xml:space="preserve"> is defined by</w:t>
       </w:r>
     </w:p>
     <w:p>
@@ -8792,19 +8379,11 @@
       <w:pPr>
         <w:spacing w:line="480" w:lineRule="auto"/>
       </w:pPr>
-      <w:proofErr w:type="gramStart"/>
       <w:r>
         <w:rPr>
           <w:rFonts w:eastAsiaTheme="minorEastAsia"/>
         </w:rPr>
-        <w:t>where</w:t>
-      </w:r>
-      <w:proofErr w:type="gramEnd"/>
-      <w:r>
-        <w:rPr>
-          <w:rFonts w:eastAsiaTheme="minorEastAsia"/>
-        </w:rPr>
-        <w:t xml:space="preserve"> </w:t>
+        <w:t xml:space="preserve">where </w:t>
       </w:r>
     </w:p>
     <w:p>
@@ -8979,13 +8558,8 @@
           <w:rFonts w:eastAsiaTheme="minorEastAsia"/>
         </w:rPr>
       </w:pPr>
-      <w:proofErr w:type="gramStart"/>
-      <w:r>
-        <w:t>is</w:t>
-      </w:r>
-      <w:proofErr w:type="gramEnd"/>
-      <w:r>
-        <w:t xml:space="preserve"> the accumulated number of times that the action “house modification” </w:t>
+      <w:r>
+        <w:t xml:space="preserve">is the accumulated number of times that the action “house modification” </w:t>
       </w:r>
       <m:oMath>
         <m:r>
@@ -9123,13 +8697,8 @@
         <w:t>s</w:t>
       </w:r>
       <w:r>
-        <w:t xml:space="preserve"> on the rate of adaptation</w:t>
-      </w:r>
-      <w:proofErr w:type="gramStart"/>
-      <w:r>
-        <w:t xml:space="preserve">, </w:t>
-      </w:r>
-      <w:proofErr w:type="gramEnd"/>
+        <w:t xml:space="preserve"> on the rate of adaptation, </w:t>
+      </w:r>
       <m:oMath>
         <m:r>
           <w:rPr>
@@ -9177,14 +8746,7 @@
         <w:rPr>
           <w:rFonts w:cstheme="minorHAnsi"/>
         </w:rPr>
-        <w:t xml:space="preserve">The procedure “protest” in a census block, defined by the </w:t>
-      </w:r>
-      <w:proofErr w:type="gramStart"/>
-      <w:r>
-        <w:rPr>
-          <w:rFonts w:cstheme="minorHAnsi"/>
-        </w:rPr>
-        <w:t>symbol</w:t>
+        <w:t>The procedure “protest” in a census block, defined by the symbol</w:t>
       </w:r>
       <w:r>
         <w:rPr>
@@ -9192,7 +8754,6 @@
         </w:rPr>
         <w:t xml:space="preserve"> </w:t>
       </w:r>
-      <w:proofErr w:type="gramEnd"/>
       <m:oMath>
         <m:sSub>
           <m:sSubPr>
@@ -9482,19 +9043,11 @@
       <w:pPr>
         <w:spacing w:line="480" w:lineRule="auto"/>
       </w:pPr>
-      <w:proofErr w:type="gramStart"/>
       <w:r>
         <w:rPr>
           <w:rFonts w:cstheme="minorHAnsi"/>
         </w:rPr>
-        <w:t>where</w:t>
-      </w:r>
-      <w:proofErr w:type="gramEnd"/>
-      <w:r>
-        <w:rPr>
-          <w:rFonts w:cstheme="minorHAnsi"/>
-        </w:rPr>
-        <w:t xml:space="preserve"> </w:t>
+        <w:t xml:space="preserve">where </w:t>
       </w:r>
       <m:oMath>
         <m:sSubSup>
@@ -9619,15 +9172,7 @@
         <w:rPr>
           <w:b/>
         </w:rPr>
-        <w:t>Models o</w:t>
-      </w:r>
-      <w:bookmarkStart w:id="7" w:name="_GoBack"/>
-      <w:bookmarkEnd w:id="7"/>
-      <w:r>
-        <w:rPr>
-          <w:b/>
-        </w:rPr>
-        <w:t>f exposure</w:t>
+        <w:t>Models of exposure</w:t>
       </w:r>
     </w:p>
     <w:p>
@@ -9769,23 +9314,13 @@
           </m:sub>
         </m:sSub>
       </m:oMath>
-      <w:proofErr w:type="gramStart"/>
       <w:r>
         <w:rPr>
           <w:rFonts w:eastAsiaTheme="minorEastAsia"/>
           <w:sz w:val="24"/>
           <w:szCs w:val="24"/>
         </w:rPr>
-        <w:t>,</w:t>
-      </w:r>
-      <w:proofErr w:type="gramEnd"/>
-      <w:r>
-        <w:rPr>
-          <w:rFonts w:eastAsiaTheme="minorEastAsia"/>
-          <w:sz w:val="24"/>
-          <w:szCs w:val="24"/>
-        </w:rPr>
-        <w:t xml:space="preserve"> </w:t>
+        <w:t xml:space="preserve">, </w:t>
       </w:r>
       <w:r>
         <w:rPr>
@@ -9835,15 +9370,7 @@
         <w:t xml:space="preserve">Accordingly, the risk of exposure to water supply disruption </w:t>
       </w:r>
       <w:r>
-        <w:t xml:space="preserve">is assumed </w:t>
-      </w:r>
-      <w:proofErr w:type="gramStart"/>
-      <w:r>
-        <w:t>to be a</w:t>
-      </w:r>
-      <w:proofErr w:type="gramEnd"/>
-      <w:r>
-        <w:t xml:space="preserve"> failure from a </w:t>
+        <w:t xml:space="preserve">is assumed to be a failure from a </w:t>
       </w:r>
       <w:r>
         <w:rPr>
@@ -9863,11 +9390,9 @@
       <w:r>
         <w:t xml:space="preserve"> We simulate the number of days with water per week per census block</w:t>
       </w:r>
-      <w:proofErr w:type="gramStart"/>
       <w:r>
         <w:t xml:space="preserve">, </w:t>
       </w:r>
-      <w:proofErr w:type="gramEnd"/>
       <m:oMath>
         <m:sSub>
           <m:sSubPr>
@@ -10076,25 +9601,7 @@
           <w:sz w:val="24"/>
           <w:szCs w:val="24"/>
         </w:rPr>
-        <w:t xml:space="preserve"> is the expected number of days without </w:t>
-      </w:r>
-      <w:proofErr w:type="gramStart"/>
-      <w:r>
-        <w:rPr>
-          <w:rFonts w:eastAsiaTheme="minorEastAsia"/>
-          <w:sz w:val="24"/>
-          <w:szCs w:val="24"/>
-        </w:rPr>
-        <w:t>water.</w:t>
-      </w:r>
-      <w:proofErr w:type="gramEnd"/>
-      <w:r>
-        <w:rPr>
-          <w:rFonts w:eastAsiaTheme="minorEastAsia"/>
-          <w:sz w:val="24"/>
-          <w:szCs w:val="24"/>
-        </w:rPr>
-        <w:t xml:space="preserve"> </w:t>
+        <w:t xml:space="preserve"> is the expected number of days without water. </w:t>
       </w:r>
       <m:oMath>
         <m:r>
@@ -10112,25 +9619,7 @@
           <w:sz w:val="24"/>
           <w:szCs w:val="24"/>
         </w:rPr>
-        <w:t xml:space="preserve"> </w:t>
-      </w:r>
-      <w:proofErr w:type="gramStart"/>
-      <w:r>
-        <w:rPr>
-          <w:rFonts w:eastAsiaTheme="minorEastAsia"/>
-          <w:sz w:val="24"/>
-          <w:szCs w:val="24"/>
-        </w:rPr>
-        <w:t>is</w:t>
-      </w:r>
-      <w:proofErr w:type="gramEnd"/>
-      <w:r>
-        <w:rPr>
-          <w:rFonts w:eastAsiaTheme="minorEastAsia"/>
-          <w:sz w:val="24"/>
-          <w:szCs w:val="24"/>
-        </w:rPr>
-        <w:t xml:space="preserve"> </w:t>
+        <w:t xml:space="preserve"> is </w:t>
       </w:r>
       <w:r>
         <w:rPr>
@@ -10479,25 +9968,7 @@
           <w:sz w:val="24"/>
           <w:szCs w:val="24"/>
         </w:rPr>
-        <w:t xml:space="preserve"> part that simulated the changes of a site to have or not water in a week. This </w:t>
-      </w:r>
-      <w:proofErr w:type="gramStart"/>
-      <w:r>
-        <w:rPr>
-          <w:rFonts w:eastAsiaTheme="minorEastAsia"/>
-          <w:sz w:val="24"/>
-          <w:szCs w:val="24"/>
-        </w:rPr>
-        <w:t>is based</w:t>
-      </w:r>
-      <w:proofErr w:type="gramEnd"/>
-      <w:r>
-        <w:rPr>
-          <w:rFonts w:eastAsiaTheme="minorEastAsia"/>
-          <w:sz w:val="24"/>
-          <w:szCs w:val="24"/>
-        </w:rPr>
-        <w:t xml:space="preserve"> on the proportion of people disconnected </w:t>
+        <w:t xml:space="preserve"> part that simulated the changes of a site to have or not water in a week. This is based on the proportion of people disconnected </w:t>
       </w:r>
       <w:r>
         <w:rPr>
@@ -10844,46 +10315,8 @@
           <w:sz w:val="24"/>
           <w:szCs w:val="24"/>
         </w:rPr>
-        <w:t xml:space="preserve"> (webpage/path to/ survey data/?).[</w:t>
-      </w:r>
-      <w:proofErr w:type="spellStart"/>
-      <w:r>
-        <w:rPr>
-          <w:rFonts w:eastAsiaTheme="minorEastAsia"/>
-          <w:sz w:val="24"/>
-          <w:szCs w:val="24"/>
-        </w:rPr>
-        <w:t>Illiana</w:t>
-      </w:r>
-      <w:proofErr w:type="spellEnd"/>
-      <w:r>
-        <w:rPr>
-          <w:rFonts w:eastAsiaTheme="minorEastAsia"/>
-          <w:sz w:val="24"/>
-          <w:szCs w:val="24"/>
-        </w:rPr>
-        <w:t xml:space="preserve"> please check]</w:t>
-      </w:r>
-    </w:p>
-    <w:p>
-      <w:pPr>
-        <w:spacing w:line="480" w:lineRule="auto"/>
-        <w:rPr>
-          <w:rFonts w:eastAsiaTheme="minorEastAsia"/>
-          <w:sz w:val="24"/>
-          <w:szCs w:val="24"/>
-        </w:rPr>
-      </w:pPr>
-    </w:p>
-    <w:p>
-      <w:pPr>
-        <w:spacing w:line="480" w:lineRule="auto"/>
-        <w:rPr>
-          <w:rFonts w:eastAsiaTheme="minorEastAsia"/>
-          <w:sz w:val="24"/>
-          <w:szCs w:val="24"/>
-        </w:rPr>
-      </w:pPr>
+        <w:t xml:space="preserve"> (webpage/path to/ survey data/?).[Illiana please check]</w:t>
+      </w:r>
     </w:p>
     <w:p>
       <w:pPr>
@@ -10959,15 +10392,7 @@
         <w:t>with</w:t>
       </w:r>
       <w:r>
-        <w:t xml:space="preserve"> flooding. Using this model the expected number of event in a year T </w:t>
-      </w:r>
-      <w:proofErr w:type="gramStart"/>
-      <w:r>
-        <w:t>is simulated</w:t>
-      </w:r>
-      <w:proofErr w:type="gramEnd"/>
-      <w:r>
-        <w:t xml:space="preserve"> as</w:t>
+        <w:t xml:space="preserve"> flooding. Using this model the expected number of event in a year T is simulated as</w:t>
       </w:r>
       <w:r>
         <w:t>:</w:t>
@@ -11345,19 +10770,11 @@
           <w:rFonts w:eastAsiaTheme="minorEastAsia"/>
         </w:rPr>
       </w:pPr>
-      <w:proofErr w:type="gramStart"/>
       <w:r>
         <w:rPr>
           <w:rFonts w:eastAsiaTheme="minorEastAsia"/>
         </w:rPr>
-        <w:t>where</w:t>
-      </w:r>
-      <w:proofErr w:type="gramEnd"/>
-      <w:r>
-        <w:rPr>
-          <w:rFonts w:eastAsiaTheme="minorEastAsia"/>
-        </w:rPr>
-        <w:t xml:space="preserve"> </w:t>
+        <w:t xml:space="preserve">where </w:t>
       </w:r>
       <m:oMath>
         <m:r>
@@ -11421,21 +10838,7 @@
         <w:rPr>
           <w:rFonts w:eastAsiaTheme="minorEastAsia"/>
         </w:rPr>
-        <w:t xml:space="preserve"> is the expected nu</w:t>
-      </w:r>
-      <w:proofErr w:type="spellStart"/>
-      <w:r>
-        <w:rPr>
-          <w:rFonts w:eastAsiaTheme="minorEastAsia"/>
-        </w:rPr>
-        <w:t>mber</w:t>
-      </w:r>
-      <w:proofErr w:type="spellEnd"/>
-      <w:r>
-        <w:rPr>
-          <w:rFonts w:eastAsiaTheme="minorEastAsia"/>
-        </w:rPr>
-        <w:t xml:space="preserve"> of flood events in census block </w:t>
+        <w:t xml:space="preserve"> is the expected number of flood events in census block </w:t>
       </w:r>
       <m:oMath>
         <m:r>
@@ -11829,7 +11232,7 @@
           <w:b/>
         </w:rPr>
       </w:pPr>
-      <w:bookmarkStart w:id="8" w:name="_Toc518901564"/>
+      <w:bookmarkStart w:id="7" w:name="_Toc518901564"/>
       <w:r>
         <w:rPr>
           <w:b/>
@@ -11842,7 +11245,7 @@
         </w:rPr>
         <w:t>Gastrointestinal diseases</w:t>
       </w:r>
-      <w:bookmarkEnd w:id="8"/>
+      <w:bookmarkEnd w:id="7"/>
     </w:p>
     <w:p>
       <w:pPr>
@@ -11852,16 +11255,7 @@
         <w:jc w:val="both"/>
       </w:pPr>
       <w:r>
-        <w:lastRenderedPageBreak/>
-        <w:t xml:space="preserve">The health model </w:t>
-      </w:r>
-      <w:proofErr w:type="gramStart"/>
-      <w:r>
-        <w:t>is implemented</w:t>
-      </w:r>
-      <w:proofErr w:type="gramEnd"/>
-      <w:r>
-        <w:t xml:space="preserve"> as two separate regression models that simulate the expected number of incidences of gastrointestinal diseases in the lowland</w:t>
+        <w:t>The health model is implemented as two separate regression models that simulate the expected number of incidences of gastrointestinal diseases in the lowland</w:t>
       </w:r>
       <w:r>
         <w:t>s</w:t>
@@ -11883,6 +11277,7 @@
         <w:jc w:val="both"/>
       </w:pPr>
       <w:r>
+        <w:lastRenderedPageBreak/>
         <w:t xml:space="preserve">For the lowlands, a regression model of the form </w:t>
       </w:r>
     </w:p>
@@ -12060,13 +11455,8 @@
       <w:pPr>
         <w:spacing w:line="480" w:lineRule="auto"/>
       </w:pPr>
-      <w:proofErr w:type="gramStart"/>
-      <w:r>
-        <w:t>was</w:t>
-      </w:r>
-      <w:proofErr w:type="gramEnd"/>
-      <w:r>
-        <w:t xml:space="preserve"> used to incorporate the full set of predictors and the spatial dependency observed in the data. </w:t>
+      <w:r>
+        <w:t xml:space="preserve">was used to incorporate the full set of predictors and the spatial dependency observed in the data. </w:t>
       </w:r>
       <m:oMath>
         <m:sSub>
@@ -12100,15 +11490,7 @@
         </m:sSub>
       </m:oMath>
       <w:r>
-        <w:t xml:space="preserve"> </w:t>
-      </w:r>
-      <w:proofErr w:type="gramStart"/>
-      <w:r>
-        <w:t>is</w:t>
-      </w:r>
-      <w:proofErr w:type="gramEnd"/>
-      <w:r>
-        <w:t xml:space="preserve"> a </w:t>
+        <w:t xml:space="preserve"> is a </w:t>
       </w:r>
       <m:oMath>
         <m:r>
@@ -12242,15 +11624,7 @@
         </m:sSub>
       </m:oMath>
       <w:r>
-        <w:t xml:space="preserve"> </w:t>
-      </w:r>
-      <w:proofErr w:type="gramStart"/>
-      <w:r>
-        <w:t>is</w:t>
-      </w:r>
-      <w:proofErr w:type="gramEnd"/>
-      <w:r>
-        <w:t xml:space="preserve"> a </w:t>
+        <w:t xml:space="preserve"> is a </w:t>
       </w:r>
       <m:oMath>
         <m:r>
@@ -12349,35 +11723,14 @@
         </m:sSup>
       </m:oMath>
       <w:r>
-        <w:t>. In order to capture the spatial dependency observed in the incidence data, the model inc</w:t>
-      </w:r>
-      <w:proofErr w:type="spellStart"/>
-      <w:r>
-        <w:t>orporates</w:t>
-      </w:r>
-      <w:proofErr w:type="spellEnd"/>
-      <w:r>
-        <w:t xml:space="preserve"> an additional </w:t>
-      </w:r>
-      <w:proofErr w:type="spellStart"/>
-      <w:r>
-        <w:t>regressor</w:t>
-      </w:r>
-      <w:proofErr w:type="spellEnd"/>
-      <w:r>
-        <w:t xml:space="preserve"> in the form of a spatially</w:t>
+        <w:t>. In order to capture the spatial dependency observed in the incidence data, the model incorporates an additional regressor in the form of a spatially</w:t>
       </w:r>
       <w:r>
         <w:t>-</w:t>
       </w:r>
       <w:r>
-        <w:t>lagged variable</w:t>
-      </w:r>
-      <w:proofErr w:type="gramStart"/>
-      <w:r>
-        <w:t>,</w:t>
-      </w:r>
-      <w:proofErr w:type="gramEnd"/>
+        <w:t>lagged variable,</w:t>
+      </w:r>
       <m:oMath>
         <m:r>
           <w:rPr>
@@ -12441,13 +11794,8 @@
         <w:t>d</w:t>
       </w:r>
       <w:r>
-        <w:t xml:space="preserve"> from the geographic space (</w:t>
-      </w:r>
-      <w:proofErr w:type="spellStart"/>
-      <w:r>
-        <w:t>Anselin</w:t>
-      </w:r>
-      <w:proofErr w:type="spellEnd"/>
+        <w:t xml:space="preserve"> from the geographic space (Anselin</w:t>
+      </w:r>
       <w:r>
         <w:t>,</w:t>
       </w:r>
@@ -12458,15 +11806,7 @@
         <w:t>;</w:t>
       </w:r>
       <w:r>
-        <w:t xml:space="preserve"> </w:t>
-      </w:r>
-      <w:proofErr w:type="spellStart"/>
-      <w:r>
-        <w:t>Anselin</w:t>
-      </w:r>
-      <w:proofErr w:type="spellEnd"/>
-      <w:r>
-        <w:t xml:space="preserve">, 2001). The term </w:t>
+        <w:t xml:space="preserve"> Anselin, 2001). The term </w:t>
       </w:r>
       <m:oMath>
         <m:r>
@@ -12700,15 +12040,7 @@
         <w:t>census blocks</w:t>
       </w:r>
       <w:r>
-        <w:t xml:space="preserve"> to infrastructure hazards </w:t>
-      </w:r>
-      <w:proofErr w:type="gramStart"/>
-      <w:r>
-        <w:t>is related</w:t>
-      </w:r>
-      <w:proofErr w:type="gramEnd"/>
-      <w:r>
-        <w:t xml:space="preserve"> to </w:t>
+        <w:t xml:space="preserve"> to infrastructure hazards is related to </w:t>
       </w:r>
       <w:r>
         <w:t>the average condition of infrastructure systems</w:t>
@@ -12882,7 +12214,6 @@
         <w:spacing w:line="480" w:lineRule="auto"/>
       </w:pPr>
       <w:r>
-        <w:lastRenderedPageBreak/>
         <w:t>In addition</w:t>
       </w:r>
       <w:r>
@@ -12912,16 +12243,8 @@
         <w:rPr>
           <w:rFonts w:eastAsiaTheme="minorEastAsia"/>
         </w:rPr>
-        <w:t xml:space="preserve"> in census </w:t>
-      </w:r>
-      <w:proofErr w:type="gramStart"/>
-      <w:r>
-        <w:rPr>
-          <w:rFonts w:eastAsiaTheme="minorEastAsia"/>
-        </w:rPr>
-        <w:t xml:space="preserve">block </w:t>
-      </w:r>
-      <w:proofErr w:type="gramEnd"/>
+        <w:t xml:space="preserve"> in census block </w:t>
+      </w:r>
       <m:oMath>
         <m:r>
           <w:rPr>
@@ -13091,13 +12414,8 @@
         <w:spacing w:line="480" w:lineRule="auto"/>
       </w:pPr>
       <w:r>
-        <w:t xml:space="preserve">A governance scenario in this framework is defined as the set of </w:t>
-      </w:r>
-      <w:proofErr w:type="gramStart"/>
-      <w:r>
-        <w:t xml:space="preserve">criteria </w:t>
-      </w:r>
-      <w:proofErr w:type="gramEnd"/>
+        <w:t xml:space="preserve">A governance scenario in this framework is defined as the set of criteria </w:t>
+      </w:r>
       <m:oMath>
         <m:sSubSup>
           <m:sSubSupPr>
@@ -13215,15 +12533,7 @@
         </m:r>
       </m:oMath>
       <w:r>
-        <w:t xml:space="preserve"> . Thus, a gover</w:t>
-      </w:r>
-      <w:proofErr w:type="spellStart"/>
-      <w:r>
-        <w:t>nance</w:t>
-      </w:r>
-      <w:proofErr w:type="spellEnd"/>
-      <w:r>
-        <w:t xml:space="preserve"> scenario </w:t>
+        <w:t xml:space="preserve"> . Thus, a governance scenario </w:t>
       </w:r>
       <w:r>
         <w:t xml:space="preserve">of agent </w:t>
@@ -13494,11 +12804,9 @@
           </m:e>
         </m:d>
       </m:oMath>
-      <w:proofErr w:type="gramStart"/>
       <w:r>
         <w:t xml:space="preserve">, </w:t>
       </w:r>
-      <w:proofErr w:type="gramEnd"/>
       <m:oMath>
         <m:d>
           <m:dPr>
@@ -13621,13 +12929,8 @@
         </m:r>
       </m:oMath>
       <w:r>
-        <w:t>. To calculate the suitability assessment</w:t>
-      </w:r>
-      <w:proofErr w:type="gramStart"/>
-      <w:r>
-        <w:t xml:space="preserve">, </w:t>
-      </w:r>
-      <w:proofErr w:type="gramEnd"/>
+        <w:t xml:space="preserve">. To calculate the suitability assessment, </w:t>
+      </w:r>
       <m:oMath>
         <m:sSubSup>
           <m:sSubSupPr>
@@ -13867,21 +13170,20 @@
       </w:r>
     </w:p>
     <w:p/>
-    <w:p/>
     <w:p>
       <w:pPr>
         <w:rPr>
           <w:b/>
         </w:rPr>
       </w:pPr>
-      <w:bookmarkStart w:id="9" w:name="_Toc518901565"/>
+      <w:bookmarkStart w:id="8" w:name="_Toc518901565"/>
       <w:r>
         <w:rPr>
           <w:b/>
         </w:rPr>
         <w:t>Indicators of Vulnerability</w:t>
       </w:r>
-      <w:bookmarkEnd w:id="9"/>
+      <w:bookmarkEnd w:id="8"/>
     </w:p>
     <w:p>
       <w:pPr>
@@ -13897,23 +13199,7 @@
           <w:sz w:val="24"/>
           <w:szCs w:val="24"/>
         </w:rPr>
-        <w:t xml:space="preserve">The indicators obtained at the end of the simulation period </w:t>
-      </w:r>
-      <w:proofErr w:type="gramStart"/>
-      <w:r>
-        <w:rPr>
-          <w:sz w:val="24"/>
-          <w:szCs w:val="24"/>
-        </w:rPr>
-        <w:t>are described</w:t>
-      </w:r>
-      <w:proofErr w:type="gramEnd"/>
-      <w:r>
-        <w:rPr>
-          <w:sz w:val="24"/>
-          <w:szCs w:val="24"/>
-        </w:rPr>
-        <w:t xml:space="preserve"> in the sections below.</w:t>
+        <w:t>The indicators obtained at the end of the simulation period are described in the sections below.</w:t>
       </w:r>
       <w:r>
         <w:rPr>
@@ -14347,21 +13633,12 @@
           <w:szCs w:val="24"/>
         </w:rPr>
       </w:pPr>
-      <w:proofErr w:type="gramStart"/>
       <w:r>
         <w:rPr>
           <w:sz w:val="24"/>
           <w:szCs w:val="24"/>
         </w:rPr>
-        <w:t>where</w:t>
-      </w:r>
-      <w:proofErr w:type="gramEnd"/>
-      <w:r>
-        <w:rPr>
-          <w:sz w:val="24"/>
-          <w:szCs w:val="24"/>
-        </w:rPr>
-        <w:t xml:space="preserve"> </w:t>
+        <w:t xml:space="preserve">where </w:t>
       </w:r>
       <m:oMath>
         <m:sSub>
@@ -14580,7 +13857,6 @@
         </w:rPr>
         <w:t xml:space="preserve"> indicators </w:t>
       </w:r>
-      <w:proofErr w:type="gramStart"/>
       <w:r>
         <w:rPr>
           <w:sz w:val="24"/>
@@ -14593,15 +13869,7 @@
           <w:sz w:val="24"/>
           <w:szCs w:val="24"/>
         </w:rPr>
-        <w:t xml:space="preserve"> calculated</w:t>
-      </w:r>
-      <w:proofErr w:type="gramEnd"/>
-      <w:r>
-        <w:rPr>
-          <w:sz w:val="24"/>
-          <w:szCs w:val="24"/>
-        </w:rPr>
-        <w:t xml:space="preserve"> using </w:t>
+        <w:t xml:space="preserve"> calculated using </w:t>
       </w:r>
     </w:p>
     <w:p>
@@ -14946,21 +14214,12 @@
           <w:szCs w:val="24"/>
         </w:rPr>
       </w:pPr>
-      <w:proofErr w:type="gramStart"/>
       <w:r>
         <w:rPr>
           <w:sz w:val="24"/>
           <w:szCs w:val="24"/>
         </w:rPr>
-        <w:t>for</w:t>
-      </w:r>
-      <w:proofErr w:type="gramEnd"/>
-      <w:r>
-        <w:rPr>
-          <w:sz w:val="24"/>
-          <w:szCs w:val="24"/>
-        </w:rPr>
-        <w:t xml:space="preserve"> scarcity, and</w:t>
+        <w:t>for scarcity, and</w:t>
       </w:r>
     </w:p>
     <w:p>
@@ -15293,21 +14552,12 @@
           <w:szCs w:val="24"/>
         </w:rPr>
       </w:pPr>
-      <w:proofErr w:type="gramStart"/>
       <w:r>
         <w:rPr>
           <w:sz w:val="24"/>
           <w:szCs w:val="24"/>
         </w:rPr>
-        <w:t>for</w:t>
-      </w:r>
-      <w:proofErr w:type="gramEnd"/>
-      <w:r>
-        <w:rPr>
-          <w:sz w:val="24"/>
-          <w:szCs w:val="24"/>
-        </w:rPr>
-        <w:t xml:space="preserve"> flooding</w:t>
+        <w:t>for flooding</w:t>
       </w:r>
       <w:r>
         <w:rPr>
@@ -15493,25 +14743,7 @@
           <w:sz w:val="24"/>
           <w:szCs w:val="24"/>
         </w:rPr>
-        <w:t xml:space="preserve"> </w:t>
-      </w:r>
-      <w:proofErr w:type="gramStart"/>
-      <w:r>
-        <w:rPr>
-          <w:rFonts w:eastAsiaTheme="minorEastAsia"/>
-          <w:sz w:val="24"/>
-          <w:szCs w:val="24"/>
-        </w:rPr>
-        <w:t>is</w:t>
-      </w:r>
-      <w:proofErr w:type="gramEnd"/>
-      <w:r>
-        <w:rPr>
-          <w:rFonts w:eastAsiaTheme="minorEastAsia"/>
-          <w:sz w:val="24"/>
-          <w:szCs w:val="24"/>
-        </w:rPr>
-        <w:t xml:space="preserve"> the final time-step of the simulation and </w:t>
+        <w:t xml:space="preserve"> is the final time-step of the simulation and </w:t>
       </w:r>
       <m:oMath>
         <m:r>
@@ -15577,25 +14809,7 @@
           <w:sz w:val="24"/>
           <w:szCs w:val="24"/>
         </w:rPr>
-        <w:t xml:space="preserve"> </w:t>
-      </w:r>
-      <w:proofErr w:type="gramStart"/>
-      <w:r>
-        <w:rPr>
-          <w:rFonts w:eastAsiaTheme="minorEastAsia"/>
-          <w:sz w:val="24"/>
-          <w:szCs w:val="24"/>
-        </w:rPr>
-        <w:t>is</w:t>
-      </w:r>
-      <w:proofErr w:type="gramEnd"/>
-      <w:r>
-        <w:rPr>
-          <w:rFonts w:eastAsiaTheme="minorEastAsia"/>
-          <w:sz w:val="24"/>
-          <w:szCs w:val="24"/>
-        </w:rPr>
-        <w:t xml:space="preserve"> the total number of census blocks.</w:t>
+        <w:t xml:space="preserve"> is the total number of census blocks.</w:t>
       </w:r>
     </w:p>
     <w:p>
@@ -15606,21 +14820,12 @@
           <w:szCs w:val="24"/>
         </w:rPr>
       </w:pPr>
-      <w:proofErr w:type="gramStart"/>
       <w:r>
         <w:rPr>
           <w:sz w:val="24"/>
           <w:szCs w:val="24"/>
         </w:rPr>
-        <w:t>Census block average exposure</w:t>
-      </w:r>
-      <w:proofErr w:type="gramEnd"/>
-      <w:r>
-        <w:rPr>
-          <w:sz w:val="24"/>
-          <w:szCs w:val="24"/>
-        </w:rPr>
-        <w:t xml:space="preserve"> was measured using</w:t>
+        <w:t>Census block average exposure was measured using</w:t>
       </w:r>
     </w:p>
     <w:p>
@@ -15849,17 +15054,8 @@
           <w:sz w:val="24"/>
           <w:szCs w:val="24"/>
         </w:rPr>
-        <w:t xml:space="preserve">The total number of events in the 10 years of simulation in each census block </w:t>
-      </w:r>
-      <w:proofErr w:type="gramStart"/>
-      <w:r>
-        <w:rPr>
-          <w:sz w:val="24"/>
-          <w:szCs w:val="24"/>
-        </w:rPr>
-        <w:t>was represented as</w:t>
-      </w:r>
-      <w:proofErr w:type="gramEnd"/>
+        <w:t>The total number of events in the 10 years of simulation in each census block was represented as</w:t>
+      </w:r>
     </w:p>
     <w:p>
       <w:pPr>
@@ -16174,24 +15370,15 @@
           <w:sz w:val="24"/>
           <w:szCs w:val="24"/>
         </w:rPr>
-        <w:t xml:space="preserve">census </w:t>
-      </w:r>
-      <w:proofErr w:type="gramStart"/>
+        <w:t>census blocks</w:t>
+      </w:r>
       <w:r>
         <w:rPr>
           <w:sz w:val="24"/>
           <w:szCs w:val="24"/>
         </w:rPr>
-        <w:t>blocks</w:t>
-      </w:r>
-      <w:r>
-        <w:rPr>
-          <w:sz w:val="24"/>
-          <w:szCs w:val="24"/>
-        </w:rPr>
         <w:t xml:space="preserve"> </w:t>
       </w:r>
-      <w:proofErr w:type="gramEnd"/>
       <m:oMath>
         <m:r>
           <m:rPr>
@@ -16574,15 +15761,7 @@
         <w:t>,</w:t>
       </w:r>
       <w:r>
-        <w:t xml:space="preserve"> the vulnerability index </w:t>
-      </w:r>
-      <w:proofErr w:type="gramStart"/>
-      <w:r>
-        <w:t>is summarized</w:t>
-      </w:r>
-      <w:proofErr w:type="gramEnd"/>
-      <w:r>
-        <w:t xml:space="preserve"> as the </w:t>
+        <w:t xml:space="preserve"> the vulnerability index is summarized as the </w:t>
       </w:r>
       <w:r>
         <w:t xml:space="preserve">ration between the product of exposure </w:t>
@@ -16859,16 +16038,11 @@
       <w:pPr>
         <w:spacing w:line="240" w:lineRule="auto"/>
       </w:pPr>
-      <w:proofErr w:type="gramStart"/>
       <w:r>
         <w:t>w</w:t>
       </w:r>
       <w:r>
-        <w:t>here</w:t>
-      </w:r>
-      <w:proofErr w:type="gramEnd"/>
-      <w:r>
-        <w:t xml:space="preserve"> </w:t>
+        <w:t xml:space="preserve">here </w:t>
       </w:r>
       <m:oMath>
         <m:sSub>
@@ -16979,15 +16153,7 @@
         </m:sSubSup>
       </m:oMath>
       <w:r>
-        <w:t xml:space="preserve"> </w:t>
-      </w:r>
-      <w:proofErr w:type="gramStart"/>
-      <w:r>
-        <w:t>is</w:t>
-      </w:r>
-      <w:proofErr w:type="gramEnd"/>
-      <w:r>
-        <w:t xml:space="preserve"> the exposure, defined as the level of flooding or scarcity of water. </w:t>
+        <w:t xml:space="preserve"> is the exposure, defined as the level of flooding or scarcity of water. </w:t>
       </w:r>
       <m:oMath>
         <m:sSubSup>
@@ -17028,21 +16194,11 @@
         </m:sSubSup>
       </m:oMath>
       <w:r>
-        <w:t xml:space="preserve"> </w:t>
-      </w:r>
-      <w:proofErr w:type="gramStart"/>
-      <w:r>
-        <w:t>represents</w:t>
-      </w:r>
-      <w:proofErr w:type="gramEnd"/>
-      <w:r>
-        <w:t xml:space="preserve"> the sensitiv</w:t>
-      </w:r>
-      <w:proofErr w:type="spellStart"/>
+        <w:t xml:space="preserve"> represents the sensitiv</w:t>
+      </w:r>
       <w:r>
         <w:t>ity</w:t>
       </w:r>
-      <w:proofErr w:type="spellEnd"/>
       <w:r>
         <w:t xml:space="preserve"> </w:t>
       </w:r>
@@ -17072,11 +16228,7 @@
         <w:t>. W</w:t>
       </w:r>
       <w:r>
-        <w:t xml:space="preserve">e </w:t>
-      </w:r>
-      <w:r>
-        <w:lastRenderedPageBreak/>
-        <w:t>measure this by keeping track</w:t>
+        <w:t>e measure this by keeping track</w:t>
       </w:r>
       <w:r>
         <w:t xml:space="preserve"> of the number of decisions that involve house modifications and water storage. </w:t>
@@ -17088,15 +16240,7 @@
         <w:t xml:space="preserve">these actions </w:t>
       </w:r>
       <w:r>
-        <w:t xml:space="preserve">accumulate in a census </w:t>
-      </w:r>
-      <w:proofErr w:type="gramStart"/>
-      <w:r>
-        <w:t>block,</w:t>
-      </w:r>
-      <w:proofErr w:type="gramEnd"/>
-      <w:r>
-        <w:t xml:space="preserve"> the </w:t>
+        <w:t xml:space="preserve">accumulate in a census block, the </w:t>
       </w:r>
       <w:r>
         <w:t xml:space="preserve">less sensitive </w:t>
@@ -17277,13 +16421,9 @@
       <w:pPr>
         <w:spacing w:line="240" w:lineRule="auto"/>
       </w:pPr>
-      <w:proofErr w:type="gramStart"/>
-      <w:r>
-        <w:t>where</w:t>
-      </w:r>
-      <w:proofErr w:type="gramEnd"/>
-      <w:r>
-        <w:t xml:space="preserve"> </w:t>
+      <w:r>
+        <w:lastRenderedPageBreak/>
+        <w:t xml:space="preserve">where </w:t>
       </w:r>
       <m:oMath>
         <m:sSub>
@@ -17356,16 +16496,11 @@
       <w:r>
         <w:t>. Thus, we explicitly ass</w:t>
       </w:r>
-      <w:proofErr w:type="spellStart"/>
       <w:r>
         <w:t>u</w:t>
       </w:r>
       <w:r>
-        <w:t>med</w:t>
-      </w:r>
-      <w:proofErr w:type="spellEnd"/>
-      <w:r>
-        <w:t xml:space="preserve"> </w:t>
+        <w:t xml:space="preserve">med </w:t>
       </w:r>
       <w:r>
         <w:t xml:space="preserve">that census blocks </w:t>
@@ -17492,15 +16627,7 @@
         <w:t>s</w:t>
       </w:r>
       <w:r>
-        <w:t xml:space="preserve"> to install R and </w:t>
-      </w:r>
-      <w:proofErr w:type="spellStart"/>
-      <w:r>
-        <w:t>Rstudio</w:t>
-      </w:r>
-      <w:proofErr w:type="spellEnd"/>
-      <w:r>
-        <w:t xml:space="preserve">, and </w:t>
+        <w:t xml:space="preserve"> to install R and Rstudio, and </w:t>
       </w:r>
       <w:r>
         <w:t xml:space="preserve">needs to clone, from </w:t>
@@ -17518,15 +16645,7 @@
         <w:t>ub</w:t>
       </w:r>
       <w:r>
-        <w:t>, the following directory: [add SHV path here]. Once the user installs the folder, she or he needs to open the project file “</w:t>
-      </w:r>
-      <w:proofErr w:type="spellStart"/>
-      <w:r>
-        <w:t>ABM_Rversion.prj</w:t>
-      </w:r>
-      <w:proofErr w:type="spellEnd"/>
-      <w:r>
-        <w:t xml:space="preserve">”. The model to run will need the following </w:t>
+        <w:t xml:space="preserve">, the following directory: [add SHV path here]. Once the user installs the folder, she or he needs to open the project file “ABM_Rversion.prj”. The model to run will need the following </w:t>
       </w:r>
       <w:r>
         <w:rPr>
@@ -17547,63 +16666,11 @@
         <w:t>es</w:t>
       </w:r>
       <w:r>
-        <w:t xml:space="preserve"> packages: “</w:t>
-      </w:r>
-      <w:proofErr w:type="spellStart"/>
-      <w:r>
-        <w:t>glmmADMB</w:t>
-      </w:r>
-      <w:proofErr w:type="spellEnd"/>
-      <w:r>
-        <w:t>”. “</w:t>
-      </w:r>
-      <w:proofErr w:type="spellStart"/>
-      <w:proofErr w:type="gramStart"/>
-      <w:r>
-        <w:t>maptools</w:t>
-      </w:r>
-      <w:proofErr w:type="spellEnd"/>
-      <w:proofErr w:type="gramEnd"/>
-      <w:r>
-        <w:t>”, “</w:t>
-      </w:r>
-      <w:proofErr w:type="spellStart"/>
-      <w:r>
-        <w:t>ecr</w:t>
-      </w:r>
-      <w:proofErr w:type="spellEnd"/>
-      <w:r>
-        <w:t>”, “</w:t>
-      </w:r>
-      <w:proofErr w:type="spellStart"/>
-      <w:r>
-        <w:t>pscl</w:t>
-      </w:r>
-      <w:proofErr w:type="spellEnd"/>
-      <w:r>
-        <w:t>” “</w:t>
-      </w:r>
-      <w:proofErr w:type="spellStart"/>
-      <w:r>
-        <w:t>plyr</w:t>
-      </w:r>
-      <w:proofErr w:type="spellEnd"/>
-      <w:r>
-        <w:t>”, “</w:t>
-      </w:r>
-      <w:proofErr w:type="spellStart"/>
-      <w:r>
-        <w:t>gramEvol</w:t>
-      </w:r>
-      <w:proofErr w:type="spellEnd"/>
-      <w:r>
-        <w:t xml:space="preserve">”. These </w:t>
-      </w:r>
-      <w:proofErr w:type="spellStart"/>
-      <w:r>
-        <w:t>pachages</w:t>
-      </w:r>
-      <w:proofErr w:type="spellEnd"/>
+        <w:t xml:space="preserve"> packages: “glmmADMB”. “maptools”, “ecr”, “pscl” “plyr”, “gramEvol”. These </w:t>
+      </w:r>
+      <w:r>
+        <w:t>packages</w:t>
+      </w:r>
       <w:r>
         <w:t xml:space="preserve"> can </w:t>
       </w:r>
@@ -17617,31 +16684,43 @@
         <w:t xml:space="preserve"> </w:t>
       </w:r>
       <w:r>
-        <w:t xml:space="preserve">using the function </w:t>
-      </w:r>
-      <w:proofErr w:type="spellStart"/>
-      <w:proofErr w:type="gramStart"/>
-      <w:r>
-        <w:t>install.packages</w:t>
-      </w:r>
-      <w:proofErr w:type="spellEnd"/>
-      <w:r>
-        <w:t>(</w:t>
-      </w:r>
-      <w:proofErr w:type="gramEnd"/>
-      <w:r>
-        <w:t xml:space="preserve">). The function will install the packages in the </w:t>
-      </w:r>
-      <w:proofErr w:type="gramStart"/>
-      <w:r>
-        <w:t>library which</w:t>
-      </w:r>
-      <w:proofErr w:type="gramEnd"/>
-      <w:r>
-        <w:t xml:space="preserve"> is located in t</w:t>
-      </w:r>
-      <w:r>
-        <w:t>he folder of the R source files</w:t>
+        <w:t xml:space="preserve">using the function install.packages(). The function will install the packages in the </w:t>
+      </w:r>
+      <w:r>
+        <w:t>“</w:t>
+      </w:r>
+      <w:r>
+        <w:t>library</w:t>
+      </w:r>
+      <w:r>
+        <w:t>”</w:t>
+      </w:r>
+      <w:r>
+        <w:t xml:space="preserve"> </w:t>
+      </w:r>
+      <w:r>
+        <w:t>folder</w:t>
+      </w:r>
+      <w:r>
+        <w:t>,</w:t>
+      </w:r>
+      <w:r>
+        <w:t xml:space="preserve"> </w:t>
+      </w:r>
+      <w:r>
+        <w:t>located in t</w:t>
+      </w:r>
+      <w:r>
+        <w:t xml:space="preserve">he folder </w:t>
+      </w:r>
+      <w:r>
+        <w:t xml:space="preserve">where the </w:t>
+      </w:r>
+      <w:r>
+        <w:t xml:space="preserve">R source </w:t>
+      </w:r>
+      <w:r>
+        <w:t>was installed</w:t>
       </w:r>
       <w:r>
         <w:t>.</w:t>
@@ -17672,11 +16751,9 @@
       <w:r>
         <w:t>“</w:t>
       </w:r>
-      <w:proofErr w:type="spellStart"/>
       <w:r>
         <w:t>setup.R</w:t>
       </w:r>
-      <w:proofErr w:type="spellEnd"/>
       <w:r>
         <w:t>”</w:t>
       </w:r>
@@ -17684,16 +16761,11 @@
         <w:t xml:space="preserve"> and </w:t>
       </w:r>
       <w:r>
-        <w:t>“</w:t>
-      </w:r>
-      <w:proofErr w:type="spellStart"/>
-      <w:r>
-        <w:t>c</w:t>
+        <w:t>“c</w:t>
       </w:r>
       <w:r>
         <w:t>ycle.R</w:t>
       </w:r>
-      <w:proofErr w:type="spellEnd"/>
       <w:r>
         <w:t>”</w:t>
       </w:r>
@@ -17701,7 +16773,19 @@
         <w:t>.</w:t>
       </w:r>
       <w:r>
-        <w:t xml:space="preserve"> Setup will read the empirical information to define the criteria</w:t>
+        <w:t xml:space="preserve"> </w:t>
+      </w:r>
+      <w:r>
+        <w:t xml:space="preserve">In </w:t>
+      </w:r>
+      <w:r>
+        <w:t xml:space="preserve">Setup the </w:t>
+      </w:r>
+      <w:r>
+        <w:t xml:space="preserve">model will read the </w:t>
+      </w:r>
+      <w:r>
+        <w:t>empirical information to define the criteria</w:t>
       </w:r>
       <w:r>
         <w:t>,</w:t>
@@ -17719,11 +16803,7 @@
         <w:t>geospatial</w:t>
       </w:r>
       <w:r>
-        <w:t xml:space="preserve"> information and the biophysical models that </w:t>
-      </w:r>
-      <w:proofErr w:type="gramStart"/>
-      <w:r>
-        <w:t xml:space="preserve">will </w:t>
+        <w:t xml:space="preserve"> information and the biophysical models that will </w:t>
       </w:r>
       <w:r>
         <w:rPr>
@@ -17737,9 +16817,26 @@
         </w:rPr>
         <w:t>d</w:t>
       </w:r>
-      <w:proofErr w:type="gramEnd"/>
-      <w:r>
-        <w:t xml:space="preserve"> to simulate the hazards events. In setup subroutine that read also </w:t>
+      <w:r>
+        <w:t xml:space="preserve"> to simulate the hazards events. </w:t>
+      </w:r>
+      <w:r>
+        <w:t xml:space="preserve">The </w:t>
+      </w:r>
+      <w:r>
+        <w:t>setup subroutine</w:t>
+      </w:r>
+      <w:r>
+        <w:t>,</w:t>
+      </w:r>
+      <w:r>
+        <w:t xml:space="preserve"> read</w:t>
+      </w:r>
+      <w:r>
+        <w:t>s</w:t>
+      </w:r>
+      <w:r>
+        <w:t xml:space="preserve"> </w:t>
       </w:r>
       <w:r>
         <w:t xml:space="preserve">the empirical parameters </w:t>
@@ -17751,24 +16848,25 @@
         <w:t xml:space="preserve">the </w:t>
       </w:r>
       <w:r>
-        <w:t xml:space="preserve">scale of the </w:t>
+        <w:t xml:space="preserve">shape of the </w:t>
       </w:r>
       <w:r>
         <w:t xml:space="preserve">values functions </w:t>
       </w:r>
       <w:r>
-        <w:t xml:space="preserve">that will define the metric of distance to the ideal point. This information </w:t>
-      </w:r>
-      <w:proofErr w:type="gramStart"/>
-      <w:r>
-        <w:t xml:space="preserve">was </w:t>
-      </w:r>
-      <w:r>
-        <w:t>obtained</w:t>
-      </w:r>
-      <w:proofErr w:type="gramEnd"/>
-      <w:r>
-        <w:t xml:space="preserve"> in consultation with SACMEX</w:t>
+        <w:t xml:space="preserve">and the parameters that </w:t>
+      </w:r>
+      <w:r>
+        <w:t>will define the metric of distance to the ideal point</w:t>
+      </w:r>
+      <w:r>
+        <w:t xml:space="preserve"> use to select sites (site selection)</w:t>
+      </w:r>
+      <w:r>
+        <w:t xml:space="preserve">. This information was </w:t>
+      </w:r>
+      <w:r>
+        <w:t>obtained in consultation with SACMEX</w:t>
       </w:r>
       <w:r>
         <w:t xml:space="preserve"> and a group of residents from different neighborhoods</w:t>
@@ -17777,72 +16875,61 @@
         <w:t xml:space="preserve">. </w:t>
       </w:r>
       <w:r>
-        <w:t>In “</w:t>
-      </w:r>
-      <w:proofErr w:type="spellStart"/>
-      <w:r>
-        <w:t>c</w:t>
-      </w:r>
-      <w:r>
-        <w:t>ycle.R</w:t>
-      </w:r>
-      <w:proofErr w:type="spellEnd"/>
-      <w:r>
-        <w:t xml:space="preserve">”, the files for simulating the </w:t>
-      </w:r>
-      <w:r>
-        <w:t>decision</w:t>
-      </w:r>
-      <w:r>
-        <w:t xml:space="preserve"> of the agents, the modification of the attributes of the landscape, and the </w:t>
-      </w:r>
-      <w:r>
-        <w:t xml:space="preserve">simulation of events </w:t>
-      </w:r>
-      <w:r>
-        <w:t xml:space="preserve">are </w:t>
-      </w:r>
-      <w:r>
-        <w:t xml:space="preserve">loaded </w:t>
-      </w:r>
-      <w:r>
-        <w:rPr>
-          <w:noProof/>
-        </w:rPr>
-        <w:t>previo</w:t>
-      </w:r>
-      <w:r>
-        <w:rPr>
-          <w:noProof/>
-        </w:rPr>
-        <w:t>u</w:t>
-      </w:r>
-      <w:r>
-        <w:rPr>
-          <w:noProof/>
-        </w:rPr>
-        <w:t>s</w:t>
-      </w:r>
-      <w:r>
-        <w:t xml:space="preserve"> the simulation of the cycles</w:t>
-      </w:r>
-      <w:r>
-        <w:t xml:space="preserve">. The cycle will run </w:t>
-      </w:r>
-      <w:r>
-        <w:t xml:space="preserve">for </w:t>
-      </w:r>
-      <w:r>
-        <w:t xml:space="preserve">the </w:t>
-      </w:r>
-      <w:r>
-        <w:t xml:space="preserve">number of years </w:t>
-      </w:r>
-      <w:r>
-        <w:t xml:space="preserve">the users defined in the parameters </w:t>
-      </w:r>
-      <w:r>
-        <w:t xml:space="preserve">of the simulation. </w:t>
+        <w:t>T</w:t>
+      </w:r>
+      <w:r>
+        <w:t xml:space="preserve">he model can be </w:t>
+      </w:r>
+      <w:r>
+        <w:t xml:space="preserve">run </w:t>
+      </w:r>
+      <w:r>
+        <w:t>by using the function “source()” to run a single instance of the model source(“setup.R”) and (“cycle.R”) in the console</w:t>
+      </w:r>
+      <w:r>
+        <w:t xml:space="preserve">. Before the model can run however the user needs to define </w:t>
+      </w:r>
+      <w:r>
+        <w:t xml:space="preserve">first </w:t>
+      </w:r>
+      <w:r>
+        <w:t xml:space="preserve">some </w:t>
+      </w:r>
+      <w:r>
+        <w:t>initial parameters and store them in the global environment of RStudio.</w:t>
+      </w:r>
+      <w:r>
+        <w:t xml:space="preserve"> To help the user, a file named </w:t>
+      </w:r>
+      <w:r>
+        <w:t xml:space="preserve">“Intial_parameter_values.R” </w:t>
+      </w:r>
+      <w:r>
+        <w:t xml:space="preserve">was created and </w:t>
+      </w:r>
+      <w:r>
+        <w:t xml:space="preserve">can be sourced to define the values.  </w:t>
+      </w:r>
+      <w:r>
+        <w:t>In this file, the user need to change the variable “</w:t>
+      </w:r>
+      <w:r>
+        <w:t>path_to_source</w:t>
+      </w:r>
+      <w:r>
+        <w:t>” to the current directory with the gitHub repository “</w:t>
+      </w:r>
+      <w:r>
+        <w:t>/</w:t>
+      </w:r>
+      <w:r>
+        <w:t>SHV/ABM_Rversion/MEGADAPT_APP/</w:t>
+      </w:r>
+      <w:r>
+        <w:t>”</w:t>
+      </w:r>
+      <w:r>
+        <w:t xml:space="preserve">. A future version of the model will be docked and archived with all its dependencies. </w:t>
       </w:r>
     </w:p>
     <w:p>
@@ -17850,67 +16937,146 @@
         <w:spacing w:line="480" w:lineRule="auto"/>
       </w:pPr>
       <w:r>
-        <w:t xml:space="preserve">To run the model the user </w:t>
+        <w:lastRenderedPageBreak/>
+        <w:t>In “c</w:t>
+      </w:r>
+      <w:r>
+        <w:t xml:space="preserve">ycle.R”, the files for simulating the </w:t>
+      </w:r>
+      <w:r>
+        <w:t>decision</w:t>
+      </w:r>
+      <w:r>
+        <w:t xml:space="preserve"> of the agents, the modification of the attributes of the landscape, and the </w:t>
+      </w:r>
+      <w:r>
+        <w:t xml:space="preserve">simulation of events </w:t>
+      </w:r>
+      <w:r>
+        <w:t xml:space="preserve">are </w:t>
+      </w:r>
+      <w:r>
+        <w:t xml:space="preserve">loaded </w:t>
+      </w:r>
+      <w:r>
+        <w:rPr>
+          <w:noProof/>
+        </w:rPr>
+        <w:t>previo</w:t>
+      </w:r>
+      <w:r>
+        <w:rPr>
+          <w:noProof/>
+        </w:rPr>
+        <w:t>u</w:t>
+      </w:r>
+      <w:r>
+        <w:rPr>
+          <w:noProof/>
+        </w:rPr>
+        <w:t>s</w:t>
+      </w:r>
+      <w:r>
+        <w:t xml:space="preserve"> the simulation of the cycles</w:t>
+      </w:r>
+      <w:r>
+        <w:t xml:space="preserve">. The cycle will run </w:t>
+      </w:r>
+      <w:r>
+        <w:t xml:space="preserve">for </w:t>
+      </w:r>
+      <w:r>
+        <w:t xml:space="preserve">the </w:t>
+      </w:r>
+      <w:r>
+        <w:t xml:space="preserve">number of years </w:t>
+      </w:r>
+      <w:r>
+        <w:t xml:space="preserve">the users defined in the parameters </w:t>
+      </w:r>
+      <w:r>
+        <w:t xml:space="preserve">of the simulation. </w:t>
+      </w:r>
+      <w:r>
+        <w:t>For details about the processes and the sequence of the processes, see Pseudocode_MEGADAPT.docx.</w:t>
+      </w:r>
+    </w:p>
+    <w:p>
+      <w:pPr>
+        <w:spacing w:line="480" w:lineRule="auto"/>
+      </w:pPr>
+      <w:r>
+        <w:t>To run the model</w:t>
+      </w:r>
+      <w:r>
+        <w:t xml:space="preserve"> in the terminal or in a high-performance computing,</w:t>
+      </w:r>
+      <w:r>
+        <w:t xml:space="preserve"> the user </w:t>
       </w:r>
       <w:r>
         <w:t xml:space="preserve">with the </w:t>
       </w:r>
       <w:r>
+        <w:t>“ABM_Rversion.prj”</w:t>
+      </w:r>
+      <w:r>
+        <w:t xml:space="preserve"> </w:t>
+      </w:r>
+      <w:r>
+        <w:t xml:space="preserve">project file </w:t>
+      </w:r>
+      <w:r>
+        <w:t>open</w:t>
+      </w:r>
+      <w:r>
+        <w:t>,</w:t>
+      </w:r>
+      <w:r>
+        <w:t xml:space="preserve"> will see </w:t>
+      </w:r>
+      <w:r>
+        <w:t xml:space="preserve">the </w:t>
+      </w:r>
+      <w:r>
+        <w:t>R-</w:t>
+      </w:r>
+      <w:r>
+        <w:t xml:space="preserve">file </w:t>
+      </w:r>
+      <w:r>
         <w:t>“</w:t>
       </w:r>
-      <w:proofErr w:type="spellStart"/>
-      <w:r>
-        <w:t>ABM_Rversion.prj</w:t>
-      </w:r>
-      <w:proofErr w:type="spellEnd"/>
+      <w:r>
+        <w:t>run_MEGADAP_Cluster.R</w:t>
+      </w:r>
       <w:r>
         <w:t>”</w:t>
       </w:r>
       <w:r>
-        <w:t xml:space="preserve"> open will see </w:t>
-      </w:r>
-      <w:r>
-        <w:t xml:space="preserve">the file </w:t>
+        <w:t xml:space="preserve">. This file will read arguments (parameter values) from the command line and will invoke files </w:t>
       </w:r>
       <w:r>
         <w:t>“</w:t>
       </w:r>
-      <w:proofErr w:type="spellStart"/>
-      <w:r>
-        <w:t>run_MEGADAP_Cluster.R</w:t>
-      </w:r>
-      <w:proofErr w:type="spellEnd"/>
+      <w:r>
+        <w:t>setup.R</w:t>
+      </w:r>
       <w:r>
         <w:t>”</w:t>
       </w:r>
       <w:r>
-        <w:t xml:space="preserve">. This file will read arguments (parameter values) from the command line and will invoke files </w:t>
+        <w:t xml:space="preserve"> and </w:t>
       </w:r>
       <w:r>
         <w:t>“</w:t>
       </w:r>
-      <w:proofErr w:type="spellStart"/>
-      <w:r>
-        <w:t>setup.R</w:t>
-      </w:r>
-      <w:proofErr w:type="spellEnd"/>
-      <w:r>
-        <w:t>”</w:t>
-      </w:r>
-      <w:r>
-        <w:t xml:space="preserve"> and </w:t>
-      </w:r>
-      <w:r>
-        <w:t>“</w:t>
-      </w:r>
-      <w:proofErr w:type="spellStart"/>
       <w:r>
         <w:t>c</w:t>
       </w:r>
       <w:r>
         <w:t>ycle.R</w:t>
       </w:r>
-      <w:proofErr w:type="spellEnd"/>
       <w:r>
         <w:t>”</w:t>
       </w:r>
@@ -17937,14 +17103,12 @@
           <m:t xml:space="preserve">ϕ, </m:t>
         </m:r>
       </m:oMath>
-      <w:proofErr w:type="gramStart"/>
       <w:r>
         <w:rPr>
           <w:rFonts w:eastAsiaTheme="minorEastAsia"/>
         </w:rPr>
         <w:t xml:space="preserve">and </w:t>
       </w:r>
-      <w:proofErr w:type="gramEnd"/>
       <m:oMath>
         <m:r>
           <w:rPr>
@@ -17962,7 +17126,6 @@
         <w:t xml:space="preserve">rate of </w:t>
       </w:r>
       <w:r>
-        <w:lastRenderedPageBreak/>
         <w:t>infrastructure</w:t>
       </w:r>
       <w:r>
@@ -17977,15 +17140,7 @@
         </m:r>
       </m:oMath>
       <w:r>
-        <w:t>, the time of the s</w:t>
-      </w:r>
-      <w:proofErr w:type="spellStart"/>
-      <w:r>
-        <w:t>imulation</w:t>
-      </w:r>
-      <w:proofErr w:type="spellEnd"/>
-      <w:r>
-        <w:t xml:space="preserve"> in years, </w:t>
+        <w:t xml:space="preserve">, the time of the simulation in years, </w:t>
       </w:r>
       <m:oMath>
         <m:r>
@@ -18027,11 +17182,20 @@
       <w:r>
         <w:t>terminal tab (</w:t>
       </w:r>
-      <w:proofErr w:type="gramStart"/>
-      <w:r>
-        <w:t>figure)</w:t>
-      </w:r>
-      <w:proofErr w:type="gramEnd"/>
+      <w:r>
+        <w:t>F</w:t>
+      </w:r>
+      <w:bookmarkStart w:id="9" w:name="_GoBack"/>
+      <w:bookmarkEnd w:id="9"/>
+      <w:r>
+        <w:t>igure</w:t>
+      </w:r>
+      <w:r>
+        <w:t xml:space="preserve"> 3</w:t>
+      </w:r>
+      <w:r>
+        <w:t>)</w:t>
+      </w:r>
       <w:r>
         <w:t xml:space="preserve"> the user must type</w:t>
       </w:r>
@@ -18040,27 +17204,151 @@
       </w:r>
       <w:r>
         <w:t>:</w:t>
+      </w:r>
+    </w:p>
+    <w:p>
+      <w:pPr>
+        <w:spacing w:line="480" w:lineRule="auto"/>
+        <w:ind w:left="720" w:firstLine="720"/>
+      </w:pPr>
+      <w:r>
+        <w:t xml:space="preserve">Rscript --vanilla run_MEGADAPT_Cluster.R </w:t>
+      </w:r>
+      <m:oMath>
+        <m:acc>
+          <m:accPr>
+            <m:ctrlPr>
+              <w:rPr>
+                <w:rFonts w:ascii="Cambria Math" w:hAnsi="Cambria Math"/>
+                <w:i/>
+              </w:rPr>
+            </m:ctrlPr>
+          </m:accPr>
+          <m:e>
+            <m:r>
+              <w:rPr>
+                <w:rFonts w:ascii="Cambria Math" w:hAnsi="Cambria Math"/>
+              </w:rPr>
+              <m:t>ϕ</m:t>
+            </m:r>
+          </m:e>
+        </m:acc>
+      </m:oMath>
+      <w:r>
+        <w:t xml:space="preserve"> </w:t>
+      </w:r>
+      <m:oMath>
+        <m:acc>
+          <m:accPr>
+            <m:ctrlPr>
+              <w:rPr>
+                <w:rFonts w:ascii="Cambria Math" w:eastAsia="Times New Roman" w:hAnsi="Cambria Math" w:cs="Times New Roman"/>
+                <w:i/>
+                <w:color w:val="000000"/>
+                <w:sz w:val="20"/>
+              </w:rPr>
+            </m:ctrlPr>
+          </m:accPr>
+          <m:e>
+            <m:r>
+              <w:rPr>
+                <w:rFonts w:ascii="Cambria Math" w:eastAsia="Times New Roman" w:hAnsi="Cambria Math" w:cs="Times New Roman"/>
+                <w:color w:val="000000"/>
+                <w:sz w:val="20"/>
+              </w:rPr>
+              <m:t>ς</m:t>
+            </m:r>
+          </m:e>
+        </m:acc>
+      </m:oMath>
+      <w:r>
+        <w:t xml:space="preserve"> </w:t>
+      </w:r>
+      <m:oMath>
+        <m:acc>
+          <m:accPr>
+            <m:ctrlPr>
+              <w:rPr>
+                <w:rFonts w:ascii="Cambria Math" w:eastAsiaTheme="minorEastAsia" w:hAnsi="Cambria Math"/>
+                <w:i/>
+              </w:rPr>
+            </m:ctrlPr>
+          </m:accPr>
+          <m:e>
+            <m:r>
+              <w:rPr>
+                <w:rFonts w:ascii="Cambria Math" w:eastAsiaTheme="minorEastAsia" w:hAnsi="Cambria Math"/>
+              </w:rPr>
+              <m:t>γ</m:t>
+            </m:r>
+          </m:e>
+        </m:acc>
+      </m:oMath>
+      <w:r>
+        <w:t xml:space="preserve"> </w:t>
+      </w:r>
+      <m:oMath>
+        <m:acc>
+          <m:accPr>
+            <m:ctrlPr>
+              <w:rPr>
+                <w:rFonts w:ascii="Cambria Math" w:hAnsi="Cambria Math"/>
+                <w:i/>
+              </w:rPr>
+            </m:ctrlPr>
+          </m:accPr>
+          <m:e>
+            <m:r>
+              <w:rPr>
+                <w:rFonts w:ascii="Cambria Math" w:hAnsi="Cambria Math"/>
+              </w:rPr>
+              <m:t>Y</m:t>
+            </m:r>
+          </m:e>
+        </m:acc>
+      </m:oMath>
+      <w:r>
+        <w:t xml:space="preserve"> </w:t>
+      </w:r>
+      <m:oMath>
+        <m:acc>
+          <m:accPr>
+            <m:ctrlPr>
+              <w:rPr>
+                <w:rFonts w:ascii="Cambria Math" w:hAnsi="Cambria Math"/>
+                <w:i/>
+              </w:rPr>
+            </m:ctrlPr>
+          </m:accPr>
+          <m:e>
+            <m:r>
+              <w:rPr>
+                <w:rFonts w:ascii="Cambria Math" w:hAnsi="Cambria Math"/>
+              </w:rPr>
+              <m:t>B</m:t>
+            </m:r>
+          </m:e>
+        </m:acc>
+      </m:oMath>
+      <w:r>
+        <w:t xml:space="preserve"> </w:t>
       </w:r>
     </w:p>
     <w:p>
       <w:pPr>
         <w:spacing w:line="480" w:lineRule="auto"/>
       </w:pPr>
-      <w:proofErr w:type="spellStart"/>
-      <w:r>
-        <w:t>Rscript</w:t>
-      </w:r>
-      <w:proofErr w:type="spellEnd"/>
-      <w:r>
-        <w:t xml:space="preserve"> --vanilla </w:t>
-      </w:r>
-      <w:proofErr w:type="spellStart"/>
-      <w:r>
-        <w:t>run_MEGADAPT_Cluster.R</w:t>
-      </w:r>
-      <w:proofErr w:type="spellEnd"/>
+      <w:r>
+        <w:t>To run the model.</w:t>
+      </w:r>
       <w:r>
         <w:t xml:space="preserve"> </w:t>
+      </w:r>
+      <w:r>
+        <w:t xml:space="preserve"> W</w:t>
+      </w:r>
+      <w:r>
+        <w:t xml:space="preserve">here </w:t>
       </w:r>
       <m:oMath>
         <m:acc>
@@ -18073,147 +17361,6 @@
             </m:ctrlPr>
           </m:accPr>
           <m:e>
-            <m:r>
-              <w:rPr>
-                <w:rFonts w:ascii="Cambria Math" w:hAnsi="Cambria Math"/>
-              </w:rPr>
-              <m:t>ϕ</m:t>
-            </m:r>
-          </m:e>
-        </m:acc>
-      </m:oMath>
-      <w:r>
-        <w:t xml:space="preserve"> </w:t>
-      </w:r>
-      <m:oMath>
-        <m:acc>
-          <m:accPr>
-            <m:ctrlPr>
-              <w:rPr>
-                <w:rFonts w:ascii="Cambria Math" w:eastAsia="Times New Roman" w:hAnsi="Cambria Math" w:cs="Times New Roman"/>
-                <w:i/>
-                <w:color w:val="000000"/>
-                <w:sz w:val="20"/>
-              </w:rPr>
-            </m:ctrlPr>
-          </m:accPr>
-          <m:e>
-            <m:r>
-              <w:rPr>
-                <w:rFonts w:ascii="Cambria Math" w:eastAsia="Times New Roman" w:hAnsi="Cambria Math" w:cs="Times New Roman"/>
-                <w:color w:val="000000"/>
-                <w:sz w:val="20"/>
-              </w:rPr>
-              <m:t>ς</m:t>
-            </m:r>
-          </m:e>
-        </m:acc>
-      </m:oMath>
-      <w:r>
-        <w:t xml:space="preserve"> </w:t>
-      </w:r>
-      <m:oMath>
-        <m:acc>
-          <m:accPr>
-            <m:ctrlPr>
-              <w:rPr>
-                <w:rFonts w:ascii="Cambria Math" w:eastAsiaTheme="minorEastAsia" w:hAnsi="Cambria Math"/>
-                <w:i/>
-              </w:rPr>
-            </m:ctrlPr>
-          </m:accPr>
-          <m:e>
-            <m:r>
-              <w:rPr>
-                <w:rFonts w:ascii="Cambria Math" w:eastAsiaTheme="minorEastAsia" w:hAnsi="Cambria Math"/>
-              </w:rPr>
-              <m:t>γ</m:t>
-            </m:r>
-          </m:e>
-        </m:acc>
-      </m:oMath>
-      <w:r>
-        <w:t xml:space="preserve"> </w:t>
-      </w:r>
-      <m:oMath>
-        <m:acc>
-          <m:accPr>
-            <m:ctrlPr>
-              <w:rPr>
-                <w:rFonts w:ascii="Cambria Math" w:hAnsi="Cambria Math"/>
-                <w:i/>
-              </w:rPr>
-            </m:ctrlPr>
-          </m:accPr>
-          <m:e>
-            <m:r>
-              <w:rPr>
-                <w:rFonts w:ascii="Cambria Math" w:hAnsi="Cambria Math"/>
-              </w:rPr>
-              <m:t>Y</m:t>
-            </m:r>
-          </m:e>
-        </m:acc>
-      </m:oMath>
-      <w:r>
-        <w:t xml:space="preserve"> </w:t>
-      </w:r>
-      <m:oMath>
-        <m:acc>
-          <m:accPr>
-            <m:ctrlPr>
-              <w:rPr>
-                <w:rFonts w:ascii="Cambria Math" w:hAnsi="Cambria Math"/>
-                <w:i/>
-              </w:rPr>
-            </m:ctrlPr>
-          </m:accPr>
-          <m:e>
-            <m:r>
-              <w:rPr>
-                <w:rFonts w:ascii="Cambria Math" w:hAnsi="Cambria Math"/>
-              </w:rPr>
-              <m:t>B</m:t>
-            </m:r>
-          </m:e>
-        </m:acc>
-      </m:oMath>
-      <w:r>
-        <w:t xml:space="preserve"> </w:t>
-      </w:r>
-    </w:p>
-    <w:p>
-      <w:pPr>
-        <w:spacing w:line="480" w:lineRule="auto"/>
-      </w:pPr>
-      <w:r>
-        <w:t>To run the model.</w:t>
-      </w:r>
-      <w:r>
-        <w:t xml:space="preserve"> </w:t>
-      </w:r>
-      <w:r>
-        <w:t xml:space="preserve"> </w:t>
-      </w:r>
-      <w:proofErr w:type="gramStart"/>
-      <w:r>
-        <w:t>W</w:t>
-      </w:r>
-      <w:r>
-        <w:t xml:space="preserve">here </w:t>
-      </w:r>
-      <m:oMath>
-        <m:acc>
-          <m:accPr>
-            <m:ctrlPr>
-              <w:rPr>
-                <w:rFonts w:ascii="Cambria Math" w:hAnsi="Cambria Math"/>
-                <w:i/>
-              </w:rPr>
-            </m:ctrlPr>
-          </m:accPr>
-          <m:e>
-            <w:proofErr w:type="gramEnd"/>
             <m:r>
               <w:rPr>
                 <w:rFonts w:ascii="Cambria Math" w:hAnsi="Cambria Math"/>
@@ -18373,74 +17520,8 @@
         <w:t xml:space="preserve"> shows an example with specific parameter values.</w:t>
       </w:r>
       <w:r>
-        <w:t xml:space="preserve"> An advance R user will note that the model can be simply be simulates by using the function </w:t>
-      </w:r>
-      <w:r>
-        <w:t>“</w:t>
-      </w:r>
-      <w:proofErr w:type="gramStart"/>
-      <w:r>
-        <w:t>source(</w:t>
-      </w:r>
-      <w:proofErr w:type="gramEnd"/>
-      <w:r>
-        <w:t>)</w:t>
-      </w:r>
-      <w:r>
-        <w:t>”</w:t>
-      </w:r>
-      <w:r>
-        <w:t xml:space="preserve"> to run a single instance of the model source(“</w:t>
-      </w:r>
-      <w:proofErr w:type="spellStart"/>
-      <w:r>
-        <w:t>setup.R</w:t>
-      </w:r>
-      <w:proofErr w:type="spellEnd"/>
-      <w:r>
-        <w:t>”) and (“</w:t>
-      </w:r>
-      <w:proofErr w:type="spellStart"/>
-      <w:r>
-        <w:t>cycle.R</w:t>
-      </w:r>
-      <w:proofErr w:type="spellEnd"/>
-      <w:r>
-        <w:t>”) in the console</w:t>
-      </w:r>
-      <w:r>
-        <w:t xml:space="preserve">, but It will need to define first the initial parameters </w:t>
-      </w:r>
-      <w:r>
-        <w:t>and stor</w:t>
-      </w:r>
-      <w:r>
-        <w:t xml:space="preserve">e them in the global environment of </w:t>
-      </w:r>
-      <w:proofErr w:type="spellStart"/>
-      <w:r>
-        <w:t>RStudio</w:t>
-      </w:r>
-      <w:proofErr w:type="spellEnd"/>
-      <w:r>
-        <w:t>.</w:t>
-      </w:r>
-      <w:r>
-        <w:t xml:space="preserve"> To help the user, a file named “</w:t>
-      </w:r>
-      <w:proofErr w:type="spellStart"/>
-      <w:r>
-        <w:t>Intial_parameter_values.R</w:t>
-      </w:r>
-      <w:proofErr w:type="spellEnd"/>
-      <w:r>
-        <w:t xml:space="preserve">” can be open and sourced to define the values.  </w:t>
-      </w:r>
-    </w:p>
-    <w:p>
-      <w:pPr>
-        <w:spacing w:line="480" w:lineRule="auto"/>
-      </w:pPr>
+        <w:t xml:space="preserve"> </w:t>
+      </w:r>
     </w:p>
     <w:p>
       <w:pPr>
@@ -18585,19 +17666,14 @@
         <w:t>,</w:t>
       </w:r>
       <w:r>
-        <w:t xml:space="preserve"> for each spatial </w:t>
-      </w:r>
-      <w:proofErr w:type="gramStart"/>
-      <w:r>
-        <w:t xml:space="preserve">unit </w:t>
-      </w:r>
-      <w:proofErr w:type="gramEnd"/>
+        <w:t xml:space="preserve"> for each spatial unit </w:t>
+      </w:r>
       <m:oMath>
         <m:r>
           <w:rPr>
             <w:rFonts w:ascii="Cambria Math" w:hAnsi="Cambria Math"/>
           </w:rPr>
-          <m:t>j ∈J</m:t>
+          <m:t>j∈J</m:t>
         </m:r>
       </m:oMath>
       <w:r>
@@ -18611,7 +17687,7 @@
           <w:rPr>
             <w:rFonts w:ascii="Cambria Math" w:hAnsi="Cambria Math"/>
           </w:rPr>
-          <m:t xml:space="preserve">ο ∈ </m:t>
+          <m:t>ο∈</m:t>
         </m:r>
         <m:r>
           <m:rPr>
@@ -18658,14 +17734,105 @@
         </w:rPr>
         <w:t xml:space="preserve"> can be generated.</w:t>
       </w:r>
+      <w:r>
+        <w:rPr>
+          <w:rFonts w:eastAsiaTheme="minorEastAsia"/>
+        </w:rPr>
+        <w:t xml:space="preserve"> Alternative a spatial map of </w:t>
+      </w:r>
+      <w:r>
+        <w:rPr>
+          <w:rFonts w:eastAsiaTheme="minorEastAsia"/>
+        </w:rPr>
+        <w:t>extension</w:t>
+      </w:r>
+      <w:r>
+        <w:rPr>
+          <w:rFonts w:eastAsiaTheme="minorEastAsia"/>
+        </w:rPr>
+        <w:t xml:space="preserve"> </w:t>
+      </w:r>
+      <m:oMath>
+        <m:r>
+          <w:rPr>
+            <w:rFonts w:ascii="Cambria Math" w:hAnsi="Cambria Math"/>
+          </w:rPr>
+          <m:t>J</m:t>
+        </m:r>
+      </m:oMath>
+      <w:r>
+        <w:rPr>
+          <w:rFonts w:eastAsiaTheme="minorEastAsia"/>
+        </w:rPr>
+        <w:t xml:space="preserve"> and resolution </w:t>
+      </w:r>
+      <m:oMath>
+        <m:r>
+          <w:rPr>
+            <w:rFonts w:ascii="Cambria Math" w:hAnsi="Cambria Math"/>
+          </w:rPr>
+          <m:t>j</m:t>
+        </m:r>
+      </m:oMath>
+      <w:r>
+        <w:rPr>
+          <w:rFonts w:eastAsiaTheme="minorEastAsia"/>
+        </w:rPr>
+        <w:t xml:space="preserve"> can be compute for each variable </w:t>
+      </w:r>
+      <m:oMath>
+        <m:r>
+          <w:rPr>
+            <w:rFonts w:ascii="Cambria Math" w:hAnsi="Cambria Math"/>
+          </w:rPr>
+          <m:t>ο∈</m:t>
+        </m:r>
+        <m:r>
+          <m:rPr>
+            <m:sty m:val="p"/>
+          </m:rPr>
+          <w:rPr>
+            <w:rFonts w:ascii="Cambria Math" w:hAnsi="Cambria Math"/>
+          </w:rPr>
+          <m:t>Ο</m:t>
+        </m:r>
+      </m:oMath>
+      <w:r>
+        <w:rPr>
+          <w:rFonts w:eastAsiaTheme="minorEastAsia"/>
+        </w:rPr>
+        <w:t>.</w:t>
+      </w:r>
     </w:p>
     <w:p>
       <w:pPr>
         <w:spacing w:line="480" w:lineRule="auto"/>
         <w:rPr>
           <w:rFonts w:eastAsiaTheme="minorEastAsia"/>
+          <w:b/>
         </w:rPr>
       </w:pPr>
+      <w:r>
+        <w:rPr>
+          <w:rFonts w:eastAsiaTheme="minorEastAsia"/>
+          <w:b/>
+        </w:rPr>
+        <w:t>V</w:t>
+      </w:r>
+      <w:r>
+        <w:rPr>
+          <w:rFonts w:eastAsiaTheme="minorEastAsia"/>
+          <w:b/>
+        </w:rPr>
+        <w:t>isualization</w:t>
+      </w:r>
+      <w:r>
+        <w:rPr>
+          <w:rFonts w:eastAsiaTheme="minorEastAsia"/>
+          <w:b/>
+        </w:rPr>
+        <w:t xml:space="preserve"> of indicators of vulnerability</w:t>
+      </w:r>
     </w:p>
     <w:p>
       <w:pPr>
@@ -18677,29 +17844,137 @@
       <w:r>
         <w:rPr>
           <w:rFonts w:eastAsiaTheme="minorEastAsia"/>
-          <w:noProof/>
-        </w:rPr>
-        <w:t>Pse</w:t>
+        </w:rPr>
+        <w:t xml:space="preserve">Currently the model contains a file </w:t>
       </w:r>
       <w:r>
         <w:rPr>
           <w:rFonts w:eastAsiaTheme="minorEastAsia"/>
           <w:noProof/>
         </w:rPr>
-        <w:t>u</w:t>
+        <w:t>call</w:t>
       </w:r>
       <w:r>
         <w:rPr>
           <w:rFonts w:eastAsiaTheme="minorEastAsia"/>
           <w:noProof/>
         </w:rPr>
-        <w:t>do</w:t>
+        <w:t>ed</w:t>
       </w:r>
       <w:r>
         <w:rPr>
           <w:rFonts w:eastAsiaTheme="minorEastAsia"/>
         </w:rPr>
-        <w:t>-code</w:t>
+        <w:t xml:space="preserve"> “Indicators_of_Vulnerability.R”</w:t>
+      </w:r>
+      <w:r>
+        <w:rPr>
+          <w:rFonts w:eastAsiaTheme="minorEastAsia"/>
+        </w:rPr>
+        <w:t xml:space="preserve"> that by </w:t>
+      </w:r>
+      <w:r>
+        <w:rPr>
+          <w:rFonts w:eastAsiaTheme="minorEastAsia"/>
+        </w:rPr>
+        <w:t>sourcing</w:t>
+      </w:r>
+      <w:r>
+        <w:rPr>
+          <w:rFonts w:eastAsiaTheme="minorEastAsia"/>
+        </w:rPr>
+        <w:t xml:space="preserve"> it will open a </w:t>
+      </w:r>
+      <w:r>
+        <w:rPr>
+          <w:rFonts w:eastAsiaTheme="minorEastAsia"/>
+        </w:rPr>
+        <w:t xml:space="preserve">viewer window </w:t>
+      </w:r>
+      <w:r>
+        <w:rPr>
+          <w:rFonts w:eastAsiaTheme="minorEastAsia"/>
+        </w:rPr>
+        <w:t xml:space="preserve">with </w:t>
+      </w:r>
+      <w:r>
+        <w:rPr>
+          <w:rFonts w:eastAsiaTheme="minorEastAsia"/>
+        </w:rPr>
+        <w:t xml:space="preserve">an application to manipulate the outcome layers </w:t>
+      </w:r>
+      <w:r>
+        <w:rPr>
+          <w:rFonts w:eastAsiaTheme="minorEastAsia"/>
+        </w:rPr>
+        <w:t xml:space="preserve">associated to the </w:t>
+      </w:r>
+      <w:r>
+        <w:rPr>
+          <w:rFonts w:eastAsiaTheme="minorEastAsia"/>
+        </w:rPr>
+        <w:t xml:space="preserve">indicators of </w:t>
+      </w:r>
+      <w:r>
+        <w:rPr>
+          <w:rFonts w:eastAsiaTheme="minorEastAsia"/>
+        </w:rPr>
+        <w:lastRenderedPageBreak/>
+        <w:t>vulnerability</w:t>
+      </w:r>
+      <w:r>
+        <w:rPr>
+          <w:rFonts w:eastAsiaTheme="minorEastAsia"/>
+        </w:rPr>
+        <w:t xml:space="preserve"> (Fig. 5)</w:t>
+      </w:r>
+      <w:r>
+        <w:rPr>
+          <w:rFonts w:eastAsiaTheme="minorEastAsia"/>
+        </w:rPr>
+        <w:t>.</w:t>
+      </w:r>
+      <w:r>
+        <w:rPr>
+          <w:rFonts w:eastAsiaTheme="minorEastAsia"/>
+        </w:rPr>
+        <w:t xml:space="preserve"> The use</w:t>
+      </w:r>
+      <w:r>
+        <w:rPr>
+          <w:rFonts w:eastAsiaTheme="minorEastAsia"/>
+        </w:rPr>
+        <w:t>r</w:t>
+      </w:r>
+      <w:r>
+        <w:rPr>
+          <w:rFonts w:eastAsiaTheme="minorEastAsia"/>
+        </w:rPr>
+        <w:t xml:space="preserve"> can select particular indicators to visualize</w:t>
+      </w:r>
+      <w:r>
+        <w:rPr>
+          <w:rFonts w:eastAsiaTheme="minorEastAsia"/>
+        </w:rPr>
+        <w:t>,</w:t>
+      </w:r>
+      <w:r>
+        <w:rPr>
+          <w:rFonts w:eastAsiaTheme="minorEastAsia"/>
+        </w:rPr>
+        <w:t xml:space="preserve"> and </w:t>
+      </w:r>
+      <w:r>
+        <w:rPr>
+          <w:rFonts w:eastAsiaTheme="minorEastAsia"/>
+        </w:rPr>
+        <w:t>obtain</w:t>
+      </w:r>
+      <w:r>
+        <w:rPr>
+          <w:rFonts w:eastAsiaTheme="minorEastAsia"/>
+        </w:rPr>
+        <w:t xml:space="preserve"> the value of the indicator for each spatial unit.</w:t>
       </w:r>
     </w:p>
     <w:p>
@@ -18709,141 +17984,6 @@
           <w:rFonts w:eastAsiaTheme="minorEastAsia"/>
         </w:rPr>
       </w:pPr>
-      <w:r>
-        <w:rPr>
-          <w:rFonts w:eastAsiaTheme="minorEastAsia"/>
-        </w:rPr>
-        <w:t xml:space="preserve">Here we present a representation of the sequence of the processes and functions that </w:t>
-      </w:r>
-      <w:r>
-        <w:rPr>
-          <w:rFonts w:eastAsiaTheme="minorEastAsia"/>
-          <w:noProof/>
-        </w:rPr>
-        <w:t>are invoke</w:t>
-      </w:r>
-      <w:r>
-        <w:rPr>
-          <w:rFonts w:eastAsiaTheme="minorEastAsia"/>
-          <w:noProof/>
-        </w:rPr>
-        <w:t>d</w:t>
-      </w:r>
-      <w:r>
-        <w:rPr>
-          <w:rFonts w:eastAsiaTheme="minorEastAsia"/>
-        </w:rPr>
-        <w:t xml:space="preserve"> in </w:t>
-      </w:r>
-      <w:r>
-        <w:rPr>
-          <w:rFonts w:eastAsiaTheme="minorEastAsia"/>
-        </w:rPr>
-        <w:t>“</w:t>
-      </w:r>
-      <w:proofErr w:type="spellStart"/>
-      <w:r>
-        <w:rPr>
-          <w:rFonts w:eastAsiaTheme="minorEastAsia"/>
-        </w:rPr>
-        <w:t>setup.R</w:t>
-      </w:r>
-      <w:proofErr w:type="spellEnd"/>
-      <w:r>
-        <w:rPr>
-          <w:rFonts w:eastAsiaTheme="minorEastAsia"/>
-        </w:rPr>
-        <w:t>”</w:t>
-      </w:r>
-      <w:r>
-        <w:rPr>
-          <w:rFonts w:eastAsiaTheme="minorEastAsia"/>
-        </w:rPr>
-        <w:t xml:space="preserve"> and </w:t>
-      </w:r>
-      <w:r>
-        <w:rPr>
-          <w:rFonts w:eastAsiaTheme="minorEastAsia"/>
-        </w:rPr>
-        <w:t>“</w:t>
-      </w:r>
-      <w:proofErr w:type="spellStart"/>
-      <w:r>
-        <w:rPr>
-          <w:rFonts w:eastAsiaTheme="minorEastAsia"/>
-        </w:rPr>
-        <w:t>c</w:t>
-      </w:r>
-      <w:r>
-        <w:rPr>
-          <w:rFonts w:eastAsiaTheme="minorEastAsia"/>
-        </w:rPr>
-        <w:t>ycle.R</w:t>
-      </w:r>
-      <w:proofErr w:type="spellEnd"/>
-      <w:r>
-        <w:rPr>
-          <w:rFonts w:eastAsiaTheme="minorEastAsia"/>
-        </w:rPr>
-        <w:t>”</w:t>
-      </w:r>
-      <w:r>
-        <w:rPr>
-          <w:rFonts w:eastAsiaTheme="minorEastAsia"/>
-        </w:rPr>
-        <w:t xml:space="preserve">, and how they </w:t>
-      </w:r>
-      <w:proofErr w:type="gramStart"/>
-      <w:r>
-        <w:rPr>
-          <w:rFonts w:eastAsiaTheme="minorEastAsia"/>
-        </w:rPr>
-        <w:t>are connected</w:t>
-      </w:r>
-      <w:proofErr w:type="gramEnd"/>
-      <w:r>
-        <w:rPr>
-          <w:rFonts w:eastAsiaTheme="minorEastAsia"/>
-        </w:rPr>
-        <w:t xml:space="preserve"> to each other.</w:t>
-      </w:r>
-    </w:p>
-    <w:p>
-      <w:pPr>
-        <w:spacing w:line="480" w:lineRule="auto"/>
-        <w:rPr>
-          <w:rFonts w:eastAsiaTheme="minorEastAsia"/>
-        </w:rPr>
-      </w:pPr>
-    </w:p>
-    <w:p>
-      <w:pPr>
-        <w:spacing w:line="480" w:lineRule="auto"/>
-        <w:rPr>
-          <w:rFonts w:eastAsiaTheme="minorEastAsia"/>
-        </w:rPr>
-      </w:pPr>
-    </w:p>
-    <w:p>
-      <w:pPr>
-        <w:spacing w:line="480" w:lineRule="auto"/>
-        <w:rPr>
-          <w:rFonts w:eastAsiaTheme="minorEastAsia"/>
-        </w:rPr>
-      </w:pPr>
-    </w:p>
-    <w:p>
-      <w:pPr>
-        <w:spacing w:line="480" w:lineRule="auto"/>
-        <w:rPr>
-          <w:rFonts w:eastAsiaTheme="minorEastAsia"/>
-        </w:rPr>
-      </w:pPr>
-    </w:p>
-    <w:p>
-      <w:r>
-        <w:br w:type="page"/>
-      </w:r>
     </w:p>
     <w:p>
       <w:pPr>
@@ -18851,7 +17991,6 @@
       </w:pPr>
       <w:bookmarkStart w:id="10" w:name="_Toc518901573"/>
       <w:r>
-        <w:lastRenderedPageBreak/>
         <w:t>Tables</w:t>
       </w:r>
       <w:bookmarkEnd w:id="10"/>
@@ -18981,25 +18120,7 @@
                 <w:color w:val="000000"/>
                 <w:sz w:val="18"/>
               </w:rPr>
-              <w:t xml:space="preserve">name variable in  </w:t>
-            </w:r>
-            <w:proofErr w:type="spellStart"/>
-            <w:r>
-              <w:rPr>
-                <w:rFonts w:ascii="Calibri" w:eastAsia="Times New Roman" w:hAnsi="Calibri" w:cs="Times New Roman"/>
-                <w:color w:val="000000"/>
-                <w:sz w:val="18"/>
-              </w:rPr>
-              <w:t>netlogo</w:t>
-            </w:r>
-            <w:proofErr w:type="spellEnd"/>
-            <w:r>
-              <w:rPr>
-                <w:rFonts w:ascii="Calibri" w:eastAsia="Times New Roman" w:hAnsi="Calibri" w:cs="Times New Roman"/>
-                <w:color w:val="000000"/>
-                <w:sz w:val="18"/>
-              </w:rPr>
-              <w:t xml:space="preserve"> </w:t>
+              <w:t xml:space="preserve">name variable in  netlogo </w:t>
             </w:r>
           </w:p>
         </w:tc>
@@ -19340,7 +18461,6 @@
                 <w:sz w:val="18"/>
               </w:rPr>
             </w:pPr>
-            <w:proofErr w:type="spellStart"/>
             <w:r>
               <w:rPr>
                 <w:rFonts w:ascii="Calibri" w:eastAsia="Times New Roman" w:hAnsi="Calibri" w:cs="Times New Roman"/>
@@ -19349,7 +18469,6 @@
               </w:rPr>
               <w:t>CV_estado</w:t>
             </w:r>
-            <w:proofErr w:type="spellEnd"/>
           </w:p>
         </w:tc>
       </w:tr>
@@ -19472,7 +18591,6 @@
                 <w:sz w:val="18"/>
               </w:rPr>
             </w:pPr>
-            <w:proofErr w:type="spellStart"/>
             <w:r>
               <w:rPr>
                 <w:rFonts w:ascii="Calibri" w:eastAsia="Times New Roman" w:hAnsi="Calibri" w:cs="Times New Roman"/>
@@ -19481,7 +18599,6 @@
               </w:rPr>
               <w:t>CV_mu</w:t>
             </w:r>
-            <w:proofErr w:type="spellEnd"/>
           </w:p>
         </w:tc>
       </w:tr>
@@ -19626,7 +18743,6 @@
                 <w:sz w:val="18"/>
               </w:rPr>
             </w:pPr>
-            <w:proofErr w:type="spellStart"/>
             <w:r>
               <w:rPr>
                 <w:rFonts w:ascii="Calibri" w:eastAsia="Times New Roman" w:hAnsi="Calibri" w:cs="Times New Roman"/>
@@ -19635,7 +18751,6 @@
               </w:rPr>
               <w:t>group_kmean</w:t>
             </w:r>
-            <w:proofErr w:type="spellEnd"/>
           </w:p>
         </w:tc>
       </w:tr>
@@ -20200,7 +19315,6 @@
                 <w:sz w:val="18"/>
               </w:rPr>
             </w:pPr>
-            <w:proofErr w:type="spellStart"/>
             <w:r>
               <w:rPr>
                 <w:rFonts w:ascii="Calibri" w:eastAsia="Times New Roman" w:hAnsi="Calibri" w:cs="Times New Roman"/>
@@ -20209,7 +19323,6 @@
               </w:rPr>
               <w:t>salud</w:t>
             </w:r>
-            <w:proofErr w:type="spellEnd"/>
           </w:p>
         </w:tc>
       </w:tr>
@@ -20326,7 +19439,6 @@
                 <w:sz w:val="18"/>
               </w:rPr>
             </w:pPr>
-            <w:proofErr w:type="spellStart"/>
             <w:r>
               <w:rPr>
                 <w:rFonts w:ascii="Calibri" w:eastAsia="Times New Roman" w:hAnsi="Calibri" w:cs="Times New Roman"/>
@@ -20335,7 +19447,6 @@
               </w:rPr>
               <w:t>Presion_social</w:t>
             </w:r>
-            <w:proofErr w:type="spellEnd"/>
           </w:p>
         </w:tc>
       </w:tr>
@@ -20540,7 +19651,6 @@
                 <w:sz w:val="18"/>
               </w:rPr>
             </w:pPr>
-            <w:proofErr w:type="spellStart"/>
             <w:r>
               <w:rPr>
                 <w:rFonts w:ascii="Calibri" w:eastAsia="Times New Roman" w:hAnsi="Calibri" w:cs="Times New Roman"/>
@@ -20557,7 +19667,6 @@
               </w:rPr>
               <w:t>D</w:t>
             </w:r>
-            <w:proofErr w:type="spellEnd"/>
           </w:p>
           <w:p>
             <w:pPr>
@@ -20568,7 +19677,6 @@
                 <w:sz w:val="18"/>
               </w:rPr>
             </w:pPr>
-            <w:proofErr w:type="spellStart"/>
             <w:r>
               <w:rPr>
                 <w:rFonts w:ascii="Calibri" w:eastAsia="Times New Roman" w:hAnsi="Calibri" w:cs="Times New Roman"/>
@@ -20585,7 +19693,6 @@
               </w:rPr>
               <w:t>Ab</w:t>
             </w:r>
-            <w:proofErr w:type="spellEnd"/>
           </w:p>
         </w:tc>
       </w:tr>
@@ -20760,7 +19867,6 @@
                 <w:lang w:val="es-CL"/>
               </w:rPr>
             </w:pPr>
-            <w:proofErr w:type="spellStart"/>
             <w:r>
               <w:rPr>
                 <w:rFonts w:ascii="Calibri" w:eastAsia="Times New Roman" w:hAnsi="Calibri" w:cs="Times New Roman"/>
@@ -20779,7 +19885,6 @@
               </w:rPr>
               <w:t>D</w:t>
             </w:r>
-            <w:proofErr w:type="spellEnd"/>
           </w:p>
           <w:p>
             <w:pPr>
@@ -20791,7 +19896,6 @@
                 <w:lang w:val="es-CL"/>
               </w:rPr>
             </w:pPr>
-            <w:proofErr w:type="spellStart"/>
             <w:r>
               <w:rPr>
                 <w:rFonts w:ascii="Calibri" w:eastAsia="Times New Roman" w:hAnsi="Calibri" w:cs="Times New Roman"/>
@@ -20810,7 +19914,6 @@
               </w:rPr>
               <w:t>Ab</w:t>
             </w:r>
-            <w:proofErr w:type="spellEnd"/>
           </w:p>
         </w:tc>
       </w:tr>
@@ -20941,7 +20044,6 @@
                 <w:sz w:val="18"/>
               </w:rPr>
             </w:pPr>
-            <w:proofErr w:type="spellStart"/>
             <w:r>
               <w:rPr>
                 <w:rFonts w:ascii="Calibri" w:eastAsia="Times New Roman" w:hAnsi="Calibri" w:cs="Times New Roman"/>
@@ -20950,7 +20052,6 @@
               </w:rPr>
               <w:t>Gasto</w:t>
             </w:r>
-            <w:proofErr w:type="spellEnd"/>
           </w:p>
         </w:tc>
       </w:tr>
@@ -22029,6 +21130,7 @@
                 <w:color w:val="000000"/>
                 <w:sz w:val="18"/>
               </w:rPr>
+              <w:lastRenderedPageBreak/>
               <w:t>Water quality</w:t>
             </w:r>
           </w:p>
@@ -22121,7 +21223,6 @@
                 <w:sz w:val="18"/>
               </w:rPr>
             </w:pPr>
-            <w:proofErr w:type="spellStart"/>
             <w:r>
               <w:rPr>
                 <w:rFonts w:ascii="Calibri" w:eastAsia="Times New Roman" w:hAnsi="Calibri" w:cs="Times New Roman"/>
@@ -22130,7 +21231,6 @@
               </w:rPr>
               <w:t>water_quality</w:t>
             </w:r>
-            <w:proofErr w:type="spellEnd"/>
           </w:p>
         </w:tc>
       </w:tr>
@@ -22285,7 +21385,6 @@
                 <w:sz w:val="18"/>
               </w:rPr>
             </w:pPr>
-            <w:proofErr w:type="spellStart"/>
             <w:r>
               <w:rPr>
                 <w:rFonts w:ascii="Calibri" w:eastAsia="Times New Roman" w:hAnsi="Calibri" w:cs="Times New Roman"/>
@@ -22294,7 +21393,6 @@
               </w:rPr>
               <w:t>urban_growth</w:t>
             </w:r>
-            <w:proofErr w:type="spellEnd"/>
           </w:p>
         </w:tc>
       </w:tr>
@@ -22423,7 +21521,6 @@
                 <w:sz w:val="18"/>
               </w:rPr>
             </w:pPr>
-            <w:proofErr w:type="spellStart"/>
             <w:r>
               <w:rPr>
                 <w:rFonts w:ascii="Calibri" w:eastAsia="Times New Roman" w:hAnsi="Calibri" w:cs="Times New Roman"/>
@@ -22432,7 +21529,6 @@
               </w:rPr>
               <w:t>desviacion_agua</w:t>
             </w:r>
-            <w:proofErr w:type="spellEnd"/>
           </w:p>
         </w:tc>
       </w:tr>
@@ -23956,7 +23052,6 @@
                 <w:lang w:val="es-CL"/>
               </w:rPr>
             </w:pPr>
-            <w:proofErr w:type="spellStart"/>
             <w:r>
               <w:rPr>
                 <w:rFonts w:ascii="Calibri" w:eastAsia="Times New Roman" w:hAnsi="Calibri" w:cs="Times New Roman"/>
@@ -23964,29 +23059,8 @@
                 <w:sz w:val="18"/>
                 <w:lang w:val="es-CL"/>
               </w:rPr>
-              <w:t>Waste</w:t>
-            </w:r>
-            <w:proofErr w:type="spellEnd"/>
-            <w:r>
-              <w:rPr>
-                <w:rFonts w:ascii="Calibri" w:eastAsia="Times New Roman" w:hAnsi="Calibri" w:cs="Times New Roman"/>
-                <w:color w:val="000000"/>
-                <w:sz w:val="18"/>
-                <w:lang w:val="es-CL"/>
-              </w:rPr>
-              <w:t xml:space="preserve"> of </w:t>
-            </w:r>
-            <w:proofErr w:type="spellStart"/>
-            <w:r>
-              <w:rPr>
-                <w:rFonts w:ascii="Calibri" w:eastAsia="Times New Roman" w:hAnsi="Calibri" w:cs="Times New Roman"/>
-                <w:color w:val="000000"/>
-                <w:sz w:val="18"/>
-                <w:lang w:val="es-CL"/>
-              </w:rPr>
-              <w:t>water</w:t>
-            </w:r>
-            <w:proofErr w:type="spellEnd"/>
+              <w:t>Waste of water</w:t>
+            </w:r>
           </w:p>
         </w:tc>
         <w:tc>
@@ -24004,7 +23078,6 @@
                 <w:lang w:val="es-CL"/>
               </w:rPr>
             </w:pPr>
-            <w:proofErr w:type="spellStart"/>
             <w:r>
               <w:rPr>
                 <w:rFonts w:ascii="Calibri" w:eastAsia="Times New Roman" w:hAnsi="Calibri" w:cs="Times New Roman"/>
@@ -24014,7 +23087,6 @@
               </w:rPr>
               <w:t>Dummy</w:t>
             </w:r>
-            <w:proofErr w:type="spellEnd"/>
           </w:p>
         </w:tc>
         <w:tc>
@@ -24054,7 +23126,6 @@
                 <w:lang w:val="es-CL"/>
               </w:rPr>
             </w:pPr>
-            <w:proofErr w:type="spellStart"/>
             <w:r>
               <w:rPr>
                 <w:rFonts w:ascii="Calibri" w:eastAsia="Times New Roman" w:hAnsi="Calibri" w:cs="Times New Roman"/>
@@ -24073,7 +23144,6 @@
               </w:rPr>
               <w:t>r</w:t>
             </w:r>
-            <w:proofErr w:type="spellEnd"/>
             <w:r>
               <w:rPr>
                 <w:rFonts w:ascii="Calibri" w:eastAsia="Times New Roman" w:hAnsi="Calibri" w:cs="Times New Roman"/>
@@ -24224,7 +23294,24 @@
                 <w:color w:val="000000"/>
                 <w:sz w:val="18"/>
               </w:rPr>
-              <w:t xml:space="preserve"> of infrastructure system</w:t>
+              <w:t xml:space="preserve"> of </w:t>
+            </w:r>
+            <w:r>
+              <w:rPr>
+                <w:rFonts w:ascii="Calibri" w:eastAsia="Times New Roman" w:hAnsi="Calibri" w:cs="Times New Roman"/>
+                <w:noProof/>
+                <w:color w:val="000000"/>
+                <w:sz w:val="18"/>
+              </w:rPr>
+              <w:t>infrastructure</w:t>
+            </w:r>
+            <w:r>
+              <w:rPr>
+                <w:rFonts w:ascii="Calibri" w:eastAsia="Times New Roman" w:hAnsi="Calibri" w:cs="Times New Roman"/>
+                <w:color w:val="000000"/>
+                <w:sz w:val="18"/>
+              </w:rPr>
+              <w:t xml:space="preserve"> system</w:t>
             </w:r>
           </w:p>
         </w:tc>
@@ -24311,19 +23398,8 @@
                 <w:sz w:val="18"/>
                 <w:lang w:val="es-CL"/>
               </w:rPr>
-              <w:t xml:space="preserve"> </w:t>
-            </w:r>
-            <w:proofErr w:type="spellStart"/>
-            <w:r>
-              <w:rPr>
-                <w:rFonts w:ascii="Calibri" w:eastAsia="Times New Roman" w:hAnsi="Calibri" w:cs="Times New Roman"/>
-                <w:color w:val="000000"/>
-                <w:sz w:val="18"/>
-                <w:lang w:val="es-CL"/>
-              </w:rPr>
-              <w:t>infrastructure</w:t>
-            </w:r>
-            <w:proofErr w:type="spellEnd"/>
+              <w:t xml:space="preserve"> infrastructure</w:t>
+            </w:r>
           </w:p>
         </w:tc>
         <w:tc>
@@ -24544,39 +23620,8 @@
                 <w:sz w:val="18"/>
                 <w:lang w:val="es-CL"/>
               </w:rPr>
-              <w:t>/</w:t>
-            </w:r>
-            <w:proofErr w:type="spellStart"/>
-            <w:r>
-              <w:rPr>
-                <w:rFonts w:ascii="Calibri" w:eastAsia="Times New Roman" w:hAnsi="Calibri" w:cs="Times New Roman"/>
-                <w:color w:val="000000"/>
-                <w:sz w:val="18"/>
-                <w:lang w:val="es-CL"/>
-              </w:rPr>
-              <w:t>water</w:t>
-            </w:r>
-            <w:proofErr w:type="spellEnd"/>
-            <w:r>
-              <w:rPr>
-                <w:rFonts w:ascii="Calibri" w:eastAsia="Times New Roman" w:hAnsi="Calibri" w:cs="Times New Roman"/>
-                <w:color w:val="000000"/>
-                <w:sz w:val="18"/>
-                <w:lang w:val="es-CL"/>
-              </w:rPr>
-              <w:t xml:space="preserve"> </w:t>
-            </w:r>
-            <w:proofErr w:type="spellStart"/>
-            <w:r>
-              <w:rPr>
-                <w:rFonts w:ascii="Calibri" w:eastAsia="Times New Roman" w:hAnsi="Calibri" w:cs="Times New Roman"/>
-                <w:color w:val="000000"/>
-                <w:sz w:val="18"/>
-                <w:lang w:val="es-CL"/>
-              </w:rPr>
-              <w:t>quality</w:t>
-            </w:r>
-            <w:proofErr w:type="spellEnd"/>
+              <w:t>/water quality</w:t>
+            </w:r>
           </w:p>
           <w:p>
             <w:pPr>
@@ -24678,7 +23723,6 @@
                 <w:lang w:val="es-CL"/>
               </w:rPr>
             </w:pPr>
-            <w:proofErr w:type="spellStart"/>
             <w:r>
               <w:rPr>
                 <w:rFonts w:ascii="Calibri" w:eastAsia="Times New Roman" w:hAnsi="Calibri" w:cs="Times New Roman"/>
@@ -24704,37 +23748,7 @@
                 <w:sz w:val="18"/>
                 <w:lang w:val="es-CL"/>
               </w:rPr>
-              <w:t>inage</w:t>
-            </w:r>
-            <w:proofErr w:type="spellEnd"/>
-            <w:r>
-              <w:rPr>
-                <w:rFonts w:ascii="Calibri" w:eastAsia="Times New Roman" w:hAnsi="Calibri" w:cs="Times New Roman"/>
-                <w:color w:val="000000"/>
-                <w:sz w:val="18"/>
-                <w:lang w:val="es-CL"/>
-              </w:rPr>
-              <w:t xml:space="preserve"> </w:t>
-            </w:r>
-            <w:proofErr w:type="spellStart"/>
-            <w:r>
-              <w:rPr>
-                <w:rFonts w:ascii="Calibri" w:eastAsia="Times New Roman" w:hAnsi="Calibri" w:cs="Times New Roman"/>
-                <w:color w:val="000000"/>
-                <w:sz w:val="18"/>
-                <w:lang w:val="es-CL"/>
-              </w:rPr>
-              <w:t>system</w:t>
-            </w:r>
-            <w:proofErr w:type="spellEnd"/>
-            <w:r>
-              <w:rPr>
-                <w:rFonts w:ascii="Calibri" w:eastAsia="Times New Roman" w:hAnsi="Calibri" w:cs="Times New Roman"/>
-                <w:color w:val="000000"/>
-                <w:sz w:val="18"/>
-                <w:lang w:val="es-CL"/>
-              </w:rPr>
-              <w:t xml:space="preserve"> </w:t>
+              <w:t xml:space="preserve">inage system </w:t>
             </w:r>
             <w:r>
               <w:rPr>
@@ -24837,7 +23851,6 @@
                 <w:lang w:val="es-CL"/>
               </w:rPr>
             </w:pPr>
-            <w:proofErr w:type="spellStart"/>
             <w:r>
               <w:rPr>
                 <w:rFonts w:ascii="Calibri" w:eastAsia="Times New Roman" w:hAnsi="Calibri" w:cs="Times New Roman"/>
@@ -24854,29 +23867,8 @@
                 <w:sz w:val="18"/>
                 <w:lang w:val="es-CL"/>
               </w:rPr>
-              <w:t>ater</w:t>
-            </w:r>
-            <w:proofErr w:type="spellEnd"/>
-            <w:r>
-              <w:rPr>
-                <w:rFonts w:ascii="Calibri" w:eastAsia="Times New Roman" w:hAnsi="Calibri" w:cs="Times New Roman"/>
-                <w:color w:val="000000"/>
-                <w:sz w:val="18"/>
-                <w:lang w:val="es-CL"/>
-              </w:rPr>
-              <w:t xml:space="preserve"> </w:t>
-            </w:r>
-            <w:proofErr w:type="spellStart"/>
-            <w:r>
-              <w:rPr>
-                <w:rFonts w:ascii="Calibri" w:eastAsia="Times New Roman" w:hAnsi="Calibri" w:cs="Times New Roman"/>
-                <w:color w:val="000000"/>
-                <w:sz w:val="18"/>
-                <w:lang w:val="es-CL"/>
-              </w:rPr>
-              <w:t>scarcity</w:t>
-            </w:r>
-            <w:proofErr w:type="spellEnd"/>
+              <w:t>ater scarcity</w:t>
+            </w:r>
           </w:p>
         </w:tc>
         <w:tc>
@@ -25205,6 +24197,7 @@
         <w:spacing w:line="240" w:lineRule="auto"/>
       </w:pPr>
       <w:r>
+        <w:lastRenderedPageBreak/>
         <w:t>Table 4: Criteria used in water supply operators’ decision-making.</w:t>
       </w:r>
     </w:p>
@@ -25641,23 +24634,13 @@
                 <w:sz w:val="18"/>
               </w:rPr>
             </w:pPr>
-            <w:proofErr w:type="spellStart"/>
-            <w:r>
-              <w:rPr>
-                <w:rFonts w:ascii="Calibri" w:eastAsia="Times New Roman" w:hAnsi="Calibri" w:cs="Times New Roman"/>
-                <w:color w:val="000000"/>
-                <w:sz w:val="18"/>
-              </w:rPr>
-              <w:t>Mts</w:t>
-            </w:r>
-            <w:proofErr w:type="spellEnd"/>
-            <w:r>
-              <w:rPr>
-                <w:rFonts w:ascii="Calibri" w:eastAsia="Times New Roman" w:hAnsi="Calibri" w:cs="Times New Roman"/>
-                <w:color w:val="000000"/>
-                <w:sz w:val="18"/>
-              </w:rPr>
-              <w:t>/area</w:t>
+            <w:r>
+              <w:rPr>
+                <w:rFonts w:ascii="Calibri" w:eastAsia="Times New Roman" w:hAnsi="Calibri" w:cs="Times New Roman"/>
+                <w:color w:val="000000"/>
+                <w:sz w:val="18"/>
+              </w:rPr>
+              <w:t>Mts/area</w:t>
             </w:r>
           </w:p>
         </w:tc>
@@ -26834,25 +25817,7 @@
                 <w:color w:val="000000"/>
                 <w:sz w:val="18"/>
               </w:rPr>
-              <w:t>[</w:t>
-            </w:r>
-            <w:proofErr w:type="gramStart"/>
-            <w:r>
-              <w:rPr>
-                <w:rFonts w:ascii="Calibri" w:eastAsia="Times New Roman" w:hAnsi="Calibri" w:cs="Times New Roman"/>
-                <w:color w:val="000000"/>
-                <w:sz w:val="18"/>
-              </w:rPr>
-              <w:t>pop</w:t>
-            </w:r>
-            <w:proofErr w:type="gramEnd"/>
-            <w:r>
-              <w:rPr>
-                <w:rFonts w:ascii="Calibri" w:eastAsia="Times New Roman" w:hAnsi="Calibri" w:cs="Times New Roman"/>
-                <w:color w:val="000000"/>
-                <w:sz w:val="18"/>
-              </w:rPr>
-              <w:t xml:space="preserve"> * need/pop.]</w:t>
+              <w:t>[pop * need/pop.]</w:t>
             </w:r>
           </w:p>
         </w:tc>
@@ -27673,7 +26638,6 @@
           <m:t>=0.01</m:t>
         </m:r>
       </m:oMath>
-      <w:proofErr w:type="gramStart"/>
       <w:r>
         <w:rPr>
           <w:rFonts w:eastAsiaTheme="minorEastAsia"/>
@@ -27685,7 +26649,6 @@
       <w:r>
         <w:t xml:space="preserve"> </w:t>
       </w:r>
-      <w:proofErr w:type="gramEnd"/>
       <m:oMath>
         <m:acc>
           <m:accPr>
@@ -27937,33 +26900,19 @@
         <w:rPr>
           <w:rFonts w:eastAsiaTheme="minorEastAsia"/>
         </w:rPr>
-        <w:t xml:space="preserve">d the adaptive capacity, represented by the </w:t>
-      </w:r>
-      <w:proofErr w:type="spellStart"/>
+        <w:t>d the adaptive capacity, represented by the p</w:t>
+      </w:r>
       <w:r>
         <w:rPr>
           <w:rFonts w:eastAsiaTheme="minorEastAsia"/>
         </w:rPr>
-        <w:t>p</w:t>
+        <w:t>u</w:t>
       </w:r>
       <w:r>
         <w:rPr>
           <w:rFonts w:eastAsiaTheme="minorEastAsia"/>
         </w:rPr>
-        <w:t>u</w:t>
-      </w:r>
-      <w:r>
-        <w:rPr>
-          <w:rFonts w:eastAsiaTheme="minorEastAsia"/>
-        </w:rPr>
-        <w:t>rchance</w:t>
-      </w:r>
-      <w:proofErr w:type="spellEnd"/>
-      <w:r>
-        <w:rPr>
-          <w:rFonts w:eastAsiaTheme="minorEastAsia"/>
-        </w:rPr>
-        <w:t xml:space="preserve"> income index. </w:t>
+        <w:t xml:space="preserve">rchance income index. </w:t>
       </w:r>
     </w:p>
     <w:p>
@@ -27983,7 +26932,6 @@
           <w:lang w:val="es-CL"/>
         </w:rPr>
       </w:pPr>
-      <w:proofErr w:type="spellStart"/>
       <w:r>
         <w:rPr>
           <w:rFonts w:eastAsiaTheme="minorEastAsia"/>
@@ -27993,7 +26941,6 @@
         <w:lastRenderedPageBreak/>
         <w:t>References</w:t>
       </w:r>
-      <w:proofErr w:type="spellEnd"/>
     </w:p>
     <w:p>
       <w:pPr>
@@ -29017,6 +27964,7 @@
   <w:style w:type="character" w:default="1" w:styleId="DefaultParagraphFont">
     <w:name w:val="Default Paragraph Font"/>
     <w:uiPriority w:val="1"/>
+    <w:semiHidden/>
     <w:unhideWhenUsed/>
   </w:style>
   <w:style w:type="table" w:default="1" w:styleId="TableNormal">
@@ -29501,7 +28449,7 @@
 </file>
 
 <file path=customXml/itemProps1.xml><?xml version="1.0" encoding="utf-8"?>
-<ds:datastoreItem xmlns:ds="http://schemas.openxmlformats.org/officeDocument/2006/customXml" ds:itemID="{3A80805D-E533-4DA9-9162-E2C83F288992}">
+<ds:datastoreItem xmlns:ds="http://schemas.openxmlformats.org/officeDocument/2006/customXml" ds:itemID="{EC56EF73-C529-4F60-8699-1C4C891ABDD6}">
   <ds:schemaRefs>
     <ds:schemaRef ds:uri="http://schemas.openxmlformats.org/officeDocument/2006/bibliography"/>
   </ds:schemaRefs>

</xml_diff>

<commit_message>
The file "read_Climate_from_scenarios.R" reads the list of climate scenarios and select one based on the imput arguments. File "cycle.R" includes a line to saves the output data frame in binary form
</commit_message>
<xml_diff>
--- a/model_description/MEGADAPT_R_version.docx
+++ b/model_description/MEGADAPT_R_version.docx
@@ -44,7 +44,33 @@
         <w:t>Agent-based modeling</w:t>
       </w:r>
     </w:p>
-    <w:p/>
+    <w:p>
+      <w:r>
+        <w:tab/>
+      </w:r>
+    </w:p>
+    <w:p>
+      <w:proofErr w:type="gramStart"/>
+      <w:r>
+        <w:t>This document was generate</w:t>
+      </w:r>
+      <w:r>
+        <w:t>d</w:t>
+      </w:r>
+      <w:r>
+        <w:t xml:space="preserve"> by the team of ASU and UNA</w:t>
+      </w:r>
+      <w:r>
+        <w:t>M researchers,</w:t>
+      </w:r>
+      <w:r>
+        <w:t xml:space="preserve"> for the project MEGADAPT</w:t>
+      </w:r>
+      <w:proofErr w:type="gramEnd"/>
+      <w:r>
+        <w:t>.</w:t>
+      </w:r>
+    </w:p>
     <w:p>
       <w:pPr>
         <w:spacing w:line="480" w:lineRule="auto"/>
@@ -109,7 +135,15 @@
         <w:t xml:space="preserve"> </w:t>
       </w:r>
       <w:r>
-        <w:t xml:space="preserve">Nevertheless, we also know that vulnerability is affected by political decisions, motivated by influential actors such as resource managers and elected officials. Such decisions are not made on the basis of a technical cost-benefit type of calculation alone; rather, they are grounded in the social, cultural, political, and economic priorities of management authorities, infrastructure providers, resources users, social organizations, and other stakeholders </w:t>
+        <w:t xml:space="preserve">Nevertheless, we also know that vulnerability </w:t>
+      </w:r>
+      <w:proofErr w:type="gramStart"/>
+      <w:r>
+        <w:t>is affected</w:t>
+      </w:r>
+      <w:proofErr w:type="gramEnd"/>
+      <w:r>
+        <w:t xml:space="preserve"> by political decisions, motivated by influential actors such as resource managers and elected officials. Such decisions are not made on the basis of a technical cost-benefit type of calculation alone; rather, they are grounded in the social, cultural, political, and economic priorities of management authorities, infrastructure providers, resources users, social organizations, and other stakeholders </w:t>
       </w:r>
       <w:r>
         <w:fldChar w:fldCharType="begin" w:fldLock="1"/>
@@ -172,11 +206,16 @@
         <w:ind w:firstLine="720"/>
       </w:pPr>
       <w:r>
-        <w:t xml:space="preserve">A critical task for sustainability is therefore to provide tools that can help decision-makers, stakeholders and society at large navigate the complexities of decision-making to evaluate the </w:t>
-      </w:r>
-      <w:r>
         <w:lastRenderedPageBreak/>
-        <w:t>interwoven dynamics of socio-hydrological vulnerability –the hard and soft infrastructure– in urban landscapes and stimulate reflection on current practices and the consequences of the decisions over long-term spatial and temporal scales. . Developing these tools can provide a more pluralistic perspective about the causes and consequences of hydrological risk in order to illustrate and stimulate discussion about new solution possibilities to address MC’s current challenges</w:t>
+        <w:t xml:space="preserve">A critical task for sustainability is therefore to provide tools that can help decision-makers, stakeholders and </w:t>
+      </w:r>
+      <w:proofErr w:type="gramStart"/>
+      <w:r>
+        <w:t>society at large</w:t>
+      </w:r>
+      <w:proofErr w:type="gramEnd"/>
+      <w:r>
+        <w:t xml:space="preserve"> navigate the complexities of decision-making to evaluate the interwoven dynamics of socio-hydrological vulnerability –the hard and soft infrastructure– in urban landscapes and stimulate reflection on current practices and the consequences of the decisions over long-term spatial and temporal scales. . Developing these tools can provide a more pluralistic perspective about the causes and consequences of hydrological risk in order to illustrate and stimulate discussion about new solution possibilities to address MC’s current challenges</w:t>
       </w:r>
       <w:r>
         <w:t xml:space="preserve"> </w:t>
@@ -245,28 +284,15 @@
         <w:t xml:space="preserve">. </w:t>
       </w:r>
       <w:r>
-        <w:t xml:space="preserve">Specific objectives of the model are: </w:t>
-      </w:r>
-      <w:r>
-        <w:t xml:space="preserve">to use </w:t>
-      </w:r>
-      <w:r>
-        <w:t xml:space="preserve">is </w:t>
-      </w:r>
-      <w:r>
-        <w:t xml:space="preserve">as a place for discussion with stakeholders and residents about the current strategies for adaptation, and </w:t>
-      </w:r>
-      <w:r>
-        <w:t xml:space="preserve">2) </w:t>
-      </w:r>
-      <w:r>
-        <w:t xml:space="preserve">to identify </w:t>
-      </w:r>
-      <w:r>
-        <w:t xml:space="preserve">how their </w:t>
-      </w:r>
-      <w:r>
-        <w:t xml:space="preserve">actions influence the vulnerability of the city. </w:t>
+        <w:t xml:space="preserve">Specific objectives of the model </w:t>
+      </w:r>
+      <w:proofErr w:type="gramStart"/>
+      <w:r>
+        <w:t>are:</w:t>
+      </w:r>
+      <w:proofErr w:type="gramEnd"/>
+      <w:r>
+        <w:t xml:space="preserve"> to use is as a place for discussion with stakeholders and residents about the current strategies for adaptation, and 2) to identify how their actions influence the vulnerability of the city. </w:t>
       </w:r>
       <w:r>
         <w:t>The full MEGADAPT model simulates the coupling between the biophysical processes that influence water-related hazards and the decisions of residents and the water authority of Mexico City (CDMX here on) to adapt to these conditions.</w:t>
@@ -332,7 +358,11 @@
         <w:fldChar w:fldCharType="end"/>
       </w:r>
       <w:r>
-        <w:t xml:space="preserve">. Over the years, the grey infrastructure has deteriorated due to age and over-use, causing it to perform at insufficient capacity, thus increasing the risk of infrastructure-related flooding events. The combined sewage and </w:t>
+        <w:t xml:space="preserve">. Over the years, the grey infrastructure has deteriorated due to age and over-use, causing it to perform at insufficient capacity, thus increasing the risk of infrastructure-related flooding events. </w:t>
+      </w:r>
+      <w:r>
+        <w:lastRenderedPageBreak/>
+        <w:t xml:space="preserve">The combined sewage and </w:t>
       </w:r>
       <w:r>
         <w:rPr>
@@ -341,11 +371,15 @@
         <w:t>stormwater</w:t>
       </w:r>
       <w:r>
-        <w:t xml:space="preserve"> system, designed to drain the city of floodwaters, now chronically exposes residents to contaminated water. Consequently, when heavy rainfall causes the city </w:t>
-      </w:r>
-      <w:r>
-        <w:lastRenderedPageBreak/>
-        <w:t xml:space="preserve">to experience ponding, the increased risk of technological and infrastructural failures threaten the safety of the built environment and the resident's health and wellbeing </w:t>
+        <w:t xml:space="preserve"> system, designed to drain the city of floodwaters, now chronically exposes residents to contaminated water. Consequently, when heavy rainfall causes the city to experience ponding, the increased risk of technological and infrastructural failures threaten the safety of the built environment and the </w:t>
+      </w:r>
+      <w:proofErr w:type="spellStart"/>
+      <w:r>
+        <w:t>resident's</w:t>
+      </w:r>
+      <w:proofErr w:type="spellEnd"/>
+      <w:r>
+        <w:t xml:space="preserve"> health and wellbeing </w:t>
       </w:r>
       <w:r>
         <w:fldChar w:fldCharType="begin" w:fldLock="1"/>
@@ -405,7 +439,15 @@
         <w:t>T</w:t>
       </w:r>
       <w:r>
-        <w:t>he Servicio de Agua de la Ciudad de Mexico (SA</w:t>
+        <w:t xml:space="preserve">he </w:t>
+      </w:r>
+      <w:proofErr w:type="spellStart"/>
+      <w:r>
+        <w:t>Servicio</w:t>
+      </w:r>
+      <w:proofErr w:type="spellEnd"/>
+      <w:r>
+        <w:t xml:space="preserve"> de Agua de la Ciudad de Mexico (SA</w:t>
       </w:r>
       <w:r>
         <w:t>C</w:t>
@@ -668,7 +710,15 @@
         <w:t xml:space="preserve">areas </w:t>
       </w:r>
       <w:r>
-        <w:t>that are recognized by the institutional agents</w:t>
+        <w:t xml:space="preserve">that </w:t>
+      </w:r>
+      <w:proofErr w:type="gramStart"/>
+      <w:r>
+        <w:t>are recognized</w:t>
+      </w:r>
+      <w:proofErr w:type="gramEnd"/>
+      <w:r>
+        <w:t xml:space="preserve"> by the institutional agents</w:t>
       </w:r>
       <w:r>
         <w:t xml:space="preserve"> to invest in infrastructure</w:t>
@@ -706,8 +756,13 @@
         </m:r>
       </m:oMath>
       <w:r>
-        <w:t xml:space="preserve">, with </w:t>
-      </w:r>
+        <w:t xml:space="preserve">, </w:t>
+      </w:r>
+      <w:proofErr w:type="gramStart"/>
+      <w:r>
+        <w:t xml:space="preserve">with </w:t>
+      </w:r>
+      <w:proofErr w:type="gramEnd"/>
       <m:oMath>
         <m:r>
           <w:rPr>
@@ -780,7 +835,15 @@
         <w:t>.</w:t>
       </w:r>
       <w:r>
-        <w:t xml:space="preserve"> In this implementation our spatial unit is the census</w:t>
+        <w:t xml:space="preserve"> In this </w:t>
+      </w:r>
+      <w:proofErr w:type="gramStart"/>
+      <w:r>
+        <w:t>implementation</w:t>
+      </w:r>
+      <w:proofErr w:type="gramEnd"/>
+      <w:r>
+        <w:t xml:space="preserve"> our spatial unit is the census</w:t>
       </w:r>
       <w:r>
         <w:t xml:space="preserve"> </w:t>
@@ -899,7 +962,15 @@
         <w:t xml:space="preserve">or a </w:t>
       </w:r>
       <w:r>
-        <w:t xml:space="preserve">group of municipalities can be considered </w:t>
+        <w:t xml:space="preserve">group of municipalities </w:t>
+      </w:r>
+      <w:proofErr w:type="gramStart"/>
+      <w:r>
+        <w:t>can be considered</w:t>
+      </w:r>
+      <w:proofErr w:type="gramEnd"/>
+      <w:r>
+        <w:t xml:space="preserve"> </w:t>
       </w:r>
       <w:r>
         <w:rPr>
@@ -976,7 +1047,15 @@
         <w:t xml:space="preserve">risk </w:t>
       </w:r>
       <w:r>
-        <w:t>of events in each spatial unit is characterized by the condition of a set of attributes of the unit, with influence in the hydrological and social vulnerability of the population</w:t>
+        <w:t xml:space="preserve">of events in each spatial unit </w:t>
+      </w:r>
+      <w:proofErr w:type="gramStart"/>
+      <w:r>
+        <w:t>is characterized</w:t>
+      </w:r>
+      <w:proofErr w:type="gramEnd"/>
+      <w:r>
+        <w:t xml:space="preserve"> by the condition of a set of attributes of the unit, with influence in the hydrological and social vulnerability of the population</w:t>
       </w:r>
       <w:r>
         <w:t>, for instance the number of houses connected to the water system in a census block is an attribute that influences the average days without water</w:t>
@@ -987,8 +1066,6 @@
       <w:r>
         <w:t xml:space="preserve">a risk </w:t>
       </w:r>
-      <w:bookmarkStart w:id="0" w:name="_GoBack"/>
-      <w:bookmarkEnd w:id="0"/>
       <w:r>
         <w:t xml:space="preserve">prediction of exposure would change as </w:t>
       </w:r>
@@ -1166,8 +1243,13 @@
       <w:pPr>
         <w:spacing w:line="480" w:lineRule="auto"/>
       </w:pPr>
-      <w:r>
-        <w:t xml:space="preserve">where </w:t>
+      <w:proofErr w:type="gramStart"/>
+      <w:r>
+        <w:t>where</w:t>
+      </w:r>
+      <w:proofErr w:type="gramEnd"/>
+      <w:r>
+        <w:t xml:space="preserve"> </w:t>
       </w:r>
       <m:oMath>
         <m:sSub>
@@ -1245,7 +1327,23 @@
         </m:r>
       </m:oMath>
       <w:r>
-        <w:t xml:space="preserve"> represents the set of geographic, climatic, and other external variables exogenous to the attributes associated with the agents’ actions, which may be expressed at a local or regional scale, and whose influence is correlated in time and/or space.</w:t>
+        <w:t xml:space="preserve"> represents the set of geographic, cl</w:t>
+      </w:r>
+      <w:proofErr w:type="spellStart"/>
+      <w:r>
+        <w:t>imatic</w:t>
+      </w:r>
+      <w:proofErr w:type="spellEnd"/>
+      <w:r>
+        <w:t xml:space="preserve">, and other external variables exogenous to the attributes associated with the agents’ actions, which </w:t>
+      </w:r>
+      <w:proofErr w:type="gramStart"/>
+      <w:r>
+        <w:t>may be expressed</w:t>
+      </w:r>
+      <w:proofErr w:type="gramEnd"/>
+      <w:r>
+        <w:t xml:space="preserve"> at a local or regional scale, and whose influence is correlated in time and/or space.</w:t>
       </w:r>
       <w:r>
         <w:t xml:space="preserve">  </w:t>
@@ -1286,8 +1384,13 @@
       <w:r>
         <w:t xml:space="preserve">by the action of the agents </w:t>
       </w:r>
-      <w:r>
-        <w:t xml:space="preserve">must be represented dynamically in the spatial simulation. </w:t>
+      <w:proofErr w:type="gramStart"/>
+      <w:r>
+        <w:t>must be represented</w:t>
+      </w:r>
+      <w:proofErr w:type="gramEnd"/>
+      <w:r>
+        <w:t xml:space="preserve"> dynamically in the spatial simulation. </w:t>
       </w:r>
       <w:r>
         <w:t xml:space="preserve">Key to the </w:t>
@@ -1314,7 +1417,15 @@
         <w:t xml:space="preserve">and resident </w:t>
       </w:r>
       <w:r>
-        <w:t xml:space="preserve">agents (actions of the MCDA model). Representing risk and exposure according to the heterogeneity of the landscape is critical for. Operationalization includes defining the minimal spatial unit of analysis, the extension of the area of governance, and the attributes of the landscape that the socio-institutional agents will use as criteria to select alternatives for investment. </w:t>
+        <w:t xml:space="preserve">agents (actions of the MCDA model). Representing risk and exposure according to the heterogeneity of the landscape is critical </w:t>
+      </w:r>
+      <w:proofErr w:type="gramStart"/>
+      <w:r>
+        <w:t>for</w:t>
+      </w:r>
+      <w:proofErr w:type="gramEnd"/>
+      <w:r>
+        <w:t xml:space="preserve">. Operationalization includes defining the minimal spatial unit of analysis, the extension of the area of governance, and the attributes of the landscape that the socio-institutional agents will use as criteria to select alternatives for investment. </w:t>
       </w:r>
     </w:p>
     <w:p>
@@ -1367,7 +1478,15 @@
         <w:t xml:space="preserve">es that simulate institutional </w:t>
       </w:r>
       <w:r>
-        <w:t xml:space="preserve">decision-making processes are built using multi-criteria decision principles and tools. </w:t>
+        <w:t xml:space="preserve">decision-making processes </w:t>
+      </w:r>
+      <w:proofErr w:type="gramStart"/>
+      <w:r>
+        <w:t>are built</w:t>
+      </w:r>
+      <w:proofErr w:type="gramEnd"/>
+      <w:r>
+        <w:t xml:space="preserve"> using multi-criteria decision principles and tools. </w:t>
       </w:r>
       <w:r>
         <w:t>In the MEGADAPT approach, t</w:t>
@@ -1463,7 +1582,15 @@
         <w:fldChar w:fldCharType="end"/>
       </w:r>
       <w:r>
-        <w:t xml:space="preserve">, and transformed into an analytic network using the software SuperDecision </w:t>
+        <w:t xml:space="preserve">, and transformed into an analytic network using the software </w:t>
+      </w:r>
+      <w:proofErr w:type="spellStart"/>
+      <w:r>
+        <w:t>SuperDecision</w:t>
+      </w:r>
+      <w:proofErr w:type="spellEnd"/>
+      <w:r>
+        <w:t xml:space="preserve"> </w:t>
       </w:r>
       <w:r>
         <w:fldChar w:fldCharType="begin" w:fldLock="1"/>
@@ -1524,8 +1651,13 @@
       <w:r>
         <w:t xml:space="preserve"> actions within neighborhoods. </w:t>
       </w:r>
-      <w:r>
-        <w:t xml:space="preserve">Neighborhoods are represented by the spatial units. Similar to the institutional agents, residents evaluate a set of possible actions based on a set of criteria they consider important to confronting water-related hazards. The current implementation of the model includes the action of residents to adapt and cope </w:t>
+      <w:proofErr w:type="gramStart"/>
+      <w:r>
+        <w:t>Neighborhoods are represented by the spatial units</w:t>
+      </w:r>
+      <w:proofErr w:type="gramEnd"/>
+      <w:r>
+        <w:t xml:space="preserve">. Similar to the institutional agents, residents evaluate a set of possible actions based on a set of criteria they consider important to confronting water-related hazards. The current implementation of the model includes the action of residents to adapt and cope </w:t>
       </w:r>
       <w:r>
         <w:rPr>
@@ -1595,7 +1727,15 @@
         <w:t>y</w:t>
       </w:r>
       <w:r>
-        <w:t xml:space="preserve"> adaptation. In the model thus house modifications </w:t>
+        <w:t xml:space="preserve"> adaptation. In the </w:t>
+      </w:r>
+      <w:proofErr w:type="gramStart"/>
+      <w:r>
+        <w:t>model</w:t>
+      </w:r>
+      <w:proofErr w:type="gramEnd"/>
+      <w:r>
+        <w:t xml:space="preserve"> thus house modifications </w:t>
       </w:r>
       <w:r>
         <w:t xml:space="preserve">influence </w:t>
@@ -2144,7 +2284,7 @@
           <w:sz w:val="24"/>
         </w:rPr>
       </w:pPr>
-      <w:bookmarkStart w:id="1" w:name="_Toc499138529"/>
+      <w:bookmarkStart w:id="0" w:name="_Toc499138529"/>
       <w:r>
         <w:rPr>
           <w:b/>
@@ -2152,7 +2292,7 @@
         </w:rPr>
         <w:t>Multi criteria decision analysis</w:t>
       </w:r>
-      <w:bookmarkEnd w:id="1"/>
+      <w:bookmarkEnd w:id="0"/>
     </w:p>
     <w:p>
       <w:pPr>
@@ -2169,7 +2309,15 @@
         <w:t>s</w:t>
       </w:r>
       <w:r>
-        <w:t xml:space="preserve"> to derive </w:t>
+        <w:t xml:space="preserve"> </w:t>
+      </w:r>
+      <w:proofErr w:type="gramStart"/>
+      <w:r>
+        <w:t>to derive</w:t>
+      </w:r>
+      <w:proofErr w:type="gramEnd"/>
+      <w:r>
+        <w:t xml:space="preserve"> </w:t>
       </w:r>
       <w:r>
         <w:t xml:space="preserve">an overall measure of priority for the </w:t>
@@ -2178,8 +2326,13 @@
         <w:t>criteria and actions</w:t>
       </w:r>
       <w:r>
-        <w:t>. This is done</w:t>
-      </w:r>
+        <w:t xml:space="preserve">. This </w:t>
+      </w:r>
+      <w:proofErr w:type="gramStart"/>
+      <w:r>
+        <w:t>is done</w:t>
+      </w:r>
+      <w:proofErr w:type="gramEnd"/>
       <w:r>
         <w:t xml:space="preserve"> by pairwise comparison between criteria, actions and both. The critical information needed to develop an ANP model is to obtain</w:t>
       </w:r>
@@ -2202,7 +2355,23 @@
         <w:t>stakeholder</w:t>
       </w:r>
       <w:r>
-        <w:t xml:space="preserve"> gives to each criteria and alternative relative to the others. These questions are of the form: relative to action A, is criteria B more important than criteria C? The answers to these questions are codified in an intensity scale, from 0 to 9 scores</w:t>
+        <w:t xml:space="preserve"> gives to each criteria and alternative relative to the others. These questions are of the form: relative to action A, is criteria B more important than criteria </w:t>
+      </w:r>
+      <w:proofErr w:type="gramStart"/>
+      <w:r>
+        <w:t>C?</w:t>
+      </w:r>
+      <w:proofErr w:type="gramEnd"/>
+      <w:r>
+        <w:t xml:space="preserve"> The answers to these questions are codified in an intensity scale, from </w:t>
+      </w:r>
+      <w:proofErr w:type="gramStart"/>
+      <w:r>
+        <w:t>0</w:t>
+      </w:r>
+      <w:proofErr w:type="gramEnd"/>
+      <w:r>
+        <w:t xml:space="preserve"> to 9 scores</w:t>
       </w:r>
       <w:r>
         <w:t>, centered in cero</w:t>
@@ -2238,7 +2407,15 @@
         </m:sSup>
       </m:oMath>
       <w:r>
-        <w:t xml:space="preserve"> is constructed. From this matrix a set of absolute criteria and actions weights can be derived by computing the eigenvector associate with the maximum eigenvalue using linear algebra </w:t>
+        <w:t xml:space="preserve"> is constructed. From this matrix a set of absolute criteria and actions weights can be derived by computing the eigenve</w:t>
+      </w:r>
+      <w:proofErr w:type="spellStart"/>
+      <w:r>
+        <w:t>ctor</w:t>
+      </w:r>
+      <w:proofErr w:type="spellEnd"/>
+      <w:r>
+        <w:t xml:space="preserve"> associate with the maximum eigenvalue using linear algebra </w:t>
       </w:r>
       <w:r>
         <w:fldChar w:fldCharType="begin" w:fldLock="1"/>
@@ -2336,8 +2513,29 @@
         </m:func>
       </m:oMath>
       <w:r>
-        <w:t xml:space="preserve">. The weighted matrix from the resident was obtained from the workshop conducted with SACMEX. Each group was divided between potable water managers and sewer system managers and together each group answered the questions to make the pair comparisons and to define the matrices </w:t>
-      </w:r>
+        <w:t xml:space="preserve">. The weighted matrix from the resident </w:t>
+      </w:r>
+      <w:proofErr w:type="gramStart"/>
+      <w:r>
+        <w:t>was obtained</w:t>
+      </w:r>
+      <w:proofErr w:type="gramEnd"/>
+      <w:r>
+        <w:t xml:space="preserve"> from the workshop conducted wi</w:t>
+      </w:r>
+      <w:proofErr w:type="spellStart"/>
+      <w:r>
+        <w:t>th</w:t>
+      </w:r>
+      <w:proofErr w:type="spellEnd"/>
+      <w:r>
+        <w:t xml:space="preserve"> SACMEX. Each group was divided between potable water managers and sewer system managers and together each group answered the questions to make the pair comparisons and to define the </w:t>
+      </w:r>
+      <w:proofErr w:type="gramStart"/>
+      <w:r>
+        <w:t xml:space="preserve">matrices </w:t>
+      </w:r>
+      <w:proofErr w:type="gramEnd"/>
       <m:oMath>
         <m:r>
           <w:rPr>
@@ -2465,6 +2663,7 @@
       <w:r>
         <w:t xml:space="preserve">and the consequences of the actions in the landscape </w:t>
       </w:r>
+      <w:proofErr w:type="gramStart"/>
       <w:r>
         <w:rPr>
           <w:noProof/>
@@ -2472,13 +2671,25 @@
         <w:t>are</w:t>
       </w:r>
       <w:r>
-        <w:t xml:space="preserve"> simulated for the different socio-institutional agents (in our case, </w:t>
+        <w:t xml:space="preserve"> simulated</w:t>
+      </w:r>
+      <w:proofErr w:type="gramEnd"/>
+      <w:r>
+        <w:t xml:space="preserve"> for the different socio-institutional agents (in our case, </w:t>
       </w:r>
       <w:r>
         <w:t>SACMEX</w:t>
       </w:r>
       <w:r>
-        <w:t xml:space="preserve">). Here, the institutional agent must be defined, and the decision criteria and decision options associated with these agents are specified. </w:t>
+        <w:t xml:space="preserve">). Here, the institutional agent </w:t>
+      </w:r>
+      <w:proofErr w:type="gramStart"/>
+      <w:r>
+        <w:t>must be defined</w:t>
+      </w:r>
+      <w:proofErr w:type="gramEnd"/>
+      <w:r>
+        <w:t xml:space="preserve">, and the decision criteria and decision options associated with these agents are specified. </w:t>
       </w:r>
       <w:r>
         <w:t>The agents evaluate a set of possible actions based on a set of criteria valuation obtained from multi-criteria decision analyse</w:t>
@@ -2489,11 +2700,16 @@
       <w:r>
         <w:t xml:space="preserve">. The multi-criteria model </w:t>
       </w:r>
+      <w:proofErr w:type="gramStart"/>
       <w:r>
         <w:t xml:space="preserve">is </w:t>
       </w:r>
       <w:r>
-        <w:t xml:space="preserve">constructed </w:t>
+        <w:t>constructed</w:t>
+      </w:r>
+      <w:proofErr w:type="gramEnd"/>
+      <w:r>
+        <w:t xml:space="preserve"> </w:t>
       </w:r>
       <w:r>
         <w:t xml:space="preserve">as a </w:t>
@@ -2546,8 +2762,13 @@
         <w:t xml:space="preserve">Let defined the </w:t>
       </w:r>
       <w:r>
-        <w:t xml:space="preserve">set of criteria, </w:t>
-      </w:r>
+        <w:t>set of criteria</w:t>
+      </w:r>
+      <w:proofErr w:type="gramStart"/>
+      <w:r>
+        <w:t xml:space="preserve">, </w:t>
+      </w:r>
+      <w:proofErr w:type="gramEnd"/>
       <m:oMath>
         <m:sSubSup>
           <m:sSubSupPr>
@@ -2845,8 +3066,13 @@
         <w:t>and whose values can vary by</w:t>
       </w:r>
       <w:r>
-        <w:t xml:space="preserve"> spatial unit </w:t>
-      </w:r>
+        <w:t xml:space="preserve"> spatial </w:t>
+      </w:r>
+      <w:proofErr w:type="gramStart"/>
+      <w:r>
+        <w:t xml:space="preserve">unit </w:t>
+      </w:r>
+      <w:proofErr w:type="gramEnd"/>
       <m:oMath>
         <m:r>
           <w:rPr>
@@ -2964,7 +3190,15 @@
         <w:t>atio</w:t>
       </w:r>
       <w:r>
-        <w:t xml:space="preserve">n of the attribute value to a normalized scale between 0 and 1 using a value function of the form </w:t>
+        <w:t xml:space="preserve">n of the attribute value to a normalized scale between </w:t>
+      </w:r>
+      <w:proofErr w:type="gramStart"/>
+      <w:r>
+        <w:t>0</w:t>
+      </w:r>
+      <w:proofErr w:type="gramEnd"/>
+      <w:r>
+        <w:t xml:space="preserve"> and 1 using a value function of the form </w:t>
       </w:r>
       <m:oMath>
         <m:sSubSup>
@@ -3616,7 +3850,21 @@
         <w:rPr>
           <w:rFonts w:eastAsiaTheme="minorEastAsia"/>
         </w:rPr>
-        <w:t xml:space="preserve"> (Bojorquez-Tapia 2019 In review)</w:t>
+        <w:t xml:space="preserve"> (</w:t>
+      </w:r>
+      <w:proofErr w:type="spellStart"/>
+      <w:r>
+        <w:rPr>
+          <w:rFonts w:eastAsiaTheme="minorEastAsia"/>
+        </w:rPr>
+        <w:t>Bojorquez</w:t>
+      </w:r>
+      <w:proofErr w:type="spellEnd"/>
+      <w:r>
+        <w:rPr>
+          <w:rFonts w:eastAsiaTheme="minorEastAsia"/>
+        </w:rPr>
+        <w:t>-Tapia 2019 In review)</w:t>
       </w:r>
       <w:r>
         <w:rPr>
@@ -3681,7 +3929,15 @@
         <w:t xml:space="preserve"> crisis. </w:t>
       </w:r>
       <w:r>
-        <w:t xml:space="preserve">The investment decisions by the socio-institutional agents are accomplished in the model by two sub-routines: </w:t>
+        <w:t xml:space="preserve">The investment decisions by the socio-institutional agents </w:t>
+      </w:r>
+      <w:proofErr w:type="gramStart"/>
+      <w:r>
+        <w:t>are accomplished</w:t>
+      </w:r>
+      <w:proofErr w:type="gramEnd"/>
+      <w:r>
+        <w:t xml:space="preserve"> in the model by two sub-routines: </w:t>
       </w:r>
       <w:r>
         <w:rPr>
@@ -3717,8 +3973,13 @@
         <w:t xml:space="preserve"> that minimized the dissatisfaction after the investment</w:t>
       </w:r>
       <w:r>
-        <w:t xml:space="preserve">. These investments involve a set of possible actions taken by the socio-institutional agents, </w:t>
-      </w:r>
+        <w:t>. These investments involve a set of possible actions taken by the socio-institutional agents</w:t>
+      </w:r>
+      <w:proofErr w:type="gramStart"/>
+      <w:r>
+        <w:t xml:space="preserve">, </w:t>
+      </w:r>
+      <w:proofErr w:type="gramEnd"/>
       <m:oMath>
         <m:r>
           <w:rPr>
@@ -3808,8 +4069,13 @@
         </m:r>
       </m:oMath>
       <w:r>
-        <w:t xml:space="preserve">. Formally, an investment is defined as a Boolean variable, </w:t>
-      </w:r>
+        <w:t>. Formally, an investment is defined as a Boolean variable</w:t>
+      </w:r>
+      <w:proofErr w:type="gramStart"/>
+      <w:r>
+        <w:t xml:space="preserve">, </w:t>
+      </w:r>
+      <w:proofErr w:type="gramEnd"/>
       <m:oMath>
         <m:sSubSup>
           <m:sSubSupPr>
@@ -4095,8 +4361,13 @@
         </m:r>
       </m:oMath>
       <w:r>
-        <w:t xml:space="preserve"> in spatial unit </w:t>
-      </w:r>
+        <w:t xml:space="preserve"> in spatial </w:t>
+      </w:r>
+      <w:proofErr w:type="gramStart"/>
+      <w:r>
+        <w:t xml:space="preserve">unit </w:t>
+      </w:r>
+      <w:proofErr w:type="gramEnd"/>
       <m:oMath>
         <m:r>
           <w:rPr>
@@ -4155,8 +4426,13 @@
       <w:r>
         <w:t xml:space="preserve">decision-process dictated by these two sub-routines </w:t>
       </w:r>
-      <w:r>
-        <w:t xml:space="preserve">can be triggered over different periods. We call </w:t>
+      <w:proofErr w:type="gramStart"/>
+      <w:r>
+        <w:t>can be triggered</w:t>
+      </w:r>
+      <w:proofErr w:type="gramEnd"/>
+      <w:r>
+        <w:t xml:space="preserve"> over different periods. We call </w:t>
       </w:r>
       <w:r>
         <w:t xml:space="preserve">each </w:t>
@@ -4181,7 +4457,7 @@
           <w:sz w:val="24"/>
         </w:rPr>
       </w:pPr>
-      <w:bookmarkStart w:id="2" w:name="_Toc518901541"/>
+      <w:bookmarkStart w:id="1" w:name="_Toc518901541"/>
       <w:r>
         <w:rPr>
           <w:b/>
@@ -4189,7 +4465,7 @@
         </w:rPr>
         <w:t>Site Suitability</w:t>
       </w:r>
-      <w:bookmarkEnd w:id="2"/>
+      <w:bookmarkEnd w:id="1"/>
     </w:p>
     <w:p>
       <w:pPr>
@@ -4206,7 +4482,15 @@
         <w:t>actions</w:t>
       </w:r>
       <w:r>
-        <w:t xml:space="preserve"> is obtained through multicriteria evaluation </w:t>
+        <w:t xml:space="preserve"> is obtained through </w:t>
+      </w:r>
+      <w:proofErr w:type="spellStart"/>
+      <w:r>
+        <w:t>multicriteria</w:t>
+      </w:r>
+      <w:proofErr w:type="spellEnd"/>
+      <w:r>
+        <w:t xml:space="preserve"> evaluation </w:t>
       </w:r>
       <w:r>
         <w:t xml:space="preserve">of the distance of each census block from an “ideal point,” or utopian state, </w:t>
@@ -4240,8 +4524,13 @@
         <w:fldChar w:fldCharType="end"/>
       </w:r>
       <w:r>
-        <w:t xml:space="preserve">. Formally, we calculate a distance </w:t>
-      </w:r>
+        <w:t xml:space="preserve">. Formally, we calculate a </w:t>
+      </w:r>
+      <w:proofErr w:type="gramStart"/>
+      <w:r>
+        <w:t xml:space="preserve">distance </w:t>
+      </w:r>
+      <w:proofErr w:type="gramEnd"/>
       <m:oMath>
         <m:sSubSup>
           <m:sSubSupPr>
@@ -4578,6 +4867,7 @@
         <w:spacing w:line="480" w:lineRule="auto"/>
         <w:jc w:val="both"/>
       </w:pPr>
+      <w:proofErr w:type="gramStart"/>
       <w:r>
         <w:t xml:space="preserve">where </w:t>
       </w:r>
@@ -4936,11 +5226,20 @@
         <w:t xml:space="preserve"> is the departure of an alternative from the ideal point for a criterion</w:t>
       </w:r>
       <w:r>
-        <w:t>. This variable is the standardized score</w:t>
+        <w:t>.</w:t>
+      </w:r>
+      <w:proofErr w:type="gramEnd"/>
+      <w:r>
+        <w:t xml:space="preserve"> This variable is the standardized </w:t>
+      </w:r>
+      <w:proofErr w:type="gramStart"/>
+      <w:r>
+        <w:t>score</w:t>
       </w:r>
       <w:r>
         <w:t xml:space="preserve"> </w:t>
       </w:r>
+      <w:proofErr w:type="gramEnd"/>
       <m:oMath>
         <m:sSubSup>
           <m:sSubSupPr>
@@ -5085,8 +5384,13 @@
         <w:t xml:space="preserve"> In Equation </w:t>
       </w:r>
       <w:r>
-        <w:t xml:space="preserve">1 is the compensatory parameter that define the metric to compute the distance. With </w:t>
-      </w:r>
+        <w:t xml:space="preserve">1 is the compensatory parameter that define the metric to compute the distance. </w:t>
+      </w:r>
+      <w:proofErr w:type="gramStart"/>
+      <w:r>
+        <w:t xml:space="preserve">With </w:t>
+      </w:r>
+      <w:proofErr w:type="gramEnd"/>
       <m:oMath>
         <m:r>
           <w:rPr>
@@ -5167,7 +5471,7 @@
           <w:sz w:val="24"/>
         </w:rPr>
       </w:pPr>
-      <w:bookmarkStart w:id="3" w:name="_Toc518901542"/>
+      <w:bookmarkStart w:id="2" w:name="_Toc518901542"/>
       <w:r>
         <w:rPr>
           <w:b/>
@@ -5175,7 +5479,7 @@
         </w:rPr>
         <w:t>Site selection</w:t>
       </w:r>
-      <w:bookmarkEnd w:id="3"/>
+      <w:bookmarkEnd w:id="2"/>
     </w:p>
     <w:p>
       <w:pPr>
@@ -5191,12 +5495,14 @@
       <w:r>
         <w:t xml:space="preserve"> for choosing </w:t>
       </w:r>
+      <w:proofErr w:type="gramStart"/>
       <w:r>
         <w:t>investment</w:t>
       </w:r>
       <w:r>
         <w:t xml:space="preserve">s </w:t>
       </w:r>
+      <w:proofErr w:type="gramEnd"/>
       <m:oMath>
         <m:sSubSup>
           <m:sSubSupPr>
@@ -5329,11 +5635,16 @@
         <w:t xml:space="preserve">a </w:t>
       </w:r>
       <w:r>
-        <w:t>0-1 (or binary) programming model (Dykstra 1984) in which the objective function maximizes</w:t>
+        <w:t xml:space="preserve">0-1 (or binary) programming model (Dykstra 1984) in which the objective function </w:t>
+      </w:r>
+      <w:proofErr w:type="gramStart"/>
+      <w:r>
+        <w:t>maximizes</w:t>
       </w:r>
       <w:r>
         <w:t xml:space="preserve"> </w:t>
       </w:r>
+      <w:proofErr w:type="gramEnd"/>
       <m:oMath>
         <m:sSubSup>
           <m:sSubSupPr>
@@ -5405,9 +5716,11 @@
       <w:r>
         <w:t xml:space="preserve"> </w:t>
       </w:r>
+      <w:proofErr w:type="gramStart"/>
       <w:r>
         <w:t>is most needed</w:t>
       </w:r>
+      <w:proofErr w:type="gramEnd"/>
       <w:r>
         <w:t>.</w:t>
       </w:r>
@@ -6170,7 +6483,15 @@
         </m:r>
       </m:oMath>
       <w:r>
-        <w:t xml:space="preserve"> represents a total capital or resources divided among census blocks. Thus when </w:t>
+        <w:t xml:space="preserve"> represents a total capital or resources divided among census blocks. </w:t>
+      </w:r>
+      <w:proofErr w:type="gramStart"/>
+      <w:r>
+        <w:t>Thus</w:t>
+      </w:r>
+      <w:proofErr w:type="gramEnd"/>
+      <w:r>
+        <w:t xml:space="preserve"> when </w:t>
       </w:r>
       <m:oMath>
         <m:r>
@@ -6196,7 +6517,15 @@
         </m:r>
       </m:oMath>
       <w:r>
-        <w:t xml:space="preserve">  there is a limited among of resources to be divided in the city. The budget can be aggregated or disaggregated according to institutional rules. For ins</w:t>
+        <w:t xml:space="preserve">  there is a limited among of resources to be divided in the city. The budget </w:t>
+      </w:r>
+      <w:proofErr w:type="gramStart"/>
+      <w:r>
+        <w:t>can be aggregated or disaggregated according to institutional rules</w:t>
+      </w:r>
+      <w:proofErr w:type="gramEnd"/>
+      <w:r>
+        <w:t>. For ins</w:t>
       </w:r>
       <w:r>
         <w:rPr>
@@ -6223,7 +6552,15 @@
         <w:t>CDMX</w:t>
       </w:r>
       <w:r>
-        <w:t xml:space="preserve"> the budget for drainage is separated from the budget for pot</w:t>
+        <w:t xml:space="preserve"> the budget for drainage </w:t>
+      </w:r>
+      <w:proofErr w:type="gramStart"/>
+      <w:r>
+        <w:t>is separated</w:t>
+      </w:r>
+      <w:proofErr w:type="gramEnd"/>
+      <w:r>
+        <w:t xml:space="preserve"> from the budget for pot</w:t>
       </w:r>
       <w:r>
         <w:rPr>
@@ -6253,7 +6590,31 @@
         <w:t xml:space="preserve"> th</w:t>
       </w:r>
       <w:r>
-        <w:t>e budget is divided in actions. The optimization of the objective functions were done using a non-dominant sorting assessment (NDSA) that find solutions near the Pareto frontier. The results from the NDSA was then used to constrain a genetic algorithm that find the best alternative in for investments each spatial unit (See Apendix optimization).</w:t>
+        <w:t xml:space="preserve">e budget is divided in actions. The optimization of the objective functions </w:t>
+      </w:r>
+      <w:proofErr w:type="gramStart"/>
+      <w:r>
+        <w:t>were done</w:t>
+      </w:r>
+      <w:proofErr w:type="gramEnd"/>
+      <w:r>
+        <w:t xml:space="preserve"> using a non-dominant sorting assessment (NDSA) that find solutions near the Pareto frontier. The results from the NDSA </w:t>
+      </w:r>
+      <w:proofErr w:type="gramStart"/>
+      <w:r>
+        <w:t>was then used</w:t>
+      </w:r>
+      <w:proofErr w:type="gramEnd"/>
+      <w:r>
+        <w:t xml:space="preserve"> to constrain a genetic algorithm that find the best alternative in for investments each spatial unit (See </w:t>
+      </w:r>
+      <w:proofErr w:type="spellStart"/>
+      <w:r>
+        <w:t>Apendix</w:t>
+      </w:r>
+      <w:proofErr w:type="spellEnd"/>
+      <w:r>
+        <w:t xml:space="preserve"> optimization).</w:t>
       </w:r>
     </w:p>
     <w:p>
@@ -6337,8 +6698,13 @@
         </m:r>
       </m:oMath>
       <w:r>
-        <w:t xml:space="preserve"> and system </w:t>
-      </w:r>
+        <w:t xml:space="preserve"> and </w:t>
+      </w:r>
+      <w:proofErr w:type="gramStart"/>
+      <w:r>
+        <w:t xml:space="preserve">system </w:t>
+      </w:r>
+      <w:proofErr w:type="gramEnd"/>
       <m:oMath>
         <m:r>
           <w:rPr>
@@ -6348,7 +6714,15 @@
         </m:r>
       </m:oMath>
       <w:r>
-        <w:t xml:space="preserve">. This procedure is called </w:t>
+        <w:t xml:space="preserve">. This procedure </w:t>
+      </w:r>
+      <w:proofErr w:type="gramStart"/>
+      <w:r>
+        <w:t>is called</w:t>
+      </w:r>
+      <w:proofErr w:type="gramEnd"/>
+      <w:r>
+        <w:t xml:space="preserve"> </w:t>
       </w:r>
       <w:r>
         <w:t xml:space="preserve">in </w:t>
@@ -6397,7 +6771,23 @@
           <w:rFonts w:asciiTheme="minorHAnsi" w:eastAsiaTheme="minorHAnsi" w:hAnsiTheme="minorHAnsi" w:cstheme="minorBidi"/>
           <w:color w:val="auto"/>
         </w:rPr>
-        <w:t xml:space="preserve">ifferent procedures are implemented to </w:t>
+        <w:t xml:space="preserve">ifferent procedures </w:t>
+      </w:r>
+      <w:proofErr w:type="gramStart"/>
+      <w:r>
+        <w:rPr>
+          <w:rFonts w:asciiTheme="minorHAnsi" w:eastAsiaTheme="minorHAnsi" w:hAnsiTheme="minorHAnsi" w:cstheme="minorBidi"/>
+          <w:color w:val="auto"/>
+        </w:rPr>
+        <w:t>are implemented</w:t>
+      </w:r>
+      <w:proofErr w:type="gramEnd"/>
+      <w:r>
+        <w:rPr>
+          <w:rFonts w:asciiTheme="minorHAnsi" w:eastAsiaTheme="minorHAnsi" w:hAnsiTheme="minorHAnsi" w:cstheme="minorBidi"/>
+          <w:color w:val="auto"/>
+        </w:rPr>
+        <w:t xml:space="preserve"> to </w:t>
       </w:r>
       <w:r>
         <w:rPr>
@@ -8035,8 +8425,13 @@
       <w:pPr>
         <w:spacing w:line="480" w:lineRule="auto"/>
       </w:pPr>
-      <w:r>
-        <w:t xml:space="preserve">where </w:t>
+      <w:proofErr w:type="gramStart"/>
+      <w:r>
+        <w:t>where</w:t>
+      </w:r>
+      <w:proofErr w:type="gramEnd"/>
+      <w:r>
+        <w:t xml:space="preserve"> </w:t>
       </w:r>
       <m:oMath>
         <m:sSub>
@@ -8108,8 +8503,13 @@
         </m:acc>
       </m:oMath>
       <w:r>
-        <w:t xml:space="preserve"> represents the maximum value of the attribute </w:t>
-      </w:r>
+        <w:t xml:space="preserve"> represents the maximum value of the </w:t>
+      </w:r>
+      <w:proofErr w:type="gramStart"/>
+      <w:r>
+        <w:t xml:space="preserve">attribute </w:t>
+      </w:r>
+      <w:proofErr w:type="gramEnd"/>
       <m:oMath>
         <m:sSub>
           <m:sSubPr>
@@ -8141,7 +8541,23 @@
         <w:t xml:space="preserve">, which will set the range of the value function. </w:t>
       </w:r>
       <w:r>
-        <w:t xml:space="preserve">From a second consultation with SACMEX a set of empirical functions and its parameter values where obtained, and included in the model. For those criteria without empirical information to derive value functions, expert knowledge was used. </w:t>
+        <w:t xml:space="preserve">From a second consultation with </w:t>
+      </w:r>
+      <w:proofErr w:type="gramStart"/>
+      <w:r>
+        <w:t>SACMEX</w:t>
+      </w:r>
+      <w:proofErr w:type="gramEnd"/>
+      <w:r>
+        <w:t xml:space="preserve"> a set of empirical functions and its parameter values where obtained, and included in the model. For those criteria without empirical information to derive value functions, expert knowledge </w:t>
+      </w:r>
+      <w:proofErr w:type="gramStart"/>
+      <w:r>
+        <w:t>was used</w:t>
+      </w:r>
+      <w:proofErr w:type="gramEnd"/>
+      <w:r>
+        <w:t xml:space="preserve">. </w:t>
       </w:r>
     </w:p>
     <w:p>
@@ -8157,7 +8573,7 @@
           <w:sz w:val="32"/>
         </w:rPr>
       </w:pPr>
-      <w:bookmarkStart w:id="4" w:name="_Toc518901553"/>
+      <w:bookmarkStart w:id="3" w:name="_Toc518901553"/>
       <w:r>
         <w:rPr>
           <w:b/>
@@ -8165,7 +8581,7 @@
         </w:rPr>
         <w:t>Water authority actions and changes to census block attributes</w:t>
       </w:r>
-      <w:bookmarkEnd w:id="4"/>
+      <w:bookmarkEnd w:id="3"/>
     </w:p>
     <w:p>
       <w:pPr>
@@ -8173,7 +8589,15 @@
       </w:pPr>
       <w:r>
         <w:lastRenderedPageBreak/>
-        <w:t xml:space="preserve">Once the model computes the distance metric for each census block and the selection procedure is activated, a set of actions are invoked. These actions change specific attributes of the landscape. Here we explain the actions and their consequences on the census block attributes. Table 2 summarizes </w:t>
+        <w:t xml:space="preserve">Once the model computes the distance metric for each census block and the selection procedure </w:t>
+      </w:r>
+      <w:proofErr w:type="gramStart"/>
+      <w:r>
+        <w:t>is activated</w:t>
+      </w:r>
+      <w:proofErr w:type="gramEnd"/>
+      <w:r>
+        <w:t xml:space="preserve">, a set of actions are invoked. These actions change specific attributes of the landscape. Here we explain the actions and their consequences on the census block attributes. Table 2 summarizes </w:t>
       </w:r>
       <w:r>
         <w:rPr>
@@ -8204,8 +8628,13 @@
         <w:t xml:space="preserve">When the </w:t>
       </w:r>
       <w:r>
-        <w:t xml:space="preserve">Maintenance reduces the age of infrastructure system </w:t>
-      </w:r>
+        <w:t xml:space="preserve">Maintenance reduces the age of infrastructure </w:t>
+      </w:r>
+      <w:proofErr w:type="gramStart"/>
+      <w:r>
+        <w:t xml:space="preserve">system </w:t>
+      </w:r>
+      <w:proofErr w:type="gramEnd"/>
       <m:oMath>
         <m:r>
           <w:rPr>
@@ -8399,8 +8828,16 @@
         <w:rPr>
           <w:rFonts w:eastAsiaTheme="minorEastAsia"/>
         </w:rPr>
-        <w:t xml:space="preserve"> at time </w:t>
-      </w:r>
+        <w:t xml:space="preserve"> at </w:t>
+      </w:r>
+      <w:proofErr w:type="gramStart"/>
+      <w:r>
+        <w:rPr>
+          <w:rFonts w:eastAsiaTheme="minorEastAsia"/>
+        </w:rPr>
+        <w:t xml:space="preserve">time </w:t>
+      </w:r>
+      <w:proofErr w:type="gramEnd"/>
       <m:oMath>
         <m:r>
           <w:rPr>
@@ -8442,10 +8879,10 @@
             <v:path o:extrusionok="f" gradientshapeok="t" o:connecttype="rect"/>
             <o:lock v:ext="edit" aspectratio="t"/>
           </v:shapetype>
-          <v:shape id="_x0000_i1025" type="#_x0000_t75" style="width:9pt;height:15pt" o:ole="">
+          <v:shape id="_x0000_i1025" type="#_x0000_t75" style="width:9.1pt;height:14.9pt" o:ole="">
             <v:imagedata r:id="rId6" o:title=""/>
           </v:shape>
-          <o:OLEObject Type="Embed" ProgID="Equation.3" ShapeID="_x0000_i1025" DrawAspect="Content" ObjectID="_1609333899" r:id="rId7"/>
+          <o:OLEObject Type="Embed" ProgID="Equation.3" ShapeID="_x0000_i1025" DrawAspect="Content" ObjectID="_1609579228" r:id="rId7"/>
         </w:object>
       </w:r>
       <w:r>
@@ -8468,7 +8905,7 @@
           <w:sz w:val="24"/>
         </w:rPr>
       </w:pPr>
-      <w:bookmarkStart w:id="5" w:name="_Toc518901555"/>
+      <w:bookmarkStart w:id="4" w:name="_Toc518901555"/>
       <w:r>
         <w:rPr>
           <w:b/>
@@ -8490,7 +8927,7 @@
         </w:rPr>
         <w:t>ew infrastructure</w:t>
       </w:r>
-      <w:bookmarkEnd w:id="5"/>
+      <w:bookmarkEnd w:id="4"/>
     </w:p>
     <w:p>
       <w:pPr>
@@ -8521,8 +8958,17 @@
           <w:sz w:val="24"/>
           <w:szCs w:val="24"/>
         </w:rPr>
-        <w:t xml:space="preserve"> covered with infrastructure system </w:t>
-      </w:r>
+        <w:t xml:space="preserve"> covered with infrastructure </w:t>
+      </w:r>
+      <w:proofErr w:type="gramStart"/>
+      <w:r>
+        <w:rPr>
+          <w:sz w:val="24"/>
+          <w:szCs w:val="24"/>
+        </w:rPr>
+        <w:t xml:space="preserve">system </w:t>
+      </w:r>
+      <w:proofErr w:type="gramEnd"/>
       <m:oMath>
         <m:r>
           <w:rPr>
@@ -8840,12 +9286,21 @@
       <w:pPr>
         <w:spacing w:line="480" w:lineRule="auto"/>
       </w:pPr>
-      <w:r>
-        <w:rPr>
-          <w:sz w:val="24"/>
-          <w:szCs w:val="24"/>
-        </w:rPr>
-        <w:t xml:space="preserve">where </w:t>
+      <w:proofErr w:type="gramStart"/>
+      <w:r>
+        <w:rPr>
+          <w:sz w:val="24"/>
+          <w:szCs w:val="24"/>
+        </w:rPr>
+        <w:t>where</w:t>
+      </w:r>
+      <w:proofErr w:type="gramEnd"/>
+      <w:r>
+        <w:rPr>
+          <w:sz w:val="24"/>
+          <w:szCs w:val="24"/>
+        </w:rPr>
+        <w:t xml:space="preserve"> </w:t>
       </w:r>
       <m:oMath>
         <m:r>
@@ -8955,7 +9410,7 @@
           <w:sz w:val="24"/>
         </w:rPr>
       </w:pPr>
-      <w:bookmarkStart w:id="6" w:name="_Toc518901559"/>
+      <w:bookmarkStart w:id="5" w:name="_Toc518901559"/>
       <w:r>
         <w:rPr>
           <w:b/>
@@ -8964,7 +9419,7 @@
         <w:lastRenderedPageBreak/>
         <w:t>House modification</w:t>
       </w:r>
-      <w:bookmarkEnd w:id="6"/>
+      <w:bookmarkEnd w:id="5"/>
     </w:p>
     <w:p>
       <w:pPr>
@@ -9021,7 +9476,21 @@
         <w:rPr>
           <w:rFonts w:eastAsiaTheme="minorEastAsia"/>
         </w:rPr>
-        <w:t xml:space="preserve"> is defined by</w:t>
+        <w:t xml:space="preserve"> </w:t>
+      </w:r>
+      <w:proofErr w:type="gramStart"/>
+      <w:r>
+        <w:rPr>
+          <w:rFonts w:eastAsiaTheme="minorEastAsia"/>
+        </w:rPr>
+        <w:t>is defined</w:t>
+      </w:r>
+      <w:proofErr w:type="gramEnd"/>
+      <w:r>
+        <w:rPr>
+          <w:rFonts w:eastAsiaTheme="minorEastAsia"/>
+        </w:rPr>
+        <w:t xml:space="preserve"> by</w:t>
       </w:r>
     </w:p>
     <w:p>
@@ -9200,11 +9669,19 @@
       <w:pPr>
         <w:spacing w:line="480" w:lineRule="auto"/>
       </w:pPr>
-      <w:r>
-        <w:rPr>
-          <w:rFonts w:eastAsiaTheme="minorEastAsia"/>
-        </w:rPr>
-        <w:t xml:space="preserve">where </w:t>
+      <w:proofErr w:type="gramStart"/>
+      <w:r>
+        <w:rPr>
+          <w:rFonts w:eastAsiaTheme="minorEastAsia"/>
+        </w:rPr>
+        <w:t>where</w:t>
+      </w:r>
+      <w:proofErr w:type="gramEnd"/>
+      <w:r>
+        <w:rPr>
+          <w:rFonts w:eastAsiaTheme="minorEastAsia"/>
+        </w:rPr>
+        <w:t xml:space="preserve"> </w:t>
       </w:r>
     </w:p>
     <w:p>
@@ -9379,8 +9856,13 @@
           <w:rFonts w:eastAsiaTheme="minorEastAsia"/>
         </w:rPr>
       </w:pPr>
-      <w:r>
-        <w:t xml:space="preserve">is the accumulated number of times that the action “house modification” </w:t>
+      <w:proofErr w:type="gramStart"/>
+      <w:r>
+        <w:t>is</w:t>
+      </w:r>
+      <w:proofErr w:type="gramEnd"/>
+      <w:r>
+        <w:t xml:space="preserve"> the accumulated number of times that the action “house modification” </w:t>
       </w:r>
       <m:oMath>
         <m:r>
@@ -9518,8 +10000,13 @@
         <w:t>s</w:t>
       </w:r>
       <w:r>
-        <w:t xml:space="preserve"> on the rate of adaptation, </w:t>
-      </w:r>
+        <w:t xml:space="preserve"> on the rate of adaptation</w:t>
+      </w:r>
+      <w:proofErr w:type="gramStart"/>
+      <w:r>
+        <w:t xml:space="preserve">, </w:t>
+      </w:r>
+      <w:proofErr w:type="gramEnd"/>
       <m:oMath>
         <m:r>
           <w:rPr>
@@ -9545,7 +10032,7 @@
           <w:sz w:val="24"/>
         </w:rPr>
       </w:pPr>
-      <w:bookmarkStart w:id="7" w:name="_Toc518901560"/>
+      <w:bookmarkStart w:id="6" w:name="_Toc518901560"/>
       <w:r>
         <w:rPr>
           <w:b/>
@@ -9553,7 +10040,7 @@
         </w:rPr>
         <w:t>Protests</w:t>
       </w:r>
-      <w:bookmarkEnd w:id="7"/>
+      <w:bookmarkEnd w:id="6"/>
       <w:r>
         <w:rPr>
           <w:b/>
@@ -9570,7 +10057,14 @@
         <w:rPr>
           <w:rFonts w:cstheme="minorHAnsi"/>
         </w:rPr>
-        <w:t>The procedure “protest” in a census block, defined by the symbol</w:t>
+        <w:t xml:space="preserve">The procedure “protest” in a census block, defined by the </w:t>
+      </w:r>
+      <w:proofErr w:type="gramStart"/>
+      <w:r>
+        <w:rPr>
+          <w:rFonts w:cstheme="minorHAnsi"/>
+        </w:rPr>
+        <w:t>symbol</w:t>
       </w:r>
       <w:r>
         <w:rPr>
@@ -9578,6 +10072,7 @@
         </w:rPr>
         <w:t xml:space="preserve"> </w:t>
       </w:r>
+      <w:proofErr w:type="gramEnd"/>
       <m:oMath>
         <m:sSub>
           <m:sSubPr>
@@ -9867,11 +10362,19 @@
       <w:pPr>
         <w:spacing w:line="480" w:lineRule="auto"/>
       </w:pPr>
+      <w:proofErr w:type="gramStart"/>
       <w:r>
         <w:rPr>
           <w:rFonts w:cstheme="minorHAnsi"/>
         </w:rPr>
-        <w:t xml:space="preserve">where </w:t>
+        <w:t>where</w:t>
+      </w:r>
+      <w:proofErr w:type="gramEnd"/>
+      <w:r>
+        <w:rPr>
+          <w:rFonts w:cstheme="minorHAnsi"/>
+        </w:rPr>
+        <w:t xml:space="preserve"> </w:t>
       </w:r>
       <m:oMath>
         <m:sSubSup>
@@ -9983,7 +10486,7 @@
           <w:b/>
         </w:rPr>
       </w:pPr>
-      <w:bookmarkStart w:id="8" w:name="_Toc518901562"/>
+      <w:bookmarkStart w:id="7" w:name="_Toc518901562"/>
     </w:p>
     <w:p>
       <w:pPr>
@@ -10018,7 +10521,7 @@
         </w:rPr>
         <w:t>Exposure to water supply disruption</w:t>
       </w:r>
-      <w:bookmarkEnd w:id="8"/>
+      <w:bookmarkEnd w:id="7"/>
     </w:p>
     <w:p>
       <w:pPr>
@@ -10143,13 +10646,23 @@
           </m:sub>
         </m:sSub>
       </m:oMath>
-      <w:r>
-        <w:rPr>
-          <w:rFonts w:eastAsiaTheme="minorEastAsia"/>
-          <w:sz w:val="24"/>
-          <w:szCs w:val="24"/>
-        </w:rPr>
-        <w:t xml:space="preserve">, </w:t>
+      <w:proofErr w:type="gramStart"/>
+      <w:r>
+        <w:rPr>
+          <w:rFonts w:eastAsiaTheme="minorEastAsia"/>
+          <w:sz w:val="24"/>
+          <w:szCs w:val="24"/>
+        </w:rPr>
+        <w:t>,</w:t>
+      </w:r>
+      <w:proofErr w:type="gramEnd"/>
+      <w:r>
+        <w:rPr>
+          <w:rFonts w:eastAsiaTheme="minorEastAsia"/>
+          <w:sz w:val="24"/>
+          <w:szCs w:val="24"/>
+        </w:rPr>
+        <w:t xml:space="preserve"> </w:t>
       </w:r>
       <w:r>
         <w:rPr>
@@ -10199,7 +10712,15 @@
         <w:t xml:space="preserve">Accordingly, the risk of exposure to water supply disruption </w:t>
       </w:r>
       <w:r>
-        <w:t xml:space="preserve">is assumed to be a failure from a </w:t>
+        <w:t xml:space="preserve">is assumed </w:t>
+      </w:r>
+      <w:proofErr w:type="gramStart"/>
+      <w:r>
+        <w:t>to be a</w:t>
+      </w:r>
+      <w:proofErr w:type="gramEnd"/>
+      <w:r>
+        <w:t xml:space="preserve"> failure from a </w:t>
       </w:r>
       <w:r>
         <w:rPr>
@@ -10219,9 +10740,11 @@
       <w:r>
         <w:t xml:space="preserve"> We simulate the number of days with water per week per census block</w:t>
       </w:r>
+      <w:proofErr w:type="gramStart"/>
       <w:r>
         <w:t xml:space="preserve">, </w:t>
       </w:r>
+      <w:proofErr w:type="gramEnd"/>
       <m:oMath>
         <m:sSub>
           <m:sSubPr>
@@ -10430,7 +10953,25 @@
           <w:sz w:val="24"/>
           <w:szCs w:val="24"/>
         </w:rPr>
-        <w:t xml:space="preserve"> is the expected number of days without water. </w:t>
+        <w:t xml:space="preserve"> is the expected number of days without </w:t>
+      </w:r>
+      <w:proofErr w:type="gramStart"/>
+      <w:r>
+        <w:rPr>
+          <w:rFonts w:eastAsiaTheme="minorEastAsia"/>
+          <w:sz w:val="24"/>
+          <w:szCs w:val="24"/>
+        </w:rPr>
+        <w:t>water.</w:t>
+      </w:r>
+      <w:proofErr w:type="gramEnd"/>
+      <w:r>
+        <w:rPr>
+          <w:rFonts w:eastAsiaTheme="minorEastAsia"/>
+          <w:sz w:val="24"/>
+          <w:szCs w:val="24"/>
+        </w:rPr>
+        <w:t xml:space="preserve"> </w:t>
       </w:r>
       <m:oMath>
         <m:r>
@@ -10448,7 +10989,25 @@
           <w:sz w:val="24"/>
           <w:szCs w:val="24"/>
         </w:rPr>
-        <w:t xml:space="preserve"> is </w:t>
+        <w:t xml:space="preserve"> </w:t>
+      </w:r>
+      <w:proofErr w:type="gramStart"/>
+      <w:r>
+        <w:rPr>
+          <w:rFonts w:eastAsiaTheme="minorEastAsia"/>
+          <w:sz w:val="24"/>
+          <w:szCs w:val="24"/>
+        </w:rPr>
+        <w:t>is</w:t>
+      </w:r>
+      <w:proofErr w:type="gramEnd"/>
+      <w:r>
+        <w:rPr>
+          <w:rFonts w:eastAsiaTheme="minorEastAsia"/>
+          <w:sz w:val="24"/>
+          <w:szCs w:val="24"/>
+        </w:rPr>
+        <w:t xml:space="preserve"> </w:t>
       </w:r>
       <w:r>
         <w:rPr>
@@ -10797,7 +11356,25 @@
           <w:sz w:val="24"/>
           <w:szCs w:val="24"/>
         </w:rPr>
-        <w:t xml:space="preserve"> part that simulated the changes of a site to have or not water in a week. This is based on the proportion of people disconnected </w:t>
+        <w:t xml:space="preserve"> part that simulated the changes of a site to have or not water in a week. This </w:t>
+      </w:r>
+      <w:proofErr w:type="gramStart"/>
+      <w:r>
+        <w:rPr>
+          <w:rFonts w:eastAsiaTheme="minorEastAsia"/>
+          <w:sz w:val="24"/>
+          <w:szCs w:val="24"/>
+        </w:rPr>
+        <w:t>is based</w:t>
+      </w:r>
+      <w:proofErr w:type="gramEnd"/>
+      <w:r>
+        <w:rPr>
+          <w:rFonts w:eastAsiaTheme="minorEastAsia"/>
+          <w:sz w:val="24"/>
+          <w:szCs w:val="24"/>
+        </w:rPr>
+        <w:t xml:space="preserve"> on the proportion of people disconnected </w:t>
       </w:r>
       <w:r>
         <w:rPr>
@@ -11152,8 +11729,1127 @@
           <w:sz w:val="24"/>
           <w:szCs w:val="24"/>
         </w:rPr>
-        <w:t xml:space="preserve"> (webpage/path to/ survey data/?).[Illiana please check]</w:t>
-      </w:r>
+        <w:t xml:space="preserve"> (webpage/path to/ survey data/?).[</w:t>
+      </w:r>
+      <w:proofErr w:type="spellStart"/>
+      <w:r>
+        <w:rPr>
+          <w:rFonts w:eastAsiaTheme="minorEastAsia"/>
+          <w:sz w:val="24"/>
+          <w:szCs w:val="24"/>
+        </w:rPr>
+        <w:t>Illiana</w:t>
+      </w:r>
+      <w:proofErr w:type="spellEnd"/>
+      <w:r>
+        <w:rPr>
+          <w:rFonts w:eastAsiaTheme="minorEastAsia"/>
+          <w:sz w:val="24"/>
+          <w:szCs w:val="24"/>
+        </w:rPr>
+        <w:t xml:space="preserve"> please check]</w:t>
+      </w:r>
+    </w:p>
+    <w:p>
+      <w:pPr>
+        <w:spacing w:line="480" w:lineRule="auto"/>
+        <w:rPr>
+          <w:rFonts w:eastAsiaTheme="minorEastAsia"/>
+          <w:sz w:val="24"/>
+          <w:szCs w:val="24"/>
+        </w:rPr>
+      </w:pPr>
+      <w:r>
+        <w:rPr>
+          <w:rFonts w:eastAsiaTheme="minorEastAsia"/>
+          <w:sz w:val="24"/>
+          <w:szCs w:val="24"/>
+        </w:rPr>
+        <w:t xml:space="preserve">In the </w:t>
+      </w:r>
+      <w:proofErr w:type="gramStart"/>
+      <w:r>
+        <w:rPr>
+          <w:rFonts w:eastAsiaTheme="minorEastAsia"/>
+          <w:sz w:val="24"/>
+          <w:szCs w:val="24"/>
+        </w:rPr>
+        <w:t>model</w:t>
+      </w:r>
+      <w:proofErr w:type="gramEnd"/>
+      <w:r>
+        <w:rPr>
+          <w:rFonts w:eastAsiaTheme="minorEastAsia"/>
+          <w:sz w:val="24"/>
+          <w:szCs w:val="24"/>
+        </w:rPr>
+        <w:t xml:space="preserve"> we implement the results from this statistical model with an </w:t>
+      </w:r>
+      <w:r>
+        <w:rPr>
+          <w:rFonts w:eastAsiaTheme="minorEastAsia"/>
+          <w:sz w:val="24"/>
+          <w:szCs w:val="24"/>
+        </w:rPr>
+        <w:t>algorithm that determines the days without water per week</w:t>
+      </w:r>
+      <w:r>
+        <w:rPr>
+          <w:rFonts w:eastAsiaTheme="minorEastAsia"/>
+          <w:sz w:val="24"/>
+          <w:szCs w:val="24"/>
+        </w:rPr>
+        <w:t xml:space="preserve"> and update a set of water scarcity related variables</w:t>
+      </w:r>
+      <w:r>
+        <w:rPr>
+          <w:rFonts w:eastAsiaTheme="minorEastAsia"/>
+          <w:sz w:val="24"/>
+          <w:szCs w:val="24"/>
+        </w:rPr>
+        <w:t>. The algorithm works as follow</w:t>
+      </w:r>
+      <w:r>
+        <w:rPr>
+          <w:rFonts w:eastAsiaTheme="minorEastAsia"/>
+          <w:sz w:val="24"/>
+          <w:szCs w:val="24"/>
+        </w:rPr>
+        <w:t>:</w:t>
+      </w:r>
+    </w:p>
+    <w:p>
+      <w:pPr>
+        <w:pStyle w:val="ListParagraph"/>
+        <w:numPr>
+          <w:ilvl w:val="0"/>
+          <w:numId w:val="3"/>
+        </w:numPr>
+        <w:spacing w:line="480" w:lineRule="auto"/>
+        <w:rPr>
+          <w:rFonts w:eastAsiaTheme="minorEastAsia"/>
+          <w:sz w:val="24"/>
+          <w:szCs w:val="24"/>
+        </w:rPr>
+      </w:pPr>
+      <w:r>
+        <w:rPr>
+          <w:rFonts w:eastAsiaTheme="minorEastAsia"/>
+          <w:sz w:val="24"/>
+          <w:szCs w:val="24"/>
+        </w:rPr>
+        <w:t>Predict new probability of failure</w:t>
+      </w:r>
+      <w:r>
+        <w:rPr>
+          <w:rFonts w:eastAsiaTheme="minorEastAsia"/>
+          <w:sz w:val="24"/>
+          <w:szCs w:val="24"/>
+        </w:rPr>
+        <w:t xml:space="preserve"> using the negative binomial model</w:t>
+      </w:r>
+      <w:r>
+        <w:rPr>
+          <w:rFonts w:eastAsiaTheme="minorEastAsia"/>
+          <w:sz w:val="24"/>
+          <w:szCs w:val="24"/>
+        </w:rPr>
+        <w:t xml:space="preserve"> the data for the external predictors (</w:t>
+      </w:r>
+      <m:oMath>
+        <m:sSub>
+          <m:sSubPr>
+            <m:ctrlPr>
+              <w:rPr>
+                <w:rFonts w:ascii="Cambria Math" w:eastAsiaTheme="minorEastAsia" w:hAnsi="Cambria Math"/>
+                <w:sz w:val="24"/>
+                <w:szCs w:val="24"/>
+              </w:rPr>
+            </m:ctrlPr>
+          </m:sSubPr>
+          <m:e>
+            <m:r>
+              <w:rPr>
+                <w:rFonts w:ascii="Cambria Math" w:eastAsiaTheme="minorEastAsia" w:hAnsi="Cambria Math"/>
+                <w:sz w:val="24"/>
+                <w:szCs w:val="24"/>
+              </w:rPr>
+              <m:t>λ</m:t>
+            </m:r>
+          </m:e>
+          <m:sub>
+            <m:r>
+              <w:rPr>
+                <w:rFonts w:ascii="Cambria Math" w:eastAsiaTheme="minorEastAsia" w:hAnsi="Cambria Math"/>
+                <w:sz w:val="24"/>
+                <w:szCs w:val="24"/>
+              </w:rPr>
+              <m:t>jvt</m:t>
+            </m:r>
+          </m:sub>
+        </m:sSub>
+      </m:oMath>
+      <w:proofErr w:type="gramStart"/>
+      <w:r>
+        <w:rPr>
+          <w:rFonts w:eastAsiaTheme="minorEastAsia"/>
+          <w:sz w:val="24"/>
+          <w:szCs w:val="24"/>
+        </w:rPr>
+        <w:t>,</w:t>
+      </w:r>
+      <w:r>
+        <w:rPr>
+          <w:rFonts w:eastAsiaTheme="minorEastAsia"/>
+          <w:sz w:val="24"/>
+          <w:szCs w:val="24"/>
+        </w:rPr>
+        <w:t xml:space="preserve"> </w:t>
+      </w:r>
+      <w:proofErr w:type="gramEnd"/>
+      <m:oMath>
+        <m:sSub>
+          <m:sSubPr>
+            <m:ctrlPr>
+              <w:rPr>
+                <w:rFonts w:ascii="Cambria Math" w:eastAsiaTheme="minorEastAsia" w:hAnsi="Cambria Math"/>
+                <w:sz w:val="24"/>
+                <w:szCs w:val="24"/>
+              </w:rPr>
+            </m:ctrlPr>
+          </m:sSubPr>
+          <m:e>
+            <m:r>
+              <m:rPr>
+                <m:sty m:val="p"/>
+              </m:rPr>
+              <w:rPr>
+                <w:rFonts w:ascii="Cambria Math" w:eastAsiaTheme="minorEastAsia" w:hAnsi="Cambria Math"/>
+                <w:sz w:val="24"/>
+                <w:szCs w:val="24"/>
+              </w:rPr>
+              <m:t>Ψ</m:t>
+            </m:r>
+          </m:e>
+          <m:sub>
+            <m:r>
+              <w:rPr>
+                <w:rFonts w:ascii="Cambria Math" w:eastAsiaTheme="minorEastAsia" w:hAnsi="Cambria Math"/>
+                <w:sz w:val="24"/>
+                <w:szCs w:val="24"/>
+              </w:rPr>
+              <m:t>j</m:t>
+            </m:r>
+          </m:sub>
+        </m:sSub>
+      </m:oMath>
+      <w:r>
+        <w:rPr>
+          <w:rFonts w:eastAsiaTheme="minorEastAsia"/>
+          <w:sz w:val="24"/>
+          <w:szCs w:val="24"/>
+        </w:rPr>
+        <w:t xml:space="preserve">, and </w:t>
+      </w:r>
+      <w:r>
+        <w:rPr>
+          <w:rFonts w:eastAsiaTheme="minorEastAsia"/>
+          <w:sz w:val="24"/>
+          <w:szCs w:val="24"/>
+        </w:rPr>
+        <w:t>,</w:t>
+      </w:r>
+      <m:oMath>
+        <m:r>
+          <m:rPr>
+            <m:sty m:val="p"/>
+          </m:rPr>
+          <w:rPr>
+            <w:rFonts w:ascii="Cambria Math" w:eastAsiaTheme="minorEastAsia" w:hAnsi="Cambria Math"/>
+            <w:sz w:val="24"/>
+            <w:szCs w:val="24"/>
+          </w:rPr>
+          <m:t xml:space="preserve"> </m:t>
+        </m:r>
+        <m:sSub>
+          <m:sSubPr>
+            <m:ctrlPr>
+              <w:rPr>
+                <w:rFonts w:ascii="Cambria Math" w:eastAsiaTheme="minorEastAsia" w:hAnsi="Cambria Math"/>
+                <w:sz w:val="24"/>
+                <w:szCs w:val="24"/>
+              </w:rPr>
+            </m:ctrlPr>
+          </m:sSubPr>
+          <m:e>
+            <m:r>
+              <w:rPr>
+                <w:rFonts w:ascii="Cambria Math" w:eastAsiaTheme="minorEastAsia" w:hAnsi="Cambria Math"/>
+                <w:sz w:val="24"/>
+                <w:szCs w:val="24"/>
+              </w:rPr>
+              <m:t>η</m:t>
+            </m:r>
+          </m:e>
+          <m:sub>
+            <m:r>
+              <w:rPr>
+                <w:rFonts w:ascii="Cambria Math" w:eastAsiaTheme="minorEastAsia" w:hAnsi="Cambria Math"/>
+                <w:sz w:val="24"/>
+                <w:szCs w:val="24"/>
+              </w:rPr>
+              <m:t>jvt</m:t>
+            </m:r>
+          </m:sub>
+        </m:sSub>
+      </m:oMath>
+      <w:r>
+        <w:rPr>
+          <w:rFonts w:eastAsiaTheme="minorEastAsia"/>
+          <w:sz w:val="24"/>
+          <w:szCs w:val="24"/>
+        </w:rPr>
+        <w:t>)</w:t>
+      </w:r>
+      <w:r>
+        <w:rPr>
+          <w:rFonts w:eastAsiaTheme="minorEastAsia"/>
+          <w:sz w:val="24"/>
+          <w:szCs w:val="24"/>
+        </w:rPr>
+        <w:t xml:space="preserve">. </w:t>
+      </w:r>
+      <w:r>
+        <w:rPr>
+          <w:rFonts w:eastAsiaTheme="minorEastAsia"/>
+          <w:sz w:val="24"/>
+          <w:szCs w:val="24"/>
+        </w:rPr>
+        <w:t xml:space="preserve">The output of the prediction includes </w:t>
+      </w:r>
+      <w:r>
+        <w:rPr>
+          <w:rFonts w:eastAsiaTheme="minorEastAsia"/>
+          <w:sz w:val="24"/>
+          <w:szCs w:val="24"/>
+        </w:rPr>
+        <w:t xml:space="preserve">probabilities for each from </w:t>
+      </w:r>
+      <w:proofErr w:type="gramStart"/>
+      <w:r>
+        <w:rPr>
+          <w:rFonts w:eastAsiaTheme="minorEastAsia"/>
+          <w:sz w:val="24"/>
+          <w:szCs w:val="24"/>
+        </w:rPr>
+        <w:t>0</w:t>
+      </w:r>
+      <w:proofErr w:type="gramEnd"/>
+      <w:r>
+        <w:rPr>
+          <w:rFonts w:eastAsiaTheme="minorEastAsia"/>
+          <w:sz w:val="24"/>
+          <w:szCs w:val="24"/>
+        </w:rPr>
+        <w:t xml:space="preserve"> to 7 days without water</w:t>
+      </w:r>
+      <w:r>
+        <w:rPr>
+          <w:rFonts w:eastAsiaTheme="minorEastAsia"/>
+          <w:sz w:val="24"/>
+          <w:szCs w:val="24"/>
+        </w:rPr>
+        <w:t xml:space="preserve"> (number of successes until you see the a number of failures in the negative binomial)</w:t>
+      </w:r>
+      <w:r>
+        <w:rPr>
+          <w:rFonts w:eastAsiaTheme="minorEastAsia"/>
+          <w:sz w:val="24"/>
+          <w:szCs w:val="24"/>
+        </w:rPr>
+        <w:t>.</w:t>
+      </w:r>
+      <w:r>
+        <w:rPr>
+          <w:rFonts w:eastAsiaTheme="minorEastAsia"/>
+          <w:sz w:val="24"/>
+          <w:szCs w:val="24"/>
+        </w:rPr>
+        <w:t xml:space="preserve"> </w:t>
+      </w:r>
+      <w:r>
+        <w:rPr>
+          <w:rFonts w:eastAsiaTheme="minorEastAsia"/>
+          <w:sz w:val="24"/>
+          <w:szCs w:val="24"/>
+        </w:rPr>
+        <w:t xml:space="preserve">Each spatial unit has these </w:t>
+      </w:r>
+      <w:proofErr w:type="gramStart"/>
+      <w:r>
+        <w:rPr>
+          <w:rFonts w:eastAsiaTheme="minorEastAsia"/>
+          <w:sz w:val="24"/>
+          <w:szCs w:val="24"/>
+        </w:rPr>
+        <w:t>7</w:t>
+      </w:r>
+      <w:proofErr w:type="gramEnd"/>
+      <w:r>
+        <w:rPr>
+          <w:rFonts w:eastAsiaTheme="minorEastAsia"/>
+          <w:sz w:val="24"/>
+          <w:szCs w:val="24"/>
+        </w:rPr>
+        <w:t xml:space="preserve"> probabilities.</w:t>
+      </w:r>
+    </w:p>
+    <w:p>
+      <w:pPr>
+        <w:pStyle w:val="ListParagraph"/>
+        <w:numPr>
+          <w:ilvl w:val="0"/>
+          <w:numId w:val="3"/>
+        </w:numPr>
+        <w:spacing w:line="480" w:lineRule="auto"/>
+        <w:rPr>
+          <w:rFonts w:eastAsiaTheme="minorEastAsia"/>
+          <w:sz w:val="24"/>
+          <w:szCs w:val="24"/>
+        </w:rPr>
+      </w:pPr>
+      <w:r>
+        <w:rPr>
+          <w:rFonts w:eastAsiaTheme="minorEastAsia"/>
+          <w:sz w:val="24"/>
+          <w:szCs w:val="24"/>
+        </w:rPr>
+        <w:t>Generate a lottery</w:t>
+      </w:r>
+      <w:r>
+        <w:rPr>
+          <w:rFonts w:eastAsiaTheme="minorEastAsia"/>
+          <w:sz w:val="24"/>
+          <w:szCs w:val="24"/>
+        </w:rPr>
+        <w:t xml:space="preserve"> to estimate the number of spatial units that have 7</w:t>
+      </w:r>
+      <w:proofErr w:type="gramStart"/>
+      <w:r>
+        <w:rPr>
+          <w:rFonts w:eastAsiaTheme="minorEastAsia"/>
+          <w:sz w:val="24"/>
+          <w:szCs w:val="24"/>
+        </w:rPr>
+        <w:t>,6,</w:t>
+      </w:r>
+      <w:r>
+        <w:rPr>
+          <w:rFonts w:eastAsiaTheme="minorEastAsia"/>
+          <w:sz w:val="24"/>
+          <w:szCs w:val="24"/>
+        </w:rPr>
+        <w:t>5</w:t>
+      </w:r>
+      <w:proofErr w:type="gramEnd"/>
+      <w:r>
+        <w:rPr>
+          <w:rFonts w:eastAsiaTheme="minorEastAsia"/>
+          <w:sz w:val="24"/>
+          <w:szCs w:val="24"/>
+        </w:rPr>
+        <w:t>..,</w:t>
+      </w:r>
+      <w:r>
+        <w:rPr>
+          <w:rFonts w:eastAsiaTheme="minorEastAsia"/>
+          <w:sz w:val="24"/>
+          <w:szCs w:val="24"/>
+        </w:rPr>
+        <w:t>etc</w:t>
+      </w:r>
+      <w:r>
+        <w:rPr>
+          <w:rFonts w:eastAsiaTheme="minorEastAsia"/>
+          <w:sz w:val="24"/>
+          <w:szCs w:val="24"/>
+        </w:rPr>
+        <w:t>.,</w:t>
+      </w:r>
+      <w:r>
+        <w:rPr>
+          <w:rFonts w:eastAsiaTheme="minorEastAsia"/>
+          <w:sz w:val="24"/>
+          <w:szCs w:val="24"/>
+        </w:rPr>
+        <w:t xml:space="preserve"> days without water</w:t>
+      </w:r>
+      <w:r>
+        <w:rPr>
+          <w:rFonts w:eastAsiaTheme="minorEastAsia"/>
+          <w:sz w:val="24"/>
+          <w:szCs w:val="24"/>
+        </w:rPr>
+        <w:t xml:space="preserve">. The lottery has </w:t>
+      </w:r>
+      <w:proofErr w:type="gramStart"/>
+      <w:r>
+        <w:rPr>
+          <w:rFonts w:eastAsiaTheme="minorEastAsia"/>
+          <w:sz w:val="24"/>
+          <w:szCs w:val="24"/>
+        </w:rPr>
+        <w:t>7</w:t>
+      </w:r>
+      <w:proofErr w:type="gramEnd"/>
+      <w:r>
+        <w:rPr>
+          <w:rFonts w:eastAsiaTheme="minorEastAsia"/>
+          <w:sz w:val="24"/>
+          <w:szCs w:val="24"/>
+        </w:rPr>
+        <w:t xml:space="preserve"> steps. In step 1</w:t>
+      </w:r>
+      <w:r>
+        <w:rPr>
+          <w:rFonts w:eastAsiaTheme="minorEastAsia"/>
+          <w:sz w:val="24"/>
+          <w:szCs w:val="24"/>
+        </w:rPr>
+        <w:t>,</w:t>
+      </w:r>
+      <w:r>
+        <w:rPr>
+          <w:rFonts w:eastAsiaTheme="minorEastAsia"/>
+          <w:sz w:val="24"/>
+          <w:szCs w:val="24"/>
+        </w:rPr>
+        <w:t xml:space="preserve"> </w:t>
+      </w:r>
+      <w:r>
+        <w:rPr>
+          <w:rFonts w:eastAsiaTheme="minorEastAsia"/>
+          <w:sz w:val="24"/>
+          <w:szCs w:val="24"/>
+        </w:rPr>
+        <w:t xml:space="preserve">all the spatial units with </w:t>
+      </w:r>
+      <w:r>
+        <w:rPr>
+          <w:rFonts w:eastAsiaTheme="minorEastAsia"/>
+          <w:sz w:val="24"/>
+          <w:szCs w:val="24"/>
+        </w:rPr>
+        <w:t xml:space="preserve">7 days with not water </w:t>
+      </w:r>
+      <w:proofErr w:type="gramStart"/>
+      <w:r>
+        <w:rPr>
+          <w:rFonts w:eastAsiaTheme="minorEastAsia"/>
+          <w:sz w:val="24"/>
+          <w:szCs w:val="24"/>
+        </w:rPr>
+        <w:t>are selected</w:t>
+      </w:r>
+      <w:proofErr w:type="gramEnd"/>
+      <w:r>
+        <w:rPr>
+          <w:rFonts w:eastAsiaTheme="minorEastAsia"/>
+          <w:sz w:val="24"/>
+          <w:szCs w:val="24"/>
+        </w:rPr>
+        <w:t xml:space="preserve"> by chance. First, </w:t>
+      </w:r>
+      <w:r>
+        <w:rPr>
+          <w:rFonts w:eastAsiaTheme="minorEastAsia"/>
+          <w:sz w:val="24"/>
+          <w:szCs w:val="24"/>
+        </w:rPr>
+        <w:t xml:space="preserve">a random number </w:t>
+      </w:r>
+      <w:r>
+        <w:rPr>
+          <w:rFonts w:eastAsiaTheme="minorEastAsia"/>
+          <w:sz w:val="24"/>
+          <w:szCs w:val="24"/>
+        </w:rPr>
+        <w:t xml:space="preserve">with uniform distribution </w:t>
+      </w:r>
+      <w:r>
+        <w:rPr>
+          <w:rFonts w:eastAsiaTheme="minorEastAsia"/>
+          <w:sz w:val="24"/>
+          <w:szCs w:val="24"/>
+        </w:rPr>
+        <w:t xml:space="preserve">is </w:t>
+      </w:r>
+      <w:r>
+        <w:rPr>
+          <w:rFonts w:eastAsiaTheme="minorEastAsia"/>
+          <w:sz w:val="24"/>
+          <w:szCs w:val="24"/>
+        </w:rPr>
+        <w:t xml:space="preserve">obtained, then </w:t>
+      </w:r>
+      <w:r>
+        <w:rPr>
+          <w:rFonts w:eastAsiaTheme="minorEastAsia"/>
+          <w:sz w:val="24"/>
+          <w:szCs w:val="24"/>
+        </w:rPr>
+        <w:t xml:space="preserve">if </w:t>
+      </w:r>
+      <w:r>
+        <w:rPr>
+          <w:rFonts w:eastAsiaTheme="minorEastAsia"/>
+          <w:sz w:val="24"/>
+          <w:szCs w:val="24"/>
+        </w:rPr>
+        <w:t xml:space="preserve">this </w:t>
+      </w:r>
+      <w:r>
+        <w:rPr>
+          <w:rFonts w:eastAsiaTheme="minorEastAsia"/>
+          <w:sz w:val="24"/>
+          <w:szCs w:val="24"/>
+        </w:rPr>
+        <w:t xml:space="preserve">number is larger than the probability </w:t>
+      </w:r>
+      <w:r>
+        <w:rPr>
+          <w:rFonts w:eastAsiaTheme="minorEastAsia"/>
+          <w:sz w:val="24"/>
+          <w:szCs w:val="24"/>
+        </w:rPr>
+        <w:t xml:space="preserve">for 7 days without water, and obtained in 1), </w:t>
+      </w:r>
+      <w:r>
+        <w:rPr>
+          <w:rFonts w:eastAsiaTheme="minorEastAsia"/>
+          <w:sz w:val="24"/>
+          <w:szCs w:val="24"/>
+        </w:rPr>
+        <w:t>the variable water-in-a-week is u</w:t>
+      </w:r>
+      <w:r>
+        <w:rPr>
+          <w:rFonts w:eastAsiaTheme="minorEastAsia"/>
+          <w:sz w:val="24"/>
+          <w:szCs w:val="24"/>
+        </w:rPr>
+        <w:t>p</w:t>
+      </w:r>
+      <w:r>
+        <w:rPr>
+          <w:rFonts w:eastAsiaTheme="minorEastAsia"/>
+          <w:sz w:val="24"/>
+          <w:szCs w:val="24"/>
+        </w:rPr>
+        <w:t>dated to 7</w:t>
+      </w:r>
+      <w:r>
+        <w:rPr>
+          <w:rFonts w:eastAsiaTheme="minorEastAsia"/>
+          <w:sz w:val="24"/>
+          <w:szCs w:val="24"/>
+        </w:rPr>
+        <w:t xml:space="preserve"> </w:t>
+      </w:r>
+      <w:r>
+        <w:rPr>
+          <w:rFonts w:eastAsiaTheme="minorEastAsia"/>
+          <w:sz w:val="24"/>
+          <w:szCs w:val="24"/>
+        </w:rPr>
+        <w:t>[</w:t>
+      </w:r>
+      <w:r>
+        <w:rPr>
+          <w:rFonts w:eastAsiaTheme="minorEastAsia"/>
+          <w:sz w:val="24"/>
+          <w:szCs w:val="24"/>
+        </w:rPr>
+        <w:t>days</w:t>
+      </w:r>
+      <w:r>
+        <w:rPr>
+          <w:rFonts w:eastAsiaTheme="minorEastAsia"/>
+          <w:sz w:val="24"/>
+          <w:szCs w:val="24"/>
+        </w:rPr>
+        <w:t>]</w:t>
+      </w:r>
+      <w:r>
+        <w:rPr>
+          <w:rFonts w:eastAsiaTheme="minorEastAsia"/>
+          <w:sz w:val="24"/>
+          <w:szCs w:val="24"/>
+        </w:rPr>
+        <w:t xml:space="preserve">. </w:t>
+      </w:r>
+      <w:r>
+        <w:rPr>
+          <w:rFonts w:eastAsiaTheme="minorEastAsia"/>
+          <w:sz w:val="24"/>
+          <w:szCs w:val="24"/>
+        </w:rPr>
+        <w:t>Finally</w:t>
+      </w:r>
+      <w:r>
+        <w:rPr>
+          <w:rFonts w:eastAsiaTheme="minorEastAsia"/>
+          <w:sz w:val="24"/>
+          <w:szCs w:val="24"/>
+        </w:rPr>
+        <w:t>, a</w:t>
+      </w:r>
+      <w:r>
+        <w:rPr>
+          <w:rFonts w:eastAsiaTheme="minorEastAsia"/>
+          <w:sz w:val="24"/>
+          <w:szCs w:val="24"/>
+        </w:rPr>
+        <w:t>ll these spatial unit</w:t>
+      </w:r>
+      <w:r>
+        <w:rPr>
+          <w:rFonts w:eastAsiaTheme="minorEastAsia"/>
+          <w:sz w:val="24"/>
+          <w:szCs w:val="24"/>
+        </w:rPr>
+        <w:t>s</w:t>
+      </w:r>
+      <w:r>
+        <w:rPr>
+          <w:rFonts w:eastAsiaTheme="minorEastAsia"/>
+          <w:sz w:val="24"/>
+          <w:szCs w:val="24"/>
+        </w:rPr>
+        <w:t xml:space="preserve"> </w:t>
+      </w:r>
+      <w:r>
+        <w:rPr>
+          <w:rFonts w:eastAsiaTheme="minorEastAsia"/>
+          <w:sz w:val="24"/>
+          <w:szCs w:val="24"/>
+        </w:rPr>
+        <w:t xml:space="preserve">with 7 days without water </w:t>
+      </w:r>
+      <w:proofErr w:type="gramStart"/>
+      <w:r>
+        <w:rPr>
+          <w:rFonts w:eastAsiaTheme="minorEastAsia"/>
+          <w:sz w:val="24"/>
+          <w:szCs w:val="24"/>
+        </w:rPr>
+        <w:t>are remov</w:t>
+      </w:r>
+      <w:r>
+        <w:rPr>
+          <w:rFonts w:eastAsiaTheme="minorEastAsia"/>
+          <w:sz w:val="24"/>
+          <w:szCs w:val="24"/>
+        </w:rPr>
+        <w:t>ed</w:t>
+      </w:r>
+      <w:proofErr w:type="gramEnd"/>
+      <w:r>
+        <w:rPr>
+          <w:rFonts w:eastAsiaTheme="minorEastAsia"/>
+          <w:sz w:val="24"/>
+          <w:szCs w:val="24"/>
+        </w:rPr>
+        <w:t xml:space="preserve"> from the list. Next step rep</w:t>
+      </w:r>
+      <w:r>
+        <w:rPr>
+          <w:rFonts w:eastAsiaTheme="minorEastAsia"/>
+          <w:sz w:val="24"/>
+          <w:szCs w:val="24"/>
+        </w:rPr>
+        <w:t>e</w:t>
+      </w:r>
+      <w:r>
+        <w:rPr>
+          <w:rFonts w:eastAsiaTheme="minorEastAsia"/>
+          <w:sz w:val="24"/>
+          <w:szCs w:val="24"/>
+        </w:rPr>
+        <w:t>ats</w:t>
+      </w:r>
+      <w:r>
+        <w:rPr>
+          <w:rFonts w:eastAsiaTheme="minorEastAsia"/>
+          <w:sz w:val="24"/>
+          <w:szCs w:val="24"/>
+        </w:rPr>
+        <w:t xml:space="preserve"> </w:t>
+      </w:r>
+      <w:r>
+        <w:rPr>
+          <w:rFonts w:eastAsiaTheme="minorEastAsia"/>
+          <w:sz w:val="24"/>
+          <w:szCs w:val="24"/>
+        </w:rPr>
+        <w:t>step</w:t>
+      </w:r>
+      <w:r>
+        <w:rPr>
+          <w:rFonts w:eastAsiaTheme="minorEastAsia"/>
+          <w:sz w:val="24"/>
+          <w:szCs w:val="24"/>
+        </w:rPr>
+        <w:t xml:space="preserve"> 1</w:t>
+      </w:r>
+      <w:r>
+        <w:rPr>
+          <w:rFonts w:eastAsiaTheme="minorEastAsia"/>
+          <w:sz w:val="24"/>
+          <w:szCs w:val="24"/>
+        </w:rPr>
+        <w:t xml:space="preserve"> of the lottery</w:t>
+      </w:r>
+      <w:r>
+        <w:rPr>
+          <w:rFonts w:eastAsiaTheme="minorEastAsia"/>
+          <w:sz w:val="24"/>
+          <w:szCs w:val="24"/>
+        </w:rPr>
+        <w:t>,</w:t>
+      </w:r>
+      <w:r>
+        <w:rPr>
+          <w:rFonts w:eastAsiaTheme="minorEastAsia"/>
+          <w:sz w:val="24"/>
+          <w:szCs w:val="24"/>
+        </w:rPr>
+        <w:t xml:space="preserve"> but </w:t>
+      </w:r>
+      <w:r>
+        <w:rPr>
+          <w:rFonts w:eastAsiaTheme="minorEastAsia"/>
+          <w:sz w:val="24"/>
+          <w:szCs w:val="24"/>
+        </w:rPr>
+        <w:t xml:space="preserve">using the </w:t>
+      </w:r>
+      <w:r>
+        <w:rPr>
+          <w:rFonts w:eastAsiaTheme="minorEastAsia"/>
+          <w:sz w:val="24"/>
+          <w:szCs w:val="24"/>
+        </w:rPr>
+        <w:t xml:space="preserve">probability </w:t>
+      </w:r>
+      <w:r>
+        <w:rPr>
+          <w:rFonts w:eastAsiaTheme="minorEastAsia"/>
+          <w:sz w:val="24"/>
+          <w:szCs w:val="24"/>
+        </w:rPr>
+        <w:t>“</w:t>
+      </w:r>
+      <w:r>
+        <w:rPr>
+          <w:rFonts w:eastAsiaTheme="minorEastAsia"/>
+          <w:sz w:val="24"/>
+          <w:szCs w:val="24"/>
+        </w:rPr>
+        <w:t>6 days without water</w:t>
+      </w:r>
+      <w:r>
+        <w:rPr>
+          <w:rFonts w:eastAsiaTheme="minorEastAsia"/>
+          <w:sz w:val="24"/>
+          <w:szCs w:val="24"/>
+        </w:rPr>
+        <w:t>”</w:t>
+      </w:r>
+      <w:r>
+        <w:rPr>
+          <w:rFonts w:eastAsiaTheme="minorEastAsia"/>
+          <w:sz w:val="24"/>
+          <w:szCs w:val="24"/>
+        </w:rPr>
+        <w:t>,</w:t>
+      </w:r>
+      <w:r>
+        <w:rPr>
+          <w:rFonts w:eastAsiaTheme="minorEastAsia"/>
+          <w:sz w:val="24"/>
+          <w:szCs w:val="24"/>
+        </w:rPr>
+        <w:t xml:space="preserve"> and those </w:t>
+      </w:r>
+      <w:r>
+        <w:rPr>
+          <w:rFonts w:eastAsiaTheme="minorEastAsia"/>
+          <w:sz w:val="24"/>
+          <w:szCs w:val="24"/>
+        </w:rPr>
+        <w:t xml:space="preserve">spatial units </w:t>
+      </w:r>
+      <w:r>
+        <w:rPr>
+          <w:rFonts w:eastAsiaTheme="minorEastAsia"/>
+          <w:sz w:val="24"/>
+          <w:szCs w:val="24"/>
+        </w:rPr>
+        <w:t xml:space="preserve">not selected </w:t>
+      </w:r>
+      <w:r>
+        <w:rPr>
+          <w:rFonts w:eastAsiaTheme="minorEastAsia"/>
+          <w:sz w:val="24"/>
+          <w:szCs w:val="24"/>
+        </w:rPr>
+        <w:t>in the previous step (</w:t>
+      </w:r>
+      <w:r>
+        <w:rPr>
+          <w:rFonts w:eastAsiaTheme="minorEastAsia"/>
+          <w:sz w:val="24"/>
+          <w:szCs w:val="24"/>
+        </w:rPr>
+        <w:t>7 days without water</w:t>
+      </w:r>
+      <w:r>
+        <w:rPr>
+          <w:rFonts w:eastAsiaTheme="minorEastAsia"/>
+          <w:sz w:val="24"/>
+          <w:szCs w:val="24"/>
+        </w:rPr>
+        <w:t>)</w:t>
+      </w:r>
+      <w:r>
+        <w:rPr>
+          <w:rFonts w:eastAsiaTheme="minorEastAsia"/>
+          <w:sz w:val="24"/>
+          <w:szCs w:val="24"/>
+        </w:rPr>
+        <w:t xml:space="preserve">. The procedure </w:t>
+      </w:r>
+      <w:r>
+        <w:rPr>
+          <w:rFonts w:eastAsiaTheme="minorEastAsia"/>
+          <w:sz w:val="24"/>
+          <w:szCs w:val="24"/>
+        </w:rPr>
+        <w:t>continues</w:t>
+      </w:r>
+      <w:r>
+        <w:rPr>
+          <w:rFonts w:eastAsiaTheme="minorEastAsia"/>
+          <w:sz w:val="24"/>
+          <w:szCs w:val="24"/>
+        </w:rPr>
+        <w:t xml:space="preserve"> for all the other spatial units until the p</w:t>
+      </w:r>
+      <w:r>
+        <w:rPr>
+          <w:rFonts w:eastAsiaTheme="minorEastAsia"/>
+          <w:sz w:val="24"/>
+          <w:szCs w:val="24"/>
+        </w:rPr>
+        <w:t>robability 0 days without water</w:t>
+      </w:r>
+      <w:r>
+        <w:rPr>
+          <w:rFonts w:eastAsiaTheme="minorEastAsia"/>
+          <w:sz w:val="24"/>
+          <w:szCs w:val="24"/>
+        </w:rPr>
+        <w:t xml:space="preserve"> </w:t>
+      </w:r>
+      <w:proofErr w:type="gramStart"/>
+      <w:r>
+        <w:rPr>
+          <w:rFonts w:eastAsiaTheme="minorEastAsia"/>
+          <w:sz w:val="24"/>
+          <w:szCs w:val="24"/>
+        </w:rPr>
+        <w:t>is reached</w:t>
+      </w:r>
+      <w:proofErr w:type="gramEnd"/>
+      <w:r>
+        <w:rPr>
+          <w:rFonts w:eastAsiaTheme="minorEastAsia"/>
+          <w:sz w:val="24"/>
+          <w:szCs w:val="24"/>
+        </w:rPr>
+        <w:t xml:space="preserve"> (step 7)</w:t>
+      </w:r>
+      <w:r>
+        <w:rPr>
+          <w:rFonts w:eastAsiaTheme="minorEastAsia"/>
+          <w:sz w:val="24"/>
+          <w:szCs w:val="24"/>
+        </w:rPr>
+        <w:t>.</w:t>
+      </w:r>
+    </w:p>
+    <w:p>
+      <w:pPr>
+        <w:pStyle w:val="ListParagraph"/>
+        <w:numPr>
+          <w:ilvl w:val="0"/>
+          <w:numId w:val="3"/>
+        </w:numPr>
+        <w:spacing w:line="480" w:lineRule="auto"/>
+        <w:rPr>
+          <w:rFonts w:eastAsiaTheme="minorEastAsia"/>
+          <w:sz w:val="24"/>
+          <w:szCs w:val="24"/>
+        </w:rPr>
+      </w:pPr>
+      <w:r>
+        <w:rPr>
+          <w:rFonts w:eastAsiaTheme="minorEastAsia"/>
+          <w:sz w:val="24"/>
+          <w:szCs w:val="24"/>
+        </w:rPr>
+        <w:t>Update variables:</w:t>
+      </w:r>
+    </w:p>
+    <w:p>
+      <w:pPr>
+        <w:pStyle w:val="ListParagraph"/>
+        <w:numPr>
+          <w:ilvl w:val="1"/>
+          <w:numId w:val="3"/>
+        </w:numPr>
+        <w:spacing w:line="480" w:lineRule="auto"/>
+        <w:rPr>
+          <w:rFonts w:eastAsiaTheme="minorEastAsia"/>
+          <w:sz w:val="24"/>
+          <w:szCs w:val="24"/>
+        </w:rPr>
+      </w:pPr>
+      <w:r>
+        <w:rPr>
+          <w:rFonts w:eastAsiaTheme="minorEastAsia"/>
+          <w:sz w:val="24"/>
+          <w:szCs w:val="24"/>
+        </w:rPr>
+        <w:t>days-in-a-week-without-water</w:t>
+      </w:r>
+    </w:p>
+    <w:p>
+      <w:pPr>
+        <w:pStyle w:val="ListParagraph"/>
+        <w:numPr>
+          <w:ilvl w:val="1"/>
+          <w:numId w:val="3"/>
+        </w:numPr>
+        <w:spacing w:line="480" w:lineRule="auto"/>
+        <w:rPr>
+          <w:rFonts w:eastAsiaTheme="minorEastAsia"/>
+          <w:sz w:val="24"/>
+          <w:szCs w:val="24"/>
+        </w:rPr>
+      </w:pPr>
+      <w:r>
+        <w:rPr>
+          <w:rFonts w:eastAsiaTheme="minorEastAsia"/>
+          <w:sz w:val="24"/>
+          <w:szCs w:val="24"/>
+        </w:rPr>
+        <w:lastRenderedPageBreak/>
+        <w:t>days-in-2weeks-without-water</w:t>
+      </w:r>
+    </w:p>
+    <w:p>
+      <w:pPr>
+        <w:pStyle w:val="ListParagraph"/>
+        <w:numPr>
+          <w:ilvl w:val="1"/>
+          <w:numId w:val="3"/>
+        </w:numPr>
+        <w:spacing w:line="480" w:lineRule="auto"/>
+        <w:rPr>
+          <w:rFonts w:eastAsiaTheme="minorEastAsia"/>
+          <w:sz w:val="24"/>
+          <w:szCs w:val="24"/>
+        </w:rPr>
+      </w:pPr>
+      <w:r>
+        <w:rPr>
+          <w:rFonts w:eastAsiaTheme="minorEastAsia"/>
+          <w:sz w:val="24"/>
+          <w:szCs w:val="24"/>
+        </w:rPr>
+        <w:t>d</w:t>
+      </w:r>
+      <w:r>
+        <w:rPr>
+          <w:rFonts w:eastAsiaTheme="minorEastAsia"/>
+          <w:sz w:val="24"/>
+          <w:szCs w:val="24"/>
+        </w:rPr>
+        <w:t>ays-a-month-without-water</w:t>
+      </w:r>
+    </w:p>
+    <w:p>
+      <w:pPr>
+        <w:pStyle w:val="ListParagraph"/>
+        <w:numPr>
+          <w:ilvl w:val="1"/>
+          <w:numId w:val="3"/>
+        </w:numPr>
+        <w:spacing w:line="480" w:lineRule="auto"/>
+        <w:rPr>
+          <w:rFonts w:eastAsiaTheme="minorEastAsia"/>
+          <w:sz w:val="24"/>
+          <w:szCs w:val="24"/>
+        </w:rPr>
+      </w:pPr>
+      <w:r>
+        <w:rPr>
+          <w:rFonts w:eastAsiaTheme="minorEastAsia"/>
+          <w:sz w:val="24"/>
+          <w:szCs w:val="24"/>
+        </w:rPr>
+        <w:t>d</w:t>
+      </w:r>
+      <w:bookmarkStart w:id="8" w:name="_GoBack"/>
+      <w:bookmarkEnd w:id="8"/>
+      <w:r>
+        <w:rPr>
+          <w:rFonts w:eastAsiaTheme="minorEastAsia"/>
+          <w:sz w:val="24"/>
+          <w:szCs w:val="24"/>
+        </w:rPr>
+        <w:t>ays-a-</w:t>
+      </w:r>
+      <w:r>
+        <w:rPr>
+          <w:rFonts w:eastAsiaTheme="minorEastAsia"/>
+          <w:sz w:val="24"/>
+          <w:szCs w:val="24"/>
+        </w:rPr>
+        <w:t>year-without-</w:t>
+      </w:r>
+      <w:r>
+        <w:rPr>
+          <w:rFonts w:eastAsiaTheme="minorEastAsia"/>
+          <w:sz w:val="24"/>
+          <w:szCs w:val="24"/>
+        </w:rPr>
+        <w:t>water</w:t>
+      </w:r>
+    </w:p>
+    <w:p>
+      <w:pPr>
+        <w:pStyle w:val="ListParagraph"/>
+        <w:spacing w:line="480" w:lineRule="auto"/>
+        <w:ind w:left="1440"/>
+        <w:rPr>
+          <w:rFonts w:eastAsiaTheme="minorEastAsia"/>
+          <w:sz w:val="24"/>
+          <w:szCs w:val="24"/>
+        </w:rPr>
+      </w:pPr>
     </w:p>
     <w:p>
       <w:pPr>
@@ -11232,7 +12928,15 @@
         <w:t>with</w:t>
       </w:r>
       <w:r>
-        <w:t xml:space="preserve"> flooding. Using this model the expected number of event in a year T is simulated as</w:t>
+        <w:t xml:space="preserve"> flooding. Using this model the expected number of event in a year T </w:t>
+      </w:r>
+      <w:proofErr w:type="gramStart"/>
+      <w:r>
+        <w:t>is simulated</w:t>
+      </w:r>
+      <w:proofErr w:type="gramEnd"/>
+      <w:r>
+        <w:t xml:space="preserve"> as</w:t>
       </w:r>
       <w:r>
         <w:t>:</w:t>
@@ -11610,11 +13314,19 @@
           <w:rFonts w:eastAsiaTheme="minorEastAsia"/>
         </w:rPr>
       </w:pPr>
-      <w:r>
-        <w:rPr>
-          <w:rFonts w:eastAsiaTheme="minorEastAsia"/>
-        </w:rPr>
-        <w:t xml:space="preserve">where </w:t>
+      <w:proofErr w:type="gramStart"/>
+      <w:r>
+        <w:rPr>
+          <w:rFonts w:eastAsiaTheme="minorEastAsia"/>
+        </w:rPr>
+        <w:t>where</w:t>
+      </w:r>
+      <w:proofErr w:type="gramEnd"/>
+      <w:r>
+        <w:rPr>
+          <w:rFonts w:eastAsiaTheme="minorEastAsia"/>
+        </w:rPr>
+        <w:t xml:space="preserve"> </w:t>
       </w:r>
       <m:oMath>
         <m:r>
@@ -12098,7 +13810,15 @@
         <w:jc w:val="both"/>
       </w:pPr>
       <w:r>
-        <w:t>The health model is implemented as two separate regression models that simulate the expected number of incidences of gastrointestinal diseases in the lowland</w:t>
+        <w:t xml:space="preserve">The health model </w:t>
+      </w:r>
+      <w:proofErr w:type="gramStart"/>
+      <w:r>
+        <w:t>is implemented</w:t>
+      </w:r>
+      <w:proofErr w:type="gramEnd"/>
+      <w:r>
+        <w:t xml:space="preserve"> as two separate regression models that simulate the expected number of incidences of gastrointestinal diseases in the lowland</w:t>
       </w:r>
       <w:r>
         <w:t>s</w:t>
@@ -12297,9 +14017,13 @@
       <w:pPr>
         <w:spacing w:line="480" w:lineRule="auto"/>
       </w:pPr>
-      <w:r>
-        <w:lastRenderedPageBreak/>
-        <w:t xml:space="preserve">was used to incorporate the full set of predictors and the spatial dependency observed in the data. </w:t>
+      <w:proofErr w:type="gramStart"/>
+      <w:r>
+        <w:t>was</w:t>
+      </w:r>
+      <w:proofErr w:type="gramEnd"/>
+      <w:r>
+        <w:t xml:space="preserve"> used to incorporate the full set of predictors and the spatial dependency observed in the data. </w:t>
       </w:r>
       <m:oMath>
         <m:sSub>
@@ -12333,7 +14057,15 @@
         </m:sSub>
       </m:oMath>
       <w:r>
-        <w:t xml:space="preserve"> is a </w:t>
+        <w:t xml:space="preserve"> </w:t>
+      </w:r>
+      <w:proofErr w:type="gramStart"/>
+      <w:r>
+        <w:t>is</w:t>
+      </w:r>
+      <w:proofErr w:type="gramEnd"/>
+      <w:r>
+        <w:t xml:space="preserve"> a </w:t>
       </w:r>
       <m:oMath>
         <m:r>
@@ -12467,7 +14199,15 @@
         </m:sSub>
       </m:oMath>
       <w:r>
-        <w:t xml:space="preserve"> is a </w:t>
+        <w:t xml:space="preserve"> </w:t>
+      </w:r>
+      <w:proofErr w:type="gramStart"/>
+      <w:r>
+        <w:t>is</w:t>
+      </w:r>
+      <w:proofErr w:type="gramEnd"/>
+      <w:r>
+        <w:t xml:space="preserve"> a </w:t>
       </w:r>
       <m:oMath>
         <m:r>
@@ -12528,7 +14268,15 @@
         </m:r>
       </m:oMath>
       <w:r>
-        <w:t xml:space="preserve">, with zero mean and variance </w:t>
+        <w:t>, w</w:t>
+      </w:r>
+      <w:proofErr w:type="spellStart"/>
+      <w:r>
+        <w:t>ith</w:t>
+      </w:r>
+      <w:proofErr w:type="spellEnd"/>
+      <w:r>
+        <w:t xml:space="preserve"> zero mean and variance </w:t>
       </w:r>
       <w:r>
         <w:t xml:space="preserve">of </w:t>
@@ -12572,8 +14320,13 @@
         <w:t>-</w:t>
       </w:r>
       <w:r>
-        <w:t>lagged variable,</w:t>
-      </w:r>
+        <w:t>lagged variable</w:t>
+      </w:r>
+      <w:proofErr w:type="gramStart"/>
+      <w:r>
+        <w:t>,</w:t>
+      </w:r>
+      <w:proofErr w:type="gramEnd"/>
       <m:oMath>
         <m:r>
           <w:rPr>
@@ -12625,7 +14378,15 @@
         </m:r>
       </m:oMath>
       <w:r>
-        <w:t xml:space="preserve">(Anselin, 2001). This variable captures cross-section dependencies, in which a covariance structure </w:t>
+        <w:t>(Anselin, 2001). This variable captures cross-sec</w:t>
+      </w:r>
+      <w:proofErr w:type="spellStart"/>
+      <w:r>
+        <w:t>tion</w:t>
+      </w:r>
+      <w:proofErr w:type="spellEnd"/>
+      <w:r>
+        <w:t xml:space="preserve"> dependencies, in which a covariance structure </w:t>
       </w:r>
       <w:r>
         <w:t xml:space="preserve">exists </w:t>
@@ -12637,8 +14398,13 @@
         <w:t>d</w:t>
       </w:r>
       <w:r>
-        <w:t xml:space="preserve"> from the geographic space (Anselin</w:t>
-      </w:r>
+        <w:t xml:space="preserve"> from the geographic space (</w:t>
+      </w:r>
+      <w:proofErr w:type="spellStart"/>
+      <w:r>
+        <w:t>Anselin</w:t>
+      </w:r>
+      <w:proofErr w:type="spellEnd"/>
       <w:r>
         <w:t>,</w:t>
       </w:r>
@@ -12649,7 +14415,15 @@
         <w:t>;</w:t>
       </w:r>
       <w:r>
-        <w:t xml:space="preserve"> Anselin, 2001). The term </w:t>
+        <w:t xml:space="preserve"> </w:t>
+      </w:r>
+      <w:proofErr w:type="spellStart"/>
+      <w:r>
+        <w:t>Anselin</w:t>
+      </w:r>
+      <w:proofErr w:type="spellEnd"/>
+      <w:r>
+        <w:t xml:space="preserve">, 2001). The term </w:t>
       </w:r>
       <m:oMath>
         <m:r>
@@ -12883,7 +14657,15 @@
         <w:t>census blocks</w:t>
       </w:r>
       <w:r>
-        <w:t xml:space="preserve"> to infrastructure hazards is related to </w:t>
+        <w:t xml:space="preserve"> to infrastructure hazards </w:t>
+      </w:r>
+      <w:proofErr w:type="gramStart"/>
+      <w:r>
+        <w:t>is related</w:t>
+      </w:r>
+      <w:proofErr w:type="gramEnd"/>
+      <w:r>
+        <w:t xml:space="preserve"> to </w:t>
       </w:r>
       <w:r>
         <w:t>the average condition of infrastructure systems</w:t>
@@ -13086,8 +14868,16 @@
         <w:rPr>
           <w:rFonts w:eastAsiaTheme="minorEastAsia"/>
         </w:rPr>
-        <w:t xml:space="preserve"> in census block </w:t>
-      </w:r>
+        <w:t xml:space="preserve"> in census </w:t>
+      </w:r>
+      <w:proofErr w:type="gramStart"/>
+      <w:r>
+        <w:rPr>
+          <w:rFonts w:eastAsiaTheme="minorEastAsia"/>
+        </w:rPr>
+        <w:t xml:space="preserve">block </w:t>
+      </w:r>
+      <w:proofErr w:type="gramEnd"/>
       <m:oMath>
         <m:r>
           <w:rPr>
@@ -13259,8 +15049,13 @@
         <w:spacing w:line="480" w:lineRule="auto"/>
       </w:pPr>
       <w:r>
-        <w:t xml:space="preserve">A governance scenario in this framework is defined as the set of criteria </w:t>
-      </w:r>
+        <w:t xml:space="preserve">A governance scenario in this framework is defined as the set of </w:t>
+      </w:r>
+      <w:proofErr w:type="gramStart"/>
+      <w:r>
+        <w:t xml:space="preserve">criteria </w:t>
+      </w:r>
+      <w:proofErr w:type="gramEnd"/>
       <m:oMath>
         <m:sSubSup>
           <m:sSubSupPr>
@@ -13392,7 +15187,15 @@
         </m:r>
       </m:oMath>
       <w:r>
-        <w:t xml:space="preserve"> is formally defined as: </w:t>
+        <w:t xml:space="preserve"> is formally defi</w:t>
+      </w:r>
+      <w:proofErr w:type="spellStart"/>
+      <w:r>
+        <w:t>ned</w:t>
+      </w:r>
+      <w:proofErr w:type="spellEnd"/>
+      <w:r>
+        <w:t xml:space="preserve"> as: </w:t>
       </w:r>
       <m:oMath>
         <m:r>
@@ -13649,9 +15452,11 @@
           </m:e>
         </m:d>
       </m:oMath>
+      <w:proofErr w:type="gramStart"/>
       <w:r>
         <w:t xml:space="preserve">, </w:t>
       </w:r>
+      <w:proofErr w:type="gramEnd"/>
       <m:oMath>
         <m:d>
           <m:dPr>
@@ -13774,8 +15579,13 @@
         </m:r>
       </m:oMath>
       <w:r>
-        <w:t xml:space="preserve">. To calculate the suitability assessment, </w:t>
-      </w:r>
+        <w:t>. To calculate the suitability assessment</w:t>
+      </w:r>
+      <w:proofErr w:type="gramStart"/>
+      <w:r>
+        <w:t xml:space="preserve">, </w:t>
+      </w:r>
+      <w:proofErr w:type="gramEnd"/>
       <m:oMath>
         <m:sSubSup>
           <m:sSubSupPr>
@@ -14046,7 +15856,23 @@
           <w:sz w:val="24"/>
           <w:szCs w:val="24"/>
         </w:rPr>
-        <w:t>The indicators obtained at the end of the simulation period are described in the sections below.</w:t>
+        <w:t xml:space="preserve">The indicators obtained at the end of the simulation period </w:t>
+      </w:r>
+      <w:proofErr w:type="gramStart"/>
+      <w:r>
+        <w:rPr>
+          <w:sz w:val="24"/>
+          <w:szCs w:val="24"/>
+        </w:rPr>
+        <w:t>are described</w:t>
+      </w:r>
+      <w:proofErr w:type="gramEnd"/>
+      <w:r>
+        <w:rPr>
+          <w:sz w:val="24"/>
+          <w:szCs w:val="24"/>
+        </w:rPr>
+        <w:t xml:space="preserve"> in the sections below.</w:t>
       </w:r>
       <w:r>
         <w:rPr>
@@ -14486,12 +16312,21 @@
           <w:szCs w:val="24"/>
         </w:rPr>
       </w:pPr>
-      <w:r>
-        <w:rPr>
-          <w:sz w:val="24"/>
-          <w:szCs w:val="24"/>
-        </w:rPr>
-        <w:t xml:space="preserve">where </w:t>
+      <w:proofErr w:type="gramStart"/>
+      <w:r>
+        <w:rPr>
+          <w:sz w:val="24"/>
+          <w:szCs w:val="24"/>
+        </w:rPr>
+        <w:t>where</w:t>
+      </w:r>
+      <w:proofErr w:type="gramEnd"/>
+      <w:r>
+        <w:rPr>
+          <w:sz w:val="24"/>
+          <w:szCs w:val="24"/>
+        </w:rPr>
+        <w:t xml:space="preserve"> </w:t>
       </w:r>
       <m:oMath>
         <m:sSub>
@@ -14732,6 +16567,7 @@
         </w:rPr>
         <w:t xml:space="preserve"> indicators </w:t>
       </w:r>
+      <w:proofErr w:type="gramStart"/>
       <w:r>
         <w:rPr>
           <w:sz w:val="24"/>
@@ -14744,7 +16580,15 @@
           <w:sz w:val="24"/>
           <w:szCs w:val="24"/>
         </w:rPr>
-        <w:t xml:space="preserve"> calculated using </w:t>
+        <w:t xml:space="preserve"> calculated</w:t>
+      </w:r>
+      <w:proofErr w:type="gramEnd"/>
+      <w:r>
+        <w:rPr>
+          <w:sz w:val="24"/>
+          <w:szCs w:val="24"/>
+        </w:rPr>
+        <w:t xml:space="preserve"> using </w:t>
       </w:r>
     </w:p>
     <w:p>
@@ -15089,12 +16933,21 @@
           <w:szCs w:val="24"/>
         </w:rPr>
       </w:pPr>
-      <w:r>
-        <w:rPr>
-          <w:sz w:val="24"/>
-          <w:szCs w:val="24"/>
-        </w:rPr>
-        <w:t>for scarcity, and</w:t>
+      <w:proofErr w:type="gramStart"/>
+      <w:r>
+        <w:rPr>
+          <w:sz w:val="24"/>
+          <w:szCs w:val="24"/>
+        </w:rPr>
+        <w:t>for</w:t>
+      </w:r>
+      <w:proofErr w:type="gramEnd"/>
+      <w:r>
+        <w:rPr>
+          <w:sz w:val="24"/>
+          <w:szCs w:val="24"/>
+        </w:rPr>
+        <w:t xml:space="preserve"> scarcity, and</w:t>
       </w:r>
     </w:p>
     <w:p>
@@ -15427,12 +17280,21 @@
           <w:szCs w:val="24"/>
         </w:rPr>
       </w:pPr>
-      <w:r>
-        <w:rPr>
-          <w:sz w:val="24"/>
-          <w:szCs w:val="24"/>
-        </w:rPr>
-        <w:t>for flooding</w:t>
+      <w:proofErr w:type="gramStart"/>
+      <w:r>
+        <w:rPr>
+          <w:sz w:val="24"/>
+          <w:szCs w:val="24"/>
+        </w:rPr>
+        <w:t>for</w:t>
+      </w:r>
+      <w:proofErr w:type="gramEnd"/>
+      <w:r>
+        <w:rPr>
+          <w:sz w:val="24"/>
+          <w:szCs w:val="24"/>
+        </w:rPr>
+        <w:t xml:space="preserve"> flooding</w:t>
       </w:r>
       <w:r>
         <w:rPr>
@@ -15618,7 +17480,25 @@
           <w:sz w:val="24"/>
           <w:szCs w:val="24"/>
         </w:rPr>
-        <w:t xml:space="preserve"> is the final time-step of the simulation and </w:t>
+        <w:t xml:space="preserve"> </w:t>
+      </w:r>
+      <w:proofErr w:type="gramStart"/>
+      <w:r>
+        <w:rPr>
+          <w:rFonts w:eastAsiaTheme="minorEastAsia"/>
+          <w:sz w:val="24"/>
+          <w:szCs w:val="24"/>
+        </w:rPr>
+        <w:t>is</w:t>
+      </w:r>
+      <w:proofErr w:type="gramEnd"/>
+      <w:r>
+        <w:rPr>
+          <w:rFonts w:eastAsiaTheme="minorEastAsia"/>
+          <w:sz w:val="24"/>
+          <w:szCs w:val="24"/>
+        </w:rPr>
+        <w:t xml:space="preserve"> the final time-step of the simulation and </w:t>
       </w:r>
       <m:oMath>
         <m:r>
@@ -15684,7 +17564,25 @@
           <w:sz w:val="24"/>
           <w:szCs w:val="24"/>
         </w:rPr>
-        <w:t xml:space="preserve"> is the total number of census blocks.</w:t>
+        <w:t xml:space="preserve"> </w:t>
+      </w:r>
+      <w:proofErr w:type="gramStart"/>
+      <w:r>
+        <w:rPr>
+          <w:rFonts w:eastAsiaTheme="minorEastAsia"/>
+          <w:sz w:val="24"/>
+          <w:szCs w:val="24"/>
+        </w:rPr>
+        <w:t>is</w:t>
+      </w:r>
+      <w:proofErr w:type="gramEnd"/>
+      <w:r>
+        <w:rPr>
+          <w:rFonts w:eastAsiaTheme="minorEastAsia"/>
+          <w:sz w:val="24"/>
+          <w:szCs w:val="24"/>
+        </w:rPr>
+        <w:t xml:space="preserve"> the total number of census blocks.</w:t>
       </w:r>
     </w:p>
     <w:p>
@@ -15695,12 +17593,21 @@
           <w:szCs w:val="24"/>
         </w:rPr>
       </w:pPr>
-      <w:r>
-        <w:rPr>
-          <w:sz w:val="24"/>
-          <w:szCs w:val="24"/>
-        </w:rPr>
-        <w:t>Census block average exposure was measured using</w:t>
+      <w:proofErr w:type="gramStart"/>
+      <w:r>
+        <w:rPr>
+          <w:sz w:val="24"/>
+          <w:szCs w:val="24"/>
+        </w:rPr>
+        <w:t>Census block average exposure</w:t>
+      </w:r>
+      <w:proofErr w:type="gramEnd"/>
+      <w:r>
+        <w:rPr>
+          <w:sz w:val="24"/>
+          <w:szCs w:val="24"/>
+        </w:rPr>
+        <w:t xml:space="preserve"> was measured using</w:t>
       </w:r>
     </w:p>
     <w:p>
@@ -15929,8 +17836,17 @@
           <w:sz w:val="24"/>
           <w:szCs w:val="24"/>
         </w:rPr>
-        <w:t>The total number of events in the 10 years of simulation in each census block was represented as</w:t>
-      </w:r>
+        <w:t xml:space="preserve">The total number of events in the 10 years of simulation in each census block </w:t>
+      </w:r>
+      <w:proofErr w:type="gramStart"/>
+      <w:r>
+        <w:rPr>
+          <w:sz w:val="24"/>
+          <w:szCs w:val="24"/>
+        </w:rPr>
+        <w:t>was represented as</w:t>
+      </w:r>
+      <w:proofErr w:type="gramEnd"/>
     </w:p>
     <w:p>
       <w:pPr>
@@ -16247,7 +18163,15 @@
           <w:sz w:val="24"/>
           <w:szCs w:val="24"/>
         </w:rPr>
-        <w:t>census blocks</w:t>
+        <w:t xml:space="preserve">census </w:t>
+      </w:r>
+      <w:proofErr w:type="gramStart"/>
+      <w:r>
+        <w:rPr>
+          <w:sz w:val="24"/>
+          <w:szCs w:val="24"/>
+        </w:rPr>
+        <w:t>blocks</w:t>
       </w:r>
       <w:r>
         <w:rPr>
@@ -16256,6 +18180,7 @@
         </w:rPr>
         <w:t xml:space="preserve"> </w:t>
       </w:r>
+      <w:proofErr w:type="gramEnd"/>
       <m:oMath>
         <m:r>
           <m:rPr>
@@ -16639,7 +18564,15 @@
         <w:t>,</w:t>
       </w:r>
       <w:r>
-        <w:t xml:space="preserve"> the vulnerability index is summarized as the </w:t>
+        <w:t xml:space="preserve"> the vulnerability index </w:t>
+      </w:r>
+      <w:proofErr w:type="gramStart"/>
+      <w:r>
+        <w:t>is summarized</w:t>
+      </w:r>
+      <w:proofErr w:type="gramEnd"/>
+      <w:r>
+        <w:t xml:space="preserve"> as the </w:t>
       </w:r>
       <w:r>
         <w:t xml:space="preserve">ration between the product of exposure </w:t>
@@ -16916,11 +18849,16 @@
       <w:pPr>
         <w:spacing w:line="240" w:lineRule="auto"/>
       </w:pPr>
+      <w:proofErr w:type="gramStart"/>
       <w:r>
         <w:t>w</w:t>
       </w:r>
       <w:r>
-        <w:t xml:space="preserve">here </w:t>
+        <w:t>here</w:t>
+      </w:r>
+      <w:proofErr w:type="gramEnd"/>
+      <w:r>
+        <w:t xml:space="preserve"> </w:t>
       </w:r>
       <m:oMath>
         <m:sSub>
@@ -17031,7 +18969,15 @@
         </m:sSubSup>
       </m:oMath>
       <w:r>
-        <w:t xml:space="preserve"> is the exposure, defined as the level of flooding or scarcity of water. </w:t>
+        <w:t xml:space="preserve"> </w:t>
+      </w:r>
+      <w:proofErr w:type="gramStart"/>
+      <w:r>
+        <w:t>is</w:t>
+      </w:r>
+      <w:proofErr w:type="gramEnd"/>
+      <w:r>
+        <w:t xml:space="preserve"> the exposure, defined as the level of flooding or scarcity of water. </w:t>
       </w:r>
       <m:oMath>
         <m:sSubSup>
@@ -17072,11 +19018,21 @@
         </m:sSubSup>
       </m:oMath>
       <w:r>
-        <w:t xml:space="preserve"> represents the sensitiv</w:t>
-      </w:r>
+        <w:t xml:space="preserve"> </w:t>
+      </w:r>
+      <w:proofErr w:type="gramStart"/>
+      <w:r>
+        <w:t>represents</w:t>
+      </w:r>
+      <w:proofErr w:type="gramEnd"/>
+      <w:r>
+        <w:t xml:space="preserve"> the sensitiv</w:t>
+      </w:r>
+      <w:proofErr w:type="spellStart"/>
       <w:r>
         <w:t>ity</w:t>
       </w:r>
+      <w:proofErr w:type="spellEnd"/>
       <w:r>
         <w:t xml:space="preserve"> </w:t>
       </w:r>
@@ -17118,7 +19074,15 @@
         <w:t xml:space="preserve">these actions </w:t>
       </w:r>
       <w:r>
-        <w:t xml:space="preserve">accumulate in a census block, the </w:t>
+        <w:t xml:space="preserve">accumulate in a census </w:t>
+      </w:r>
+      <w:proofErr w:type="gramStart"/>
+      <w:r>
+        <w:t>block,</w:t>
+      </w:r>
+      <w:proofErr w:type="gramEnd"/>
+      <w:r>
+        <w:t xml:space="preserve"> the </w:t>
       </w:r>
       <w:r>
         <w:t xml:space="preserve">less sensitive </w:t>
@@ -17299,9 +19263,14 @@
       <w:pPr>
         <w:spacing w:line="240" w:lineRule="auto"/>
       </w:pPr>
+      <w:proofErr w:type="gramStart"/>
       <w:r>
         <w:lastRenderedPageBreak/>
-        <w:t xml:space="preserve">where </w:t>
+        <w:t>where</w:t>
+      </w:r>
+      <w:proofErr w:type="gramEnd"/>
+      <w:r>
+        <w:t xml:space="preserve"> </w:t>
       </w:r>
       <m:oMath>
         <m:sSub>
@@ -17374,11 +19343,16 @@
       <w:r>
         <w:t>. Thus, we explicitly ass</w:t>
       </w:r>
+      <w:proofErr w:type="spellStart"/>
       <w:r>
         <w:t>u</w:t>
       </w:r>
       <w:r>
-        <w:t xml:space="preserve">med </w:t>
+        <w:t>med</w:t>
+      </w:r>
+      <w:proofErr w:type="spellEnd"/>
+      <w:r>
+        <w:t xml:space="preserve"> </w:t>
       </w:r>
       <w:r>
         <w:t xml:space="preserve">that census blocks </w:t>
@@ -17506,7 +19480,15 @@
         <w:t>s</w:t>
       </w:r>
       <w:r>
-        <w:t xml:space="preserve"> to install R and Rstudio, and </w:t>
+        <w:t xml:space="preserve"> to install R and </w:t>
+      </w:r>
+      <w:proofErr w:type="spellStart"/>
+      <w:r>
+        <w:t>Rstudio</w:t>
+      </w:r>
+      <w:proofErr w:type="spellEnd"/>
+      <w:r>
+        <w:t xml:space="preserve">, and </w:t>
       </w:r>
       <w:r>
         <w:t xml:space="preserve">needs to clone, from </w:t>
@@ -17524,7 +19506,15 @@
         <w:t>ub</w:t>
       </w:r>
       <w:r>
-        <w:t xml:space="preserve">, the following directory: [add SHV path here]. Once the user installs the folder, she or he needs to open the project file “ABM_Rversion.prj”. The model to run will need the following </w:t>
+        <w:t>, the following directory: [add SHV path here]. Once the user installs the folder, she or he needs to open the project file “</w:t>
+      </w:r>
+      <w:proofErr w:type="spellStart"/>
+      <w:r>
+        <w:t>ABM_Rversion.prj</w:t>
+      </w:r>
+      <w:proofErr w:type="spellEnd"/>
+      <w:r>
+        <w:t xml:space="preserve">”. The model to run will need the following </w:t>
       </w:r>
       <w:r>
         <w:rPr>
@@ -17545,7 +19535,57 @@
         <w:t>es</w:t>
       </w:r>
       <w:r>
-        <w:t xml:space="preserve"> packages: “glmmADMB”. “maptools”, “ecr”, “pscl” “plyr”, “gramEvol”. These </w:t>
+        <w:t xml:space="preserve"> packages: “</w:t>
+      </w:r>
+      <w:proofErr w:type="spellStart"/>
+      <w:r>
+        <w:t>glmmADMB</w:t>
+      </w:r>
+      <w:proofErr w:type="spellEnd"/>
+      <w:r>
+        <w:t>”. “</w:t>
+      </w:r>
+      <w:proofErr w:type="spellStart"/>
+      <w:proofErr w:type="gramStart"/>
+      <w:r>
+        <w:t>maptools</w:t>
+      </w:r>
+      <w:proofErr w:type="spellEnd"/>
+      <w:proofErr w:type="gramEnd"/>
+      <w:r>
+        <w:t>”, “</w:t>
+      </w:r>
+      <w:proofErr w:type="spellStart"/>
+      <w:r>
+        <w:t>ecr</w:t>
+      </w:r>
+      <w:proofErr w:type="spellEnd"/>
+      <w:r>
+        <w:t>”, “</w:t>
+      </w:r>
+      <w:proofErr w:type="spellStart"/>
+      <w:r>
+        <w:t>pscl</w:t>
+      </w:r>
+      <w:proofErr w:type="spellEnd"/>
+      <w:r>
+        <w:t>” “</w:t>
+      </w:r>
+      <w:proofErr w:type="spellStart"/>
+      <w:r>
+        <w:t>plyr</w:t>
+      </w:r>
+      <w:proofErr w:type="spellEnd"/>
+      <w:r>
+        <w:t>”, “</w:t>
+      </w:r>
+      <w:proofErr w:type="spellStart"/>
+      <w:r>
+        <w:t>gramEvol</w:t>
+      </w:r>
+      <w:proofErr w:type="spellEnd"/>
+      <w:r>
+        <w:t xml:space="preserve">”. These </w:t>
       </w:r>
       <w:r>
         <w:t>packages</w:t>
@@ -17563,7 +19603,20 @@
         <w:t xml:space="preserve"> </w:t>
       </w:r>
       <w:r>
-        <w:t xml:space="preserve">using the function install.packages(). The function will install the packages in the </w:t>
+        <w:t xml:space="preserve">using the function </w:t>
+      </w:r>
+      <w:proofErr w:type="spellStart"/>
+      <w:proofErr w:type="gramStart"/>
+      <w:r>
+        <w:t>install.packages</w:t>
+      </w:r>
+      <w:proofErr w:type="spellEnd"/>
+      <w:r>
+        <w:t>(</w:t>
+      </w:r>
+      <w:proofErr w:type="gramEnd"/>
+      <w:r>
+        <w:t xml:space="preserve">). The function will install the packages in the </w:t>
       </w:r>
       <w:r>
         <w:t>“</w:t>
@@ -17598,9 +19651,11 @@
       <w:r>
         <w:t xml:space="preserve">R source </w:t>
       </w:r>
+      <w:proofErr w:type="gramStart"/>
       <w:r>
         <w:t>was installed</w:t>
       </w:r>
+      <w:proofErr w:type="gramEnd"/>
       <w:r>
         <w:t>.</w:t>
       </w:r>
@@ -17630,9 +19685,11 @@
       <w:r>
         <w:t>“</w:t>
       </w:r>
+      <w:proofErr w:type="spellStart"/>
       <w:r>
         <w:t>setup.R</w:t>
       </w:r>
+      <w:proofErr w:type="spellEnd"/>
       <w:r>
         <w:t>”</w:t>
       </w:r>
@@ -17640,11 +19697,16 @@
         <w:t xml:space="preserve"> and </w:t>
       </w:r>
       <w:r>
-        <w:t>“c</w:t>
+        <w:t>“</w:t>
+      </w:r>
+      <w:proofErr w:type="spellStart"/>
+      <w:r>
+        <w:t>c</w:t>
       </w:r>
       <w:r>
         <w:t>ycle.R</w:t>
       </w:r>
+      <w:proofErr w:type="spellEnd"/>
       <w:r>
         <w:t>”</w:t>
       </w:r>
@@ -17657,8 +19719,13 @@
       <w:r>
         <w:t xml:space="preserve">In </w:t>
       </w:r>
-      <w:r>
-        <w:t xml:space="preserve">Setup the </w:t>
+      <w:proofErr w:type="gramStart"/>
+      <w:r>
+        <w:t>Setup</w:t>
+      </w:r>
+      <w:proofErr w:type="gramEnd"/>
+      <w:r>
+        <w:t xml:space="preserve"> the </w:t>
       </w:r>
       <w:r>
         <w:t xml:space="preserve">model will read the </w:t>
@@ -17742,10 +19809,18 @@
         <w:t xml:space="preserve"> use to select sites (site selection)</w:t>
       </w:r>
       <w:r>
-        <w:t xml:space="preserve">. This information was </w:t>
-      </w:r>
-      <w:r>
-        <w:t>obtained in consultation with SACMEX</w:t>
+        <w:t xml:space="preserve">. This information </w:t>
+      </w:r>
+      <w:proofErr w:type="gramStart"/>
+      <w:r>
+        <w:t xml:space="preserve">was </w:t>
+      </w:r>
+      <w:r>
+        <w:t>obtained</w:t>
+      </w:r>
+      <w:proofErr w:type="gramEnd"/>
+      <w:r>
+        <w:t xml:space="preserve"> in consultation with SACMEX</w:t>
       </w:r>
       <w:r>
         <w:t xml:space="preserve"> and a group of residents from different neighborhoods</w:t>
@@ -17754,25 +19829,107 @@
         <w:t xml:space="preserve">. </w:t>
       </w:r>
       <w:r>
-        <w:t>The model can be run by using the function “source()” to run a single instance of the model source(“setup.R”) and (“cycle.R”) in the console. Before the model can run however the user needs to define first some initial parameters and store them in the global environment of RStudio. To help the user, a file named “Intial_parameter_values.R” was created and can be sourced to define the values.  In this file, the user need to change the variable “</w:t>
-      </w:r>
+        <w:t>The model can be run by using the function “</w:t>
+      </w:r>
+      <w:proofErr w:type="gramStart"/>
+      <w:r>
+        <w:t>source(</w:t>
+      </w:r>
+      <w:proofErr w:type="gramEnd"/>
+      <w:r>
+        <w:t>)” to run a single instance of the model source(“</w:t>
+      </w:r>
+      <w:proofErr w:type="spellStart"/>
+      <w:r>
+        <w:t>setup.R</w:t>
+      </w:r>
+      <w:proofErr w:type="spellEnd"/>
+      <w:r>
+        <w:t>”) and (“</w:t>
+      </w:r>
+      <w:proofErr w:type="spellStart"/>
+      <w:r>
+        <w:t>cycle.R</w:t>
+      </w:r>
+      <w:proofErr w:type="spellEnd"/>
+      <w:r>
+        <w:t xml:space="preserve">”) in the console. Before the model can </w:t>
+      </w:r>
+      <w:proofErr w:type="gramStart"/>
+      <w:r>
+        <w:t>run</w:t>
+      </w:r>
+      <w:proofErr w:type="gramEnd"/>
+      <w:r>
+        <w:t xml:space="preserve"> however the user needs to define first some initial parameters and store them in the global environment of </w:t>
+      </w:r>
+      <w:proofErr w:type="spellStart"/>
+      <w:r>
+        <w:t>RStudio</w:t>
+      </w:r>
+      <w:proofErr w:type="spellEnd"/>
+      <w:r>
+        <w:t>. To help the user, a file named “</w:t>
+      </w:r>
+      <w:proofErr w:type="spellStart"/>
+      <w:r>
+        <w:t>Intial_parameter_values.R</w:t>
+      </w:r>
+      <w:proofErr w:type="spellEnd"/>
+      <w:r>
+        <w:t xml:space="preserve">” </w:t>
+      </w:r>
+      <w:proofErr w:type="gramStart"/>
+      <w:r>
+        <w:t>was created</w:t>
+      </w:r>
+      <w:proofErr w:type="gramEnd"/>
+      <w:r>
+        <w:t xml:space="preserve"> and can be sourced to define the values.  In this file, the user need to change the variable “</w:t>
+      </w:r>
+      <w:proofErr w:type="spellStart"/>
       <w:r>
         <w:t>path_to_source</w:t>
       </w:r>
-      <w:r>
-        <w:t>” to the current directory with the gitHub repository “</w:t>
+      <w:proofErr w:type="spellEnd"/>
+      <w:r>
+        <w:t xml:space="preserve">” to the current directory with the </w:t>
+      </w:r>
+      <w:proofErr w:type="spellStart"/>
+      <w:r>
+        <w:t>gitHub</w:t>
+      </w:r>
+      <w:proofErr w:type="spellEnd"/>
+      <w:r>
+        <w:t xml:space="preserve"> repository “</w:t>
       </w:r>
       <w:r>
         <w:t>/</w:t>
       </w:r>
       <w:r>
-        <w:t>SHV/ABM_Rversion/MEGADAPT_APP/</w:t>
+        <w:t>SHV/</w:t>
+      </w:r>
+      <w:proofErr w:type="spellStart"/>
+      <w:r>
+        <w:t>ABM_Rversion</w:t>
+      </w:r>
+      <w:proofErr w:type="spellEnd"/>
+      <w:r>
+        <w:t>/MEGADAPT_APP/</w:t>
       </w:r>
       <w:r>
         <w:t>”</w:t>
       </w:r>
       <w:r>
-        <w:t xml:space="preserve">. A future version of the model will be docked and archived with all its dependencies. </w:t>
+        <w:t xml:space="preserve">. A future version of the model </w:t>
+      </w:r>
+      <w:proofErr w:type="gramStart"/>
+      <w:r>
+        <w:t>will be docked and archived with all its dependencies</w:t>
+      </w:r>
+      <w:proofErr w:type="gramEnd"/>
+      <w:r>
+        <w:t xml:space="preserve">. </w:t>
       </w:r>
     </w:p>
     <w:p>
@@ -17781,10 +19938,18 @@
       </w:pPr>
       <w:r>
         <w:lastRenderedPageBreak/>
-        <w:t>In “c</w:t>
-      </w:r>
-      <w:r>
-        <w:t xml:space="preserve">ycle.R”, the files for simulating the </w:t>
+        <w:t>In “</w:t>
+      </w:r>
+      <w:proofErr w:type="spellStart"/>
+      <w:r>
+        <w:t>c</w:t>
+      </w:r>
+      <w:r>
+        <w:t>ycle.R</w:t>
+      </w:r>
+      <w:proofErr w:type="spellEnd"/>
+      <w:r>
+        <w:t xml:space="preserve">”, the files for simulating the </w:t>
       </w:r>
       <w:r>
         <w:t>decision</w:t>
@@ -17852,7 +20017,7 @@
         <w:t>To run the model</w:t>
       </w:r>
       <w:r>
-        <w:t xml:space="preserve"> in the terminal or in a high-performance computing,</w:t>
+        <w:t xml:space="preserve"> in the terminal</w:t>
       </w:r>
       <w:r>
         <w:t xml:space="preserve"> the user </w:t>
@@ -17861,7 +20026,15 @@
         <w:t xml:space="preserve">with the </w:t>
       </w:r>
       <w:r>
-        <w:t>“ABM_Rversion.prj”</w:t>
+        <w:t>“</w:t>
+      </w:r>
+      <w:proofErr w:type="spellStart"/>
+      <w:r>
+        <w:t>ABM_Rversion.prj</w:t>
+      </w:r>
+      <w:proofErr w:type="spellEnd"/>
+      <w:r>
+        <w:t>”</w:t>
       </w:r>
       <w:r>
         <w:t xml:space="preserve"> </w:t>
@@ -17873,6 +20046,9 @@
         <w:t>open</w:t>
       </w:r>
       <w:r>
+        <w:t>ed</w:t>
+      </w:r>
+      <w:r>
         <w:t>,</w:t>
       </w:r>
       <w:r>
@@ -17890,9 +20066,11 @@
       <w:r>
         <w:t>“</w:t>
       </w:r>
+      <w:proofErr w:type="spellStart"/>
       <w:r>
         <w:t>run_MEGADAP_Cluster.R</w:t>
       </w:r>
+      <w:proofErr w:type="spellEnd"/>
       <w:r>
         <w:t>”</w:t>
       </w:r>
@@ -17902,9 +20080,11 @@
       <w:r>
         <w:t>“</w:t>
       </w:r>
+      <w:proofErr w:type="spellStart"/>
       <w:r>
         <w:t>setup.R</w:t>
       </w:r>
+      <w:proofErr w:type="spellEnd"/>
       <w:r>
         <w:t>”</w:t>
       </w:r>
@@ -17914,12 +20094,14 @@
       <w:r>
         <w:t>“</w:t>
       </w:r>
+      <w:proofErr w:type="spellStart"/>
       <w:r>
         <w:t>c</w:t>
       </w:r>
       <w:r>
         <w:t>ycle.R</w:t>
       </w:r>
+      <w:proofErr w:type="spellEnd"/>
       <w:r>
         <w:t>”</w:t>
       </w:r>
@@ -17946,12 +20128,14 @@
           <m:t xml:space="preserve">ϕ, </m:t>
         </m:r>
       </m:oMath>
+      <w:proofErr w:type="gramStart"/>
       <w:r>
         <w:rPr>
           <w:rFonts w:eastAsiaTheme="minorEastAsia"/>
         </w:rPr>
         <w:t xml:space="preserve">and </w:t>
       </w:r>
+      <w:proofErr w:type="gramEnd"/>
       <m:oMath>
         <m:r>
           <w:rPr>
@@ -18014,6 +20198,20 @@
         </m:r>
       </m:oMath>
       <w:r>
+        <w:rPr>
+          <w:rFonts w:eastAsiaTheme="minorEastAsia"/>
+        </w:rPr>
+        <w:t xml:space="preserve"> and climate scenario </w:t>
+      </w:r>
+      <m:oMath>
+        <m:r>
+          <w:rPr>
+            <w:rFonts w:ascii="Cambria Math" w:hAnsi="Cambria Math"/>
+          </w:rPr>
+          <m:t>Z</m:t>
+        </m:r>
+      </m:oMath>
+      <w:r>
         <w:t>.</w:t>
       </w:r>
       <w:r>
@@ -18032,11 +20230,16 @@
         <w:t>igure</w:t>
       </w:r>
       <w:r>
-        <w:t xml:space="preserve"> 3</w:t>
+        <w:t xml:space="preserve"> </w:t>
+      </w:r>
+      <w:proofErr w:type="gramStart"/>
+      <w:r>
+        <w:t>3</w:t>
       </w:r>
       <w:r>
         <w:t>)</w:t>
       </w:r>
+      <w:proofErr w:type="gramEnd"/>
       <w:r>
         <w:t xml:space="preserve"> the user must type</w:t>
       </w:r>
@@ -18052,8 +20255,21 @@
         <w:spacing w:line="480" w:lineRule="auto"/>
         <w:ind w:left="720" w:firstLine="720"/>
       </w:pPr>
-      <w:r>
-        <w:t xml:space="preserve">Rscript --vanilla run_MEGADAPT_Cluster.R </w:t>
+      <w:proofErr w:type="spellStart"/>
+      <w:r>
+        <w:t>Rscript</w:t>
+      </w:r>
+      <w:proofErr w:type="spellEnd"/>
+      <w:r>
+        <w:t xml:space="preserve"> --vanilla </w:t>
+      </w:r>
+      <w:proofErr w:type="spellStart"/>
+      <w:r>
+        <w:t>run_MEGADAPT_Cluster.R</w:t>
+      </w:r>
+      <w:proofErr w:type="spellEnd"/>
+      <w:r>
+        <w:t xml:space="preserve"> </w:t>
       </w:r>
       <m:oMath>
         <m:acc>
@@ -18174,6 +20390,14 @@
       <w:r>
         <w:t xml:space="preserve"> </w:t>
       </w:r>
+      <m:oMath>
+        <m:r>
+          <w:rPr>
+            <w:rFonts w:ascii="Cambria Math" w:hAnsi="Cambria Math"/>
+          </w:rPr>
+          <m:t>Z</m:t>
+        </m:r>
+      </m:oMath>
     </w:p>
     <w:p>
       <w:pPr>
@@ -18186,7 +20410,11 @@
         <w:t xml:space="preserve"> </w:t>
       </w:r>
       <w:r>
-        <w:t xml:space="preserve"> W</w:t>
+        <w:t xml:space="preserve"> </w:t>
+      </w:r>
+      <w:proofErr w:type="gramStart"/>
+      <w:r>
+        <w:t>W</w:t>
       </w:r>
       <w:r>
         <w:t xml:space="preserve">here </w:t>
@@ -18202,6 +20430,7 @@
             </m:ctrlPr>
           </m:accPr>
           <m:e>
+            <w:proofErr w:type="gramEnd"/>
             <m:r>
               <w:rPr>
                 <w:rFonts w:ascii="Cambria Math" w:hAnsi="Cambria Math"/>
@@ -18381,7 +20610,15 @@
         <w:t xml:space="preserve">will </w:t>
       </w:r>
       <w:r>
-        <w:t xml:space="preserve">return a </w:t>
+        <w:t xml:space="preserve">return </w:t>
+      </w:r>
+      <w:proofErr w:type="gramStart"/>
+      <w:r>
+        <w:t>a</w:t>
+      </w:r>
+      <w:proofErr w:type="gramEnd"/>
+      <w:r>
+        <w:t xml:space="preserve"> </w:t>
       </w:r>
       <m:oMath>
         <m:r>
@@ -18498,7 +20735,22 @@
         <w:t xml:space="preserve">is </w:t>
       </w:r>
       <w:r>
-        <w:t xml:space="preserve">the number of sites or census blocks. </w:t>
+        <w:t xml:space="preserve">the number of </w:t>
+      </w:r>
+      <w:r>
+        <w:t>spati</w:t>
+      </w:r>
+      <w:r>
+        <w:t>a</w:t>
+      </w:r>
+      <w:r>
+        <w:t>l</w:t>
+      </w:r>
+      <w:r>
+        <w:t xml:space="preserve"> units or </w:t>
+      </w:r>
+      <w:r>
+        <w:t xml:space="preserve">sites. </w:t>
       </w:r>
       <w:r>
         <w:t>Thus</w:t>
@@ -18507,8 +20759,13 @@
         <w:t>,</w:t>
       </w:r>
       <w:r>
-        <w:t xml:space="preserve"> for each spatial unit </w:t>
-      </w:r>
+        <w:t xml:space="preserve"> for each spatial </w:t>
+      </w:r>
+      <w:proofErr w:type="gramStart"/>
+      <w:r>
+        <w:t xml:space="preserve">unit </w:t>
+      </w:r>
+      <w:proofErr w:type="gramEnd"/>
       <m:oMath>
         <m:r>
           <w:rPr>
@@ -18619,8 +20876,16 @@
         <w:rPr>
           <w:rFonts w:eastAsiaTheme="minorEastAsia"/>
         </w:rPr>
-        <w:t xml:space="preserve"> can be compute for each variable </w:t>
-      </w:r>
+        <w:t xml:space="preserve"> can be compute for each </w:t>
+      </w:r>
+      <w:proofErr w:type="gramStart"/>
+      <w:r>
+        <w:rPr>
+          <w:rFonts w:eastAsiaTheme="minorEastAsia"/>
+        </w:rPr>
+        <w:t xml:space="preserve">variable </w:t>
+      </w:r>
+      <w:proofErr w:type="gramEnd"/>
       <m:oMath>
         <m:r>
           <w:rPr>
@@ -18710,7 +20975,21 @@
         <w:rPr>
           <w:rFonts w:eastAsiaTheme="minorEastAsia"/>
         </w:rPr>
-        <w:t xml:space="preserve"> “Indicators_of_Vulnerability.R”</w:t>
+        <w:t xml:space="preserve"> “</w:t>
+      </w:r>
+      <w:proofErr w:type="spellStart"/>
+      <w:r>
+        <w:rPr>
+          <w:rFonts w:eastAsiaTheme="minorEastAsia"/>
+        </w:rPr>
+        <w:t>Indicators_of_Vulnerability.R</w:t>
+      </w:r>
+      <w:proofErr w:type="spellEnd"/>
+      <w:r>
+        <w:rPr>
+          <w:rFonts w:eastAsiaTheme="minorEastAsia"/>
+        </w:rPr>
+        <w:t>”</w:t>
       </w:r>
       <w:r>
         <w:rPr>
@@ -18758,14 +21037,7 @@
         <w:rPr>
           <w:rFonts w:eastAsiaTheme="minorEastAsia"/>
         </w:rPr>
-        <w:t xml:space="preserve">indicators of </w:t>
-      </w:r>
-      <w:r>
-        <w:rPr>
-          <w:rFonts w:eastAsiaTheme="minorEastAsia"/>
-        </w:rPr>
-        <w:lastRenderedPageBreak/>
-        <w:t>vulnerability</w:t>
+        <w:t>indicators of vulnerability</w:t>
       </w:r>
       <w:r>
         <w:rPr>
@@ -18974,7 +21246,25 @@
                 <w:color w:val="000000"/>
                 <w:sz w:val="18"/>
               </w:rPr>
-              <w:t xml:space="preserve">name variable in  netlogo </w:t>
+              <w:t xml:space="preserve">name variable in  </w:t>
+            </w:r>
+            <w:proofErr w:type="spellStart"/>
+            <w:r>
+              <w:rPr>
+                <w:rFonts w:ascii="Calibri" w:eastAsia="Times New Roman" w:hAnsi="Calibri" w:cs="Times New Roman"/>
+                <w:color w:val="000000"/>
+                <w:sz w:val="18"/>
+              </w:rPr>
+              <w:t>netlogo</w:t>
+            </w:r>
+            <w:proofErr w:type="spellEnd"/>
+            <w:r>
+              <w:rPr>
+                <w:rFonts w:ascii="Calibri" w:eastAsia="Times New Roman" w:hAnsi="Calibri" w:cs="Times New Roman"/>
+                <w:color w:val="000000"/>
+                <w:sz w:val="18"/>
+              </w:rPr>
+              <w:t xml:space="preserve"> </w:t>
             </w:r>
           </w:p>
         </w:tc>
@@ -19315,6 +21605,7 @@
                 <w:sz w:val="18"/>
               </w:rPr>
             </w:pPr>
+            <w:proofErr w:type="spellStart"/>
             <w:r>
               <w:rPr>
                 <w:rFonts w:ascii="Calibri" w:eastAsia="Times New Roman" w:hAnsi="Calibri" w:cs="Times New Roman"/>
@@ -19323,6 +21614,7 @@
               </w:rPr>
               <w:t>CV_estado</w:t>
             </w:r>
+            <w:proofErr w:type="spellEnd"/>
           </w:p>
         </w:tc>
       </w:tr>
@@ -19445,6 +21737,7 @@
                 <w:sz w:val="18"/>
               </w:rPr>
             </w:pPr>
+            <w:proofErr w:type="spellStart"/>
             <w:r>
               <w:rPr>
                 <w:rFonts w:ascii="Calibri" w:eastAsia="Times New Roman" w:hAnsi="Calibri" w:cs="Times New Roman"/>
@@ -19453,6 +21746,7 @@
               </w:rPr>
               <w:t>CV_mu</w:t>
             </w:r>
+            <w:proofErr w:type="spellEnd"/>
           </w:p>
         </w:tc>
       </w:tr>
@@ -19597,6 +21891,7 @@
                 <w:sz w:val="18"/>
               </w:rPr>
             </w:pPr>
+            <w:proofErr w:type="spellStart"/>
             <w:r>
               <w:rPr>
                 <w:rFonts w:ascii="Calibri" w:eastAsia="Times New Roman" w:hAnsi="Calibri" w:cs="Times New Roman"/>
@@ -19605,6 +21900,7 @@
               </w:rPr>
               <w:t>group_kmean</w:t>
             </w:r>
+            <w:proofErr w:type="spellEnd"/>
           </w:p>
         </w:tc>
       </w:tr>
@@ -20169,6 +22465,7 @@
                 <w:sz w:val="18"/>
               </w:rPr>
             </w:pPr>
+            <w:proofErr w:type="spellStart"/>
             <w:r>
               <w:rPr>
                 <w:rFonts w:ascii="Calibri" w:eastAsia="Times New Roman" w:hAnsi="Calibri" w:cs="Times New Roman"/>
@@ -20177,6 +22474,7 @@
               </w:rPr>
               <w:t>salud</w:t>
             </w:r>
+            <w:proofErr w:type="spellEnd"/>
           </w:p>
         </w:tc>
       </w:tr>
@@ -20293,6 +22591,7 @@
                 <w:sz w:val="18"/>
               </w:rPr>
             </w:pPr>
+            <w:proofErr w:type="spellStart"/>
             <w:r>
               <w:rPr>
                 <w:rFonts w:ascii="Calibri" w:eastAsia="Times New Roman" w:hAnsi="Calibri" w:cs="Times New Roman"/>
@@ -20301,6 +22600,7 @@
               </w:rPr>
               <w:t>Presion_social</w:t>
             </w:r>
+            <w:proofErr w:type="spellEnd"/>
           </w:p>
         </w:tc>
       </w:tr>
@@ -20505,6 +22805,7 @@
                 <w:sz w:val="18"/>
               </w:rPr>
             </w:pPr>
+            <w:proofErr w:type="spellStart"/>
             <w:r>
               <w:rPr>
                 <w:rFonts w:ascii="Calibri" w:eastAsia="Times New Roman" w:hAnsi="Calibri" w:cs="Times New Roman"/>
@@ -20521,6 +22822,7 @@
               </w:rPr>
               <w:t>D</w:t>
             </w:r>
+            <w:proofErr w:type="spellEnd"/>
           </w:p>
           <w:p>
             <w:pPr>
@@ -20531,6 +22833,7 @@
                 <w:sz w:val="18"/>
               </w:rPr>
             </w:pPr>
+            <w:proofErr w:type="spellStart"/>
             <w:r>
               <w:rPr>
                 <w:rFonts w:ascii="Calibri" w:eastAsia="Times New Roman" w:hAnsi="Calibri" w:cs="Times New Roman"/>
@@ -20547,6 +22850,7 @@
               </w:rPr>
               <w:t>Ab</w:t>
             </w:r>
+            <w:proofErr w:type="spellEnd"/>
           </w:p>
         </w:tc>
       </w:tr>
@@ -20721,6 +23025,7 @@
                 <w:lang w:val="es-CL"/>
               </w:rPr>
             </w:pPr>
+            <w:proofErr w:type="spellStart"/>
             <w:r>
               <w:rPr>
                 <w:rFonts w:ascii="Calibri" w:eastAsia="Times New Roman" w:hAnsi="Calibri" w:cs="Times New Roman"/>
@@ -20739,6 +23044,7 @@
               </w:rPr>
               <w:t>D</w:t>
             </w:r>
+            <w:proofErr w:type="spellEnd"/>
           </w:p>
           <w:p>
             <w:pPr>
@@ -20750,6 +23056,7 @@
                 <w:lang w:val="es-CL"/>
               </w:rPr>
             </w:pPr>
+            <w:proofErr w:type="spellStart"/>
             <w:r>
               <w:rPr>
                 <w:rFonts w:ascii="Calibri" w:eastAsia="Times New Roman" w:hAnsi="Calibri" w:cs="Times New Roman"/>
@@ -20768,6 +23075,7 @@
               </w:rPr>
               <w:t>Ab</w:t>
             </w:r>
+            <w:proofErr w:type="spellEnd"/>
           </w:p>
         </w:tc>
       </w:tr>
@@ -20898,6 +23206,7 @@
                 <w:sz w:val="18"/>
               </w:rPr>
             </w:pPr>
+            <w:proofErr w:type="spellStart"/>
             <w:r>
               <w:rPr>
                 <w:rFonts w:ascii="Calibri" w:eastAsia="Times New Roman" w:hAnsi="Calibri" w:cs="Times New Roman"/>
@@ -20906,6 +23215,7 @@
               </w:rPr>
               <w:t>Gasto</w:t>
             </w:r>
+            <w:proofErr w:type="spellEnd"/>
           </w:p>
         </w:tc>
       </w:tr>
@@ -21611,7 +23921,6 @@
                 <w:color w:val="000000"/>
                 <w:sz w:val="18"/>
               </w:rPr>
-              <w:lastRenderedPageBreak/>
               <w:t xml:space="preserve">Potable water </w:t>
             </w:r>
           </w:p>
@@ -22077,6 +24386,7 @@
                 <w:sz w:val="18"/>
               </w:rPr>
             </w:pPr>
+            <w:proofErr w:type="spellStart"/>
             <w:r>
               <w:rPr>
                 <w:rFonts w:ascii="Calibri" w:eastAsia="Times New Roman" w:hAnsi="Calibri" w:cs="Times New Roman"/>
@@ -22085,6 +24395,7 @@
               </w:rPr>
               <w:t>water_quality</w:t>
             </w:r>
+            <w:proofErr w:type="spellEnd"/>
           </w:p>
         </w:tc>
       </w:tr>
@@ -22113,6 +24424,7 @@
                 <w:color w:val="000000"/>
                 <w:sz w:val="18"/>
               </w:rPr>
+              <w:lastRenderedPageBreak/>
               <w:t>Urban growth</w:t>
             </w:r>
           </w:p>
@@ -22239,6 +24551,7 @@
                 <w:sz w:val="18"/>
               </w:rPr>
             </w:pPr>
+            <w:proofErr w:type="spellStart"/>
             <w:r>
               <w:rPr>
                 <w:rFonts w:ascii="Calibri" w:eastAsia="Times New Roman" w:hAnsi="Calibri" w:cs="Times New Roman"/>
@@ -22247,6 +24560,7 @@
               </w:rPr>
               <w:t>urban_growth</w:t>
             </w:r>
+            <w:proofErr w:type="spellEnd"/>
           </w:p>
         </w:tc>
       </w:tr>
@@ -22375,6 +24689,7 @@
                 <w:sz w:val="18"/>
               </w:rPr>
             </w:pPr>
+            <w:proofErr w:type="spellStart"/>
             <w:r>
               <w:rPr>
                 <w:rFonts w:ascii="Calibri" w:eastAsia="Times New Roman" w:hAnsi="Calibri" w:cs="Times New Roman"/>
@@ -22383,6 +24698,7 @@
               </w:rPr>
               <w:t>desviacion_agua</w:t>
             </w:r>
+            <w:proofErr w:type="spellEnd"/>
           </w:p>
         </w:tc>
       </w:tr>
@@ -22411,31 +24727,7 @@
         <w:rPr>
           <w:rFonts w:eastAsiaTheme="minorEastAsia"/>
         </w:rPr>
-        <w:t>Actions and the</w:t>
-      </w:r>
-      <w:r>
-        <w:rPr>
-          <w:rFonts w:eastAsiaTheme="minorEastAsia"/>
-        </w:rPr>
-        <w:t>ir</w:t>
-      </w:r>
-      <w:r>
-        <w:rPr>
-          <w:rFonts w:eastAsiaTheme="minorEastAsia"/>
-        </w:rPr>
-        <w:t xml:space="preserve"> change</w:t>
-      </w:r>
-      <w:r>
-        <w:rPr>
-          <w:rFonts w:eastAsiaTheme="minorEastAsia"/>
-        </w:rPr>
-        <w:t>s</w:t>
-      </w:r>
-      <w:r>
-        <w:rPr>
-          <w:rFonts w:eastAsiaTheme="minorEastAsia"/>
-        </w:rPr>
-        <w:t xml:space="preserve"> in landscape attributes.</w:t>
+        <w:t>Actions and their changes in landscape attributes.</w:t>
       </w:r>
     </w:p>
     <w:tbl>
@@ -23585,6 +25877,7 @@
                 <w:lang w:val="es-CL"/>
               </w:rPr>
             </w:pPr>
+            <w:proofErr w:type="spellStart"/>
             <w:r>
               <w:rPr>
                 <w:rFonts w:ascii="Calibri" w:eastAsia="Times New Roman" w:hAnsi="Calibri" w:cs="Times New Roman"/>
@@ -23592,8 +25885,29 @@
                 <w:sz w:val="18"/>
                 <w:lang w:val="es-CL"/>
               </w:rPr>
-              <w:t>Waste of water</w:t>
-            </w:r>
+              <w:t>Waste</w:t>
+            </w:r>
+            <w:proofErr w:type="spellEnd"/>
+            <w:r>
+              <w:rPr>
+                <w:rFonts w:ascii="Calibri" w:eastAsia="Times New Roman" w:hAnsi="Calibri" w:cs="Times New Roman"/>
+                <w:color w:val="000000"/>
+                <w:sz w:val="18"/>
+                <w:lang w:val="es-CL"/>
+              </w:rPr>
+              <w:t xml:space="preserve"> of </w:t>
+            </w:r>
+            <w:proofErr w:type="spellStart"/>
+            <w:r>
+              <w:rPr>
+                <w:rFonts w:ascii="Calibri" w:eastAsia="Times New Roman" w:hAnsi="Calibri" w:cs="Times New Roman"/>
+                <w:color w:val="000000"/>
+                <w:sz w:val="18"/>
+                <w:lang w:val="es-CL"/>
+              </w:rPr>
+              <w:t>water</w:t>
+            </w:r>
+            <w:proofErr w:type="spellEnd"/>
           </w:p>
         </w:tc>
         <w:tc>
@@ -23611,6 +25925,7 @@
                 <w:lang w:val="es-CL"/>
               </w:rPr>
             </w:pPr>
+            <w:proofErr w:type="spellStart"/>
             <w:r>
               <w:rPr>
                 <w:rFonts w:ascii="Calibri" w:eastAsia="Times New Roman" w:hAnsi="Calibri" w:cs="Times New Roman"/>
@@ -23620,6 +25935,7 @@
               </w:rPr>
               <w:t>Dummy</w:t>
             </w:r>
+            <w:proofErr w:type="spellEnd"/>
           </w:p>
         </w:tc>
         <w:tc>
@@ -23659,6 +25975,7 @@
                 <w:lang w:val="es-CL"/>
               </w:rPr>
             </w:pPr>
+            <w:proofErr w:type="spellStart"/>
             <w:r>
               <w:rPr>
                 <w:rFonts w:ascii="Calibri" w:eastAsia="Times New Roman" w:hAnsi="Calibri" w:cs="Times New Roman"/>
@@ -23677,6 +25994,7 @@
               </w:rPr>
               <w:t>r</w:t>
             </w:r>
+            <w:proofErr w:type="spellEnd"/>
             <w:r>
               <w:rPr>
                 <w:rFonts w:ascii="Calibri" w:eastAsia="Times New Roman" w:hAnsi="Calibri" w:cs="Times New Roman"/>
@@ -23931,8 +26249,19 @@
                 <w:sz w:val="18"/>
                 <w:lang w:val="es-CL"/>
               </w:rPr>
-              <w:t xml:space="preserve"> infrastructure</w:t>
-            </w:r>
+              <w:t xml:space="preserve"> </w:t>
+            </w:r>
+            <w:proofErr w:type="spellStart"/>
+            <w:r>
+              <w:rPr>
+                <w:rFonts w:ascii="Calibri" w:eastAsia="Times New Roman" w:hAnsi="Calibri" w:cs="Times New Roman"/>
+                <w:color w:val="000000"/>
+                <w:sz w:val="18"/>
+                <w:lang w:val="es-CL"/>
+              </w:rPr>
+              <w:t>infrastructure</w:t>
+            </w:r>
+            <w:proofErr w:type="spellEnd"/>
           </w:p>
         </w:tc>
         <w:tc>
@@ -24153,8 +26482,39 @@
                 <w:sz w:val="18"/>
                 <w:lang w:val="es-CL"/>
               </w:rPr>
-              <w:t>/water quality</w:t>
-            </w:r>
+              <w:t>/</w:t>
+            </w:r>
+            <w:proofErr w:type="spellStart"/>
+            <w:r>
+              <w:rPr>
+                <w:rFonts w:ascii="Calibri" w:eastAsia="Times New Roman" w:hAnsi="Calibri" w:cs="Times New Roman"/>
+                <w:color w:val="000000"/>
+                <w:sz w:val="18"/>
+                <w:lang w:val="es-CL"/>
+              </w:rPr>
+              <w:t>water</w:t>
+            </w:r>
+            <w:proofErr w:type="spellEnd"/>
+            <w:r>
+              <w:rPr>
+                <w:rFonts w:ascii="Calibri" w:eastAsia="Times New Roman" w:hAnsi="Calibri" w:cs="Times New Roman"/>
+                <w:color w:val="000000"/>
+                <w:sz w:val="18"/>
+                <w:lang w:val="es-CL"/>
+              </w:rPr>
+              <w:t xml:space="preserve"> </w:t>
+            </w:r>
+            <w:proofErr w:type="spellStart"/>
+            <w:r>
+              <w:rPr>
+                <w:rFonts w:ascii="Calibri" w:eastAsia="Times New Roman" w:hAnsi="Calibri" w:cs="Times New Roman"/>
+                <w:color w:val="000000"/>
+                <w:sz w:val="18"/>
+                <w:lang w:val="es-CL"/>
+              </w:rPr>
+              <w:t>quality</w:t>
+            </w:r>
+            <w:proofErr w:type="spellEnd"/>
           </w:p>
           <w:p>
             <w:pPr>
@@ -24256,6 +26616,7 @@
                 <w:lang w:val="es-CL"/>
               </w:rPr>
             </w:pPr>
+            <w:proofErr w:type="spellStart"/>
             <w:r>
               <w:rPr>
                 <w:rFonts w:ascii="Calibri" w:eastAsia="Times New Roman" w:hAnsi="Calibri" w:cs="Times New Roman"/>
@@ -24263,7 +26624,6 @@
                 <w:sz w:val="18"/>
                 <w:lang w:val="es-CL"/>
               </w:rPr>
-              <w:lastRenderedPageBreak/>
               <w:t>D</w:t>
             </w:r>
             <w:r>
@@ -24282,7 +26642,37 @@
                 <w:sz w:val="18"/>
                 <w:lang w:val="es-CL"/>
               </w:rPr>
-              <w:t xml:space="preserve">inage system </w:t>
+              <w:t>inage</w:t>
+            </w:r>
+            <w:proofErr w:type="spellEnd"/>
+            <w:r>
+              <w:rPr>
+                <w:rFonts w:ascii="Calibri" w:eastAsia="Times New Roman" w:hAnsi="Calibri" w:cs="Times New Roman"/>
+                <w:color w:val="000000"/>
+                <w:sz w:val="18"/>
+                <w:lang w:val="es-CL"/>
+              </w:rPr>
+              <w:t xml:space="preserve"> </w:t>
+            </w:r>
+            <w:proofErr w:type="spellStart"/>
+            <w:r>
+              <w:rPr>
+                <w:rFonts w:ascii="Calibri" w:eastAsia="Times New Roman" w:hAnsi="Calibri" w:cs="Times New Roman"/>
+                <w:color w:val="000000"/>
+                <w:sz w:val="18"/>
+                <w:lang w:val="es-CL"/>
+              </w:rPr>
+              <w:t>system</w:t>
+            </w:r>
+            <w:proofErr w:type="spellEnd"/>
+            <w:r>
+              <w:rPr>
+                <w:rFonts w:ascii="Calibri" w:eastAsia="Times New Roman" w:hAnsi="Calibri" w:cs="Times New Roman"/>
+                <w:color w:val="000000"/>
+                <w:sz w:val="18"/>
+                <w:lang w:val="es-CL"/>
+              </w:rPr>
+              <w:t xml:space="preserve"> </w:t>
             </w:r>
             <w:r>
               <w:rPr>
@@ -24393,6 +26783,7 @@
                 <w:lang w:val="es-CL"/>
               </w:rPr>
             </w:pPr>
+            <w:proofErr w:type="spellStart"/>
             <w:r>
               <w:rPr>
                 <w:rFonts w:ascii="Calibri" w:eastAsia="Times New Roman" w:hAnsi="Calibri" w:cs="Times New Roman"/>
@@ -24409,8 +26800,29 @@
                 <w:sz w:val="18"/>
                 <w:lang w:val="es-CL"/>
               </w:rPr>
-              <w:t>ater scarcity</w:t>
-            </w:r>
+              <w:t>ater</w:t>
+            </w:r>
+            <w:proofErr w:type="spellEnd"/>
+            <w:r>
+              <w:rPr>
+                <w:rFonts w:ascii="Calibri" w:eastAsia="Times New Roman" w:hAnsi="Calibri" w:cs="Times New Roman"/>
+                <w:color w:val="000000"/>
+                <w:sz w:val="18"/>
+                <w:lang w:val="es-CL"/>
+              </w:rPr>
+              <w:t xml:space="preserve"> </w:t>
+            </w:r>
+            <w:proofErr w:type="spellStart"/>
+            <w:r>
+              <w:rPr>
+                <w:rFonts w:ascii="Calibri" w:eastAsia="Times New Roman" w:hAnsi="Calibri" w:cs="Times New Roman"/>
+                <w:color w:val="000000"/>
+                <w:sz w:val="18"/>
+                <w:lang w:val="es-CL"/>
+              </w:rPr>
+              <w:t>scarcity</w:t>
+            </w:r>
+            <w:proofErr w:type="spellEnd"/>
           </w:p>
         </w:tc>
         <w:tc>
@@ -24739,6 +27151,7 @@
         <w:spacing w:line="240" w:lineRule="auto"/>
       </w:pPr>
       <w:r>
+        <w:lastRenderedPageBreak/>
         <w:t>Table 4: Criteria used in water supply operators’ decision-making.</w:t>
       </w:r>
     </w:p>
@@ -25175,13 +27588,23 @@
                 <w:sz w:val="18"/>
               </w:rPr>
             </w:pPr>
-            <w:r>
-              <w:rPr>
-                <w:rFonts w:ascii="Calibri" w:eastAsia="Times New Roman" w:hAnsi="Calibri" w:cs="Times New Roman"/>
-                <w:color w:val="000000"/>
-                <w:sz w:val="18"/>
-              </w:rPr>
-              <w:t>Mts/area</w:t>
+            <w:proofErr w:type="spellStart"/>
+            <w:r>
+              <w:rPr>
+                <w:rFonts w:ascii="Calibri" w:eastAsia="Times New Roman" w:hAnsi="Calibri" w:cs="Times New Roman"/>
+                <w:color w:val="000000"/>
+                <w:sz w:val="18"/>
+              </w:rPr>
+              <w:t>Mts</w:t>
+            </w:r>
+            <w:proofErr w:type="spellEnd"/>
+            <w:r>
+              <w:rPr>
+                <w:rFonts w:ascii="Calibri" w:eastAsia="Times New Roman" w:hAnsi="Calibri" w:cs="Times New Roman"/>
+                <w:color w:val="000000"/>
+                <w:sz w:val="18"/>
+              </w:rPr>
+              <w:t>/area</w:t>
             </w:r>
           </w:p>
         </w:tc>
@@ -26358,7 +28781,25 @@
                 <w:color w:val="000000"/>
                 <w:sz w:val="18"/>
               </w:rPr>
-              <w:t>[pop * need/pop.]</w:t>
+              <w:t>[</w:t>
+            </w:r>
+            <w:proofErr w:type="gramStart"/>
+            <w:r>
+              <w:rPr>
+                <w:rFonts w:ascii="Calibri" w:eastAsia="Times New Roman" w:hAnsi="Calibri" w:cs="Times New Roman"/>
+                <w:color w:val="000000"/>
+                <w:sz w:val="18"/>
+              </w:rPr>
+              <w:t>pop</w:t>
+            </w:r>
+            <w:proofErr w:type="gramEnd"/>
+            <w:r>
+              <w:rPr>
+                <w:rFonts w:ascii="Calibri" w:eastAsia="Times New Roman" w:hAnsi="Calibri" w:cs="Times New Roman"/>
+                <w:color w:val="000000"/>
+                <w:sz w:val="18"/>
+              </w:rPr>
+              <w:t xml:space="preserve"> * need/pop.]</w:t>
             </w:r>
           </w:p>
         </w:tc>
@@ -26774,16 +29215,7 @@
         <w:t xml:space="preserve"> </w:t>
       </w:r>
       <w:r>
-        <w:t>The f</w:t>
-      </w:r>
-      <w:r>
-        <w:t>igure summarize</w:t>
-      </w:r>
-      <w:r>
-        <w:t>s</w:t>
-      </w:r>
-      <w:r>
-        <w:t xml:space="preserve"> the processes implemented the sequences of </w:t>
+        <w:t xml:space="preserve">The figure summarizes the processes implemented the sequences of </w:t>
       </w:r>
       <w:r>
         <w:rPr>
@@ -27227,6 +29659,7 @@
           <m:t>=0.01</m:t>
         </m:r>
       </m:oMath>
+      <w:proofErr w:type="gramStart"/>
       <w:r>
         <w:rPr>
           <w:rFonts w:eastAsiaTheme="minorEastAsia"/>
@@ -27238,6 +29671,7 @@
       <w:r>
         <w:t xml:space="preserve"> </w:t>
       </w:r>
+      <w:proofErr w:type="gramEnd"/>
       <m:oMath>
         <m:acc>
           <m:accPr>
@@ -27483,6 +29917,7 @@
           <w:lang w:val="es-CL"/>
         </w:rPr>
       </w:pPr>
+      <w:proofErr w:type="spellStart"/>
       <w:r>
         <w:rPr>
           <w:b/>
@@ -27492,6 +29927,7 @@
         <w:lastRenderedPageBreak/>
         <w:t>References</w:t>
       </w:r>
+      <w:proofErr w:type="spellEnd"/>
     </w:p>
     <w:p>
       <w:pPr>
@@ -28109,11 +30545,103 @@
       </w:pPr>
     </w:lvl>
   </w:abstractNum>
+  <w:abstractNum w:abstractNumId="2" w15:restartNumberingAfterBreak="0">
+    <w:nsid w:val="75632B57"/>
+    <w:multiLevelType w:val="hybridMultilevel"/>
+    <w:tmpl w:val="1BFCEE1E"/>
+    <w:lvl w:ilvl="0" w:tplc="04090011">
+      <w:start w:val="1"/>
+      <w:numFmt w:val="decimal"/>
+      <w:lvlText w:val="%1)"/>
+      <w:lvlJc w:val="left"/>
+      <w:pPr>
+        <w:ind w:left="720" w:hanging="360"/>
+      </w:pPr>
+      <w:rPr>
+        <w:rFonts w:hint="default"/>
+      </w:rPr>
+    </w:lvl>
+    <w:lvl w:ilvl="1" w:tplc="04090019">
+      <w:start w:val="1"/>
+      <w:numFmt w:val="lowerLetter"/>
+      <w:lvlText w:val="%2."/>
+      <w:lvlJc w:val="left"/>
+      <w:pPr>
+        <w:ind w:left="1440" w:hanging="360"/>
+      </w:pPr>
+    </w:lvl>
+    <w:lvl w:ilvl="2" w:tplc="0409001B" w:tentative="1">
+      <w:start w:val="1"/>
+      <w:numFmt w:val="lowerRoman"/>
+      <w:lvlText w:val="%3."/>
+      <w:lvlJc w:val="right"/>
+      <w:pPr>
+        <w:ind w:left="2160" w:hanging="180"/>
+      </w:pPr>
+    </w:lvl>
+    <w:lvl w:ilvl="3" w:tplc="0409000F" w:tentative="1">
+      <w:start w:val="1"/>
+      <w:numFmt w:val="decimal"/>
+      <w:lvlText w:val="%4."/>
+      <w:lvlJc w:val="left"/>
+      <w:pPr>
+        <w:ind w:left="2880" w:hanging="360"/>
+      </w:pPr>
+    </w:lvl>
+    <w:lvl w:ilvl="4" w:tplc="04090019" w:tentative="1">
+      <w:start w:val="1"/>
+      <w:numFmt w:val="lowerLetter"/>
+      <w:lvlText w:val="%5."/>
+      <w:lvlJc w:val="left"/>
+      <w:pPr>
+        <w:ind w:left="3600" w:hanging="360"/>
+      </w:pPr>
+    </w:lvl>
+    <w:lvl w:ilvl="5" w:tplc="0409001B" w:tentative="1">
+      <w:start w:val="1"/>
+      <w:numFmt w:val="lowerRoman"/>
+      <w:lvlText w:val="%6."/>
+      <w:lvlJc w:val="right"/>
+      <w:pPr>
+        <w:ind w:left="4320" w:hanging="180"/>
+      </w:pPr>
+    </w:lvl>
+    <w:lvl w:ilvl="6" w:tplc="0409000F" w:tentative="1">
+      <w:start w:val="1"/>
+      <w:numFmt w:val="decimal"/>
+      <w:lvlText w:val="%7."/>
+      <w:lvlJc w:val="left"/>
+      <w:pPr>
+        <w:ind w:left="5040" w:hanging="360"/>
+      </w:pPr>
+    </w:lvl>
+    <w:lvl w:ilvl="7" w:tplc="04090019" w:tentative="1">
+      <w:start w:val="1"/>
+      <w:numFmt w:val="lowerLetter"/>
+      <w:lvlText w:val="%8."/>
+      <w:lvlJc w:val="left"/>
+      <w:pPr>
+        <w:ind w:left="5760" w:hanging="360"/>
+      </w:pPr>
+    </w:lvl>
+    <w:lvl w:ilvl="8" w:tplc="0409001B" w:tentative="1">
+      <w:start w:val="1"/>
+      <w:numFmt w:val="lowerRoman"/>
+      <w:lvlText w:val="%9."/>
+      <w:lvlJc w:val="right"/>
+      <w:pPr>
+        <w:ind w:left="6480" w:hanging="180"/>
+      </w:pPr>
+    </w:lvl>
+  </w:abstractNum>
   <w:num w:numId="1">
     <w:abstractNumId w:val="1"/>
   </w:num>
   <w:num w:numId="2">
     <w:abstractNumId w:val="0"/>
+  </w:num>
+  <w:num w:numId="3">
+    <w:abstractNumId w:val="2"/>
   </w:num>
 </w:numbering>
 </file>
@@ -29197,7 +31725,7 @@
 </file>
 
 <file path=customXml/itemProps1.xml><?xml version="1.0" encoding="utf-8"?>
-<ds:datastoreItem xmlns:ds="http://schemas.openxmlformats.org/officeDocument/2006/customXml" ds:itemID="{081ADAFC-F2A2-4318-A370-E8C578113713}">
+<ds:datastoreItem xmlns:ds="http://schemas.openxmlformats.org/officeDocument/2006/customXml" ds:itemID="{A26A2236-6C43-425F-B2EE-D848CC52491F}">
   <ds:schemaRefs>
     <ds:schemaRef ds:uri="http://schemas.openxmlformats.org/officeDocument/2006/bibliography"/>
   </ds:schemaRefs>

</xml_diff>

<commit_message>
update new variable to include flooding as outcome
</commit_message>
<xml_diff>
--- a/model_description/MEGADAPT_R_version.docx
+++ b/model_description/MEGADAPT_R_version.docx
@@ -8855,10 +8855,10 @@
             <v:path o:extrusionok="f" gradientshapeok="t" o:connecttype="rect"/>
             <o:lock v:ext="edit" aspectratio="t"/>
           </v:shapetype>
-          <v:shape id="_x0000_i1025" type="#_x0000_t75" style="width:9.2pt;height:15pt" o:ole="">
+          <v:shape id="_x0000_i1025" type="#_x0000_t75" style="width:9.45pt;height:14.9pt" o:ole="">
             <v:imagedata r:id="rId6" o:title=""/>
           </v:shape>
-          <o:OLEObject Type="Embed" ProgID="Equation.3" ShapeID="_x0000_i1025" DrawAspect="Content" ObjectID="_1610970561" r:id="rId7"/>
+          <o:OLEObject Type="Embed" ProgID="Equation.3" ShapeID="_x0000_i1025" DrawAspect="Content" ObjectID="_1611644678" r:id="rId7"/>
         </w:object>
       </w:r>
       <w:r>
@@ -19734,12 +19734,10 @@
       <w:r>
         <w:t>. To help the user, a file named “</w:t>
       </w:r>
-      <w:bookmarkStart w:id="10" w:name="_GoBack"/>
       <w:proofErr w:type="spellStart"/>
       <w:r>
         <w:t>Intial_parameter_values.R</w:t>
       </w:r>
-      <w:bookmarkEnd w:id="10"/>
       <w:proofErr w:type="spellEnd"/>
       <w:r>
         <w:t xml:space="preserve">” </w:t>
@@ -20256,12 +20254,24 @@
         <w:t xml:space="preserve"> </w:t>
       </w:r>
       <m:oMath>
-        <m:r>
-          <w:rPr>
-            <w:rFonts w:ascii="Cambria Math" w:hAnsi="Cambria Math"/>
-          </w:rPr>
-          <m:t>Z</m:t>
-        </m:r>
+        <m:acc>
+          <m:accPr>
+            <m:ctrlPr>
+              <w:rPr>
+                <w:rFonts w:ascii="Cambria Math" w:hAnsi="Cambria Math"/>
+                <w:i/>
+              </w:rPr>
+            </m:ctrlPr>
+          </m:accPr>
+          <m:e>
+            <m:r>
+              <w:rPr>
+                <w:rFonts w:ascii="Cambria Math" w:hAnsi="Cambria Math"/>
+              </w:rPr>
+              <m:t>Z</m:t>
+            </m:r>
+          </m:e>
+        </m:acc>
       </m:oMath>
     </w:p>
     <w:p>
@@ -20407,12 +20417,6 @@
       <w:r>
         <w:t xml:space="preserve"> </w:t>
       </w:r>
-      <w:r>
-        <w:rPr>
-          <w:rFonts w:eastAsiaTheme="minorEastAsia"/>
-        </w:rPr>
-        <w:t xml:space="preserve">and </w:t>
-      </w:r>
       <m:oMath>
         <m:acc>
           <m:accPr>
@@ -20437,7 +20441,39 @@
         <w:rPr>
           <w:rFonts w:eastAsiaTheme="minorEastAsia"/>
         </w:rPr>
-        <w:t>, are the values of the input parameters</w:t>
+        <w:t>,</w:t>
+      </w:r>
+      <w:r>
+        <w:rPr>
+          <w:rFonts w:eastAsiaTheme="minorEastAsia"/>
+        </w:rPr>
+        <w:t xml:space="preserve"> and </w:t>
+      </w:r>
+      <m:oMath>
+        <m:acc>
+          <m:accPr>
+            <m:ctrlPr>
+              <w:rPr>
+                <w:rFonts w:ascii="Cambria Math" w:hAnsi="Cambria Math"/>
+                <w:i/>
+              </w:rPr>
+            </m:ctrlPr>
+          </m:accPr>
+          <m:e>
+            <m:r>
+              <w:rPr>
+                <w:rFonts w:ascii="Cambria Math" w:hAnsi="Cambria Math"/>
+              </w:rPr>
+              <m:t>Z</m:t>
+            </m:r>
+          </m:e>
+        </m:acc>
+      </m:oMath>
+      <w:r>
+        <w:rPr>
+          <w:rFonts w:eastAsiaTheme="minorEastAsia"/>
+        </w:rPr>
+        <w:t xml:space="preserve"> are the values of the input parameters</w:t>
       </w:r>
       <w:r>
         <w:t>.</w:t>
@@ -20968,7 +21004,7 @@
           <w:sz w:val="40"/>
         </w:rPr>
       </w:pPr>
-      <w:bookmarkStart w:id="11" w:name="_Toc518901573"/>
+      <w:bookmarkStart w:id="10" w:name="_Toc518901573"/>
       <w:r>
         <w:rPr>
           <w:b/>
@@ -20976,7 +21012,7 @@
         </w:rPr>
         <w:t>Tables</w:t>
       </w:r>
-      <w:bookmarkEnd w:id="11"/>
+      <w:bookmarkEnd w:id="10"/>
     </w:p>
     <w:p>
       <w:pPr>
@@ -28988,6 +29024,1043 @@
         <w:br w:type="page"/>
       </w:r>
     </w:p>
+    <w:tbl>
+      <w:tblPr>
+        <w:tblStyle w:val="TableGrid"/>
+        <w:tblW w:w="8455" w:type="dxa"/>
+        <w:tblLook w:val="04A0" w:firstRow="1" w:lastRow="0" w:firstColumn="1" w:lastColumn="0" w:noHBand="0" w:noVBand="1"/>
+      </w:tblPr>
+      <w:tblGrid>
+        <w:gridCol w:w="4463"/>
+        <w:gridCol w:w="2575"/>
+        <w:gridCol w:w="1417"/>
+      </w:tblGrid>
+      <w:tr>
+        <w:tc>
+          <w:tcPr>
+            <w:tcW w:w="4463" w:type="dxa"/>
+          </w:tcPr>
+          <w:p>
+            <w:r>
+              <w:lastRenderedPageBreak/>
+              <w:t xml:space="preserve">Indicator </w:t>
+            </w:r>
+          </w:p>
+        </w:tc>
+        <w:tc>
+          <w:tcPr>
+            <w:tcW w:w="2575" w:type="dxa"/>
+          </w:tcPr>
+          <w:p/>
+        </w:tc>
+        <w:tc>
+          <w:tcPr>
+            <w:tcW w:w="1417" w:type="dxa"/>
+          </w:tcPr>
+          <w:p/>
+        </w:tc>
+      </w:tr>
+      <w:tr>
+        <w:tc>
+          <w:tcPr>
+            <w:tcW w:w="4463" w:type="dxa"/>
+          </w:tcPr>
+          <w:p>
+            <w:r>
+              <w:t xml:space="preserve">Id of </w:t>
+            </w:r>
+            <w:proofErr w:type="spellStart"/>
+            <w:r>
+              <w:t>cencus</w:t>
+            </w:r>
+            <w:proofErr w:type="spellEnd"/>
+            <w:r>
+              <w:t xml:space="preserve"> block</w:t>
+            </w:r>
+          </w:p>
+        </w:tc>
+        <w:tc>
+          <w:tcPr>
+            <w:tcW w:w="2575" w:type="dxa"/>
+          </w:tcPr>
+          <w:p>
+            <w:pPr>
+              <w:rPr>
+                <w:lang w:val="es-CL"/>
+              </w:rPr>
+            </w:pPr>
+            <w:r>
+              <w:rPr>
+                <w:lang w:val="es-CL"/>
+              </w:rPr>
+              <w:t>"AGEB_ID",</w:t>
+            </w:r>
+          </w:p>
+          <w:p/>
+        </w:tc>
+        <w:tc>
+          <w:tcPr>
+            <w:tcW w:w="1417" w:type="dxa"/>
+          </w:tcPr>
+          <w:p/>
+        </w:tc>
+      </w:tr>
+      <w:tr>
+        <w:tc>
+          <w:tcPr>
+            <w:tcW w:w="4463" w:type="dxa"/>
+          </w:tcPr>
+          <w:p>
+            <w:r>
+              <w:t>Municipality of each census block</w:t>
+            </w:r>
+          </w:p>
+        </w:tc>
+        <w:tc>
+          <w:tcPr>
+            <w:tcW w:w="2575" w:type="dxa"/>
+          </w:tcPr>
+          <w:p>
+            <w:pPr>
+              <w:rPr>
+                <w:lang w:val="es-CL"/>
+              </w:rPr>
+            </w:pPr>
+            <w:r>
+              <w:t xml:space="preserve">                </w:t>
+            </w:r>
+            <w:r>
+              <w:rPr>
+                <w:lang w:val="es-CL"/>
+              </w:rPr>
+              <w:t>"municipio",</w:t>
+            </w:r>
+          </w:p>
+          <w:p>
+            <w:r>
+              <w:rPr>
+                <w:lang w:val="es-CL"/>
+              </w:rPr>
+              <w:t xml:space="preserve">                </w:t>
+            </w:r>
+          </w:p>
+          <w:p/>
+        </w:tc>
+        <w:tc>
+          <w:tcPr>
+            <w:tcW w:w="1417" w:type="dxa"/>
+          </w:tcPr>
+          <w:p/>
+        </w:tc>
+      </w:tr>
+      <w:tr>
+        <w:tc>
+          <w:tcPr>
+            <w:tcW w:w="4463" w:type="dxa"/>
+          </w:tcPr>
+          <w:p>
+            <w:r>
+              <w:t>Age of the infrastructure</w:t>
+            </w:r>
+          </w:p>
+        </w:tc>
+        <w:tc>
+          <w:tcPr>
+            <w:tcW w:w="2575" w:type="dxa"/>
+          </w:tcPr>
+          <w:p>
+            <w:pPr>
+              <w:rPr>
+                <w:lang w:val="es-CL"/>
+              </w:rPr>
+            </w:pPr>
+            <w:r>
+              <w:rPr>
+                <w:lang w:val="es-CL"/>
+              </w:rPr>
+              <w:t>"</w:t>
+            </w:r>
+            <w:proofErr w:type="spellStart"/>
+            <w:r>
+              <w:rPr>
+                <w:lang w:val="es-CL"/>
+              </w:rPr>
+              <w:t>antiguedad_D</w:t>
+            </w:r>
+            <w:proofErr w:type="spellEnd"/>
+            <w:r>
+              <w:rPr>
+                <w:lang w:val="es-CL"/>
+              </w:rPr>
+              <w:t>",</w:t>
+            </w:r>
+          </w:p>
+          <w:p/>
+        </w:tc>
+        <w:tc>
+          <w:tcPr>
+            <w:tcW w:w="1417" w:type="dxa"/>
+          </w:tcPr>
+          <w:p/>
+        </w:tc>
+      </w:tr>
+      <w:tr>
+        <w:tc>
+          <w:tcPr>
+            <w:tcW w:w="4463" w:type="dxa"/>
+          </w:tcPr>
+          <w:p>
+            <w:r>
+              <w:t>Age of the infrastructure</w:t>
+            </w:r>
+            <w:bookmarkStart w:id="11" w:name="_GoBack"/>
+            <w:bookmarkEnd w:id="11"/>
+          </w:p>
+        </w:tc>
+        <w:tc>
+          <w:tcPr>
+            <w:tcW w:w="2575" w:type="dxa"/>
+          </w:tcPr>
+          <w:p>
+            <w:pPr>
+              <w:rPr>
+                <w:lang w:val="es-CL"/>
+              </w:rPr>
+            </w:pPr>
+            <w:r>
+              <w:rPr>
+                <w:lang w:val="es-CL"/>
+              </w:rPr>
+              <w:t xml:space="preserve">                "</w:t>
+            </w:r>
+            <w:proofErr w:type="spellStart"/>
+            <w:r>
+              <w:rPr>
+                <w:lang w:val="es-CL"/>
+              </w:rPr>
+              <w:t>antiguedad_Ab</w:t>
+            </w:r>
+            <w:proofErr w:type="spellEnd"/>
+            <w:r>
+              <w:rPr>
+                <w:lang w:val="es-CL"/>
+              </w:rPr>
+              <w:t>",</w:t>
+            </w:r>
+          </w:p>
+          <w:p>
+            <w:r>
+              <w:rPr>
+                <w:lang w:val="es-CL"/>
+              </w:rPr>
+              <w:t xml:space="preserve">                </w:t>
+            </w:r>
+          </w:p>
+          <w:p/>
+        </w:tc>
+        <w:tc>
+          <w:tcPr>
+            <w:tcW w:w="1417" w:type="dxa"/>
+          </w:tcPr>
+          <w:p/>
+        </w:tc>
+      </w:tr>
+      <w:tr>
+        <w:tc>
+          <w:tcPr>
+            <w:tcW w:w="4463" w:type="dxa"/>
+          </w:tcPr>
+          <w:p/>
+        </w:tc>
+        <w:tc>
+          <w:tcPr>
+            <w:tcW w:w="2575" w:type="dxa"/>
+          </w:tcPr>
+          <w:p>
+            <w:pPr>
+              <w:rPr>
+                <w:lang w:val="es-CL"/>
+              </w:rPr>
+            </w:pPr>
+            <w:r>
+              <w:rPr>
+                <w:lang w:val="es-CL"/>
+              </w:rPr>
+              <w:t>"</w:t>
+            </w:r>
+            <w:proofErr w:type="spellStart"/>
+            <w:r>
+              <w:rPr>
+                <w:lang w:val="es-CL"/>
+              </w:rPr>
+              <w:t>f_en</w:t>
+            </w:r>
+            <w:proofErr w:type="spellEnd"/>
+            <w:r>
+              <w:rPr>
+                <w:lang w:val="es-CL"/>
+              </w:rPr>
+              <w:t>",</w:t>
+            </w:r>
+          </w:p>
+          <w:p/>
+        </w:tc>
+        <w:tc>
+          <w:tcPr>
+            <w:tcW w:w="1417" w:type="dxa"/>
+          </w:tcPr>
+          <w:p/>
+        </w:tc>
+      </w:tr>
+      <w:tr>
+        <w:tc>
+          <w:tcPr>
+            <w:tcW w:w="4463" w:type="dxa"/>
+          </w:tcPr>
+          <w:p>
+            <w:r>
+              <w:t xml:space="preserve">Number of events per year </w:t>
+            </w:r>
+          </w:p>
+        </w:tc>
+        <w:tc>
+          <w:tcPr>
+            <w:tcW w:w="2575" w:type="dxa"/>
+          </w:tcPr>
+          <w:p>
+            <w:pPr>
+              <w:rPr>
+                <w:lang w:val="es-CL"/>
+              </w:rPr>
+            </w:pPr>
+            <w:r>
+              <w:t xml:space="preserve">                </w:t>
+            </w:r>
+            <w:r>
+              <w:rPr>
+                <w:lang w:val="es-CL"/>
+              </w:rPr>
+              <w:t>"encharca",</w:t>
+            </w:r>
+          </w:p>
+          <w:p/>
+        </w:tc>
+        <w:tc>
+          <w:tcPr>
+            <w:tcW w:w="1417" w:type="dxa"/>
+          </w:tcPr>
+          <w:p/>
+        </w:tc>
+      </w:tr>
+      <w:tr>
+        <w:tc>
+          <w:tcPr>
+            <w:tcW w:w="4463" w:type="dxa"/>
+          </w:tcPr>
+          <w:p>
+            <w:r>
+              <w:t>Proportion of houses not connected to the potable water system</w:t>
+            </w:r>
+          </w:p>
+        </w:tc>
+        <w:tc>
+          <w:tcPr>
+            <w:tcW w:w="2575" w:type="dxa"/>
+          </w:tcPr>
+          <w:p>
+            <w:pPr>
+              <w:rPr>
+                <w:lang w:val="es-CL"/>
+              </w:rPr>
+            </w:pPr>
+            <w:r>
+              <w:t xml:space="preserve">                </w:t>
+            </w:r>
+            <w:r>
+              <w:rPr>
+                <w:lang w:val="es-CL"/>
+              </w:rPr>
+              <w:t>"FALTA_IN</w:t>
+            </w:r>
+            <w:proofErr w:type="gramStart"/>
+            <w:r>
+              <w:rPr>
+                <w:lang w:val="es-CL"/>
+              </w:rPr>
+              <w:t>" ,</w:t>
+            </w:r>
+            <w:proofErr w:type="gramEnd"/>
+          </w:p>
+          <w:p>
+            <w:pPr>
+              <w:rPr>
+                <w:lang w:val="es-CL"/>
+              </w:rPr>
+            </w:pPr>
+            <w:r>
+              <w:rPr>
+                <w:lang w:val="es-CL"/>
+              </w:rPr>
+              <w:t xml:space="preserve">               </w:t>
+            </w:r>
+          </w:p>
+          <w:p>
+            <w:pPr>
+              <w:rPr>
+                <w:lang w:val="es-CL"/>
+              </w:rPr>
+            </w:pPr>
+          </w:p>
+        </w:tc>
+        <w:tc>
+          <w:tcPr>
+            <w:tcW w:w="1417" w:type="dxa"/>
+          </w:tcPr>
+          <w:p/>
+        </w:tc>
+      </w:tr>
+      <w:tr>
+        <w:tc>
+          <w:tcPr>
+            <w:tcW w:w="4463" w:type="dxa"/>
+          </w:tcPr>
+          <w:p>
+            <w:r>
+              <w:t>Capacity of the sewer/storm water system</w:t>
+            </w:r>
+          </w:p>
+        </w:tc>
+        <w:tc>
+          <w:tcPr>
+            <w:tcW w:w="2575" w:type="dxa"/>
+          </w:tcPr>
+          <w:p>
+            <w:pPr>
+              <w:rPr>
+                <w:lang w:val="es-CL"/>
+              </w:rPr>
+            </w:pPr>
+            <w:r>
+              <w:rPr>
+                <w:lang w:val="es-CL"/>
+              </w:rPr>
+              <w:t>"</w:t>
+            </w:r>
+            <w:proofErr w:type="spellStart"/>
+            <w:r>
+              <w:rPr>
+                <w:lang w:val="es-CL"/>
+              </w:rPr>
+              <w:t>capac_w</w:t>
+            </w:r>
+            <w:proofErr w:type="spellEnd"/>
+            <w:r>
+              <w:rPr>
+                <w:lang w:val="es-CL"/>
+              </w:rPr>
+              <w:t>",</w:t>
+            </w:r>
+          </w:p>
+          <w:p>
+            <w:pPr>
+              <w:rPr>
+                <w:lang w:val="es-CL"/>
+              </w:rPr>
+            </w:pPr>
+            <w:r>
+              <w:rPr>
+                <w:lang w:val="es-CL"/>
+              </w:rPr>
+              <w:t xml:space="preserve">                </w:t>
+            </w:r>
+          </w:p>
+          <w:p>
+            <w:pPr>
+              <w:rPr>
+                <w:lang w:val="es-CL"/>
+              </w:rPr>
+            </w:pPr>
+          </w:p>
+        </w:tc>
+        <w:tc>
+          <w:tcPr>
+            <w:tcW w:w="1417" w:type="dxa"/>
+          </w:tcPr>
+          <w:p/>
+        </w:tc>
+      </w:tr>
+      <w:tr>
+        <w:tc>
+          <w:tcPr>
+            <w:tcW w:w="4463" w:type="dxa"/>
+          </w:tcPr>
+          <w:p>
+            <w:r>
+              <w:t xml:space="preserve">Proportion of houses not connected to the </w:t>
+            </w:r>
+            <w:r>
+              <w:t xml:space="preserve">drainage </w:t>
+            </w:r>
+            <w:r>
+              <w:t>system</w:t>
+            </w:r>
+          </w:p>
+        </w:tc>
+        <w:tc>
+          <w:tcPr>
+            <w:tcW w:w="2575" w:type="dxa"/>
+          </w:tcPr>
+          <w:p>
+            <w:r>
+              <w:t>"</w:t>
+            </w:r>
+            <w:proofErr w:type="spellStart"/>
+            <w:r>
+              <w:t>falta_dren</w:t>
+            </w:r>
+            <w:proofErr w:type="spellEnd"/>
+            <w:r>
+              <w:t>",</w:t>
+            </w:r>
+          </w:p>
+          <w:p>
+            <w:pPr>
+              <w:rPr>
+                <w:lang w:val="es-CL"/>
+              </w:rPr>
+            </w:pPr>
+          </w:p>
+        </w:tc>
+        <w:tc>
+          <w:tcPr>
+            <w:tcW w:w="1417" w:type="dxa"/>
+          </w:tcPr>
+          <w:p/>
+        </w:tc>
+      </w:tr>
+      <w:tr>
+        <w:tc>
+          <w:tcPr>
+            <w:tcW w:w="4463" w:type="dxa"/>
+          </w:tcPr>
+          <w:p>
+            <w:r>
+              <w:t>Average number of days without piped water in a week</w:t>
+            </w:r>
+          </w:p>
+        </w:tc>
+        <w:tc>
+          <w:tcPr>
+            <w:tcW w:w="2575" w:type="dxa"/>
+          </w:tcPr>
+          <w:p>
+            <w:r>
+              <w:t xml:space="preserve">                "lambdas",</w:t>
+            </w:r>
+          </w:p>
+          <w:p>
+            <w:pPr>
+              <w:rPr>
+                <w:lang w:val="es-CL"/>
+              </w:rPr>
+            </w:pPr>
+            <w:r>
+              <w:t xml:space="preserve">                </w:t>
+            </w:r>
+          </w:p>
+        </w:tc>
+        <w:tc>
+          <w:tcPr>
+            <w:tcW w:w="1417" w:type="dxa"/>
+          </w:tcPr>
+          <w:p/>
+        </w:tc>
+      </w:tr>
+      <w:tr>
+        <w:tc>
+          <w:tcPr>
+            <w:tcW w:w="4463" w:type="dxa"/>
+          </w:tcPr>
+          <w:p>
+            <w:r>
+              <w:t xml:space="preserve">Number of days without water in </w:t>
+            </w:r>
+            <w:proofErr w:type="spellStart"/>
+            <w:r>
+              <w:t>aweek</w:t>
+            </w:r>
+            <w:proofErr w:type="spellEnd"/>
+            <w:r>
+              <w:t xml:space="preserve"> predicted by the water scarcity model</w:t>
+            </w:r>
+          </w:p>
+        </w:tc>
+        <w:tc>
+          <w:tcPr>
+            <w:tcW w:w="2575" w:type="dxa"/>
+          </w:tcPr>
+          <w:p>
+            <w:r>
+              <w:t>"</w:t>
+            </w:r>
+            <w:proofErr w:type="spellStart"/>
+            <w:r>
+              <w:t>NOWater_week_pois</w:t>
+            </w:r>
+            <w:proofErr w:type="spellEnd"/>
+            <w:r>
+              <w:t>",</w:t>
+            </w:r>
+          </w:p>
+          <w:p>
+            <w:pPr>
+              <w:rPr>
+                <w:lang w:val="es-CL"/>
+              </w:rPr>
+            </w:pPr>
+            <w:r>
+              <w:t xml:space="preserve">       </w:t>
+            </w:r>
+          </w:p>
+        </w:tc>
+        <w:tc>
+          <w:tcPr>
+            <w:tcW w:w="1417" w:type="dxa"/>
+          </w:tcPr>
+          <w:p/>
+        </w:tc>
+      </w:tr>
+      <w:tr>
+        <w:tc>
+          <w:tcPr>
+            <w:tcW w:w="4463" w:type="dxa"/>
+          </w:tcPr>
+          <w:p>
+            <w:r>
+              <w:t>Number of  days during two weeks without piped water</w:t>
+            </w:r>
+          </w:p>
+        </w:tc>
+        <w:tc>
+          <w:tcPr>
+            <w:tcW w:w="2575" w:type="dxa"/>
+          </w:tcPr>
+          <w:p>
+            <w:r>
+              <w:t xml:space="preserve">         "</w:t>
+            </w:r>
+            <w:proofErr w:type="spellStart"/>
+            <w:r>
+              <w:t>NOWater_twoweeks</w:t>
+            </w:r>
+            <w:proofErr w:type="spellEnd"/>
+            <w:r>
+              <w:t>",</w:t>
+            </w:r>
+          </w:p>
+          <w:p>
+            <w:r>
+              <w:t xml:space="preserve">                </w:t>
+            </w:r>
+          </w:p>
+        </w:tc>
+        <w:tc>
+          <w:tcPr>
+            <w:tcW w:w="1417" w:type="dxa"/>
+          </w:tcPr>
+          <w:p/>
+        </w:tc>
+      </w:tr>
+      <w:tr>
+        <w:tc>
+          <w:tcPr>
+            <w:tcW w:w="4463" w:type="dxa"/>
+          </w:tcPr>
+          <w:p>
+            <w:r>
+              <w:t xml:space="preserve">Number of  days during </w:t>
+            </w:r>
+            <w:r>
+              <w:t xml:space="preserve">a month </w:t>
+            </w:r>
+            <w:r>
+              <w:t>without piped water</w:t>
+            </w:r>
+          </w:p>
+        </w:tc>
+        <w:tc>
+          <w:tcPr>
+            <w:tcW w:w="2575" w:type="dxa"/>
+          </w:tcPr>
+          <w:p>
+            <w:r>
+              <w:t>"</w:t>
+            </w:r>
+            <w:proofErr w:type="spellStart"/>
+            <w:r>
+              <w:t>days_wn_water_month</w:t>
+            </w:r>
+            <w:proofErr w:type="spellEnd"/>
+            <w:r>
+              <w:t>",</w:t>
+            </w:r>
+          </w:p>
+          <w:p>
+            <w:r>
+              <w:t xml:space="preserve">                </w:t>
+            </w:r>
+          </w:p>
+        </w:tc>
+        <w:tc>
+          <w:tcPr>
+            <w:tcW w:w="1417" w:type="dxa"/>
+          </w:tcPr>
+          <w:p/>
+        </w:tc>
+      </w:tr>
+      <w:tr>
+        <w:tc>
+          <w:tcPr>
+            <w:tcW w:w="4463" w:type="dxa"/>
+          </w:tcPr>
+          <w:p>
+            <w:r>
+              <w:t>Number of days in a year without water</w:t>
+            </w:r>
+          </w:p>
+          <w:p/>
+        </w:tc>
+        <w:tc>
+          <w:tcPr>
+            <w:tcW w:w="2575" w:type="dxa"/>
+          </w:tcPr>
+          <w:p>
+            <w:r>
+              <w:t>"</w:t>
+            </w:r>
+            <w:proofErr w:type="spellStart"/>
+            <w:r>
+              <w:t>days_wn_water_year</w:t>
+            </w:r>
+            <w:proofErr w:type="spellEnd"/>
+            <w:r>
+              <w:t>",</w:t>
+            </w:r>
+          </w:p>
+          <w:p/>
+        </w:tc>
+        <w:tc>
+          <w:tcPr>
+            <w:tcW w:w="1417" w:type="dxa"/>
+          </w:tcPr>
+          <w:p/>
+        </w:tc>
+      </w:tr>
+      <w:tr>
+        <w:tc>
+          <w:tcPr>
+            <w:tcW w:w="4463" w:type="dxa"/>
+          </w:tcPr>
+          <w:p>
+            <w:r>
+              <w:t xml:space="preserve">Number of protests in a </w:t>
+            </w:r>
+            <w:proofErr w:type="spellStart"/>
+            <w:r>
+              <w:t>yaer</w:t>
+            </w:r>
+            <w:proofErr w:type="spellEnd"/>
+          </w:p>
+        </w:tc>
+        <w:tc>
+          <w:tcPr>
+            <w:tcW w:w="2575" w:type="dxa"/>
+          </w:tcPr>
+          <w:p>
+            <w:r>
+              <w:t xml:space="preserve"> "</w:t>
+            </w:r>
+            <w:proofErr w:type="spellStart"/>
+            <w:r>
+              <w:t>social_pressure</w:t>
+            </w:r>
+            <w:proofErr w:type="spellEnd"/>
+            <w:r>
+              <w:t>",</w:t>
+            </w:r>
+          </w:p>
+          <w:p>
+            <w:r>
+              <w:t xml:space="preserve">             </w:t>
+            </w:r>
+          </w:p>
+        </w:tc>
+        <w:tc>
+          <w:tcPr>
+            <w:tcW w:w="1417" w:type="dxa"/>
+          </w:tcPr>
+          <w:p/>
+        </w:tc>
+      </w:tr>
+      <w:tr>
+        <w:tc>
+          <w:tcPr>
+            <w:tcW w:w="4463" w:type="dxa"/>
+          </w:tcPr>
+          <w:p>
+            <w:r>
+              <w:t xml:space="preserve">Sensitivity of residents to </w:t>
+            </w:r>
+            <w:r>
+              <w:t>potable water scarcity</w:t>
+            </w:r>
+            <w:r>
+              <w:t>. It reflects the number of interventions by the residents to modify their neighborhood</w:t>
+            </w:r>
+          </w:p>
+        </w:tc>
+        <w:tc>
+          <w:tcPr>
+            <w:tcW w:w="2575" w:type="dxa"/>
+          </w:tcPr>
+          <w:p>
+            <w:r>
+              <w:t xml:space="preserve">   "</w:t>
+            </w:r>
+            <w:proofErr w:type="spellStart"/>
+            <w:r>
+              <w:t>sensitivity_Ab</w:t>
+            </w:r>
+            <w:proofErr w:type="spellEnd"/>
+            <w:r>
+              <w:t>",</w:t>
+            </w:r>
+          </w:p>
+          <w:p>
+            <w:r>
+              <w:t xml:space="preserve">                </w:t>
+            </w:r>
+          </w:p>
+        </w:tc>
+        <w:tc>
+          <w:tcPr>
+            <w:tcW w:w="1417" w:type="dxa"/>
+          </w:tcPr>
+          <w:p/>
+        </w:tc>
+      </w:tr>
+      <w:tr>
+        <w:tc>
+          <w:tcPr>
+            <w:tcW w:w="4463" w:type="dxa"/>
+          </w:tcPr>
+          <w:p>
+            <w:r>
+              <w:t xml:space="preserve">Sensitivity of residents to </w:t>
+            </w:r>
+            <w:r>
+              <w:t>flooding</w:t>
+            </w:r>
+            <w:r>
+              <w:t>. It reflect</w:t>
+            </w:r>
+            <w:r>
+              <w:t>s</w:t>
+            </w:r>
+            <w:r>
+              <w:t xml:space="preserve"> the number of </w:t>
+            </w:r>
+            <w:r>
+              <w:t xml:space="preserve">interventions by </w:t>
+            </w:r>
+            <w:r>
+              <w:t xml:space="preserve">the residents to modify their </w:t>
+            </w:r>
+            <w:r>
+              <w:t>neighborhood</w:t>
+            </w:r>
+          </w:p>
+        </w:tc>
+        <w:tc>
+          <w:tcPr>
+            <w:tcW w:w="2575" w:type="dxa"/>
+          </w:tcPr>
+          <w:p>
+            <w:r>
+              <w:t>"</w:t>
+            </w:r>
+            <w:proofErr w:type="spellStart"/>
+            <w:r>
+              <w:t>sensitivity_D</w:t>
+            </w:r>
+            <w:proofErr w:type="spellEnd"/>
+            <w:r>
+              <w:t>",</w:t>
+            </w:r>
+          </w:p>
+          <w:p/>
+        </w:tc>
+        <w:tc>
+          <w:tcPr>
+            <w:tcW w:w="1417" w:type="dxa"/>
+          </w:tcPr>
+          <w:p/>
+        </w:tc>
+      </w:tr>
+      <w:tr>
+        <w:tc>
+          <w:tcPr>
+            <w:tcW w:w="4463" w:type="dxa"/>
+          </w:tcPr>
+          <w:p/>
+        </w:tc>
+        <w:tc>
+          <w:tcPr>
+            <w:tcW w:w="2575" w:type="dxa"/>
+          </w:tcPr>
+          <w:p>
+            <w:r>
+              <w:t xml:space="preserve">                "</w:t>
+            </w:r>
+            <w:proofErr w:type="spellStart"/>
+            <w:r>
+              <w:t>vulnerability_Ab</w:t>
+            </w:r>
+            <w:proofErr w:type="spellEnd"/>
+            <w:r>
+              <w:t>",</w:t>
+            </w:r>
+          </w:p>
+          <w:p/>
+        </w:tc>
+        <w:tc>
+          <w:tcPr>
+            <w:tcW w:w="1417" w:type="dxa"/>
+          </w:tcPr>
+          <w:p/>
+        </w:tc>
+      </w:tr>
+      <w:tr>
+        <w:tc>
+          <w:tcPr>
+            <w:tcW w:w="4463" w:type="dxa"/>
+          </w:tcPr>
+          <w:p/>
+        </w:tc>
+        <w:tc>
+          <w:tcPr>
+            <w:tcW w:w="2575" w:type="dxa"/>
+          </w:tcPr>
+          <w:p>
+            <w:r>
+              <w:t xml:space="preserve">                "</w:t>
+            </w:r>
+            <w:proofErr w:type="spellStart"/>
+            <w:r>
+              <w:t>vulnerability_D</w:t>
+            </w:r>
+            <w:proofErr w:type="spellEnd"/>
+            <w:r>
+              <w:t>",</w:t>
+            </w:r>
+          </w:p>
+          <w:p/>
+        </w:tc>
+        <w:tc>
+          <w:tcPr>
+            <w:tcW w:w="1417" w:type="dxa"/>
+          </w:tcPr>
+          <w:p/>
+        </w:tc>
+      </w:tr>
+      <w:tr>
+        <w:tc>
+          <w:tcPr>
+            <w:tcW w:w="4463" w:type="dxa"/>
+          </w:tcPr>
+          <w:p/>
+        </w:tc>
+        <w:tc>
+          <w:tcPr>
+            <w:tcW w:w="2575" w:type="dxa"/>
+          </w:tcPr>
+          <w:p>
+            <w:r>
+              <w:t xml:space="preserve">                "</w:t>
+            </w:r>
+            <w:proofErr w:type="spellStart"/>
+            <w:r>
+              <w:t>Interventions_Ab</w:t>
+            </w:r>
+            <w:proofErr w:type="spellEnd"/>
+            <w:r>
+              <w:t>",</w:t>
+            </w:r>
+          </w:p>
+          <w:p/>
+        </w:tc>
+        <w:tc>
+          <w:tcPr>
+            <w:tcW w:w="1417" w:type="dxa"/>
+          </w:tcPr>
+          <w:p/>
+        </w:tc>
+      </w:tr>
+      <w:tr>
+        <w:tc>
+          <w:tcPr>
+            <w:tcW w:w="4463" w:type="dxa"/>
+          </w:tcPr>
+          <w:p/>
+        </w:tc>
+        <w:tc>
+          <w:tcPr>
+            <w:tcW w:w="2575" w:type="dxa"/>
+          </w:tcPr>
+          <w:p>
+            <w:r>
+              <w:t xml:space="preserve">                "</w:t>
+            </w:r>
+            <w:proofErr w:type="spellStart"/>
+            <w:r>
+              <w:t>Interventions_D</w:t>
+            </w:r>
+            <w:proofErr w:type="spellEnd"/>
+            <w:r>
+              <w:t>"</w:t>
+            </w:r>
+          </w:p>
+          <w:p/>
+        </w:tc>
+        <w:tc>
+          <w:tcPr>
+            <w:tcW w:w="1417" w:type="dxa"/>
+          </w:tcPr>
+          <w:p/>
+        </w:tc>
+      </w:tr>
+      <w:tr>
+        <w:tc>
+          <w:tcPr>
+            <w:tcW w:w="4463" w:type="dxa"/>
+          </w:tcPr>
+          <w:p/>
+        </w:tc>
+        <w:tc>
+          <w:tcPr>
+            <w:tcW w:w="2575" w:type="dxa"/>
+          </w:tcPr>
+          <w:p/>
+        </w:tc>
+        <w:tc>
+          <w:tcPr>
+            <w:tcW w:w="1417" w:type="dxa"/>
+          </w:tcPr>
+          <w:p/>
+        </w:tc>
+      </w:tr>
+    </w:tbl>
+    <w:p/>
     <w:p>
       <w:pPr>
         <w:spacing w:line="480" w:lineRule="auto"/>
@@ -29002,7 +30075,6 @@
           <w:b/>
           <w:sz w:val="40"/>
         </w:rPr>
-        <w:lastRenderedPageBreak/>
         <w:t>Figures</w:t>
       </w:r>
     </w:p>
@@ -29098,7 +30170,6 @@
         <w:rPr>
           <w:noProof/>
         </w:rPr>
-        <w:lastRenderedPageBreak/>
         <w:drawing>
           <wp:inline distT="0" distB="0" distL="0" distR="0" wp14:anchorId="7298B7E9" wp14:editId="67D45117">
             <wp:extent cx="5943600" cy="1981200"/>
@@ -31582,7 +32653,7 @@
 </file>
 
 <file path=customXml/itemProps1.xml><?xml version="1.0" encoding="utf-8"?>
-<ds:datastoreItem xmlns:ds="http://schemas.openxmlformats.org/officeDocument/2006/customXml" ds:itemID="{8017D65F-9E09-48BE-B51D-617D18C1D834}">
+<ds:datastoreItem xmlns:ds="http://schemas.openxmlformats.org/officeDocument/2006/customXml" ds:itemID="{577F234D-E694-48A3-BF53-A61F5E0A318C}">
   <ds:schemaRefs>
     <ds:schemaRef ds:uri="http://schemas.openxmlformats.org/officeDocument/2006/bibliography"/>
   </ds:schemaRefs>

</xml_diff>

<commit_message>
add table with output variables in MEGADAPT_R_version.cocx
</commit_message>
<xml_diff>
--- a/model_description/MEGADAPT_R_version.docx
+++ b/model_description/MEGADAPT_R_version.docx
@@ -8858,7 +8858,7 @@
           <v:shape id="_x0000_i1025" type="#_x0000_t75" style="width:9.45pt;height:14.9pt" o:ole="">
             <v:imagedata r:id="rId6" o:title=""/>
           </v:shape>
-          <o:OLEObject Type="Embed" ProgID="Equation.3" ShapeID="_x0000_i1025" DrawAspect="Content" ObjectID="_1611644678" r:id="rId7"/>
+          <o:OLEObject Type="Embed" ProgID="Equation.3" ShapeID="_x0000_i1025" DrawAspect="Content" ObjectID="_1611652956" r:id="rId7"/>
         </w:object>
       </w:r>
       <w:r>
@@ -29027,18 +29027,17 @@
     <w:tbl>
       <w:tblPr>
         <w:tblStyle w:val="TableGrid"/>
-        <w:tblW w:w="8455" w:type="dxa"/>
+        <w:tblW w:w="9207" w:type="dxa"/>
         <w:tblLook w:val="04A0" w:firstRow="1" w:lastRow="0" w:firstColumn="1" w:lastColumn="0" w:noHBand="0" w:noVBand="1"/>
       </w:tblPr>
       <w:tblGrid>
-        <w:gridCol w:w="4463"/>
-        <w:gridCol w:w="2575"/>
-        <w:gridCol w:w="1417"/>
+        <w:gridCol w:w="5395"/>
+        <w:gridCol w:w="3812"/>
       </w:tblGrid>
       <w:tr>
         <w:tc>
           <w:tcPr>
-            <w:tcW w:w="4463" w:type="dxa"/>
+            <w:tcW w:w="5395" w:type="dxa"/>
           </w:tcPr>
           <w:p>
             <w:r>
@@ -29049,42 +29048,252 @@
         </w:tc>
         <w:tc>
           <w:tcPr>
-            <w:tcW w:w="2575" w:type="dxa"/>
+            <w:tcW w:w="3812" w:type="dxa"/>
+          </w:tcPr>
+          <w:p>
+            <w:pPr>
+              <w:ind w:left="822" w:hanging="822"/>
+            </w:pPr>
+            <w:r>
+              <w:t xml:space="preserve">Name in </w:t>
+            </w:r>
+            <w:r>
+              <w:t xml:space="preserve">output </w:t>
+            </w:r>
+            <w:r>
+              <w:t>data</w:t>
+            </w:r>
+            <w:r>
+              <w:t>-</w:t>
+            </w:r>
+            <w:r>
+              <w:t xml:space="preserve">frame </w:t>
+            </w:r>
+          </w:p>
+        </w:tc>
+      </w:tr>
+      <w:tr>
+        <w:tc>
+          <w:tcPr>
+            <w:tcW w:w="5395" w:type="dxa"/>
+          </w:tcPr>
+          <w:p>
+            <w:r>
+              <w:t>Id of census block</w:t>
+            </w:r>
+          </w:p>
+        </w:tc>
+        <w:tc>
+          <w:tcPr>
+            <w:tcW w:w="3812" w:type="dxa"/>
+            <w:vAlign w:val="center"/>
+          </w:tcPr>
+          <w:p>
+            <w:pPr>
+              <w:jc w:val="center"/>
+              <w:rPr>
+                <w:lang w:val="es-CL"/>
+              </w:rPr>
+            </w:pPr>
+            <w:r>
+              <w:rPr>
+                <w:lang w:val="es-CL"/>
+              </w:rPr>
+              <w:t>"AGEB_ID"</w:t>
+            </w:r>
+          </w:p>
+        </w:tc>
+      </w:tr>
+      <w:tr>
+        <w:tc>
+          <w:tcPr>
+            <w:tcW w:w="5395" w:type="dxa"/>
+          </w:tcPr>
+          <w:p>
+            <w:r>
+              <w:t>Municipality of each census block</w:t>
+            </w:r>
+          </w:p>
+        </w:tc>
+        <w:tc>
+          <w:tcPr>
+            <w:tcW w:w="3812" w:type="dxa"/>
+            <w:vAlign w:val="center"/>
+          </w:tcPr>
+          <w:p>
+            <w:pPr>
+              <w:jc w:val="center"/>
+              <w:rPr>
+                <w:lang w:val="es-CL"/>
+              </w:rPr>
+            </w:pPr>
+            <w:r>
+              <w:rPr>
+                <w:lang w:val="es-CL"/>
+              </w:rPr>
+              <w:t>"municipio"</w:t>
+            </w:r>
+          </w:p>
+        </w:tc>
+      </w:tr>
+      <w:tr>
+        <w:tc>
+          <w:tcPr>
+            <w:tcW w:w="5395" w:type="dxa"/>
+          </w:tcPr>
+          <w:p>
+            <w:r>
+              <w:t>Age of the infrastructure</w:t>
+            </w:r>
+          </w:p>
+        </w:tc>
+        <w:tc>
+          <w:tcPr>
+            <w:tcW w:w="3812" w:type="dxa"/>
+            <w:vAlign w:val="center"/>
+          </w:tcPr>
+          <w:p>
+            <w:pPr>
+              <w:jc w:val="center"/>
+              <w:rPr>
+                <w:lang w:val="es-CL"/>
+              </w:rPr>
+            </w:pPr>
+            <w:r>
+              <w:rPr>
+                <w:lang w:val="es-CL"/>
+              </w:rPr>
+              <w:t>"</w:t>
+            </w:r>
+            <w:proofErr w:type="spellStart"/>
+            <w:r>
+              <w:rPr>
+                <w:lang w:val="es-CL"/>
+              </w:rPr>
+              <w:t>antiguedad_D</w:t>
+            </w:r>
+            <w:proofErr w:type="spellEnd"/>
+            <w:r>
+              <w:rPr>
+                <w:lang w:val="es-CL"/>
+              </w:rPr>
+              <w:t>"</w:t>
+            </w:r>
+          </w:p>
+        </w:tc>
+      </w:tr>
+      <w:tr>
+        <w:tc>
+          <w:tcPr>
+            <w:tcW w:w="5395" w:type="dxa"/>
+          </w:tcPr>
+          <w:p>
+            <w:r>
+              <w:t>Age of the infrastructure</w:t>
+            </w:r>
+          </w:p>
+        </w:tc>
+        <w:tc>
+          <w:tcPr>
+            <w:tcW w:w="3812" w:type="dxa"/>
+            <w:vAlign w:val="center"/>
+          </w:tcPr>
+          <w:p>
+            <w:pPr>
+              <w:jc w:val="center"/>
+              <w:rPr>
+                <w:lang w:val="es-CL"/>
+              </w:rPr>
+            </w:pPr>
+            <w:r>
+              <w:rPr>
+                <w:lang w:val="es-CL"/>
+              </w:rPr>
+              <w:t>"</w:t>
+            </w:r>
+            <w:proofErr w:type="spellStart"/>
+            <w:r>
+              <w:rPr>
+                <w:lang w:val="es-CL"/>
+              </w:rPr>
+              <w:t>antiguedad_Ab</w:t>
+            </w:r>
+            <w:proofErr w:type="spellEnd"/>
+            <w:r>
+              <w:rPr>
+                <w:lang w:val="es-CL"/>
+              </w:rPr>
+              <w:t>"</w:t>
+            </w:r>
+          </w:p>
+        </w:tc>
+      </w:tr>
+      <w:tr>
+        <w:tc>
+          <w:tcPr>
+            <w:tcW w:w="5395" w:type="dxa"/>
           </w:tcPr>
           <w:p/>
         </w:tc>
         <w:tc>
           <w:tcPr>
-            <w:tcW w:w="1417" w:type="dxa"/>
+            <w:tcW w:w="3812" w:type="dxa"/>
+            <w:vAlign w:val="center"/>
           </w:tcPr>
-          <w:p/>
+          <w:p>
+            <w:pPr>
+              <w:jc w:val="center"/>
+              <w:rPr>
+                <w:lang w:val="es-CL"/>
+              </w:rPr>
+            </w:pPr>
+            <w:r>
+              <w:rPr>
+                <w:lang w:val="es-CL"/>
+              </w:rPr>
+              <w:t>"</w:t>
+            </w:r>
+            <w:proofErr w:type="spellStart"/>
+            <w:r>
+              <w:rPr>
+                <w:lang w:val="es-CL"/>
+              </w:rPr>
+              <w:t>f_en</w:t>
+            </w:r>
+            <w:proofErr w:type="spellEnd"/>
+            <w:r>
+              <w:rPr>
+                <w:lang w:val="es-CL"/>
+              </w:rPr>
+              <w:t>",</w:t>
+            </w:r>
+          </w:p>
+          <w:p>
+            <w:pPr>
+              <w:jc w:val="center"/>
+            </w:pPr>
+          </w:p>
         </w:tc>
       </w:tr>
       <w:tr>
         <w:tc>
           <w:tcPr>
-            <w:tcW w:w="4463" w:type="dxa"/>
+            <w:tcW w:w="5395" w:type="dxa"/>
           </w:tcPr>
           <w:p>
             <w:r>
-              <w:t xml:space="preserve">Id of </w:t>
-            </w:r>
-            <w:proofErr w:type="spellStart"/>
-            <w:r>
-              <w:t>cencus</w:t>
-            </w:r>
-            <w:proofErr w:type="spellEnd"/>
-            <w:r>
-              <w:t xml:space="preserve"> block</w:t>
+              <w:t xml:space="preserve">Number of events per year </w:t>
             </w:r>
           </w:p>
         </w:tc>
         <w:tc>
           <w:tcPr>
-            <w:tcW w:w="2575" w:type="dxa"/>
+            <w:tcW w:w="3812" w:type="dxa"/>
+            <w:vAlign w:val="center"/>
           </w:tcPr>
           <w:p>
             <w:pPr>
+              <w:jc w:val="center"/>
               <w:rPr>
                 <w:lang w:val="es-CL"/>
               </w:rPr>
@@ -29093,974 +29302,627 @@
               <w:rPr>
                 <w:lang w:val="es-CL"/>
               </w:rPr>
-              <w:t>"AGEB_ID",</w:t>
+              <w:t>"encharca"</w:t>
+            </w:r>
+          </w:p>
+          <w:p>
+            <w:pPr>
+              <w:jc w:val="center"/>
+            </w:pPr>
+          </w:p>
+        </w:tc>
+      </w:tr>
+      <w:tr>
+        <w:tc>
+          <w:tcPr>
+            <w:tcW w:w="5395" w:type="dxa"/>
+          </w:tcPr>
+          <w:p>
+            <w:r>
+              <w:t>Proportion of houses not connected to the potable water system</w:t>
+            </w:r>
+          </w:p>
+        </w:tc>
+        <w:tc>
+          <w:tcPr>
+            <w:tcW w:w="3812" w:type="dxa"/>
+            <w:vAlign w:val="center"/>
+          </w:tcPr>
+          <w:p>
+            <w:pPr>
+              <w:jc w:val="center"/>
+              <w:rPr>
+                <w:lang w:val="es-CL"/>
+              </w:rPr>
+            </w:pPr>
+            <w:r>
+              <w:rPr>
+                <w:lang w:val="es-CL"/>
+              </w:rPr>
+              <w:t>"FALTA_IN"</w:t>
+            </w:r>
+          </w:p>
+        </w:tc>
+      </w:tr>
+      <w:tr>
+        <w:tc>
+          <w:tcPr>
+            <w:tcW w:w="5395" w:type="dxa"/>
+          </w:tcPr>
+          <w:p>
+            <w:r>
+              <w:t>Capacity of the sewer/storm water system</w:t>
+            </w:r>
+          </w:p>
+        </w:tc>
+        <w:tc>
+          <w:tcPr>
+            <w:tcW w:w="3812" w:type="dxa"/>
+            <w:vAlign w:val="center"/>
+          </w:tcPr>
+          <w:p>
+            <w:pPr>
+              <w:jc w:val="center"/>
+              <w:rPr>
+                <w:lang w:val="es-CL"/>
+              </w:rPr>
+            </w:pPr>
+            <w:r>
+              <w:rPr>
+                <w:lang w:val="es-CL"/>
+              </w:rPr>
+              <w:t>"</w:t>
+            </w:r>
+            <w:proofErr w:type="spellStart"/>
+            <w:r>
+              <w:rPr>
+                <w:lang w:val="es-CL"/>
+              </w:rPr>
+              <w:t>capac_w</w:t>
+            </w:r>
+            <w:proofErr w:type="spellEnd"/>
+            <w:r>
+              <w:rPr>
+                <w:lang w:val="es-CL"/>
+              </w:rPr>
+              <w:t>"</w:t>
+            </w:r>
+          </w:p>
+        </w:tc>
+      </w:tr>
+      <w:tr>
+        <w:tc>
+          <w:tcPr>
+            <w:tcW w:w="5395" w:type="dxa"/>
+          </w:tcPr>
+          <w:p>
+            <w:r>
+              <w:t xml:space="preserve">Proportion of houses not connected to the </w:t>
+            </w:r>
+            <w:r>
+              <w:t xml:space="preserve">drainage </w:t>
+            </w:r>
+            <w:r>
+              <w:t>system</w:t>
+            </w:r>
+          </w:p>
+        </w:tc>
+        <w:tc>
+          <w:tcPr>
+            <w:tcW w:w="3812" w:type="dxa"/>
+            <w:vAlign w:val="center"/>
+          </w:tcPr>
+          <w:p>
+            <w:pPr>
+              <w:jc w:val="center"/>
+            </w:pPr>
+            <w:r>
+              <w:t>"</w:t>
+            </w:r>
+            <w:proofErr w:type="spellStart"/>
+            <w:r>
+              <w:t>falta_dren</w:t>
+            </w:r>
+            <w:proofErr w:type="spellEnd"/>
+            <w:r>
+              <w:t>"</w:t>
+            </w:r>
+          </w:p>
+        </w:tc>
+      </w:tr>
+      <w:tr>
+        <w:tc>
+          <w:tcPr>
+            <w:tcW w:w="5395" w:type="dxa"/>
+          </w:tcPr>
+          <w:p>
+            <w:r>
+              <w:t>Average number of days without piped water in a week</w:t>
+            </w:r>
+          </w:p>
+        </w:tc>
+        <w:tc>
+          <w:tcPr>
+            <w:tcW w:w="3812" w:type="dxa"/>
+            <w:vAlign w:val="center"/>
+          </w:tcPr>
+          <w:p>
+            <w:pPr>
+              <w:jc w:val="center"/>
+            </w:pPr>
+            <w:r>
+              <w:t>"lambdas"</w:t>
+            </w:r>
+          </w:p>
+        </w:tc>
+      </w:tr>
+      <w:tr>
+        <w:tc>
+          <w:tcPr>
+            <w:tcW w:w="5395" w:type="dxa"/>
+          </w:tcPr>
+          <w:p>
+            <w:r>
+              <w:t>Number of days without water in a</w:t>
+            </w:r>
+            <w:r>
+              <w:t xml:space="preserve"> </w:t>
+            </w:r>
+            <w:r>
+              <w:t>week predicted by the water scarcity model</w:t>
+            </w:r>
+          </w:p>
+        </w:tc>
+        <w:tc>
+          <w:tcPr>
+            <w:tcW w:w="3812" w:type="dxa"/>
+            <w:vAlign w:val="center"/>
+          </w:tcPr>
+          <w:p>
+            <w:pPr>
+              <w:jc w:val="center"/>
+            </w:pPr>
+            <w:r>
+              <w:t>"</w:t>
+            </w:r>
+            <w:proofErr w:type="spellStart"/>
+            <w:r>
+              <w:t>NOWater_week_pois</w:t>
+            </w:r>
+            <w:proofErr w:type="spellEnd"/>
+            <w:r>
+              <w:t>"</w:t>
+            </w:r>
+          </w:p>
+        </w:tc>
+      </w:tr>
+      <w:tr>
+        <w:tc>
+          <w:tcPr>
+            <w:tcW w:w="5395" w:type="dxa"/>
+          </w:tcPr>
+          <w:p>
+            <w:r>
+              <w:t>Number of  days during two weeks without piped water</w:t>
+            </w:r>
+          </w:p>
+        </w:tc>
+        <w:tc>
+          <w:tcPr>
+            <w:tcW w:w="3812" w:type="dxa"/>
+            <w:vAlign w:val="center"/>
+          </w:tcPr>
+          <w:p>
+            <w:pPr>
+              <w:jc w:val="center"/>
+            </w:pPr>
+            <w:r>
+              <w:t>"</w:t>
+            </w:r>
+            <w:proofErr w:type="spellStart"/>
+            <w:r>
+              <w:t>NOWater_twoweeks</w:t>
+            </w:r>
+            <w:proofErr w:type="spellEnd"/>
+            <w:r>
+              <w:t>"</w:t>
+            </w:r>
+          </w:p>
+        </w:tc>
+      </w:tr>
+      <w:tr>
+        <w:tc>
+          <w:tcPr>
+            <w:tcW w:w="5395" w:type="dxa"/>
+          </w:tcPr>
+          <w:p>
+            <w:r>
+              <w:t xml:space="preserve">Number of  days during </w:t>
+            </w:r>
+            <w:r>
+              <w:t xml:space="preserve">a month </w:t>
+            </w:r>
+            <w:r>
+              <w:t>without piped water</w:t>
+            </w:r>
+          </w:p>
+        </w:tc>
+        <w:tc>
+          <w:tcPr>
+            <w:tcW w:w="3812" w:type="dxa"/>
+            <w:vAlign w:val="center"/>
+          </w:tcPr>
+          <w:p>
+            <w:pPr>
+              <w:jc w:val="center"/>
+            </w:pPr>
+            <w:r>
+              <w:t>"</w:t>
+            </w:r>
+            <w:proofErr w:type="spellStart"/>
+            <w:r>
+              <w:t>days_wn_water_month</w:t>
+            </w:r>
+            <w:proofErr w:type="spellEnd"/>
+            <w:r>
+              <w:t>"</w:t>
+            </w:r>
+          </w:p>
+        </w:tc>
+      </w:tr>
+      <w:tr>
+        <w:tc>
+          <w:tcPr>
+            <w:tcW w:w="5395" w:type="dxa"/>
+          </w:tcPr>
+          <w:p>
+            <w:r>
+              <w:t>Number of days in a year without water</w:t>
             </w:r>
           </w:p>
           <w:p/>
         </w:tc>
         <w:tc>
           <w:tcPr>
-            <w:tcW w:w="1417" w:type="dxa"/>
+            <w:tcW w:w="3812" w:type="dxa"/>
+            <w:vAlign w:val="center"/>
           </w:tcPr>
-          <w:p/>
+          <w:p>
+            <w:pPr>
+              <w:jc w:val="center"/>
+            </w:pPr>
+            <w:r>
+              <w:t>"</w:t>
+            </w:r>
+            <w:proofErr w:type="spellStart"/>
+            <w:r>
+              <w:t>days_wn_water_year</w:t>
+            </w:r>
+            <w:proofErr w:type="spellEnd"/>
+            <w:r>
+              <w:t>"</w:t>
+            </w:r>
+          </w:p>
         </w:tc>
       </w:tr>
       <w:tr>
         <w:tc>
           <w:tcPr>
-            <w:tcW w:w="4463" w:type="dxa"/>
+            <w:tcW w:w="5395" w:type="dxa"/>
           </w:tcPr>
           <w:p>
             <w:r>
-              <w:t>Municipality of each census block</w:t>
+              <w:t>Number of protests in a year</w:t>
             </w:r>
           </w:p>
         </w:tc>
         <w:tc>
           <w:tcPr>
-            <w:tcW w:w="2575" w:type="dxa"/>
+            <w:tcW w:w="3812" w:type="dxa"/>
+            <w:vAlign w:val="center"/>
           </w:tcPr>
           <w:p>
             <w:pPr>
-              <w:rPr>
-                <w:lang w:val="es-CL"/>
-              </w:rPr>
+              <w:jc w:val="center"/>
             </w:pPr>
             <w:r>
-              <w:t xml:space="preserve">                </w:t>
-            </w:r>
-            <w:r>
-              <w:rPr>
-                <w:lang w:val="es-CL"/>
-              </w:rPr>
-              <w:t>"municipio",</w:t>
+              <w:t>"</w:t>
+            </w:r>
+            <w:proofErr w:type="spellStart"/>
+            <w:r>
+              <w:t>social_pressure</w:t>
+            </w:r>
+            <w:proofErr w:type="spellEnd"/>
+            <w:r>
+              <w:t>"</w:t>
             </w:r>
           </w:p>
-          <w:p>
-            <w:r>
-              <w:rPr>
-                <w:lang w:val="es-CL"/>
-              </w:rPr>
-              <w:t xml:space="preserve">                </w:t>
-            </w:r>
-          </w:p>
-          <w:p/>
-        </w:tc>
-        <w:tc>
-          <w:tcPr>
-            <w:tcW w:w="1417" w:type="dxa"/>
-          </w:tcPr>
-          <w:p/>
         </w:tc>
       </w:tr>
       <w:tr>
         <w:tc>
           <w:tcPr>
-            <w:tcW w:w="4463" w:type="dxa"/>
+            <w:tcW w:w="5395" w:type="dxa"/>
           </w:tcPr>
           <w:p>
             <w:r>
-              <w:t>Age of the infrastructure</w:t>
+              <w:t xml:space="preserve">Sensitivity of residents to </w:t>
+            </w:r>
+            <w:r>
+              <w:t>potable water scarcity</w:t>
+            </w:r>
+            <w:r>
+              <w:t>. It reflects the number of interventions by the residents to modify their neighborhood</w:t>
             </w:r>
           </w:p>
         </w:tc>
         <w:tc>
           <w:tcPr>
-            <w:tcW w:w="2575" w:type="dxa"/>
+            <w:tcW w:w="3812" w:type="dxa"/>
+            <w:vAlign w:val="center"/>
           </w:tcPr>
           <w:p>
             <w:pPr>
-              <w:rPr>
-                <w:lang w:val="es-CL"/>
-              </w:rPr>
+              <w:jc w:val="center"/>
             </w:pPr>
             <w:r>
-              <w:rPr>
-                <w:lang w:val="es-CL"/>
-              </w:rPr>
               <w:t>"</w:t>
             </w:r>
             <w:proofErr w:type="spellStart"/>
             <w:r>
-              <w:rPr>
-                <w:lang w:val="es-CL"/>
-              </w:rPr>
-              <w:t>antiguedad_D</w:t>
+              <w:t>sensitivity_Ab</w:t>
             </w:r>
             <w:proofErr w:type="spellEnd"/>
             <w:r>
-              <w:rPr>
-                <w:lang w:val="es-CL"/>
-              </w:rPr>
-              <w:t>",</w:t>
+              <w:t>"</w:t>
             </w:r>
           </w:p>
-          <w:p/>
-        </w:tc>
-        <w:tc>
-          <w:tcPr>
-            <w:tcW w:w="1417" w:type="dxa"/>
-          </w:tcPr>
-          <w:p/>
         </w:tc>
       </w:tr>
       <w:tr>
         <w:tc>
           <w:tcPr>
-            <w:tcW w:w="4463" w:type="dxa"/>
+            <w:tcW w:w="5395" w:type="dxa"/>
           </w:tcPr>
           <w:p>
             <w:r>
-              <w:t>Age of the infrastructure</w:t>
-            </w:r>
-            <w:bookmarkStart w:id="11" w:name="_GoBack"/>
-            <w:bookmarkEnd w:id="11"/>
+              <w:t xml:space="preserve">Sensitivity of residents to </w:t>
+            </w:r>
+            <w:r>
+              <w:t>flooding</w:t>
+            </w:r>
+            <w:r>
+              <w:t>. It reflect</w:t>
+            </w:r>
+            <w:r>
+              <w:t>s</w:t>
+            </w:r>
+            <w:r>
+              <w:t xml:space="preserve"> the number of </w:t>
+            </w:r>
+            <w:r>
+              <w:t xml:space="preserve">interventions by </w:t>
+            </w:r>
+            <w:r>
+              <w:t xml:space="preserve">the residents to modify their </w:t>
+            </w:r>
+            <w:r>
+              <w:t>neighborhood</w:t>
+            </w:r>
           </w:p>
         </w:tc>
         <w:tc>
           <w:tcPr>
-            <w:tcW w:w="2575" w:type="dxa"/>
+            <w:tcW w:w="3812" w:type="dxa"/>
+            <w:vAlign w:val="center"/>
           </w:tcPr>
           <w:p>
             <w:pPr>
-              <w:rPr>
-                <w:lang w:val="es-CL"/>
-              </w:rPr>
+              <w:jc w:val="center"/>
             </w:pPr>
             <w:r>
-              <w:rPr>
-                <w:lang w:val="es-CL"/>
-              </w:rPr>
-              <w:t xml:space="preserve">                "</w:t>
+              <w:t>"</w:t>
             </w:r>
             <w:proofErr w:type="spellStart"/>
             <w:r>
-              <w:rPr>
-                <w:lang w:val="es-CL"/>
-              </w:rPr>
-              <w:t>antiguedad_Ab</w:t>
+              <w:t>sensitivity_D</w:t>
             </w:r>
             <w:proofErr w:type="spellEnd"/>
             <w:r>
-              <w:rPr>
-                <w:lang w:val="es-CL"/>
-              </w:rPr>
-              <w:t>",</w:t>
+              <w:t>"</w:t>
             </w:r>
           </w:p>
-          <w:p>
-            <w:r>
-              <w:rPr>
-                <w:lang w:val="es-CL"/>
-              </w:rPr>
-              <w:t xml:space="preserve">                </w:t>
-            </w:r>
-          </w:p>
-          <w:p/>
-        </w:tc>
-        <w:tc>
-          <w:tcPr>
-            <w:tcW w:w="1417" w:type="dxa"/>
-          </w:tcPr>
-          <w:p/>
         </w:tc>
       </w:tr>
       <w:tr>
         <w:tc>
           <w:tcPr>
-            <w:tcW w:w="4463" w:type="dxa"/>
+            <w:tcW w:w="5395" w:type="dxa"/>
           </w:tcPr>
-          <w:p/>
+          <w:p>
+            <w:r>
+              <w:t>Indicator that combines the sensitivity to potable water scarcity, the exposure to water scarcity and the income</w:t>
+            </w:r>
+          </w:p>
         </w:tc>
         <w:tc>
           <w:tcPr>
-            <w:tcW w:w="2575" w:type="dxa"/>
+            <w:tcW w:w="3812" w:type="dxa"/>
+            <w:vAlign w:val="center"/>
           </w:tcPr>
           <w:p>
             <w:pPr>
-              <w:rPr>
-                <w:lang w:val="es-CL"/>
-              </w:rPr>
+              <w:jc w:val="center"/>
             </w:pPr>
             <w:r>
-              <w:rPr>
-                <w:lang w:val="es-CL"/>
-              </w:rPr>
               <w:t>"</w:t>
             </w:r>
             <w:proofErr w:type="spellStart"/>
             <w:r>
-              <w:rPr>
-                <w:lang w:val="es-CL"/>
-              </w:rPr>
-              <w:t>f_en</w:t>
+              <w:t>vulnerability_Ab</w:t>
             </w:r>
             <w:proofErr w:type="spellEnd"/>
             <w:r>
-              <w:rPr>
-                <w:lang w:val="es-CL"/>
-              </w:rPr>
-              <w:t>",</w:t>
+              <w:t>"</w:t>
             </w:r>
           </w:p>
-          <w:p/>
-        </w:tc>
-        <w:tc>
-          <w:tcPr>
-            <w:tcW w:w="1417" w:type="dxa"/>
-          </w:tcPr>
-          <w:p/>
         </w:tc>
       </w:tr>
       <w:tr>
         <w:tc>
           <w:tcPr>
-            <w:tcW w:w="4463" w:type="dxa"/>
+            <w:tcW w:w="5395" w:type="dxa"/>
           </w:tcPr>
           <w:p>
             <w:r>
-              <w:t xml:space="preserve">Number of events per year </w:t>
+              <w:t>Indicator that combines the sensitivity</w:t>
+            </w:r>
+            <w:r>
+              <w:t xml:space="preserve"> to flooding</w:t>
+            </w:r>
+            <w:r>
+              <w:t xml:space="preserve">, the exposure </w:t>
+            </w:r>
+            <w:r>
+              <w:t xml:space="preserve">to flooding </w:t>
+            </w:r>
+            <w:r>
+              <w:t>and the income</w:t>
             </w:r>
           </w:p>
         </w:tc>
         <w:tc>
           <w:tcPr>
-            <w:tcW w:w="2575" w:type="dxa"/>
+            <w:tcW w:w="3812" w:type="dxa"/>
+            <w:vAlign w:val="center"/>
           </w:tcPr>
           <w:p>
             <w:pPr>
-              <w:rPr>
-                <w:lang w:val="es-CL"/>
-              </w:rPr>
+              <w:jc w:val="center"/>
             </w:pPr>
             <w:r>
-              <w:t xml:space="preserve">                </w:t>
-            </w:r>
-            <w:r>
-              <w:rPr>
-                <w:lang w:val="es-CL"/>
-              </w:rPr>
-              <w:t>"encharca",</w:t>
+              <w:t>"</w:t>
+            </w:r>
+            <w:proofErr w:type="spellStart"/>
+            <w:r>
+              <w:t>vulnerability_D</w:t>
+            </w:r>
+            <w:proofErr w:type="spellEnd"/>
+            <w:r>
+              <w:t>"</w:t>
             </w:r>
           </w:p>
-          <w:p/>
-        </w:tc>
-        <w:tc>
-          <w:tcPr>
-            <w:tcW w:w="1417" w:type="dxa"/>
-          </w:tcPr>
-          <w:p/>
         </w:tc>
       </w:tr>
       <w:tr>
         <w:tc>
           <w:tcPr>
-            <w:tcW w:w="4463" w:type="dxa"/>
+            <w:tcW w:w="5395" w:type="dxa"/>
           </w:tcPr>
           <w:p>
             <w:r>
-              <w:t>Proportion of houses not connected to the potable water system</w:t>
+              <w:t xml:space="preserve">Indicator of the number interventions from </w:t>
+            </w:r>
+            <w:proofErr w:type="spellStart"/>
+            <w:r>
+              <w:t>sacmex</w:t>
+            </w:r>
+            <w:proofErr w:type="spellEnd"/>
+            <w:r>
+              <w:t xml:space="preserve"> associated to </w:t>
+            </w:r>
+            <w:r>
+              <w:t xml:space="preserve">potable </w:t>
+            </w:r>
+            <w:r>
+              <w:t>water infrastructure</w:t>
             </w:r>
           </w:p>
         </w:tc>
         <w:tc>
           <w:tcPr>
-            <w:tcW w:w="2575" w:type="dxa"/>
+            <w:tcW w:w="3812" w:type="dxa"/>
+            <w:vAlign w:val="center"/>
           </w:tcPr>
           <w:p>
             <w:pPr>
-              <w:rPr>
-                <w:lang w:val="es-CL"/>
-              </w:rPr>
+              <w:jc w:val="center"/>
             </w:pPr>
             <w:r>
-              <w:t xml:space="preserve">                </w:t>
-            </w:r>
-            <w:r>
-              <w:rPr>
-                <w:lang w:val="es-CL"/>
-              </w:rPr>
-              <w:t>"FALTA_IN</w:t>
-            </w:r>
-            <w:proofErr w:type="gramStart"/>
-            <w:r>
-              <w:rPr>
-                <w:lang w:val="es-CL"/>
-              </w:rPr>
-              <w:t>" ,</w:t>
-            </w:r>
-            <w:proofErr w:type="gramEnd"/>
+              <w:t>"</w:t>
+            </w:r>
+            <w:proofErr w:type="spellStart"/>
+            <w:r>
+              <w:t>Interventions_Ab</w:t>
+            </w:r>
+            <w:proofErr w:type="spellEnd"/>
+            <w:r>
+              <w:t>"</w:t>
+            </w:r>
           </w:p>
-          <w:p>
-            <w:pPr>
-              <w:rPr>
-                <w:lang w:val="es-CL"/>
-              </w:rPr>
-            </w:pPr>
-            <w:r>
-              <w:rPr>
-                <w:lang w:val="es-CL"/>
-              </w:rPr>
-              <w:t xml:space="preserve">               </w:t>
-            </w:r>
-          </w:p>
-          <w:p>
-            <w:pPr>
-              <w:rPr>
-                <w:lang w:val="es-CL"/>
-              </w:rPr>
-            </w:pPr>
-          </w:p>
-        </w:tc>
-        <w:tc>
-          <w:tcPr>
-            <w:tcW w:w="1417" w:type="dxa"/>
-          </w:tcPr>
-          <w:p/>
         </w:tc>
       </w:tr>
       <w:tr>
         <w:tc>
           <w:tcPr>
-            <w:tcW w:w="4463" w:type="dxa"/>
+            <w:tcW w:w="5395" w:type="dxa"/>
           </w:tcPr>
           <w:p>
             <w:r>
-              <w:t>Capacity of the sewer/storm water system</w:t>
+              <w:t xml:space="preserve">Indicator of the number interventions </w:t>
+            </w:r>
+            <w:r>
+              <w:t xml:space="preserve">from </w:t>
+            </w:r>
+            <w:proofErr w:type="spellStart"/>
+            <w:r>
+              <w:t>sacmex</w:t>
+            </w:r>
+            <w:proofErr w:type="spellEnd"/>
+            <w:r>
+              <w:t xml:space="preserve"> </w:t>
+            </w:r>
+            <w:r>
+              <w:t xml:space="preserve">associated to </w:t>
+            </w:r>
+            <w:r>
+              <w:t>sewer and storm water infrastructure</w:t>
             </w:r>
           </w:p>
         </w:tc>
         <w:tc>
           <w:tcPr>
-            <w:tcW w:w="2575" w:type="dxa"/>
+            <w:tcW w:w="3812" w:type="dxa"/>
+            <w:vAlign w:val="center"/>
           </w:tcPr>
           <w:p>
             <w:pPr>
-              <w:rPr>
-                <w:lang w:val="es-CL"/>
-              </w:rPr>
+              <w:jc w:val="center"/>
             </w:pPr>
             <w:r>
-              <w:rPr>
-                <w:lang w:val="es-CL"/>
-              </w:rPr>
               <w:t>"</w:t>
             </w:r>
             <w:proofErr w:type="spellStart"/>
             <w:r>
-              <w:rPr>
-                <w:lang w:val="es-CL"/>
-              </w:rPr>
-              <w:t>capac_w</w:t>
+              <w:t>Interventions_D</w:t>
             </w:r>
             <w:proofErr w:type="spellEnd"/>
             <w:r>
-              <w:rPr>
-                <w:lang w:val="es-CL"/>
-              </w:rPr>
-              <w:t>",</w:t>
+              <w:t>"</w:t>
             </w:r>
           </w:p>
-          <w:p>
-            <w:pPr>
-              <w:rPr>
-                <w:lang w:val="es-CL"/>
-              </w:rPr>
-            </w:pPr>
-            <w:r>
-              <w:rPr>
-                <w:lang w:val="es-CL"/>
-              </w:rPr>
-              <w:t xml:space="preserve">                </w:t>
-            </w:r>
-          </w:p>
-          <w:p>
-            <w:pPr>
-              <w:rPr>
-                <w:lang w:val="es-CL"/>
-              </w:rPr>
-            </w:pPr>
-          </w:p>
-        </w:tc>
-        <w:tc>
-          <w:tcPr>
-            <w:tcW w:w="1417" w:type="dxa"/>
-          </w:tcPr>
-          <w:p/>
-        </w:tc>
-      </w:tr>
-      <w:tr>
-        <w:tc>
-          <w:tcPr>
-            <w:tcW w:w="4463" w:type="dxa"/>
-          </w:tcPr>
-          <w:p>
-            <w:r>
-              <w:t xml:space="preserve">Proportion of houses not connected to the </w:t>
-            </w:r>
-            <w:r>
-              <w:t xml:space="preserve">drainage </w:t>
-            </w:r>
-            <w:r>
-              <w:t>system</w:t>
-            </w:r>
-          </w:p>
-        </w:tc>
-        <w:tc>
-          <w:tcPr>
-            <w:tcW w:w="2575" w:type="dxa"/>
-          </w:tcPr>
-          <w:p>
-            <w:r>
-              <w:t>"</w:t>
-            </w:r>
-            <w:proofErr w:type="spellStart"/>
-            <w:r>
-              <w:t>falta_dren</w:t>
-            </w:r>
-            <w:proofErr w:type="spellEnd"/>
-            <w:r>
-              <w:t>",</w:t>
-            </w:r>
-          </w:p>
-          <w:p>
-            <w:pPr>
-              <w:rPr>
-                <w:lang w:val="es-CL"/>
-              </w:rPr>
-            </w:pPr>
-          </w:p>
-        </w:tc>
-        <w:tc>
-          <w:tcPr>
-            <w:tcW w:w="1417" w:type="dxa"/>
-          </w:tcPr>
-          <w:p/>
-        </w:tc>
-      </w:tr>
-      <w:tr>
-        <w:tc>
-          <w:tcPr>
-            <w:tcW w:w="4463" w:type="dxa"/>
-          </w:tcPr>
-          <w:p>
-            <w:r>
-              <w:t>Average number of days without piped water in a week</w:t>
-            </w:r>
-          </w:p>
-        </w:tc>
-        <w:tc>
-          <w:tcPr>
-            <w:tcW w:w="2575" w:type="dxa"/>
-          </w:tcPr>
-          <w:p>
-            <w:r>
-              <w:t xml:space="preserve">                "lambdas",</w:t>
-            </w:r>
-          </w:p>
-          <w:p>
-            <w:pPr>
-              <w:rPr>
-                <w:lang w:val="es-CL"/>
-              </w:rPr>
-            </w:pPr>
-            <w:r>
-              <w:t xml:space="preserve">                </w:t>
-            </w:r>
-          </w:p>
-        </w:tc>
-        <w:tc>
-          <w:tcPr>
-            <w:tcW w:w="1417" w:type="dxa"/>
-          </w:tcPr>
-          <w:p/>
-        </w:tc>
-      </w:tr>
-      <w:tr>
-        <w:tc>
-          <w:tcPr>
-            <w:tcW w:w="4463" w:type="dxa"/>
-          </w:tcPr>
-          <w:p>
-            <w:r>
-              <w:t xml:space="preserve">Number of days without water in </w:t>
-            </w:r>
-            <w:proofErr w:type="spellStart"/>
-            <w:r>
-              <w:t>aweek</w:t>
-            </w:r>
-            <w:proofErr w:type="spellEnd"/>
-            <w:r>
-              <w:t xml:space="preserve"> predicted by the water scarcity model</w:t>
-            </w:r>
-          </w:p>
-        </w:tc>
-        <w:tc>
-          <w:tcPr>
-            <w:tcW w:w="2575" w:type="dxa"/>
-          </w:tcPr>
-          <w:p>
-            <w:r>
-              <w:t>"</w:t>
-            </w:r>
-            <w:proofErr w:type="spellStart"/>
-            <w:r>
-              <w:t>NOWater_week_pois</w:t>
-            </w:r>
-            <w:proofErr w:type="spellEnd"/>
-            <w:r>
-              <w:t>",</w:t>
-            </w:r>
-          </w:p>
-          <w:p>
-            <w:pPr>
-              <w:rPr>
-                <w:lang w:val="es-CL"/>
-              </w:rPr>
-            </w:pPr>
-            <w:r>
-              <w:t xml:space="preserve">       </w:t>
-            </w:r>
-          </w:p>
-        </w:tc>
-        <w:tc>
-          <w:tcPr>
-            <w:tcW w:w="1417" w:type="dxa"/>
-          </w:tcPr>
-          <w:p/>
-        </w:tc>
-      </w:tr>
-      <w:tr>
-        <w:tc>
-          <w:tcPr>
-            <w:tcW w:w="4463" w:type="dxa"/>
-          </w:tcPr>
-          <w:p>
-            <w:r>
-              <w:t>Number of  days during two weeks without piped water</w:t>
-            </w:r>
-          </w:p>
-        </w:tc>
-        <w:tc>
-          <w:tcPr>
-            <w:tcW w:w="2575" w:type="dxa"/>
-          </w:tcPr>
-          <w:p>
-            <w:r>
-              <w:t xml:space="preserve">         "</w:t>
-            </w:r>
-            <w:proofErr w:type="spellStart"/>
-            <w:r>
-              <w:t>NOWater_twoweeks</w:t>
-            </w:r>
-            <w:proofErr w:type="spellEnd"/>
-            <w:r>
-              <w:t>",</w:t>
-            </w:r>
-          </w:p>
-          <w:p>
-            <w:r>
-              <w:t xml:space="preserve">                </w:t>
-            </w:r>
-          </w:p>
-        </w:tc>
-        <w:tc>
-          <w:tcPr>
-            <w:tcW w:w="1417" w:type="dxa"/>
-          </w:tcPr>
-          <w:p/>
-        </w:tc>
-      </w:tr>
-      <w:tr>
-        <w:tc>
-          <w:tcPr>
-            <w:tcW w:w="4463" w:type="dxa"/>
-          </w:tcPr>
-          <w:p>
-            <w:r>
-              <w:t xml:space="preserve">Number of  days during </w:t>
-            </w:r>
-            <w:r>
-              <w:t xml:space="preserve">a month </w:t>
-            </w:r>
-            <w:r>
-              <w:t>without piped water</w:t>
-            </w:r>
-          </w:p>
-        </w:tc>
-        <w:tc>
-          <w:tcPr>
-            <w:tcW w:w="2575" w:type="dxa"/>
-          </w:tcPr>
-          <w:p>
-            <w:r>
-              <w:t>"</w:t>
-            </w:r>
-            <w:proofErr w:type="spellStart"/>
-            <w:r>
-              <w:t>days_wn_water_month</w:t>
-            </w:r>
-            <w:proofErr w:type="spellEnd"/>
-            <w:r>
-              <w:t>",</w:t>
-            </w:r>
-          </w:p>
-          <w:p>
-            <w:r>
-              <w:t xml:space="preserve">                </w:t>
-            </w:r>
-          </w:p>
-        </w:tc>
-        <w:tc>
-          <w:tcPr>
-            <w:tcW w:w="1417" w:type="dxa"/>
-          </w:tcPr>
-          <w:p/>
-        </w:tc>
-      </w:tr>
-      <w:tr>
-        <w:tc>
-          <w:tcPr>
-            <w:tcW w:w="4463" w:type="dxa"/>
-          </w:tcPr>
-          <w:p>
-            <w:r>
-              <w:t>Number of days in a year without water</w:t>
-            </w:r>
-          </w:p>
-          <w:p/>
-        </w:tc>
-        <w:tc>
-          <w:tcPr>
-            <w:tcW w:w="2575" w:type="dxa"/>
-          </w:tcPr>
-          <w:p>
-            <w:r>
-              <w:t>"</w:t>
-            </w:r>
-            <w:proofErr w:type="spellStart"/>
-            <w:r>
-              <w:t>days_wn_water_year</w:t>
-            </w:r>
-            <w:proofErr w:type="spellEnd"/>
-            <w:r>
-              <w:t>",</w:t>
-            </w:r>
-          </w:p>
-          <w:p/>
-        </w:tc>
-        <w:tc>
-          <w:tcPr>
-            <w:tcW w:w="1417" w:type="dxa"/>
-          </w:tcPr>
-          <w:p/>
-        </w:tc>
-      </w:tr>
-      <w:tr>
-        <w:tc>
-          <w:tcPr>
-            <w:tcW w:w="4463" w:type="dxa"/>
-          </w:tcPr>
-          <w:p>
-            <w:r>
-              <w:t xml:space="preserve">Number of protests in a </w:t>
-            </w:r>
-            <w:proofErr w:type="spellStart"/>
-            <w:r>
-              <w:t>yaer</w:t>
-            </w:r>
-            <w:proofErr w:type="spellEnd"/>
-          </w:p>
-        </w:tc>
-        <w:tc>
-          <w:tcPr>
-            <w:tcW w:w="2575" w:type="dxa"/>
-          </w:tcPr>
-          <w:p>
-            <w:r>
-              <w:t xml:space="preserve"> "</w:t>
-            </w:r>
-            <w:proofErr w:type="spellStart"/>
-            <w:r>
-              <w:t>social_pressure</w:t>
-            </w:r>
-            <w:proofErr w:type="spellEnd"/>
-            <w:r>
-              <w:t>",</w:t>
-            </w:r>
-          </w:p>
-          <w:p>
-            <w:r>
-              <w:t xml:space="preserve">             </w:t>
-            </w:r>
-          </w:p>
-        </w:tc>
-        <w:tc>
-          <w:tcPr>
-            <w:tcW w:w="1417" w:type="dxa"/>
-          </w:tcPr>
-          <w:p/>
-        </w:tc>
-      </w:tr>
-      <w:tr>
-        <w:tc>
-          <w:tcPr>
-            <w:tcW w:w="4463" w:type="dxa"/>
-          </w:tcPr>
-          <w:p>
-            <w:r>
-              <w:t xml:space="preserve">Sensitivity of residents to </w:t>
-            </w:r>
-            <w:r>
-              <w:t>potable water scarcity</w:t>
-            </w:r>
-            <w:r>
-              <w:t>. It reflects the number of interventions by the residents to modify their neighborhood</w:t>
-            </w:r>
-          </w:p>
-        </w:tc>
-        <w:tc>
-          <w:tcPr>
-            <w:tcW w:w="2575" w:type="dxa"/>
-          </w:tcPr>
-          <w:p>
-            <w:r>
-              <w:t xml:space="preserve">   "</w:t>
-            </w:r>
-            <w:proofErr w:type="spellStart"/>
-            <w:r>
-              <w:t>sensitivity_Ab</w:t>
-            </w:r>
-            <w:proofErr w:type="spellEnd"/>
-            <w:r>
-              <w:t>",</w:t>
-            </w:r>
-          </w:p>
-          <w:p>
-            <w:r>
-              <w:t xml:space="preserve">                </w:t>
-            </w:r>
-          </w:p>
-        </w:tc>
-        <w:tc>
-          <w:tcPr>
-            <w:tcW w:w="1417" w:type="dxa"/>
-          </w:tcPr>
-          <w:p/>
-        </w:tc>
-      </w:tr>
-      <w:tr>
-        <w:tc>
-          <w:tcPr>
-            <w:tcW w:w="4463" w:type="dxa"/>
-          </w:tcPr>
-          <w:p>
-            <w:r>
-              <w:t xml:space="preserve">Sensitivity of residents to </w:t>
-            </w:r>
-            <w:r>
-              <w:t>flooding</w:t>
-            </w:r>
-            <w:r>
-              <w:t>. It reflect</w:t>
-            </w:r>
-            <w:r>
-              <w:t>s</w:t>
-            </w:r>
-            <w:r>
-              <w:t xml:space="preserve"> the number of </w:t>
-            </w:r>
-            <w:r>
-              <w:t xml:space="preserve">interventions by </w:t>
-            </w:r>
-            <w:r>
-              <w:t xml:space="preserve">the residents to modify their </w:t>
-            </w:r>
-            <w:r>
-              <w:t>neighborhood</w:t>
-            </w:r>
-          </w:p>
-        </w:tc>
-        <w:tc>
-          <w:tcPr>
-            <w:tcW w:w="2575" w:type="dxa"/>
-          </w:tcPr>
-          <w:p>
-            <w:r>
-              <w:t>"</w:t>
-            </w:r>
-            <w:proofErr w:type="spellStart"/>
-            <w:r>
-              <w:t>sensitivity_D</w:t>
-            </w:r>
-            <w:proofErr w:type="spellEnd"/>
-            <w:r>
-              <w:t>",</w:t>
-            </w:r>
-          </w:p>
-          <w:p/>
-        </w:tc>
-        <w:tc>
-          <w:tcPr>
-            <w:tcW w:w="1417" w:type="dxa"/>
-          </w:tcPr>
-          <w:p/>
-        </w:tc>
-      </w:tr>
-      <w:tr>
-        <w:tc>
-          <w:tcPr>
-            <w:tcW w:w="4463" w:type="dxa"/>
-          </w:tcPr>
-          <w:p/>
-        </w:tc>
-        <w:tc>
-          <w:tcPr>
-            <w:tcW w:w="2575" w:type="dxa"/>
-          </w:tcPr>
-          <w:p>
-            <w:r>
-              <w:t xml:space="preserve">                "</w:t>
-            </w:r>
-            <w:proofErr w:type="spellStart"/>
-            <w:r>
-              <w:t>vulnerability_Ab</w:t>
-            </w:r>
-            <w:proofErr w:type="spellEnd"/>
-            <w:r>
-              <w:t>",</w:t>
-            </w:r>
-          </w:p>
-          <w:p/>
-        </w:tc>
-        <w:tc>
-          <w:tcPr>
-            <w:tcW w:w="1417" w:type="dxa"/>
-          </w:tcPr>
-          <w:p/>
-        </w:tc>
-      </w:tr>
-      <w:tr>
-        <w:tc>
-          <w:tcPr>
-            <w:tcW w:w="4463" w:type="dxa"/>
-          </w:tcPr>
-          <w:p/>
-        </w:tc>
-        <w:tc>
-          <w:tcPr>
-            <w:tcW w:w="2575" w:type="dxa"/>
-          </w:tcPr>
-          <w:p>
-            <w:r>
-              <w:t xml:space="preserve">                "</w:t>
-            </w:r>
-            <w:proofErr w:type="spellStart"/>
-            <w:r>
-              <w:t>vulnerability_D</w:t>
-            </w:r>
-            <w:proofErr w:type="spellEnd"/>
-            <w:r>
-              <w:t>",</w:t>
-            </w:r>
-          </w:p>
-          <w:p/>
-        </w:tc>
-        <w:tc>
-          <w:tcPr>
-            <w:tcW w:w="1417" w:type="dxa"/>
-          </w:tcPr>
-          <w:p/>
-        </w:tc>
-      </w:tr>
-      <w:tr>
-        <w:tc>
-          <w:tcPr>
-            <w:tcW w:w="4463" w:type="dxa"/>
-          </w:tcPr>
-          <w:p/>
-        </w:tc>
-        <w:tc>
-          <w:tcPr>
-            <w:tcW w:w="2575" w:type="dxa"/>
-          </w:tcPr>
-          <w:p>
-            <w:r>
-              <w:t xml:space="preserve">                "</w:t>
-            </w:r>
-            <w:proofErr w:type="spellStart"/>
-            <w:r>
-              <w:t>Interventions_Ab</w:t>
-            </w:r>
-            <w:proofErr w:type="spellEnd"/>
-            <w:r>
-              <w:t>",</w:t>
-            </w:r>
-          </w:p>
-          <w:p/>
-        </w:tc>
-        <w:tc>
-          <w:tcPr>
-            <w:tcW w:w="1417" w:type="dxa"/>
-          </w:tcPr>
-          <w:p/>
-        </w:tc>
-      </w:tr>
-      <w:tr>
-        <w:tc>
-          <w:tcPr>
-            <w:tcW w:w="4463" w:type="dxa"/>
-          </w:tcPr>
-          <w:p/>
-        </w:tc>
-        <w:tc>
-          <w:tcPr>
-            <w:tcW w:w="2575" w:type="dxa"/>
-          </w:tcPr>
-          <w:p>
-            <w:r>
-              <w:t xml:space="preserve">                "</w:t>
-            </w:r>
-            <w:proofErr w:type="spellStart"/>
-            <w:r>
-              <w:t>Interventions_D</w:t>
-            </w:r>
-            <w:proofErr w:type="spellEnd"/>
-            <w:r>
-              <w:t>"</w:t>
-            </w:r>
-          </w:p>
-          <w:p/>
-        </w:tc>
-        <w:tc>
-          <w:tcPr>
-            <w:tcW w:w="1417" w:type="dxa"/>
-          </w:tcPr>
-          <w:p/>
-        </w:tc>
-      </w:tr>
-      <w:tr>
-        <w:tc>
-          <w:tcPr>
-            <w:tcW w:w="4463" w:type="dxa"/>
-          </w:tcPr>
-          <w:p/>
-        </w:tc>
-        <w:tc>
-          <w:tcPr>
-            <w:tcW w:w="2575" w:type="dxa"/>
-          </w:tcPr>
-          <w:p/>
-        </w:tc>
-        <w:tc>
-          <w:tcPr>
-            <w:tcW w:w="1417" w:type="dxa"/>
-          </w:tcPr>
-          <w:p/>
         </w:tc>
       </w:tr>
     </w:tbl>
     <w:p/>
+    <w:p/>
+    <w:p/>
+    <w:p/>
+    <w:p/>
+    <w:p>
+      <w:bookmarkStart w:id="11" w:name="_GoBack"/>
+      <w:bookmarkEnd w:id="11"/>
+    </w:p>
     <w:p>
       <w:pPr>
         <w:spacing w:line="480" w:lineRule="auto"/>
@@ -30075,6 +29937,7 @@
           <w:b/>
           <w:sz w:val="40"/>
         </w:rPr>
+        <w:lastRenderedPageBreak/>
         <w:t>Figures</w:t>
       </w:r>
     </w:p>
@@ -30170,6 +30033,7 @@
         <w:rPr>
           <w:noProof/>
         </w:rPr>
+        <w:lastRenderedPageBreak/>
         <w:drawing>
           <wp:inline distT="0" distB="0" distL="0" distR="0" wp14:anchorId="7298B7E9" wp14:editId="67D45117">
             <wp:extent cx="5943600" cy="1981200"/>
@@ -32653,7 +32517,7 @@
 </file>
 
 <file path=customXml/itemProps1.xml><?xml version="1.0" encoding="utf-8"?>
-<ds:datastoreItem xmlns:ds="http://schemas.openxmlformats.org/officeDocument/2006/customXml" ds:itemID="{577F234D-E694-48A3-BF53-A61F5E0A318C}">
+<ds:datastoreItem xmlns:ds="http://schemas.openxmlformats.org/officeDocument/2006/customXml" ds:itemID="{615B0431-51C6-4EA1-9905-E24AF0F77A24}">
   <ds:schemaRefs>
     <ds:schemaRef ds:uri="http://schemas.openxmlformats.org/officeDocument/2006/bibliography"/>
   </ds:schemaRefs>

</xml_diff>

<commit_message>
change files to update layer input
</commit_message>
<xml_diff>
--- a/model_description/MEGADAPT_R_version.docx
+++ b/model_description/MEGADAPT_R_version.docx
@@ -50,6 +50,7 @@
       </w:r>
     </w:p>
     <w:p>
+      <w:proofErr w:type="gramStart"/>
       <w:r>
         <w:t>This document was generate</w:t>
       </w:r>
@@ -63,7 +64,11 @@
         <w:t>M researchers,</w:t>
       </w:r>
       <w:r>
-        <w:t xml:space="preserve"> for the project MEGADAPT.</w:t>
+        <w:t xml:space="preserve"> for the project MEGADAPT</w:t>
+      </w:r>
+      <w:proofErr w:type="gramEnd"/>
+      <w:r>
+        <w:t>.</w:t>
       </w:r>
     </w:p>
     <w:p>
@@ -130,7 +135,15 @@
         <w:t xml:space="preserve"> </w:t>
       </w:r>
       <w:r>
-        <w:t xml:space="preserve">Nevertheless, we also know that vulnerability is affected by political decisions, motivated by influential actors such as resource managers and elected officials. Such decisions are not made on the basis of a technical cost-benefit type of calculation alone; rather, they are grounded in the social, cultural, political, and economic priorities of management authorities, infrastructure providers, resources users, social organizations, and other stakeholders </w:t>
+        <w:t xml:space="preserve">Nevertheless, we also know that vulnerability </w:t>
+      </w:r>
+      <w:proofErr w:type="gramStart"/>
+      <w:r>
+        <w:t>is affected</w:t>
+      </w:r>
+      <w:proofErr w:type="gramEnd"/>
+      <w:r>
+        <w:t xml:space="preserve"> by political decisions, motivated by influential actors such as resource managers and elected officials. Such decisions are not made on the basis of a technical cost-benefit type of calculation alone; rather, they are grounded in the social, cultural, political, and economic priorities of management authorities, infrastructure providers, resources users, social organizations, and other stakeholders </w:t>
       </w:r>
       <w:r>
         <w:fldChar w:fldCharType="begin" w:fldLock="1"/>
@@ -194,7 +207,15 @@
       </w:pPr>
       <w:r>
         <w:lastRenderedPageBreak/>
-        <w:t>A critical task for sustainability is therefore to provide tools that can help decision-makers, stakeholders and society at large navigate the complexities of decision-making to evaluate the interwoven dynamics of socio-hydrological vulnerability –the hard and soft infrastructure– in urban landscapes and stimulate reflection on current practices and the consequences of the decisions over long-term spatial and temporal scales. . Developing these tools can provide a more pluralistic perspective about the causes and consequences of hydrological risk in order to illustrate and stimulate discussion about new solution possibilities to address MC’s current challenges</w:t>
+        <w:t xml:space="preserve">A critical task for sustainability is therefore to provide tools that can help decision-makers, stakeholders and </w:t>
+      </w:r>
+      <w:proofErr w:type="gramStart"/>
+      <w:r>
+        <w:t>society at large</w:t>
+      </w:r>
+      <w:proofErr w:type="gramEnd"/>
+      <w:r>
+        <w:t xml:space="preserve"> navigate the complexities of decision-making to evaluate the interwoven dynamics of socio-hydrological vulnerability –the hard and soft infrastructure– in urban landscapes and stimulate reflection on current practices and the consequences of the decisions over long-term spatial and temporal scales. . Developing these tools can provide a more pluralistic perspective about the causes and consequences of hydrological risk in order to illustrate and stimulate discussion about new solution possibilities to address MC’s current challenges</w:t>
       </w:r>
       <w:r>
         <w:t xml:space="preserve"> </w:t>
@@ -263,7 +284,15 @@
         <w:t xml:space="preserve">. </w:t>
       </w:r>
       <w:r>
-        <w:t xml:space="preserve">Specific objectives of the model are: to use is as a place for discussion with stakeholders and residents about the current strategies for adaptation, and 2) to identify how their actions influence the vulnerability of the city. </w:t>
+        <w:t xml:space="preserve">Specific objectives of the model </w:t>
+      </w:r>
+      <w:proofErr w:type="gramStart"/>
+      <w:r>
+        <w:t>are:</w:t>
+      </w:r>
+      <w:proofErr w:type="gramEnd"/>
+      <w:r>
+        <w:t xml:space="preserve"> to use is as a place for discussion with stakeholders and residents about the current strategies for adaptation, and 2) to identify how their actions influence the vulnerability of the city. </w:t>
       </w:r>
       <w:r>
         <w:t>The full MEGADAPT model simulates the coupling between the biophysical processes that influence water-related hazards and the decisions of residents and the water authority of Mexico City (CDMX here on) to adapt to these conditions.</w:t>
@@ -342,7 +371,15 @@
         <w:t>stormwater</w:t>
       </w:r>
       <w:r>
-        <w:t xml:space="preserve"> system, designed to drain the city of floodwaters, now chronically exposes residents to contaminated water. Consequently, when heavy rainfall causes the city to experience ponding, the increased risk of technological and infrastructural failures threaten the safety of the built environment and the resident's health and wellbeing </w:t>
+        <w:t xml:space="preserve"> system, designed to drain the city of floodwaters, now chronically exposes residents to contaminated water. Consequently, when heavy rainfall causes the city to experience ponding, the increased risk of technological and infrastructural failures threaten the safety of the built environment and the </w:t>
+      </w:r>
+      <w:proofErr w:type="spellStart"/>
+      <w:r>
+        <w:t>resident's</w:t>
+      </w:r>
+      <w:proofErr w:type="spellEnd"/>
+      <w:r>
+        <w:t xml:space="preserve"> health and wellbeing </w:t>
       </w:r>
       <w:r>
         <w:fldChar w:fldCharType="begin" w:fldLock="1"/>
@@ -402,7 +439,15 @@
         <w:t>T</w:t>
       </w:r>
       <w:r>
-        <w:t>he Servicio de Agua de la Ciudad de Mexico (SA</w:t>
+        <w:t xml:space="preserve">he </w:t>
+      </w:r>
+      <w:proofErr w:type="spellStart"/>
+      <w:r>
+        <w:t>Servicio</w:t>
+      </w:r>
+      <w:proofErr w:type="spellEnd"/>
+      <w:r>
+        <w:t xml:space="preserve"> de Agua de la Ciudad de Mexico (SA</w:t>
       </w:r>
       <w:r>
         <w:t>C</w:t>
@@ -665,7 +710,15 @@
         <w:t xml:space="preserve">areas </w:t>
       </w:r>
       <w:r>
-        <w:t>that are recognized by the institutional agents</w:t>
+        <w:t xml:space="preserve">that </w:t>
+      </w:r>
+      <w:proofErr w:type="gramStart"/>
+      <w:r>
+        <w:t>are recognized</w:t>
+      </w:r>
+      <w:proofErr w:type="gramEnd"/>
+      <w:r>
+        <w:t xml:space="preserve"> by the institutional agents</w:t>
       </w:r>
       <w:r>
         <w:t xml:space="preserve"> to invest in infrastructure</w:t>
@@ -703,8 +756,13 @@
         </m:r>
       </m:oMath>
       <w:r>
-        <w:t xml:space="preserve">, with </w:t>
-      </w:r>
+        <w:t xml:space="preserve">, </w:t>
+      </w:r>
+      <w:proofErr w:type="gramStart"/>
+      <w:r>
+        <w:t xml:space="preserve">with </w:t>
+      </w:r>
+      <w:proofErr w:type="gramEnd"/>
       <m:oMath>
         <m:r>
           <w:rPr>
@@ -777,7 +835,15 @@
         <w:t>.</w:t>
       </w:r>
       <w:r>
-        <w:t xml:space="preserve"> In this implementation our spatial unit is the census</w:t>
+        <w:t xml:space="preserve"> In this </w:t>
+      </w:r>
+      <w:proofErr w:type="gramStart"/>
+      <w:r>
+        <w:t>implementation</w:t>
+      </w:r>
+      <w:proofErr w:type="gramEnd"/>
+      <w:r>
+        <w:t xml:space="preserve"> our spatial unit is the census</w:t>
       </w:r>
       <w:r>
         <w:t xml:space="preserve"> </w:t>
@@ -896,7 +962,15 @@
         <w:t xml:space="preserve">or a </w:t>
       </w:r>
       <w:r>
-        <w:t xml:space="preserve">group of municipalities can be considered </w:t>
+        <w:t xml:space="preserve">group of municipalities </w:t>
+      </w:r>
+      <w:proofErr w:type="gramStart"/>
+      <w:r>
+        <w:t>can be considered</w:t>
+      </w:r>
+      <w:proofErr w:type="gramEnd"/>
+      <w:r>
+        <w:t xml:space="preserve"> </w:t>
       </w:r>
       <w:r>
         <w:rPr>
@@ -973,7 +1047,15 @@
         <w:t xml:space="preserve">risk </w:t>
       </w:r>
       <w:r>
-        <w:t>of events in each spatial unit is characterized by the condition of a set of attributes of the unit, with influence in the hydrological and social vulnerability of the population</w:t>
+        <w:t xml:space="preserve">of events in each spatial unit </w:t>
+      </w:r>
+      <w:proofErr w:type="gramStart"/>
+      <w:r>
+        <w:t>is characterized</w:t>
+      </w:r>
+      <w:proofErr w:type="gramEnd"/>
+      <w:r>
+        <w:t xml:space="preserve"> by the condition of a set of attributes of the unit, with influence in the hydrological and social vulnerability of the population</w:t>
       </w:r>
       <w:r>
         <w:t>, for instance the number of houses connected to the water system in a census block is an attribute that influences the average days without water</w:t>
@@ -1161,8 +1243,13 @@
       <w:pPr>
         <w:spacing w:line="480" w:lineRule="auto"/>
       </w:pPr>
-      <w:r>
-        <w:t xml:space="preserve">where </w:t>
+      <w:proofErr w:type="gramStart"/>
+      <w:r>
+        <w:t>where</w:t>
+      </w:r>
+      <w:proofErr w:type="gramEnd"/>
+      <w:r>
+        <w:t xml:space="preserve"> </w:t>
       </w:r>
       <m:oMath>
         <m:sSub>
@@ -1240,7 +1327,23 @@
         </m:r>
       </m:oMath>
       <w:r>
-        <w:t xml:space="preserve"> represents the set of geographic, climatic, and other external variables exogenous to the attributes associated with the agents’ actions, which may be expressed at a local or regional scale, and whose influence is correlated in time and/or space.</w:t>
+        <w:t xml:space="preserve"> represents the set of geographic, climatic, and other external variables exogenous to the attributes associated with the agents’ actions, which </w:t>
+      </w:r>
+      <w:proofErr w:type="gramStart"/>
+      <w:r>
+        <w:t>may be expressed</w:t>
+      </w:r>
+      <w:proofErr w:type="gramEnd"/>
+      <w:r>
+        <w:t xml:space="preserve"> at a local or regional scale, and whose influence is correlated in time and/or spa</w:t>
+      </w:r>
+      <w:proofErr w:type="spellStart"/>
+      <w:r>
+        <w:t>ce</w:t>
+      </w:r>
+      <w:proofErr w:type="spellEnd"/>
+      <w:r>
+        <w:t>.</w:t>
       </w:r>
       <w:r>
         <w:t xml:space="preserve">  </w:t>
@@ -1281,8 +1384,13 @@
       <w:r>
         <w:t xml:space="preserve">by the action of the agents </w:t>
       </w:r>
-      <w:r>
-        <w:t xml:space="preserve">must be represented dynamically in the spatial simulation. </w:t>
+      <w:proofErr w:type="gramStart"/>
+      <w:r>
+        <w:t>must be represented</w:t>
+      </w:r>
+      <w:proofErr w:type="gramEnd"/>
+      <w:r>
+        <w:t xml:space="preserve"> dynamically in the spatial simulation. </w:t>
       </w:r>
       <w:r>
         <w:t xml:space="preserve">Key to the </w:t>
@@ -1309,7 +1417,15 @@
         <w:t xml:space="preserve">and resident </w:t>
       </w:r>
       <w:r>
-        <w:t xml:space="preserve">agents (actions of the MCDA model). Representing risk and exposure according to the heterogeneity of the landscape is critical for. Operationalization includes defining the minimal spatial unit of analysis, the extension of the area of governance, and the attributes of the landscape that the socio-institutional agents will use as criteria to select alternatives for investment. </w:t>
+        <w:t xml:space="preserve">agents (actions of the MCDA model). Representing risk and exposure according to the heterogeneity of the landscape is critical </w:t>
+      </w:r>
+      <w:proofErr w:type="gramStart"/>
+      <w:r>
+        <w:t>for</w:t>
+      </w:r>
+      <w:proofErr w:type="gramEnd"/>
+      <w:r>
+        <w:t xml:space="preserve">. Operationalization includes defining the minimal spatial unit of analysis, the extension of the area of governance, and the attributes of the landscape that the socio-institutional agents will use as criteria to select alternatives for investment. </w:t>
       </w:r>
     </w:p>
     <w:p>
@@ -1362,7 +1478,15 @@
         <w:t xml:space="preserve">es that simulate institutional </w:t>
       </w:r>
       <w:r>
-        <w:t xml:space="preserve">decision-making processes are built using multi-criteria decision principles and tools. </w:t>
+        <w:t xml:space="preserve">decision-making processes </w:t>
+      </w:r>
+      <w:proofErr w:type="gramStart"/>
+      <w:r>
+        <w:t>are built</w:t>
+      </w:r>
+      <w:proofErr w:type="gramEnd"/>
+      <w:r>
+        <w:t xml:space="preserve"> using multi-criteria decision principles and tools. </w:t>
       </w:r>
       <w:r>
         <w:t>In the MEGADAPT approach, t</w:t>
@@ -1458,7 +1582,15 @@
         <w:fldChar w:fldCharType="end"/>
       </w:r>
       <w:r>
-        <w:t xml:space="preserve">, and transformed into an analytic network using the software SuperDecision </w:t>
+        <w:t xml:space="preserve">, and transformed into an analytic network using the software </w:t>
+      </w:r>
+      <w:proofErr w:type="spellStart"/>
+      <w:r>
+        <w:t>SuperDecision</w:t>
+      </w:r>
+      <w:proofErr w:type="spellEnd"/>
+      <w:r>
+        <w:t xml:space="preserve"> </w:t>
       </w:r>
       <w:r>
         <w:fldChar w:fldCharType="begin" w:fldLock="1"/>
@@ -1519,8 +1651,13 @@
       <w:r>
         <w:t xml:space="preserve"> actions within neighborhoods. </w:t>
       </w:r>
-      <w:r>
-        <w:t xml:space="preserve">Neighborhoods are represented by the spatial units. Similar to the institutional agents, residents evaluate a set of possible actions based on a set of criteria they consider important to confronting water-related hazards. The current implementation of the model includes the action of residents to adapt and cope </w:t>
+      <w:proofErr w:type="gramStart"/>
+      <w:r>
+        <w:t>Neighborhoods are represented by the spatial units</w:t>
+      </w:r>
+      <w:proofErr w:type="gramEnd"/>
+      <w:r>
+        <w:t xml:space="preserve">. Similar to the institutional agents, residents evaluate a set of possible actions based on a set of criteria they consider important to confronting water-related hazards. The current implementation of the model includes the action of residents to adapt and cope </w:t>
       </w:r>
       <w:r>
         <w:rPr>
@@ -1590,7 +1727,15 @@
         <w:t>y</w:t>
       </w:r>
       <w:r>
-        <w:t xml:space="preserve"> adaptation. In the model thus house modifications </w:t>
+        <w:t xml:space="preserve"> adaptation. In the </w:t>
+      </w:r>
+      <w:proofErr w:type="gramStart"/>
+      <w:r>
+        <w:t>model</w:t>
+      </w:r>
+      <w:proofErr w:type="gramEnd"/>
+      <w:r>
+        <w:t xml:space="preserve"> thus house modifications </w:t>
       </w:r>
       <w:r>
         <w:t xml:space="preserve">influence </w:t>
@@ -2164,7 +2309,15 @@
         <w:t>s</w:t>
       </w:r>
       <w:r>
-        <w:t xml:space="preserve"> to derive </w:t>
+        <w:t xml:space="preserve"> </w:t>
+      </w:r>
+      <w:proofErr w:type="gramStart"/>
+      <w:r>
+        <w:t>to derive</w:t>
+      </w:r>
+      <w:proofErr w:type="gramEnd"/>
+      <w:r>
+        <w:t xml:space="preserve"> </w:t>
       </w:r>
       <w:r>
         <w:t xml:space="preserve">an overall measure of priority for the </w:t>
@@ -2173,8 +2326,13 @@
         <w:t>criteria and actions</w:t>
       </w:r>
       <w:r>
-        <w:t>. This is done</w:t>
-      </w:r>
+        <w:t xml:space="preserve">. This </w:t>
+      </w:r>
+      <w:proofErr w:type="gramStart"/>
+      <w:r>
+        <w:t>is done</w:t>
+      </w:r>
+      <w:proofErr w:type="gramEnd"/>
       <w:r>
         <w:t xml:space="preserve"> by pairwise comparison between criteria, actions and both. The critical information needed to develop an ANP model is to obtain</w:t>
       </w:r>
@@ -2197,7 +2355,23 @@
         <w:t>stakeholder</w:t>
       </w:r>
       <w:r>
-        <w:t xml:space="preserve"> gives to each criteria and alternative relative to the others. These questions are of the form: relative to action A, is criteria B more important than criteria C? The answers to these questions are codified in an intensity scale, from 0 to 9 scores</w:t>
+        <w:t xml:space="preserve"> gives to each criteria and alternative relative to the others. These questions are of the form: relative to action A, is criteria B more important than criteria </w:t>
+      </w:r>
+      <w:proofErr w:type="gramStart"/>
+      <w:r>
+        <w:t>C?</w:t>
+      </w:r>
+      <w:proofErr w:type="gramEnd"/>
+      <w:r>
+        <w:t xml:space="preserve"> The answers to these questions are codified in an intensity scale, from </w:t>
+      </w:r>
+      <w:proofErr w:type="gramStart"/>
+      <w:r>
+        <w:t>0</w:t>
+      </w:r>
+      <w:proofErr w:type="gramEnd"/>
+      <w:r>
+        <w:t xml:space="preserve"> to 9 scores</w:t>
       </w:r>
       <w:r>
         <w:t>, centered in cero</w:t>
@@ -2233,7 +2407,15 @@
         </m:sSup>
       </m:oMath>
       <w:r>
-        <w:t xml:space="preserve"> is constructed. From this matrix a set of absolute criteria and actions weights can be derived by computing the eigenvector associate with the maximum eigenvalue using linear algebra </w:t>
+        <w:t xml:space="preserve"> is constructed. From this matrix a set of absolute criteria and actions weights can be derived by computing the eigenve</w:t>
+      </w:r>
+      <w:proofErr w:type="spellStart"/>
+      <w:r>
+        <w:t>ctor</w:t>
+      </w:r>
+      <w:proofErr w:type="spellEnd"/>
+      <w:r>
+        <w:t xml:space="preserve"> associate with the maximum eigenvalue using linear algebra </w:t>
       </w:r>
       <w:r>
         <w:fldChar w:fldCharType="begin" w:fldLock="1"/>
@@ -2331,8 +2513,29 @@
         </m:func>
       </m:oMath>
       <w:r>
-        <w:t xml:space="preserve">. The weighted matrix from the resident was obtained from the workshop conducted with SACMEX. Each group was divided between potable water managers and sewer system managers and together each group answered the questions to make the pair comparisons and to define the matrices </w:t>
-      </w:r>
+        <w:t xml:space="preserve">. The weighted matrix from the resident </w:t>
+      </w:r>
+      <w:proofErr w:type="gramStart"/>
+      <w:r>
+        <w:t>was obtained</w:t>
+      </w:r>
+      <w:proofErr w:type="gramEnd"/>
+      <w:r>
+        <w:t xml:space="preserve"> from the workshop conducted wi</w:t>
+      </w:r>
+      <w:proofErr w:type="spellStart"/>
+      <w:r>
+        <w:t>th</w:t>
+      </w:r>
+      <w:proofErr w:type="spellEnd"/>
+      <w:r>
+        <w:t xml:space="preserve"> SACMEX. Each group was divided between potable water managers and sewer system managers and together each group answered the questions to make the pair comparisons and to define the </w:t>
+      </w:r>
+      <w:proofErr w:type="gramStart"/>
+      <w:r>
+        <w:t xml:space="preserve">matrices </w:t>
+      </w:r>
+      <w:proofErr w:type="gramEnd"/>
       <m:oMath>
         <m:r>
           <w:rPr>
@@ -2460,6 +2663,7 @@
       <w:r>
         <w:t xml:space="preserve">and the consequences of the actions in the landscape </w:t>
       </w:r>
+      <w:proofErr w:type="gramStart"/>
       <w:r>
         <w:rPr>
           <w:noProof/>
@@ -2467,13 +2671,25 @@
         <w:t>are</w:t>
       </w:r>
       <w:r>
-        <w:t xml:space="preserve"> simulated for the different socio-institutional agents (in our case, </w:t>
+        <w:t xml:space="preserve"> simulated</w:t>
+      </w:r>
+      <w:proofErr w:type="gramEnd"/>
+      <w:r>
+        <w:t xml:space="preserve"> for the different socio-institutional agents (in our case, </w:t>
       </w:r>
       <w:r>
         <w:t>SACMEX</w:t>
       </w:r>
       <w:r>
-        <w:t xml:space="preserve">). Here, the institutional agent must be defined, and the decision criteria and decision options associated with these agents are specified. </w:t>
+        <w:t xml:space="preserve">). Here, the institutional agent </w:t>
+      </w:r>
+      <w:proofErr w:type="gramStart"/>
+      <w:r>
+        <w:t>must be defined</w:t>
+      </w:r>
+      <w:proofErr w:type="gramEnd"/>
+      <w:r>
+        <w:t xml:space="preserve">, and the decision criteria and decision options associated with these agents are specified. </w:t>
       </w:r>
       <w:r>
         <w:t>The agents evaluate a set of possible actions based on a set of criteria valuation obtained from multi-criteria decision analyse</w:t>
@@ -2484,11 +2700,16 @@
       <w:r>
         <w:t xml:space="preserve">. The multi-criteria model </w:t>
       </w:r>
+      <w:proofErr w:type="gramStart"/>
       <w:r>
         <w:t xml:space="preserve">is </w:t>
       </w:r>
       <w:r>
-        <w:t xml:space="preserve">constructed </w:t>
+        <w:t>constructed</w:t>
+      </w:r>
+      <w:proofErr w:type="gramEnd"/>
+      <w:r>
+        <w:t xml:space="preserve"> </w:t>
       </w:r>
       <w:r>
         <w:t xml:space="preserve">as a </w:t>
@@ -2541,8 +2762,13 @@
         <w:t xml:space="preserve">Let defined the </w:t>
       </w:r>
       <w:r>
-        <w:t xml:space="preserve">set of criteria, </w:t>
-      </w:r>
+        <w:t>set of criteria</w:t>
+      </w:r>
+      <w:proofErr w:type="gramStart"/>
+      <w:r>
+        <w:t xml:space="preserve">, </w:t>
+      </w:r>
+      <w:proofErr w:type="gramEnd"/>
       <m:oMath>
         <m:sSubSup>
           <m:sSubSupPr>
@@ -2840,8 +3066,13 @@
         <w:t>and whose values can vary by</w:t>
       </w:r>
       <w:r>
-        <w:t xml:space="preserve"> spatial unit </w:t>
-      </w:r>
+        <w:t xml:space="preserve"> spatial </w:t>
+      </w:r>
+      <w:proofErr w:type="gramStart"/>
+      <w:r>
+        <w:t xml:space="preserve">unit </w:t>
+      </w:r>
+      <w:proofErr w:type="gramEnd"/>
       <m:oMath>
         <m:r>
           <w:rPr>
@@ -2959,7 +3190,15 @@
         <w:t>atio</w:t>
       </w:r>
       <w:r>
-        <w:t xml:space="preserve">n of the attribute value to a normalized scale between 0 and 1 using a value function of the form </w:t>
+        <w:t xml:space="preserve">n of the attribute value to a normalized scale between </w:t>
+      </w:r>
+      <w:proofErr w:type="gramStart"/>
+      <w:r>
+        <w:t>0</w:t>
+      </w:r>
+      <w:proofErr w:type="gramEnd"/>
+      <w:r>
+        <w:t xml:space="preserve"> and 1 using a value function of the form </w:t>
       </w:r>
       <m:oMath>
         <m:sSubSup>
@@ -3611,7 +3850,21 @@
         <w:rPr>
           <w:rFonts w:eastAsiaTheme="minorEastAsia"/>
         </w:rPr>
-        <w:t xml:space="preserve"> (Bojorquez-Tapia 2019 In review)</w:t>
+        <w:t xml:space="preserve"> (</w:t>
+      </w:r>
+      <w:proofErr w:type="spellStart"/>
+      <w:r>
+        <w:rPr>
+          <w:rFonts w:eastAsiaTheme="minorEastAsia"/>
+        </w:rPr>
+        <w:t>Bojorquez</w:t>
+      </w:r>
+      <w:proofErr w:type="spellEnd"/>
+      <w:r>
+        <w:rPr>
+          <w:rFonts w:eastAsiaTheme="minorEastAsia"/>
+        </w:rPr>
+        <w:t>-Tapia 2019 In review)</w:t>
       </w:r>
       <w:r>
         <w:rPr>
@@ -3676,7 +3929,15 @@
         <w:t xml:space="preserve"> crisis. </w:t>
       </w:r>
       <w:r>
-        <w:t xml:space="preserve">The investment decisions by the socio-institutional agents are accomplished in the model by two sub-routines: </w:t>
+        <w:t xml:space="preserve">The investment decisions by the socio-institutional agents </w:t>
+      </w:r>
+      <w:proofErr w:type="gramStart"/>
+      <w:r>
+        <w:t>are accomplished</w:t>
+      </w:r>
+      <w:proofErr w:type="gramEnd"/>
+      <w:r>
+        <w:t xml:space="preserve"> in the model by two sub-routines: </w:t>
       </w:r>
       <w:r>
         <w:rPr>
@@ -3712,8 +3973,13 @@
         <w:t xml:space="preserve"> that minimized the dissatisfaction after the investment</w:t>
       </w:r>
       <w:r>
-        <w:t xml:space="preserve">. These investments involve a set of possible actions taken by the socio-institutional agents, </w:t>
-      </w:r>
+        <w:t>. These investments involve a set of possible actions taken by the socio-institutional agents</w:t>
+      </w:r>
+      <w:proofErr w:type="gramStart"/>
+      <w:r>
+        <w:t xml:space="preserve">, </w:t>
+      </w:r>
+      <w:proofErr w:type="gramEnd"/>
       <m:oMath>
         <m:r>
           <w:rPr>
@@ -3803,8 +4069,13 @@
         </m:r>
       </m:oMath>
       <w:r>
-        <w:t xml:space="preserve">. Formally, an investment is defined as a Boolean variable, </w:t>
-      </w:r>
+        <w:t>. Formally, an investment is defined as a Boolean variable</w:t>
+      </w:r>
+      <w:proofErr w:type="gramStart"/>
+      <w:r>
+        <w:t xml:space="preserve">, </w:t>
+      </w:r>
+      <w:proofErr w:type="gramEnd"/>
       <m:oMath>
         <m:sSubSup>
           <m:sSubSupPr>
@@ -4090,8 +4361,13 @@
         </m:r>
       </m:oMath>
       <w:r>
-        <w:t xml:space="preserve"> in spatial unit </w:t>
-      </w:r>
+        <w:t xml:space="preserve"> in spatial </w:t>
+      </w:r>
+      <w:proofErr w:type="gramStart"/>
+      <w:r>
+        <w:t xml:space="preserve">unit </w:t>
+      </w:r>
+      <w:proofErr w:type="gramEnd"/>
       <m:oMath>
         <m:r>
           <w:rPr>
@@ -4150,8 +4426,13 @@
       <w:r>
         <w:t xml:space="preserve">decision-process dictated by these two sub-routines </w:t>
       </w:r>
-      <w:r>
-        <w:t xml:space="preserve">can be triggered over different periods. We call </w:t>
+      <w:proofErr w:type="gramStart"/>
+      <w:r>
+        <w:t>can be triggered</w:t>
+      </w:r>
+      <w:proofErr w:type="gramEnd"/>
+      <w:r>
+        <w:t xml:space="preserve"> over different periods. We call </w:t>
       </w:r>
       <w:r>
         <w:t xml:space="preserve">each </w:t>
@@ -4201,7 +4482,15 @@
         <w:t>actions</w:t>
       </w:r>
       <w:r>
-        <w:t xml:space="preserve"> is obtained through multicriteria evaluation </w:t>
+        <w:t xml:space="preserve"> is obtained through </w:t>
+      </w:r>
+      <w:proofErr w:type="spellStart"/>
+      <w:r>
+        <w:t>multicriteria</w:t>
+      </w:r>
+      <w:proofErr w:type="spellEnd"/>
+      <w:r>
+        <w:t xml:space="preserve"> evaluation </w:t>
       </w:r>
       <w:r>
         <w:t xml:space="preserve">of the distance of each census block from an “ideal point,” or utopian state, </w:t>
@@ -4235,8 +4524,13 @@
         <w:fldChar w:fldCharType="end"/>
       </w:r>
       <w:r>
-        <w:t xml:space="preserve">. Formally, we calculate a distance </w:t>
-      </w:r>
+        <w:t xml:space="preserve">. Formally, we calculate a </w:t>
+      </w:r>
+      <w:proofErr w:type="gramStart"/>
+      <w:r>
+        <w:t xml:space="preserve">distance </w:t>
+      </w:r>
+      <w:proofErr w:type="gramEnd"/>
       <m:oMath>
         <m:sSubSup>
           <m:sSubSupPr>
@@ -4573,6 +4867,7 @@
         <w:spacing w:line="480" w:lineRule="auto"/>
         <w:jc w:val="both"/>
       </w:pPr>
+      <w:proofErr w:type="gramStart"/>
       <w:r>
         <w:t xml:space="preserve">where </w:t>
       </w:r>
@@ -4931,11 +5226,20 @@
         <w:t xml:space="preserve"> is the departure of an alternative from the ideal point for a criterion</w:t>
       </w:r>
       <w:r>
-        <w:t>. This variable is the standardized score</w:t>
+        <w:t>.</w:t>
+      </w:r>
+      <w:proofErr w:type="gramEnd"/>
+      <w:r>
+        <w:t xml:space="preserve"> This variable is the standardized </w:t>
+      </w:r>
+      <w:proofErr w:type="gramStart"/>
+      <w:r>
+        <w:t>score</w:t>
       </w:r>
       <w:r>
         <w:t xml:space="preserve"> </w:t>
       </w:r>
+      <w:proofErr w:type="gramEnd"/>
       <m:oMath>
         <m:sSubSup>
           <m:sSubSupPr>
@@ -5080,8 +5384,13 @@
         <w:t xml:space="preserve"> In Equation </w:t>
       </w:r>
       <w:r>
-        <w:t xml:space="preserve">1 is the compensatory parameter that define the metric to compute the distance. With </w:t>
-      </w:r>
+        <w:t xml:space="preserve">1 is the compensatory parameter that define the metric to compute the distance. </w:t>
+      </w:r>
+      <w:proofErr w:type="gramStart"/>
+      <w:r>
+        <w:t xml:space="preserve">With </w:t>
+      </w:r>
+      <w:proofErr w:type="gramEnd"/>
       <m:oMath>
         <m:r>
           <w:rPr>
@@ -5186,12 +5495,14 @@
       <w:r>
         <w:t xml:space="preserve"> for choosing </w:t>
       </w:r>
+      <w:proofErr w:type="gramStart"/>
       <w:r>
         <w:t>investment</w:t>
       </w:r>
       <w:r>
         <w:t xml:space="preserve">s </w:t>
       </w:r>
+      <w:proofErr w:type="gramEnd"/>
       <m:oMath>
         <m:sSubSup>
           <m:sSubSupPr>
@@ -5324,11 +5635,16 @@
         <w:t xml:space="preserve">a </w:t>
       </w:r>
       <w:r>
-        <w:t>0-1 (or binary) programming model (Dykstra 1984) in which the objective function maximizes</w:t>
+        <w:t xml:space="preserve">0-1 (or binary) programming model (Dykstra 1984) in which the objective function </w:t>
+      </w:r>
+      <w:proofErr w:type="gramStart"/>
+      <w:r>
+        <w:t>maximizes</w:t>
       </w:r>
       <w:r>
         <w:t xml:space="preserve"> </w:t>
       </w:r>
+      <w:proofErr w:type="gramEnd"/>
       <m:oMath>
         <m:sSubSup>
           <m:sSubSupPr>
@@ -5400,9 +5716,11 @@
       <w:r>
         <w:t xml:space="preserve"> </w:t>
       </w:r>
+      <w:proofErr w:type="gramStart"/>
       <w:r>
         <w:t>is most needed</w:t>
       </w:r>
+      <w:proofErr w:type="gramEnd"/>
       <w:r>
         <w:t>.</w:t>
       </w:r>
@@ -6165,7 +6483,15 @@
         </m:r>
       </m:oMath>
       <w:r>
-        <w:t xml:space="preserve"> represents a total capital or resources divided among census blocks. Thus when </w:t>
+        <w:t xml:space="preserve"> represents a total capital or resources divided among census blocks. </w:t>
+      </w:r>
+      <w:proofErr w:type="gramStart"/>
+      <w:r>
+        <w:t>Thus</w:t>
+      </w:r>
+      <w:proofErr w:type="gramEnd"/>
+      <w:r>
+        <w:t xml:space="preserve"> when </w:t>
       </w:r>
       <m:oMath>
         <m:r>
@@ -6191,7 +6517,15 @@
         </m:r>
       </m:oMath>
       <w:r>
-        <w:t xml:space="preserve">  there is a limited among of resources to be divided in the city. The budget can be aggregated or disaggregated according to institutional rules. For ins</w:t>
+        <w:t xml:space="preserve">  there is a limited among of resources to be divided in the city. The budget </w:t>
+      </w:r>
+      <w:proofErr w:type="gramStart"/>
+      <w:r>
+        <w:t>can be aggregated or disaggregated according to institutional rules</w:t>
+      </w:r>
+      <w:proofErr w:type="gramEnd"/>
+      <w:r>
+        <w:t>. For ins</w:t>
       </w:r>
       <w:r>
         <w:rPr>
@@ -6218,7 +6552,15 @@
         <w:t>CDMX</w:t>
       </w:r>
       <w:r>
-        <w:t xml:space="preserve"> the budget for drainage is separated from the budget for pot</w:t>
+        <w:t xml:space="preserve"> the budget for drainage </w:t>
+      </w:r>
+      <w:proofErr w:type="gramStart"/>
+      <w:r>
+        <w:t>is separated</w:t>
+      </w:r>
+      <w:proofErr w:type="gramEnd"/>
+      <w:r>
+        <w:t xml:space="preserve"> from the budget for pot</w:t>
       </w:r>
       <w:r>
         <w:rPr>
@@ -6248,7 +6590,31 @@
         <w:t xml:space="preserve"> th</w:t>
       </w:r>
       <w:r>
-        <w:t>e budget is divided in actions. The optimization of the objective functions were done using a non-dominant sorting assessment (NDSA) that find solutions near the Pareto frontier. The results from the NDSA was then used to constrain a genetic algorithm that find the best alternative in for investments each spatial unit (See Apendix optimization).</w:t>
+        <w:t xml:space="preserve">e budget is divided in actions. The optimization of the objective functions </w:t>
+      </w:r>
+      <w:proofErr w:type="gramStart"/>
+      <w:r>
+        <w:t>were done</w:t>
+      </w:r>
+      <w:proofErr w:type="gramEnd"/>
+      <w:r>
+        <w:t xml:space="preserve"> using a non-dominant sorting assessment (NDSA) that find solutions near the Pareto frontier. The results from the NDSA </w:t>
+      </w:r>
+      <w:proofErr w:type="gramStart"/>
+      <w:r>
+        <w:t>was then used</w:t>
+      </w:r>
+      <w:proofErr w:type="gramEnd"/>
+      <w:r>
+        <w:t xml:space="preserve"> to constrain a genetic algorithm that find the best alternative in for investments each spatial unit (See </w:t>
+      </w:r>
+      <w:proofErr w:type="spellStart"/>
+      <w:r>
+        <w:t>Apendix</w:t>
+      </w:r>
+      <w:proofErr w:type="spellEnd"/>
+      <w:r>
+        <w:t xml:space="preserve"> optimization).</w:t>
       </w:r>
     </w:p>
     <w:p>
@@ -6332,8 +6698,13 @@
         </m:r>
       </m:oMath>
       <w:r>
-        <w:t xml:space="preserve"> and system </w:t>
-      </w:r>
+        <w:t xml:space="preserve"> and </w:t>
+      </w:r>
+      <w:proofErr w:type="gramStart"/>
+      <w:r>
+        <w:t xml:space="preserve">system </w:t>
+      </w:r>
+      <w:proofErr w:type="gramEnd"/>
       <m:oMath>
         <m:r>
           <w:rPr>
@@ -6343,7 +6714,15 @@
         </m:r>
       </m:oMath>
       <w:r>
-        <w:t xml:space="preserve">. This procedure is called </w:t>
+        <w:t xml:space="preserve">. This procedure </w:t>
+      </w:r>
+      <w:proofErr w:type="gramStart"/>
+      <w:r>
+        <w:t>is called</w:t>
+      </w:r>
+      <w:proofErr w:type="gramEnd"/>
+      <w:r>
+        <w:t xml:space="preserve"> </w:t>
       </w:r>
       <w:r>
         <w:t xml:space="preserve">in </w:t>
@@ -6392,7 +6771,23 @@
           <w:rFonts w:asciiTheme="minorHAnsi" w:eastAsiaTheme="minorHAnsi" w:hAnsiTheme="minorHAnsi" w:cstheme="minorBidi"/>
           <w:color w:val="auto"/>
         </w:rPr>
-        <w:t xml:space="preserve">ifferent procedures are implemented to </w:t>
+        <w:t xml:space="preserve">ifferent procedures </w:t>
+      </w:r>
+      <w:proofErr w:type="gramStart"/>
+      <w:r>
+        <w:rPr>
+          <w:rFonts w:asciiTheme="minorHAnsi" w:eastAsiaTheme="minorHAnsi" w:hAnsiTheme="minorHAnsi" w:cstheme="minorBidi"/>
+          <w:color w:val="auto"/>
+        </w:rPr>
+        <w:t>are implemented</w:t>
+      </w:r>
+      <w:proofErr w:type="gramEnd"/>
+      <w:r>
+        <w:rPr>
+          <w:rFonts w:asciiTheme="minorHAnsi" w:eastAsiaTheme="minorHAnsi" w:hAnsiTheme="minorHAnsi" w:cstheme="minorBidi"/>
+          <w:color w:val="auto"/>
+        </w:rPr>
+        <w:t xml:space="preserve"> to </w:t>
       </w:r>
       <w:r>
         <w:rPr>
@@ -8030,8 +8425,13 @@
       <w:pPr>
         <w:spacing w:line="480" w:lineRule="auto"/>
       </w:pPr>
-      <w:r>
-        <w:t xml:space="preserve">where </w:t>
+      <w:proofErr w:type="gramStart"/>
+      <w:r>
+        <w:t>where</w:t>
+      </w:r>
+      <w:proofErr w:type="gramEnd"/>
+      <w:r>
+        <w:t xml:space="preserve"> </w:t>
       </w:r>
       <m:oMath>
         <m:sSub>
@@ -8103,8 +8503,13 @@
         </m:acc>
       </m:oMath>
       <w:r>
-        <w:t xml:space="preserve"> represents the maximum value of the attribute </w:t>
-      </w:r>
+        <w:t xml:space="preserve"> represents the maximum value of the </w:t>
+      </w:r>
+      <w:proofErr w:type="gramStart"/>
+      <w:r>
+        <w:t xml:space="preserve">attribute </w:t>
+      </w:r>
+      <w:proofErr w:type="gramEnd"/>
       <m:oMath>
         <m:sSub>
           <m:sSubPr>
@@ -8136,7 +8541,23 @@
         <w:t xml:space="preserve">, which will set the range of the value function. </w:t>
       </w:r>
       <w:r>
-        <w:t xml:space="preserve">From a second consultation with SACMEX a set of empirical functions and its parameter values where obtained, and included in the model. For those criteria without empirical information to derive value functions, expert knowledge was used. </w:t>
+        <w:t xml:space="preserve">From a second consultation with </w:t>
+      </w:r>
+      <w:proofErr w:type="gramStart"/>
+      <w:r>
+        <w:t>SACMEX</w:t>
+      </w:r>
+      <w:proofErr w:type="gramEnd"/>
+      <w:r>
+        <w:t xml:space="preserve"> a set of empirical functions and its parameter values where obtained, and included in the model. For those criteria without empirical information to derive value functions, expert knowledge </w:t>
+      </w:r>
+      <w:proofErr w:type="gramStart"/>
+      <w:r>
+        <w:t>was used</w:t>
+      </w:r>
+      <w:proofErr w:type="gramEnd"/>
+      <w:r>
+        <w:t xml:space="preserve">. </w:t>
       </w:r>
     </w:p>
     <w:p>
@@ -8168,7 +8589,15 @@
       </w:pPr>
       <w:r>
         <w:lastRenderedPageBreak/>
-        <w:t xml:space="preserve">Once the model computes the distance metric for each census block and the selection procedure is activated, a set of actions are invoked. These actions change specific attributes of the landscape. Here we explain the actions and their consequences on the census block attributes. Table 2 summarizes </w:t>
+        <w:t xml:space="preserve">Once the model computes the distance metric for each census block and the selection procedure </w:t>
+      </w:r>
+      <w:proofErr w:type="gramStart"/>
+      <w:r>
+        <w:t>is activated</w:t>
+      </w:r>
+      <w:proofErr w:type="gramEnd"/>
+      <w:r>
+        <w:t xml:space="preserve">, a set of actions are invoked. These actions change specific attributes of the landscape. Here we explain the actions and their consequences on the census block attributes. Table 2 summarizes </w:t>
       </w:r>
       <w:r>
         <w:rPr>
@@ -8199,8 +8628,13 @@
         <w:t xml:space="preserve">When the </w:t>
       </w:r>
       <w:r>
-        <w:t xml:space="preserve">Maintenance reduces the age of infrastructure system </w:t>
-      </w:r>
+        <w:t xml:space="preserve">Maintenance reduces the age of infrastructure </w:t>
+      </w:r>
+      <w:proofErr w:type="gramStart"/>
+      <w:r>
+        <w:t xml:space="preserve">system </w:t>
+      </w:r>
+      <w:proofErr w:type="gramEnd"/>
       <m:oMath>
         <m:r>
           <w:rPr>
@@ -8394,8 +8828,16 @@
         <w:rPr>
           <w:rFonts w:eastAsiaTheme="minorEastAsia"/>
         </w:rPr>
-        <w:t xml:space="preserve"> at time </w:t>
-      </w:r>
+        <w:t xml:space="preserve"> at </w:t>
+      </w:r>
+      <w:proofErr w:type="gramStart"/>
+      <w:r>
+        <w:rPr>
+          <w:rFonts w:eastAsiaTheme="minorEastAsia"/>
+        </w:rPr>
+        <w:t xml:space="preserve">time </w:t>
+      </w:r>
+      <w:proofErr w:type="gramEnd"/>
       <m:oMath>
         <m:r>
           <w:rPr>
@@ -8437,10 +8879,10 @@
             <v:path o:extrusionok="f" gradientshapeok="t" o:connecttype="rect"/>
             <o:lock v:ext="edit" aspectratio="t"/>
           </v:shapetype>
-          <v:shape id="_x0000_i1025" type="#_x0000_t75" style="width:9.55pt;height:14.8pt" o:ole="">
+          <v:shape id="_x0000_i1025" type="#_x0000_t75" style="width:9.45pt;height:14.9pt" o:ole="">
             <v:imagedata r:id="rId6" o:title=""/>
           </v:shape>
-          <o:OLEObject Type="Embed" ProgID="Equation.3" ShapeID="_x0000_i1025" DrawAspect="Content" ObjectID="_1611661526" r:id="rId7"/>
+          <o:OLEObject Type="Embed" ProgID="Equation.3" ShapeID="_x0000_i1025" DrawAspect="Content" ObjectID="_1611667075" r:id="rId7"/>
         </w:object>
       </w:r>
       <w:r>
@@ -27837,7 +28279,10 @@
               <w:t xml:space="preserve">Number of </w:t>
             </w:r>
             <w:r>
-              <w:t xml:space="preserve">flooding </w:t>
+              <w:t>ponding</w:t>
+            </w:r>
+            <w:r>
+              <w:t xml:space="preserve"> </w:t>
             </w:r>
             <w:r>
               <w:t xml:space="preserve">events </w:t>
@@ -27874,71 +28319,7 @@
           </w:tcPr>
           <w:p>
             <w:r>
-              <w:t>Proportion of houses not connected to the potable water system</w:t>
-            </w:r>
-          </w:p>
-        </w:tc>
-        <w:tc>
-          <w:tcPr>
-            <w:tcW w:w="3812" w:type="dxa"/>
-            <w:vAlign w:val="center"/>
-          </w:tcPr>
-          <w:p>
-            <w:pPr>
-              <w:jc w:val="center"/>
-              <w:rPr>
-                <w:lang w:val="es-CL"/>
-              </w:rPr>
-            </w:pPr>
-            <w:r>
-              <w:rPr>
-                <w:lang w:val="es-CL"/>
-              </w:rPr>
-              <w:t>"FALTA_IN"</w:t>
-            </w:r>
-          </w:p>
-        </w:tc>
-      </w:tr>
-      <w:tr>
-        <w:tc>
-          <w:tcPr>
-            <w:tcW w:w="5395" w:type="dxa"/>
-          </w:tcPr>
-          <w:p>
-            <w:r>
-              <w:t>Capacity of the sewer/storm water system</w:t>
-            </w:r>
-          </w:p>
-        </w:tc>
-        <w:tc>
-          <w:tcPr>
-            <w:tcW w:w="3812" w:type="dxa"/>
-            <w:vAlign w:val="center"/>
-          </w:tcPr>
-          <w:p>
-            <w:pPr>
-              <w:jc w:val="center"/>
-              <w:rPr>
-                <w:lang w:val="es-CL"/>
-              </w:rPr>
-            </w:pPr>
-            <w:r>
-              <w:rPr>
-                <w:lang w:val="es-CL"/>
-              </w:rPr>
-              <w:t>"capac_w"</w:t>
-            </w:r>
-          </w:p>
-        </w:tc>
-      </w:tr>
-      <w:tr>
-        <w:tc>
-          <w:tcPr>
-            <w:tcW w:w="5395" w:type="dxa"/>
-          </w:tcPr>
-          <w:p>
-            <w:r>
-              <w:t>Proportion of houses not connected to the drainage system</w:t>
+              <w:t>Number of flooding events predicted by the flooding model</w:t>
             </w:r>
           </w:p>
         </w:tc>
@@ -27951,9 +28332,19 @@
             <w:pPr>
               <w:jc w:val="center"/>
             </w:pPr>
-            <w:r>
-              <w:t>"falta_dren"</w:t>
-            </w:r>
+            <w:bookmarkStart w:id="11" w:name="_GoBack"/>
+            <w:r>
+              <w:t>“</w:t>
+            </w:r>
+            <w:proofErr w:type="spellStart"/>
+            <w:r>
+              <w:t>Inunda</w:t>
+            </w:r>
+            <w:proofErr w:type="spellEnd"/>
+            <w:r>
+              <w:t>”</w:t>
+            </w:r>
+            <w:bookmarkEnd w:id="11"/>
           </w:p>
         </w:tc>
       </w:tr>
@@ -27964,18 +28355,103 @@
           </w:tcPr>
           <w:p>
             <w:r>
+              <w:t>Proportion of houses not connected to the potable water system</w:t>
+            </w:r>
+          </w:p>
+        </w:tc>
+        <w:tc>
+          <w:tcPr>
+            <w:tcW w:w="3812" w:type="dxa"/>
+            <w:vAlign w:val="center"/>
+          </w:tcPr>
+          <w:p>
+            <w:pPr>
+              <w:jc w:val="center"/>
+              <w:rPr>
+                <w:lang w:val="es-CL"/>
+              </w:rPr>
+            </w:pPr>
+            <w:r>
+              <w:rPr>
+                <w:lang w:val="es-CL"/>
+              </w:rPr>
+              <w:t>"FALTA_IN"</w:t>
+            </w:r>
+          </w:p>
+        </w:tc>
+      </w:tr>
+      <w:tr>
+        <w:tc>
+          <w:tcPr>
+            <w:tcW w:w="5395" w:type="dxa"/>
+          </w:tcPr>
+          <w:p>
+            <w:r>
+              <w:t>Capacity of the sewer/storm water system</w:t>
+            </w:r>
+          </w:p>
+        </w:tc>
+        <w:tc>
+          <w:tcPr>
+            <w:tcW w:w="3812" w:type="dxa"/>
+            <w:vAlign w:val="center"/>
+          </w:tcPr>
+          <w:p>
+            <w:pPr>
+              <w:jc w:val="center"/>
+              <w:rPr>
+                <w:lang w:val="es-CL"/>
+              </w:rPr>
+            </w:pPr>
+            <w:r>
+              <w:rPr>
+                <w:lang w:val="es-CL"/>
+              </w:rPr>
+              <w:t>"capac_w"</w:t>
+            </w:r>
+          </w:p>
+        </w:tc>
+      </w:tr>
+      <w:tr>
+        <w:tc>
+          <w:tcPr>
+            <w:tcW w:w="5395" w:type="dxa"/>
+          </w:tcPr>
+          <w:p>
+            <w:r>
+              <w:t>Proportion of houses not connected to the drainage system</w:t>
+            </w:r>
+          </w:p>
+        </w:tc>
+        <w:tc>
+          <w:tcPr>
+            <w:tcW w:w="3812" w:type="dxa"/>
+            <w:vAlign w:val="center"/>
+          </w:tcPr>
+          <w:p>
+            <w:pPr>
+              <w:jc w:val="center"/>
+            </w:pPr>
+            <w:r>
+              <w:t>"falta_dren"</w:t>
+            </w:r>
+          </w:p>
+        </w:tc>
+      </w:tr>
+      <w:tr>
+        <w:tc>
+          <w:tcPr>
+            <w:tcW w:w="5395" w:type="dxa"/>
+          </w:tcPr>
+          <w:p>
+            <w:r>
               <w:t>Average number of days without piped water in a week</w:t>
             </w:r>
             <w:r>
               <w:t xml:space="preserve">. This variable was used to estimate </w:t>
             </w:r>
             <w:r>
-              <w:t>the water-</w:t>
-            </w:r>
-            <w:bookmarkStart w:id="11" w:name="_GoBack"/>
-            <w:bookmarkEnd w:id="11"/>
-            <w:r>
-              <w:t>scarcity model</w:t>
+              <w:t>the water-scarcity model</w:t>
             </w:r>
           </w:p>
         </w:tc>
@@ -28308,7 +28784,6 @@
           <w:b/>
           <w:sz w:val="40"/>
         </w:rPr>
-        <w:lastRenderedPageBreak/>
         <w:t>Figures</w:t>
       </w:r>
     </w:p>
@@ -30884,7 +31359,7 @@
 </file>
 
 <file path=customXml/itemProps1.xml><?xml version="1.0" encoding="utf-8"?>
-<ds:datastoreItem xmlns:ds="http://schemas.openxmlformats.org/officeDocument/2006/customXml" ds:itemID="{39452237-02E4-4F5D-914D-28A40C32DCA2}">
+<ds:datastoreItem xmlns:ds="http://schemas.openxmlformats.org/officeDocument/2006/customXml" ds:itemID="{1E7552F9-C1B2-442E-ACDF-868D3AE68B23}">
   <ds:schemaRefs>
     <ds:schemaRef ds:uri="http://schemas.openxmlformats.org/officeDocument/2006/bibliography"/>
   </ds:schemaRefs>

</xml_diff>